<commit_message>
additional code and template tweaks after final internal testing
</commit_message>
<xml_diff>
--- a/docassemble/USCISApplications/data/templates/Comp_legal_screener.docx
+++ b/docassemble/USCISApplications/data/templates/Comp_legal_screener.docx
@@ -1094,10 +1094,26 @@
                       </w:sdtPr>
                       <w:sdtContent>
                         <w:r>
-                          <w:t>{{ output_checkbox(</w:t>
+                          <w:t xml:space="preserve">{{ </w:t>
+                        </w:r>
+                        <w:proofErr w:type="spellStart"/>
+                        <w:r>
+                          <w:t>output_checkbox</w:t>
+                        </w:r>
+                        <w:proofErr w:type="spellEnd"/>
+                        <w:r>
+                          <w:t>(</w:t>
                         </w:r>
                         <w:r>
-                          <w:t>users[i].</w:t>
+                          <w:t>users[</w:t>
+                        </w:r>
+                        <w:proofErr w:type="spellStart"/>
+                        <w:r>
+                          <w:t>i</w:t>
+                        </w:r>
+                        <w:proofErr w:type="spellEnd"/>
+                        <w:r>
+                          <w:t>].</w:t>
                         </w:r>
                         <w:r>
                           <w:t>options</w:t>
@@ -1142,10 +1158,26 @@
                       </w:sdtPr>
                       <w:sdtContent>
                         <w:r>
-                          <w:t>{{ output_checkbox(</w:t>
+                          <w:t xml:space="preserve">{{ </w:t>
+                        </w:r>
+                        <w:proofErr w:type="spellStart"/>
+                        <w:r>
+                          <w:t>output_checkbox</w:t>
+                        </w:r>
+                        <w:proofErr w:type="spellEnd"/>
+                        <w:r>
+                          <w:t>(</w:t>
                         </w:r>
                         <w:r>
-                          <w:t>users[i].</w:t>
+                          <w:t>users[</w:t>
+                        </w:r>
+                        <w:proofErr w:type="spellStart"/>
+                        <w:r>
+                          <w:t>i</w:t>
+                        </w:r>
+                        <w:proofErr w:type="spellEnd"/>
+                        <w:r>
+                          <w:t>].</w:t>
                         </w:r>
                         <w:r>
                           <w:t>options</w:t>
@@ -1154,7 +1186,15 @@
                           <w:t xml:space="preserve"> == </w:t>
                         </w:r>
                         <w:r>
-                          <w:t>‘indv’)  }}</w:t>
+                          <w:t>‘</w:t>
+                        </w:r>
+                        <w:proofErr w:type="spellStart"/>
+                        <w:r>
+                          <w:t>indv</w:t>
+                        </w:r>
+                        <w:proofErr w:type="spellEnd"/>
+                        <w:r>
+                          <w:t>’)  }}</w:t>
                         </w:r>
                       </w:sdtContent>
                     </w:sdt>
@@ -1184,10 +1224,26 @@
                       </w:sdtPr>
                       <w:sdtContent>
                         <w:r>
-                          <w:t>{{ output_checkbox(</w:t>
+                          <w:t xml:space="preserve">{{ </w:t>
+                        </w:r>
+                        <w:proofErr w:type="spellStart"/>
+                        <w:r>
+                          <w:t>output_checkbox</w:t>
+                        </w:r>
+                        <w:proofErr w:type="spellEnd"/>
+                        <w:r>
+                          <w:t>(</w:t>
                         </w:r>
                         <w:r>
-                          <w:t>users[i].</w:t>
+                          <w:t>users[</w:t>
+                        </w:r>
+                        <w:proofErr w:type="spellStart"/>
+                        <w:r>
+                          <w:t>i</w:t>
+                        </w:r>
+                        <w:proofErr w:type="spellEnd"/>
+                        <w:r>
+                          <w:t>].</w:t>
                         </w:r>
                         <w:r>
                           <w:t>options</w:t>
@@ -1987,13 +2043,61 @@
               <w:spacing w:after="0" w:line="240" w:lineRule="auto"/>
             </w:pPr>
             <w:r>
-              <w:t>{{ output_checkbox(users[i].immigration_1a_yes ) }} Yes  {{ output_checkbox(users[i].immigration_1a_yes</w:t>
+              <w:t xml:space="preserve">{{ </w:t>
+            </w:r>
+            <w:proofErr w:type="spellStart"/>
+            <w:r>
+              <w:t>output_checkbox</w:t>
+            </w:r>
+            <w:proofErr w:type="spellEnd"/>
+            <w:r>
+              <w:t>(users[</w:t>
+            </w:r>
+            <w:proofErr w:type="spellStart"/>
+            <w:r>
+              <w:t>i</w:t>
+            </w:r>
+            <w:proofErr w:type="spellEnd"/>
+            <w:r>
+              <w:t xml:space="preserve">].immigration_1a_yes ) }} Yes  {{ </w:t>
+            </w:r>
+            <w:proofErr w:type="spellStart"/>
+            <w:r>
+              <w:t>output_checkbox</w:t>
+            </w:r>
+            <w:proofErr w:type="spellEnd"/>
+            <w:r>
+              <w:t>(users[</w:t>
+            </w:r>
+            <w:proofErr w:type="spellStart"/>
+            <w:r>
+              <w:t>i</w:t>
+            </w:r>
+            <w:proofErr w:type="spellEnd"/>
+            <w:r>
+              <w:t>].immigration_1a_yes</w:t>
             </w:r>
             <w:r>
               <w:t xml:space="preserve"> == False</w:t>
             </w:r>
             <w:r>
-              <w:t>) }}  No  {{ output_checkbox(users[i].immigration_1a_yes is none) }} IDK</w:t>
+              <w:t xml:space="preserve">) }}  No  {{ </w:t>
+            </w:r>
+            <w:proofErr w:type="spellStart"/>
+            <w:r>
+              <w:t>output_checkbox</w:t>
+            </w:r>
+            <w:proofErr w:type="spellEnd"/>
+            <w:r>
+              <w:t>(users[</w:t>
+            </w:r>
+            <w:proofErr w:type="spellStart"/>
+            <w:r>
+              <w:t>i</w:t>
+            </w:r>
+            <w:proofErr w:type="spellEnd"/>
+            <w:r>
+              <w:t>].immigration_1a_yes is none) }} IDK</w:t>
             </w:r>
           </w:p>
         </w:tc>
@@ -2069,17 +2173,65 @@
               <w:spacing w:after="0" w:line="240" w:lineRule="auto"/>
             </w:pPr>
             <w:r>
-              <w:t>{{ output_checkbox(users[i].immigration_1b_yes ) }} Yes  {{ output_checkbox(use</w:t>
+              <w:t xml:space="preserve">{{ </w:t>
+            </w:r>
+            <w:proofErr w:type="spellStart"/>
+            <w:r>
+              <w:t>output_checkbox</w:t>
+            </w:r>
+            <w:proofErr w:type="spellEnd"/>
+            <w:r>
+              <w:t>(users[</w:t>
+            </w:r>
+            <w:proofErr w:type="spellStart"/>
+            <w:r>
+              <w:t>i</w:t>
+            </w:r>
+            <w:proofErr w:type="spellEnd"/>
+            <w:r>
+              <w:t xml:space="preserve">].immigration_1b_yes ) }} Yes  {{ </w:t>
+            </w:r>
+            <w:proofErr w:type="spellStart"/>
+            <w:r>
+              <w:t>output_checkbox</w:t>
+            </w:r>
+            <w:proofErr w:type="spellEnd"/>
+            <w:r>
+              <w:t>(use</w:t>
             </w:r>
             <w:r>
               <w:lastRenderedPageBreak/>
-              <w:t>rs[i].immigration_1b_yes</w:t>
+              <w:t>rs[</w:t>
+            </w:r>
+            <w:proofErr w:type="spellStart"/>
+            <w:r>
+              <w:t>i</w:t>
+            </w:r>
+            <w:proofErr w:type="spellEnd"/>
+            <w:r>
+              <w:t>].immigration_1b_yes</w:t>
             </w:r>
             <w:r>
               <w:t xml:space="preserve"> == False</w:t>
             </w:r>
             <w:r>
-              <w:t>) }}  No  {{ output_checkbox(users[i].immigration_1b_yes is none) }} IDK</w:t>
+              <w:t xml:space="preserve">) }}  No  {{ </w:t>
+            </w:r>
+            <w:proofErr w:type="spellStart"/>
+            <w:r>
+              <w:t>output_checkbox</w:t>
+            </w:r>
+            <w:proofErr w:type="spellEnd"/>
+            <w:r>
+              <w:t>(users[</w:t>
+            </w:r>
+            <w:proofErr w:type="spellStart"/>
+            <w:r>
+              <w:t>i</w:t>
+            </w:r>
+            <w:proofErr w:type="spellEnd"/>
+            <w:r>
+              <w:t>].immigration_1b_yes is none) }} IDK</w:t>
             </w:r>
           </w:p>
         </w:tc>
@@ -2185,13 +2337,61 @@
               <w:spacing w:after="0" w:line="240" w:lineRule="auto"/>
             </w:pPr>
             <w:r>
-              <w:t>{{ output_checkbox(users[i].immigration_1c_yes ) }} Yes  {{ output_checkbox(users[i].immigration_1c_yes</w:t>
+              <w:t xml:space="preserve">{{ </w:t>
+            </w:r>
+            <w:proofErr w:type="spellStart"/>
+            <w:r>
+              <w:t>output_checkbox</w:t>
+            </w:r>
+            <w:proofErr w:type="spellEnd"/>
+            <w:r>
+              <w:t>(users[</w:t>
+            </w:r>
+            <w:proofErr w:type="spellStart"/>
+            <w:r>
+              <w:t>i</w:t>
+            </w:r>
+            <w:proofErr w:type="spellEnd"/>
+            <w:r>
+              <w:t xml:space="preserve">].immigration_1c_yes ) }} Yes  {{ </w:t>
+            </w:r>
+            <w:proofErr w:type="spellStart"/>
+            <w:r>
+              <w:t>output_checkbox</w:t>
+            </w:r>
+            <w:proofErr w:type="spellEnd"/>
+            <w:r>
+              <w:t>(users[</w:t>
+            </w:r>
+            <w:proofErr w:type="spellStart"/>
+            <w:r>
+              <w:t>i</w:t>
+            </w:r>
+            <w:proofErr w:type="spellEnd"/>
+            <w:r>
+              <w:t>].immigration_1c_yes</w:t>
             </w:r>
             <w:r>
               <w:t xml:space="preserve"> == False</w:t>
             </w:r>
             <w:r>
-              <w:t>) }}  No  {{ output_checkbox(users[i].immigration_1c_yes is none) }} IDK</w:t>
+              <w:t xml:space="preserve">) }}  No  {{ </w:t>
+            </w:r>
+            <w:proofErr w:type="spellStart"/>
+            <w:r>
+              <w:t>output_checkbox</w:t>
+            </w:r>
+            <w:proofErr w:type="spellEnd"/>
+            <w:r>
+              <w:t>(users[</w:t>
+            </w:r>
+            <w:proofErr w:type="spellStart"/>
+            <w:r>
+              <w:t>i</w:t>
+            </w:r>
+            <w:proofErr w:type="spellEnd"/>
+            <w:r>
+              <w:t>].immigration_1c_yes is none) }} IDK</w:t>
             </w:r>
           </w:p>
         </w:tc>
@@ -2299,13 +2499,61 @@
             <w:bookmarkStart w:id="1" w:name="_heading=h.1fob9te" w:colFirst="0" w:colLast="0"/>
             <w:bookmarkEnd w:id="1"/>
             <w:r>
-              <w:t>{{ output_checkbox(users[i].immigration_1d_yes ) }} Yes  {{ output_checkbox(users[i].immigration_1d_yes</w:t>
+              <w:t xml:space="preserve">{{ </w:t>
+            </w:r>
+            <w:proofErr w:type="spellStart"/>
+            <w:r>
+              <w:t>output_checkbox</w:t>
+            </w:r>
+            <w:proofErr w:type="spellEnd"/>
+            <w:r>
+              <w:t>(users[</w:t>
+            </w:r>
+            <w:proofErr w:type="spellStart"/>
+            <w:r>
+              <w:t>i</w:t>
+            </w:r>
+            <w:proofErr w:type="spellEnd"/>
+            <w:r>
+              <w:t xml:space="preserve">].immigration_1d_yes ) }} Yes  {{ </w:t>
+            </w:r>
+            <w:proofErr w:type="spellStart"/>
+            <w:r>
+              <w:t>output_checkbox</w:t>
+            </w:r>
+            <w:proofErr w:type="spellEnd"/>
+            <w:r>
+              <w:t>(users[</w:t>
+            </w:r>
+            <w:proofErr w:type="spellStart"/>
+            <w:r>
+              <w:t>i</w:t>
+            </w:r>
+            <w:proofErr w:type="spellEnd"/>
+            <w:r>
+              <w:t>].immigration_1d_yes</w:t>
             </w:r>
             <w:r>
               <w:t xml:space="preserve"> == False</w:t>
             </w:r>
             <w:r>
-              <w:t>) }}  No  {{ output_checkbox(users[i].immigration_1d_yes is none) }} IDK</w:t>
+              <w:t xml:space="preserve">) }}  No  {{ </w:t>
+            </w:r>
+            <w:proofErr w:type="spellStart"/>
+            <w:r>
+              <w:t>output_checkbox</w:t>
+            </w:r>
+            <w:proofErr w:type="spellEnd"/>
+            <w:r>
+              <w:t>(users[</w:t>
+            </w:r>
+            <w:proofErr w:type="spellStart"/>
+            <w:r>
+              <w:t>i</w:t>
+            </w:r>
+            <w:proofErr w:type="spellEnd"/>
+            <w:r>
+              <w:t>].immigration_1d_yes is none) }} IDK</w:t>
             </w:r>
           </w:p>
         </w:tc>
@@ -2383,13 +2631,61 @@
             <w:bookmarkStart w:id="2" w:name="_heading=h.3znysh7" w:colFirst="0" w:colLast="0"/>
             <w:bookmarkEnd w:id="2"/>
             <w:r>
-              <w:t>{{ output_checkbox(users[i].immigration_1e_yes ) }} Yes  {{ output_checkbox(users[i].immigration_1e_yes</w:t>
+              <w:t xml:space="preserve">{{ </w:t>
+            </w:r>
+            <w:proofErr w:type="spellStart"/>
+            <w:r>
+              <w:t>output_checkbox</w:t>
+            </w:r>
+            <w:proofErr w:type="spellEnd"/>
+            <w:r>
+              <w:t>(users[</w:t>
+            </w:r>
+            <w:proofErr w:type="spellStart"/>
+            <w:r>
+              <w:t>i</w:t>
+            </w:r>
+            <w:proofErr w:type="spellEnd"/>
+            <w:r>
+              <w:t xml:space="preserve">].immigration_1e_yes ) }} Yes  {{ </w:t>
+            </w:r>
+            <w:proofErr w:type="spellStart"/>
+            <w:r>
+              <w:t>output_checkbox</w:t>
+            </w:r>
+            <w:proofErr w:type="spellEnd"/>
+            <w:r>
+              <w:t>(users[</w:t>
+            </w:r>
+            <w:proofErr w:type="spellStart"/>
+            <w:r>
+              <w:t>i</w:t>
+            </w:r>
+            <w:proofErr w:type="spellEnd"/>
+            <w:r>
+              <w:t>].immigration_1e_yes</w:t>
             </w:r>
             <w:r>
               <w:t xml:space="preserve"> == False</w:t>
             </w:r>
             <w:r>
-              <w:t>) }}  No  {{ output_checkbox(users[i].immigration_1e_yes is none) }} IDK</w:t>
+              <w:t xml:space="preserve">) }}  No  {{ </w:t>
+            </w:r>
+            <w:proofErr w:type="spellStart"/>
+            <w:r>
+              <w:t>output_checkbox</w:t>
+            </w:r>
+            <w:proofErr w:type="spellEnd"/>
+            <w:r>
+              <w:t>(users[</w:t>
+            </w:r>
+            <w:proofErr w:type="spellStart"/>
+            <w:r>
+              <w:t>i</w:t>
+            </w:r>
+            <w:proofErr w:type="spellEnd"/>
+            <w:r>
+              <w:t>].immigration_1e_yes is none) }} IDK</w:t>
             </w:r>
           </w:p>
         </w:tc>
@@ -2467,13 +2763,61 @@
             <w:bookmarkStart w:id="3" w:name="_heading=h.2et92p0" w:colFirst="0" w:colLast="0"/>
             <w:bookmarkEnd w:id="3"/>
             <w:r>
-              <w:t>{{ output_checkbox(users[i].immigration_1f_yes ) }} Yes  {{ output_checkbox(users[i].immigration_1f_yes</w:t>
+              <w:t xml:space="preserve">{{ </w:t>
+            </w:r>
+            <w:proofErr w:type="spellStart"/>
+            <w:r>
+              <w:t>output_checkbox</w:t>
+            </w:r>
+            <w:proofErr w:type="spellEnd"/>
+            <w:r>
+              <w:t>(users[</w:t>
+            </w:r>
+            <w:proofErr w:type="spellStart"/>
+            <w:r>
+              <w:t>i</w:t>
+            </w:r>
+            <w:proofErr w:type="spellEnd"/>
+            <w:r>
+              <w:t xml:space="preserve">].immigration_1f_yes ) }} Yes  {{ </w:t>
+            </w:r>
+            <w:proofErr w:type="spellStart"/>
+            <w:r>
+              <w:t>output_checkbox</w:t>
+            </w:r>
+            <w:proofErr w:type="spellEnd"/>
+            <w:r>
+              <w:t>(users[</w:t>
+            </w:r>
+            <w:proofErr w:type="spellStart"/>
+            <w:r>
+              <w:t>i</w:t>
+            </w:r>
+            <w:proofErr w:type="spellEnd"/>
+            <w:r>
+              <w:t>].immigration_1f_yes</w:t>
             </w:r>
             <w:r>
               <w:t xml:space="preserve"> == False</w:t>
             </w:r>
             <w:r>
-              <w:t>) }}  No  {{ output_checkbox(users[i].immigration_1f_yes is none) }} IDK</w:t>
+              <w:t xml:space="preserve">) }}  No  {{ </w:t>
+            </w:r>
+            <w:proofErr w:type="spellStart"/>
+            <w:r>
+              <w:t>output_checkbox</w:t>
+            </w:r>
+            <w:proofErr w:type="spellEnd"/>
+            <w:r>
+              <w:t>(users[</w:t>
+            </w:r>
+            <w:proofErr w:type="spellStart"/>
+            <w:r>
+              <w:t>i</w:t>
+            </w:r>
+            <w:proofErr w:type="spellEnd"/>
+            <w:r>
+              <w:t>].immigration_1f_yes is none) }} IDK</w:t>
             </w:r>
           </w:p>
         </w:tc>
@@ -2551,17 +2895,65 @@
             <w:bookmarkStart w:id="4" w:name="_heading=h.tyjcwt" w:colFirst="0" w:colLast="0"/>
             <w:bookmarkEnd w:id="4"/>
             <w:r>
-              <w:t>{{ output_checkbox(users[i].immigration_1g_yes ) }} Yes  {{ output_checkbox(use</w:t>
+              <w:t xml:space="preserve">{{ </w:t>
+            </w:r>
+            <w:proofErr w:type="spellStart"/>
+            <w:r>
+              <w:t>output_checkbox</w:t>
+            </w:r>
+            <w:proofErr w:type="spellEnd"/>
+            <w:r>
+              <w:t>(users[</w:t>
+            </w:r>
+            <w:proofErr w:type="spellStart"/>
+            <w:r>
+              <w:t>i</w:t>
+            </w:r>
+            <w:proofErr w:type="spellEnd"/>
+            <w:r>
+              <w:t xml:space="preserve">].immigration_1g_yes ) }} Yes  {{ </w:t>
+            </w:r>
+            <w:proofErr w:type="spellStart"/>
+            <w:r>
+              <w:t>output_checkbox</w:t>
+            </w:r>
+            <w:proofErr w:type="spellEnd"/>
+            <w:r>
+              <w:t>(use</w:t>
             </w:r>
             <w:r>
               <w:lastRenderedPageBreak/>
-              <w:t>rs[i].immigration_1g_yes</w:t>
+              <w:t>rs[</w:t>
+            </w:r>
+            <w:proofErr w:type="spellStart"/>
+            <w:r>
+              <w:t>i</w:t>
+            </w:r>
+            <w:proofErr w:type="spellEnd"/>
+            <w:r>
+              <w:t>].immigration_1g_yes</w:t>
             </w:r>
             <w:r>
               <w:t xml:space="preserve"> == False</w:t>
             </w:r>
             <w:r>
-              <w:t>) }}  No  {{ output_checkbox(users[i].immigration_1g_yes is none) }} IDK</w:t>
+              <w:t xml:space="preserve">) }}  No  {{ </w:t>
+            </w:r>
+            <w:proofErr w:type="spellStart"/>
+            <w:r>
+              <w:t>output_checkbox</w:t>
+            </w:r>
+            <w:proofErr w:type="spellEnd"/>
+            <w:r>
+              <w:t>(users[</w:t>
+            </w:r>
+            <w:proofErr w:type="spellStart"/>
+            <w:r>
+              <w:t>i</w:t>
+            </w:r>
+            <w:proofErr w:type="spellEnd"/>
+            <w:r>
+              <w:t>].immigration_1g_yes is none) }} IDK</w:t>
             </w:r>
           </w:p>
         </w:tc>
@@ -2639,13 +3031,61 @@
             <w:bookmarkStart w:id="5" w:name="_heading=h.3dy6vkm" w:colFirst="0" w:colLast="0"/>
             <w:bookmarkEnd w:id="5"/>
             <w:r>
-              <w:t>{{ output_checkbox(users[i].immigration_1h_yes ) }} Yes  {{ output_checkbox(users[i].immigration_1h_yes</w:t>
+              <w:t xml:space="preserve">{{ </w:t>
+            </w:r>
+            <w:proofErr w:type="spellStart"/>
+            <w:r>
+              <w:t>output_checkbox</w:t>
+            </w:r>
+            <w:proofErr w:type="spellEnd"/>
+            <w:r>
+              <w:t>(users[</w:t>
+            </w:r>
+            <w:proofErr w:type="spellStart"/>
+            <w:r>
+              <w:t>i</w:t>
+            </w:r>
+            <w:proofErr w:type="spellEnd"/>
+            <w:r>
+              <w:t xml:space="preserve">].immigration_1h_yes ) }} Yes  {{ </w:t>
+            </w:r>
+            <w:proofErr w:type="spellStart"/>
+            <w:r>
+              <w:t>output_checkbox</w:t>
+            </w:r>
+            <w:proofErr w:type="spellEnd"/>
+            <w:r>
+              <w:t>(users[</w:t>
+            </w:r>
+            <w:proofErr w:type="spellStart"/>
+            <w:r>
+              <w:t>i</w:t>
+            </w:r>
+            <w:proofErr w:type="spellEnd"/>
+            <w:r>
+              <w:t>].immigration_1h_yes</w:t>
             </w:r>
             <w:r>
               <w:t xml:space="preserve"> == False</w:t>
             </w:r>
             <w:r>
-              <w:t>) }}  No  {{ output_checkbox(users[i].immigration_1h_yes is none) }} IDK</w:t>
+              <w:t xml:space="preserve">) }}  No  {{ </w:t>
+            </w:r>
+            <w:proofErr w:type="spellStart"/>
+            <w:r>
+              <w:t>output_checkbox</w:t>
+            </w:r>
+            <w:proofErr w:type="spellEnd"/>
+            <w:r>
+              <w:t>(users[</w:t>
+            </w:r>
+            <w:proofErr w:type="spellStart"/>
+            <w:r>
+              <w:t>i</w:t>
+            </w:r>
+            <w:proofErr w:type="spellEnd"/>
+            <w:r>
+              <w:t>].immigration_1h_yes is none) }} IDK</w:t>
             </w:r>
           </w:p>
         </w:tc>
@@ -2723,13 +3163,61 @@
             <w:bookmarkStart w:id="6" w:name="_heading=h.1t3h5sf" w:colFirst="0" w:colLast="0"/>
             <w:bookmarkEnd w:id="6"/>
             <w:r>
-              <w:t>{{ output_checkbox(users[i].immigration_1i_yes ) }} Yes  {{ output_checkbox(users[i].immigration_1i_yes</w:t>
+              <w:t xml:space="preserve">{{ </w:t>
+            </w:r>
+            <w:proofErr w:type="spellStart"/>
+            <w:r>
+              <w:t>output_checkbox</w:t>
+            </w:r>
+            <w:proofErr w:type="spellEnd"/>
+            <w:r>
+              <w:t>(users[</w:t>
+            </w:r>
+            <w:proofErr w:type="spellStart"/>
+            <w:r>
+              <w:t>i</w:t>
+            </w:r>
+            <w:proofErr w:type="spellEnd"/>
+            <w:r>
+              <w:t xml:space="preserve">].immigration_1i_yes ) }} Yes  {{ </w:t>
+            </w:r>
+            <w:proofErr w:type="spellStart"/>
+            <w:r>
+              <w:t>output_checkbox</w:t>
+            </w:r>
+            <w:proofErr w:type="spellEnd"/>
+            <w:r>
+              <w:t>(users[</w:t>
+            </w:r>
+            <w:proofErr w:type="spellStart"/>
+            <w:r>
+              <w:t>i</w:t>
+            </w:r>
+            <w:proofErr w:type="spellEnd"/>
+            <w:r>
+              <w:t>].immigration_1i_yes</w:t>
             </w:r>
             <w:r>
               <w:t xml:space="preserve"> == False</w:t>
             </w:r>
             <w:r>
-              <w:t>) }}  No  {{ output_checkbox(users[i].immigration_1i_yes is none) }} IDK</w:t>
+              <w:t xml:space="preserve">) }}  No  {{ </w:t>
+            </w:r>
+            <w:proofErr w:type="spellStart"/>
+            <w:r>
+              <w:t>output_checkbox</w:t>
+            </w:r>
+            <w:proofErr w:type="spellEnd"/>
+            <w:r>
+              <w:t>(users[</w:t>
+            </w:r>
+            <w:proofErr w:type="spellStart"/>
+            <w:r>
+              <w:t>i</w:t>
+            </w:r>
+            <w:proofErr w:type="spellEnd"/>
+            <w:r>
+              <w:t>].immigration_1i_yes is none) }} IDK</w:t>
             </w:r>
           </w:p>
         </w:tc>
@@ -2807,13 +3295,61 @@
             <w:bookmarkStart w:id="7" w:name="_heading=h.4d34og8" w:colFirst="0" w:colLast="0"/>
             <w:bookmarkEnd w:id="7"/>
             <w:r>
-              <w:t>{{ output_checkbox(users[i].immigration_1j_yes ) }} Yes  {{ output_checkbox(users[i].immigration_1j_yes</w:t>
+              <w:t xml:space="preserve">{{ </w:t>
+            </w:r>
+            <w:proofErr w:type="spellStart"/>
+            <w:r>
+              <w:t>output_checkbox</w:t>
+            </w:r>
+            <w:proofErr w:type="spellEnd"/>
+            <w:r>
+              <w:t>(users[</w:t>
+            </w:r>
+            <w:proofErr w:type="spellStart"/>
+            <w:r>
+              <w:t>i</w:t>
+            </w:r>
+            <w:proofErr w:type="spellEnd"/>
+            <w:r>
+              <w:t xml:space="preserve">].immigration_1j_yes ) }} Yes  {{ </w:t>
+            </w:r>
+            <w:proofErr w:type="spellStart"/>
+            <w:r>
+              <w:t>output_checkbox</w:t>
+            </w:r>
+            <w:proofErr w:type="spellEnd"/>
+            <w:r>
+              <w:t>(users[</w:t>
+            </w:r>
+            <w:proofErr w:type="spellStart"/>
+            <w:r>
+              <w:t>i</w:t>
+            </w:r>
+            <w:proofErr w:type="spellEnd"/>
+            <w:r>
+              <w:t>].immigration_1j_yes</w:t>
             </w:r>
             <w:r>
               <w:t xml:space="preserve"> == False</w:t>
             </w:r>
             <w:r>
-              <w:t>) }}  No  {{ output_checkbox(users[i].immigration_1j_yes is none) }} IDK</w:t>
+              <w:t xml:space="preserve">) }}  No  {{ </w:t>
+            </w:r>
+            <w:proofErr w:type="spellStart"/>
+            <w:r>
+              <w:t>output_checkbox</w:t>
+            </w:r>
+            <w:proofErr w:type="spellEnd"/>
+            <w:r>
+              <w:t>(users[</w:t>
+            </w:r>
+            <w:proofErr w:type="spellStart"/>
+            <w:r>
+              <w:t>i</w:t>
+            </w:r>
+            <w:proofErr w:type="spellEnd"/>
+            <w:r>
+              <w:t>].immigration_1j_yes is none) }} IDK</w:t>
             </w:r>
           </w:p>
         </w:tc>
@@ -2891,13 +3427,61 @@
             <w:bookmarkStart w:id="8" w:name="_heading=h.2s8eyo1" w:colFirst="0" w:colLast="0"/>
             <w:bookmarkEnd w:id="8"/>
             <w:r>
-              <w:t>{{ output_checkbox(users[i].immigration_1k_yes ) }} Yes  {{ output_checkbox(users[i].immigration_1k_yes</w:t>
+              <w:t xml:space="preserve">{{ </w:t>
+            </w:r>
+            <w:proofErr w:type="spellStart"/>
+            <w:r>
+              <w:t>output_checkbox</w:t>
+            </w:r>
+            <w:proofErr w:type="spellEnd"/>
+            <w:r>
+              <w:t>(users[</w:t>
+            </w:r>
+            <w:proofErr w:type="spellStart"/>
+            <w:r>
+              <w:t>i</w:t>
+            </w:r>
+            <w:proofErr w:type="spellEnd"/>
+            <w:r>
+              <w:t xml:space="preserve">].immigration_1k_yes ) }} Yes  {{ </w:t>
+            </w:r>
+            <w:proofErr w:type="spellStart"/>
+            <w:r>
+              <w:t>output_checkbox</w:t>
+            </w:r>
+            <w:proofErr w:type="spellEnd"/>
+            <w:r>
+              <w:t>(users[</w:t>
+            </w:r>
+            <w:proofErr w:type="spellStart"/>
+            <w:r>
+              <w:t>i</w:t>
+            </w:r>
+            <w:proofErr w:type="spellEnd"/>
+            <w:r>
+              <w:t>].immigration_1k_yes</w:t>
             </w:r>
             <w:r>
               <w:t xml:space="preserve"> == False</w:t>
             </w:r>
             <w:r>
-              <w:t>) }}  No  {{ output_checkbox(users[i].immigration_1k_yes is none) }} IDK</w:t>
+              <w:t xml:space="preserve">) }}  No  {{ </w:t>
+            </w:r>
+            <w:proofErr w:type="spellStart"/>
+            <w:r>
+              <w:t>output_checkbox</w:t>
+            </w:r>
+            <w:proofErr w:type="spellEnd"/>
+            <w:r>
+              <w:t>(users[</w:t>
+            </w:r>
+            <w:proofErr w:type="spellStart"/>
+            <w:r>
+              <w:t>i</w:t>
+            </w:r>
+            <w:proofErr w:type="spellEnd"/>
+            <w:r>
+              <w:t>].immigration_1k_yes is none) }} IDK</w:t>
             </w:r>
           </w:p>
         </w:tc>
@@ -2975,17 +3559,65 @@
             <w:bookmarkStart w:id="9" w:name="_heading=h.17dp8vu" w:colFirst="0" w:colLast="0"/>
             <w:bookmarkEnd w:id="9"/>
             <w:r>
-              <w:t>{{ output_checkbox(users[i].immigration_1l_yes ) }} Yes  {{ output_checkbox(use</w:t>
+              <w:t xml:space="preserve">{{ </w:t>
+            </w:r>
+            <w:proofErr w:type="spellStart"/>
+            <w:r>
+              <w:t>output_checkbox</w:t>
+            </w:r>
+            <w:proofErr w:type="spellEnd"/>
+            <w:r>
+              <w:t>(users[</w:t>
+            </w:r>
+            <w:proofErr w:type="spellStart"/>
+            <w:r>
+              <w:t>i</w:t>
+            </w:r>
+            <w:proofErr w:type="spellEnd"/>
+            <w:r>
+              <w:t xml:space="preserve">].immigration_1l_yes ) }} Yes  {{ </w:t>
+            </w:r>
+            <w:proofErr w:type="spellStart"/>
+            <w:r>
+              <w:t>output_checkbox</w:t>
+            </w:r>
+            <w:proofErr w:type="spellEnd"/>
+            <w:r>
+              <w:t>(use</w:t>
             </w:r>
             <w:r>
               <w:lastRenderedPageBreak/>
-              <w:t>rs[i].immigration_1l_yes</w:t>
+              <w:t>rs[</w:t>
+            </w:r>
+            <w:proofErr w:type="spellStart"/>
+            <w:r>
+              <w:t>i</w:t>
+            </w:r>
+            <w:proofErr w:type="spellEnd"/>
+            <w:r>
+              <w:t>].immigration_1l_yes</w:t>
             </w:r>
             <w:r>
               <w:t xml:space="preserve"> == False</w:t>
             </w:r>
             <w:r>
-              <w:t>) }}  No  {{ output_checkbox(users[i].immigration_1l_yes is none) }} IDK</w:t>
+              <w:t xml:space="preserve">) }}  No  {{ </w:t>
+            </w:r>
+            <w:proofErr w:type="spellStart"/>
+            <w:r>
+              <w:t>output_checkbox</w:t>
+            </w:r>
+            <w:proofErr w:type="spellEnd"/>
+            <w:r>
+              <w:t>(users[</w:t>
+            </w:r>
+            <w:proofErr w:type="spellStart"/>
+            <w:r>
+              <w:t>i</w:t>
+            </w:r>
+            <w:proofErr w:type="spellEnd"/>
+            <w:r>
+              <w:t>].immigration_1l_yes is none) }} IDK</w:t>
             </w:r>
           </w:p>
         </w:tc>
@@ -3063,13 +3695,61 @@
             <w:bookmarkStart w:id="10" w:name="_heading=h.3rdcrjn" w:colFirst="0" w:colLast="0"/>
             <w:bookmarkEnd w:id="10"/>
             <w:r>
-              <w:t>{{ output_checkbox(users[i].immigration_1m_yes ) }} Yes  {{ output_checkbox(users[i].immigration_1m_yes</w:t>
+              <w:t xml:space="preserve">{{ </w:t>
+            </w:r>
+            <w:proofErr w:type="spellStart"/>
+            <w:r>
+              <w:t>output_checkbox</w:t>
+            </w:r>
+            <w:proofErr w:type="spellEnd"/>
+            <w:r>
+              <w:t>(users[</w:t>
+            </w:r>
+            <w:proofErr w:type="spellStart"/>
+            <w:r>
+              <w:t>i</w:t>
+            </w:r>
+            <w:proofErr w:type="spellEnd"/>
+            <w:r>
+              <w:t xml:space="preserve">].immigration_1m_yes ) }} Yes  {{ </w:t>
+            </w:r>
+            <w:proofErr w:type="spellStart"/>
+            <w:r>
+              <w:t>output_checkbox</w:t>
+            </w:r>
+            <w:proofErr w:type="spellEnd"/>
+            <w:r>
+              <w:t>(users[</w:t>
+            </w:r>
+            <w:proofErr w:type="spellStart"/>
+            <w:r>
+              <w:t>i</w:t>
+            </w:r>
+            <w:proofErr w:type="spellEnd"/>
+            <w:r>
+              <w:t>].immigration_1m_yes</w:t>
             </w:r>
             <w:r>
               <w:t xml:space="preserve"> == False</w:t>
             </w:r>
             <w:r>
-              <w:t>) }}  No  {{ output_checkbox(users[i].immigration_1m_yes is none) }} IDK</w:t>
+              <w:t xml:space="preserve">) }}  No  {{ </w:t>
+            </w:r>
+            <w:proofErr w:type="spellStart"/>
+            <w:r>
+              <w:t>output_checkbox</w:t>
+            </w:r>
+            <w:proofErr w:type="spellEnd"/>
+            <w:r>
+              <w:t>(users[</w:t>
+            </w:r>
+            <w:proofErr w:type="spellStart"/>
+            <w:r>
+              <w:t>i</w:t>
+            </w:r>
+            <w:proofErr w:type="spellEnd"/>
+            <w:r>
+              <w:t>].immigration_1m_yes is none) }} IDK</w:t>
             </w:r>
           </w:p>
         </w:tc>
@@ -3147,13 +3827,61 @@
             <w:bookmarkStart w:id="11" w:name="_heading=h.26in1rg" w:colFirst="0" w:colLast="0"/>
             <w:bookmarkEnd w:id="11"/>
             <w:r>
-              <w:t>{{ output_checkbox(users[i].immigration_1a_yes ) }} Yes  {{ output_checkbox(users[i].immigration_1a_yes</w:t>
+              <w:t xml:space="preserve">{{ </w:t>
+            </w:r>
+            <w:proofErr w:type="spellStart"/>
+            <w:r>
+              <w:t>output_checkbox</w:t>
+            </w:r>
+            <w:proofErr w:type="spellEnd"/>
+            <w:r>
+              <w:t>(users[</w:t>
+            </w:r>
+            <w:proofErr w:type="spellStart"/>
+            <w:r>
+              <w:t>i</w:t>
+            </w:r>
+            <w:proofErr w:type="spellEnd"/>
+            <w:r>
+              <w:t xml:space="preserve">].immigration_1a_yes ) }} Yes  {{ </w:t>
+            </w:r>
+            <w:proofErr w:type="spellStart"/>
+            <w:r>
+              <w:t>output_checkbox</w:t>
+            </w:r>
+            <w:proofErr w:type="spellEnd"/>
+            <w:r>
+              <w:t>(users[</w:t>
+            </w:r>
+            <w:proofErr w:type="spellStart"/>
+            <w:r>
+              <w:t>i</w:t>
+            </w:r>
+            <w:proofErr w:type="spellEnd"/>
+            <w:r>
+              <w:t>].immigration_1a_yes</w:t>
             </w:r>
             <w:r>
               <w:t xml:space="preserve"> == False</w:t>
             </w:r>
             <w:r>
-              <w:t>) }}  No  {{ output_checkbox(users[i].immigration_1a_yes is none) }} IDK</w:t>
+              <w:t xml:space="preserve">) }}  No  {{ </w:t>
+            </w:r>
+            <w:proofErr w:type="spellStart"/>
+            <w:r>
+              <w:t>output_checkbox</w:t>
+            </w:r>
+            <w:proofErr w:type="spellEnd"/>
+            <w:r>
+              <w:t>(users[</w:t>
+            </w:r>
+            <w:proofErr w:type="spellStart"/>
+            <w:r>
+              <w:t>i</w:t>
+            </w:r>
+            <w:proofErr w:type="spellEnd"/>
+            <w:r>
+              <w:t>].immigration_1a_yes is none) }} IDK</w:t>
             </w:r>
           </w:p>
         </w:tc>
@@ -3231,13 +3959,61 @@
             <w:bookmarkStart w:id="12" w:name="_heading=h.lnxbz9" w:colFirst="0" w:colLast="0"/>
             <w:bookmarkEnd w:id="12"/>
             <w:r>
-              <w:t>{{ output_checkbox(users[i].immigration_1o_yes ) }} Yes  {{ output_checkbox(users[i].immigration_1o_yes</w:t>
+              <w:t xml:space="preserve">{{ </w:t>
+            </w:r>
+            <w:proofErr w:type="spellStart"/>
+            <w:r>
+              <w:t>output_checkbox</w:t>
+            </w:r>
+            <w:proofErr w:type="spellEnd"/>
+            <w:r>
+              <w:t>(users[</w:t>
+            </w:r>
+            <w:proofErr w:type="spellStart"/>
+            <w:r>
+              <w:t>i</w:t>
+            </w:r>
+            <w:proofErr w:type="spellEnd"/>
+            <w:r>
+              <w:t xml:space="preserve">].immigration_1o_yes ) }} Yes  {{ </w:t>
+            </w:r>
+            <w:proofErr w:type="spellStart"/>
+            <w:r>
+              <w:t>output_checkbox</w:t>
+            </w:r>
+            <w:proofErr w:type="spellEnd"/>
+            <w:r>
+              <w:t>(users[</w:t>
+            </w:r>
+            <w:proofErr w:type="spellStart"/>
+            <w:r>
+              <w:t>i</w:t>
+            </w:r>
+            <w:proofErr w:type="spellEnd"/>
+            <w:r>
+              <w:t>].immigration_1o_yes</w:t>
             </w:r>
             <w:r>
               <w:t xml:space="preserve"> == False</w:t>
             </w:r>
             <w:r>
-              <w:t>) }}  No  {{ output_checkbox(users[i].immigration_1o_yes is none) }} IDK</w:t>
+              <w:t xml:space="preserve">) }}  No  {{ </w:t>
+            </w:r>
+            <w:proofErr w:type="spellStart"/>
+            <w:r>
+              <w:t>output_checkbox</w:t>
+            </w:r>
+            <w:proofErr w:type="spellEnd"/>
+            <w:r>
+              <w:t>(users[</w:t>
+            </w:r>
+            <w:proofErr w:type="spellStart"/>
+            <w:r>
+              <w:t>i</w:t>
+            </w:r>
+            <w:proofErr w:type="spellEnd"/>
+            <w:r>
+              <w:t>].immigration_1o_yes is none) }} IDK</w:t>
             </w:r>
           </w:p>
         </w:tc>
@@ -3313,13 +4089,61 @@
               <w:spacing w:after="0" w:line="240" w:lineRule="auto"/>
             </w:pPr>
             <w:r>
-              <w:t>{{ output_checkbox(users[i].immigration_1p_yes ) }} Yes  {{ output_checkbox(users[i].immigration_1p_yes</w:t>
+              <w:t xml:space="preserve">{{ </w:t>
+            </w:r>
+            <w:proofErr w:type="spellStart"/>
+            <w:r>
+              <w:t>output_checkbox</w:t>
+            </w:r>
+            <w:proofErr w:type="spellEnd"/>
+            <w:r>
+              <w:t>(users[</w:t>
+            </w:r>
+            <w:proofErr w:type="spellStart"/>
+            <w:r>
+              <w:t>i</w:t>
+            </w:r>
+            <w:proofErr w:type="spellEnd"/>
+            <w:r>
+              <w:t xml:space="preserve">].immigration_1p_yes ) }} Yes  {{ </w:t>
+            </w:r>
+            <w:proofErr w:type="spellStart"/>
+            <w:r>
+              <w:t>output_checkbox</w:t>
+            </w:r>
+            <w:proofErr w:type="spellEnd"/>
+            <w:r>
+              <w:t>(users[</w:t>
+            </w:r>
+            <w:proofErr w:type="spellStart"/>
+            <w:r>
+              <w:t>i</w:t>
+            </w:r>
+            <w:proofErr w:type="spellEnd"/>
+            <w:r>
+              <w:t>].immigration_1p_yes</w:t>
             </w:r>
             <w:r>
               <w:t xml:space="preserve"> == False</w:t>
             </w:r>
             <w:r>
-              <w:t>) }}  No  {{ output_checkbox(users[i].immigration_1p_yes is none) }} IDK</w:t>
+              <w:t xml:space="preserve">) }}  No  {{ </w:t>
+            </w:r>
+            <w:proofErr w:type="spellStart"/>
+            <w:r>
+              <w:t>output_checkbox</w:t>
+            </w:r>
+            <w:proofErr w:type="spellEnd"/>
+            <w:r>
+              <w:t>(users[</w:t>
+            </w:r>
+            <w:proofErr w:type="spellStart"/>
+            <w:r>
+              <w:t>i</w:t>
+            </w:r>
+            <w:proofErr w:type="spellEnd"/>
+            <w:r>
+              <w:t>].immigration_1p_yes is none) }} IDK</w:t>
             </w:r>
           </w:p>
         </w:tc>
@@ -3395,17 +4219,62 @@
               <w:pStyle w:val="NoSpacing"/>
             </w:pPr>
             <w:r>
-              <w:t xml:space="preserve">{{ output_checkbox(users[i].immigration_1q_yes ) }} Yes  {{ </w:t>
-            </w:r>
+              <w:t xml:space="preserve">{{ </w:t>
+            </w:r>
+            <w:proofErr w:type="spellStart"/>
+            <w:r>
+              <w:t>output_checkbox</w:t>
+            </w:r>
+            <w:proofErr w:type="spellEnd"/>
+            <w:r>
+              <w:t>(users[</w:t>
+            </w:r>
+            <w:proofErr w:type="spellStart"/>
+            <w:r>
+              <w:t>i</w:t>
+            </w:r>
+            <w:proofErr w:type="spellEnd"/>
+            <w:r>
+              <w:t xml:space="preserve">].immigration_1q_yes ) }} Yes  {{ </w:t>
+            </w:r>
+            <w:proofErr w:type="spellStart"/>
             <w:r>
               <w:lastRenderedPageBreak/>
-              <w:t>output_checkbox(users[i].immigration_1q_yes</w:t>
+              <w:t>output_checkbox</w:t>
+            </w:r>
+            <w:proofErr w:type="spellEnd"/>
+            <w:r>
+              <w:t>(users[</w:t>
+            </w:r>
+            <w:proofErr w:type="spellStart"/>
+            <w:r>
+              <w:t>i</w:t>
+            </w:r>
+            <w:proofErr w:type="spellEnd"/>
+            <w:r>
+              <w:t>].immigration_1q_yes</w:t>
             </w:r>
             <w:r>
               <w:t xml:space="preserve"> == False</w:t>
             </w:r>
             <w:r>
-              <w:t>) }}  No  {{ output_checkbox(users[i].immigration_1q_yes is none) }} IDK</w:t>
+              <w:t xml:space="preserve">) }}  No  {{ </w:t>
+            </w:r>
+            <w:proofErr w:type="spellStart"/>
+            <w:r>
+              <w:t>output_checkbox</w:t>
+            </w:r>
+            <w:proofErr w:type="spellEnd"/>
+            <w:r>
+              <w:t>(users[</w:t>
+            </w:r>
+            <w:proofErr w:type="spellStart"/>
+            <w:r>
+              <w:t>i</w:t>
+            </w:r>
+            <w:proofErr w:type="spellEnd"/>
+            <w:r>
+              <w:t>].immigration_1q_yes is none) }} IDK</w:t>
             </w:r>
           </w:p>
         </w:tc>
@@ -3472,7 +4341,31 @@
               <w:ind w:left="120"/>
             </w:pPr>
             <w:r>
-              <w:t>{% if users[i].immigration_1a_yes or users[i].immigration_1a_yes is none %}a. {{ users[i].immigration_1a_details }} {% endif %}</w:t>
+              <w:t>{% if users[</w:t>
+            </w:r>
+            <w:proofErr w:type="spellStart"/>
+            <w:r>
+              <w:t>i</w:t>
+            </w:r>
+            <w:proofErr w:type="spellEnd"/>
+            <w:r>
+              <w:t>].immigration_1a_yes or users[</w:t>
+            </w:r>
+            <w:proofErr w:type="spellStart"/>
+            <w:r>
+              <w:t>i</w:t>
+            </w:r>
+            <w:proofErr w:type="spellEnd"/>
+            <w:r>
+              <w:t>].immigration_1a_yes is none %}a. {{ users[</w:t>
+            </w:r>
+            <w:proofErr w:type="spellStart"/>
+            <w:r>
+              <w:t>i</w:t>
+            </w:r>
+            <w:proofErr w:type="spellEnd"/>
+            <w:r>
+              <w:t>].immigration_1a_details }} {% endif %}</w:t>
             </w:r>
           </w:p>
           <w:p>
@@ -3481,7 +4374,31 @@
               <w:ind w:left="120"/>
             </w:pPr>
             <w:r>
-              <w:t>{% if users[i].immigration_1b_yes or users[i].immigration_1b_yes is none %}b. {{ users[i].immigration_1b_details }} {% endif %}</w:t>
+              <w:t>{% if users[</w:t>
+            </w:r>
+            <w:proofErr w:type="spellStart"/>
+            <w:r>
+              <w:t>i</w:t>
+            </w:r>
+            <w:proofErr w:type="spellEnd"/>
+            <w:r>
+              <w:t>].immigration_1b_yes or users[</w:t>
+            </w:r>
+            <w:proofErr w:type="spellStart"/>
+            <w:r>
+              <w:t>i</w:t>
+            </w:r>
+            <w:proofErr w:type="spellEnd"/>
+            <w:r>
+              <w:t>].immigration_1b_yes is none %}b. {{ users[</w:t>
+            </w:r>
+            <w:proofErr w:type="spellStart"/>
+            <w:r>
+              <w:t>i</w:t>
+            </w:r>
+            <w:proofErr w:type="spellEnd"/>
+            <w:r>
+              <w:t>].immigration_1b_details }} {% endif %}</w:t>
             </w:r>
           </w:p>
           <w:p>
@@ -3490,7 +4407,31 @@
               <w:ind w:left="120"/>
             </w:pPr>
             <w:r>
-              <w:t>{% if users[i].immigration_1c_yes or users[i].immigration_1c_yes is none %}c. {{ users[i].immigration_1c_details }} {% endif %}</w:t>
+              <w:t>{% if users[</w:t>
+            </w:r>
+            <w:proofErr w:type="spellStart"/>
+            <w:r>
+              <w:t>i</w:t>
+            </w:r>
+            <w:proofErr w:type="spellEnd"/>
+            <w:r>
+              <w:t>].immigration_1c_yes or users[</w:t>
+            </w:r>
+            <w:proofErr w:type="spellStart"/>
+            <w:r>
+              <w:t>i</w:t>
+            </w:r>
+            <w:proofErr w:type="spellEnd"/>
+            <w:r>
+              <w:t>].immigration_1c_yes is none %}c. {{ users[</w:t>
+            </w:r>
+            <w:proofErr w:type="spellStart"/>
+            <w:r>
+              <w:t>i</w:t>
+            </w:r>
+            <w:proofErr w:type="spellEnd"/>
+            <w:r>
+              <w:t>].immigration_1c_details }} {% endif %}</w:t>
             </w:r>
           </w:p>
           <w:p>
@@ -3499,7 +4440,31 @@
               <w:ind w:left="120"/>
             </w:pPr>
             <w:r>
-              <w:t>{% if users[i].immigration_1d_yes or users[i].immigration_1d_yes is none %}d. {{ users[i].immigration_1d_details }} {% endif %}</w:t>
+              <w:t>{% if users[</w:t>
+            </w:r>
+            <w:proofErr w:type="spellStart"/>
+            <w:r>
+              <w:t>i</w:t>
+            </w:r>
+            <w:proofErr w:type="spellEnd"/>
+            <w:r>
+              <w:t>].immigration_1d_yes or users[</w:t>
+            </w:r>
+            <w:proofErr w:type="spellStart"/>
+            <w:r>
+              <w:t>i</w:t>
+            </w:r>
+            <w:proofErr w:type="spellEnd"/>
+            <w:r>
+              <w:t>].immigration_1d_yes is none %}d. {{ users[</w:t>
+            </w:r>
+            <w:proofErr w:type="spellStart"/>
+            <w:r>
+              <w:t>i</w:t>
+            </w:r>
+            <w:proofErr w:type="spellEnd"/>
+            <w:r>
+              <w:t>].immigration_1d_details }} {% endif %}</w:t>
             </w:r>
           </w:p>
           <w:p>
@@ -3508,7 +4473,31 @@
               <w:ind w:left="120"/>
             </w:pPr>
             <w:r>
-              <w:t>{% if users[i].immigration_1e_yes or users[i].immigration_1e_yes is none %}e. {{ users[i].immigration_1e_details }} {% endif %}</w:t>
+              <w:t>{% if users[</w:t>
+            </w:r>
+            <w:proofErr w:type="spellStart"/>
+            <w:r>
+              <w:t>i</w:t>
+            </w:r>
+            <w:proofErr w:type="spellEnd"/>
+            <w:r>
+              <w:t>].immigration_1e_yes or users[</w:t>
+            </w:r>
+            <w:proofErr w:type="spellStart"/>
+            <w:r>
+              <w:t>i</w:t>
+            </w:r>
+            <w:proofErr w:type="spellEnd"/>
+            <w:r>
+              <w:t>].immigration_1e_yes is none %}e. {{ users[</w:t>
+            </w:r>
+            <w:proofErr w:type="spellStart"/>
+            <w:r>
+              <w:t>i</w:t>
+            </w:r>
+            <w:proofErr w:type="spellEnd"/>
+            <w:r>
+              <w:t>].immigration_1e_details }} {% endif %}</w:t>
             </w:r>
           </w:p>
           <w:p>
@@ -3517,7 +4506,31 @@
               <w:ind w:left="120"/>
             </w:pPr>
             <w:r>
-              <w:t>{% if users[i].immigration_1f_yes or users[i].immigration_1f_yes is none %}f. {{ users[i].immigration_1f_details }} {% endif %}</w:t>
+              <w:t>{% if users[</w:t>
+            </w:r>
+            <w:proofErr w:type="spellStart"/>
+            <w:r>
+              <w:t>i</w:t>
+            </w:r>
+            <w:proofErr w:type="spellEnd"/>
+            <w:r>
+              <w:t>].immigration_1f_yes or users[</w:t>
+            </w:r>
+            <w:proofErr w:type="spellStart"/>
+            <w:r>
+              <w:t>i</w:t>
+            </w:r>
+            <w:proofErr w:type="spellEnd"/>
+            <w:r>
+              <w:t>].immigration_1f_yes is none %}f. {{ users[</w:t>
+            </w:r>
+            <w:proofErr w:type="spellStart"/>
+            <w:r>
+              <w:t>i</w:t>
+            </w:r>
+            <w:proofErr w:type="spellEnd"/>
+            <w:r>
+              <w:t>].immigration_1f_details }} {% endif %}</w:t>
             </w:r>
           </w:p>
           <w:p>
@@ -3526,7 +4539,31 @@
               <w:ind w:left="120"/>
             </w:pPr>
             <w:r>
-              <w:t>{% if users[i].immigration_1g_yes or users[i].immigration_1g_yes is none %}g. {{ users[i].immigration_1g_details }} {% endif %}</w:t>
+              <w:t>{% if users[</w:t>
+            </w:r>
+            <w:proofErr w:type="spellStart"/>
+            <w:r>
+              <w:t>i</w:t>
+            </w:r>
+            <w:proofErr w:type="spellEnd"/>
+            <w:r>
+              <w:t>].immigration_1g_yes or users[</w:t>
+            </w:r>
+            <w:proofErr w:type="spellStart"/>
+            <w:r>
+              <w:t>i</w:t>
+            </w:r>
+            <w:proofErr w:type="spellEnd"/>
+            <w:r>
+              <w:t>].immigration_1g_yes is none %}g. {{ users[</w:t>
+            </w:r>
+            <w:proofErr w:type="spellStart"/>
+            <w:r>
+              <w:t>i</w:t>
+            </w:r>
+            <w:proofErr w:type="spellEnd"/>
+            <w:r>
+              <w:t>].immigration_1g_details }} {% endif %}</w:t>
             </w:r>
           </w:p>
           <w:p>
@@ -3535,7 +4572,31 @@
               <w:ind w:left="120"/>
             </w:pPr>
             <w:r>
-              <w:t>{% if users[i].immigration_1h_yes or users[i].immigration_1h_yes is none %}h. {{ users[i].immigration_1h_details }} {% endif %}</w:t>
+              <w:t>{% if users[</w:t>
+            </w:r>
+            <w:proofErr w:type="spellStart"/>
+            <w:r>
+              <w:t>i</w:t>
+            </w:r>
+            <w:proofErr w:type="spellEnd"/>
+            <w:r>
+              <w:t>].immigration_1h_yes or users[</w:t>
+            </w:r>
+            <w:proofErr w:type="spellStart"/>
+            <w:r>
+              <w:t>i</w:t>
+            </w:r>
+            <w:proofErr w:type="spellEnd"/>
+            <w:r>
+              <w:t>].immigration_1h_yes is none %}h. {{ users[</w:t>
+            </w:r>
+            <w:proofErr w:type="spellStart"/>
+            <w:r>
+              <w:t>i</w:t>
+            </w:r>
+            <w:proofErr w:type="spellEnd"/>
+            <w:r>
+              <w:t>].immigration_1h_details }} {% endif %}</w:t>
             </w:r>
           </w:p>
           <w:p>
@@ -3544,7 +4605,39 @@
               <w:ind w:left="120"/>
             </w:pPr>
             <w:r>
-              <w:t>{% if users[i].immigration_1i_yes or users[i].immigration_1i_yes is none %}i. {{ users[i].immigration_1i_details }} {% endif %}</w:t>
+              <w:t>{% if users[</w:t>
+            </w:r>
+            <w:proofErr w:type="spellStart"/>
+            <w:r>
+              <w:t>i</w:t>
+            </w:r>
+            <w:proofErr w:type="spellEnd"/>
+            <w:r>
+              <w:t>].immigration_1i_yes or users[</w:t>
+            </w:r>
+            <w:proofErr w:type="spellStart"/>
+            <w:r>
+              <w:t>i</w:t>
+            </w:r>
+            <w:proofErr w:type="spellEnd"/>
+            <w:r>
+              <w:t>].immigration_1i_yes is none %}</w:t>
+            </w:r>
+            <w:proofErr w:type="spellStart"/>
+            <w:r>
+              <w:t>i</w:t>
+            </w:r>
+            <w:proofErr w:type="spellEnd"/>
+            <w:r>
+              <w:t>. {{ users[</w:t>
+            </w:r>
+            <w:proofErr w:type="spellStart"/>
+            <w:r>
+              <w:t>i</w:t>
+            </w:r>
+            <w:proofErr w:type="spellEnd"/>
+            <w:r>
+              <w:t>].immigration_1i_details }} {% endif %}</w:t>
             </w:r>
           </w:p>
           <w:p>
@@ -3553,7 +4646,31 @@
               <w:ind w:left="120"/>
             </w:pPr>
             <w:r>
-              <w:t>{% if users[i].immigration_1j_yes or users[i].immigration_1j_yes is none %}j. {{ users[i].immigration_1j_details }} {% endif %}</w:t>
+              <w:t>{% if users[</w:t>
+            </w:r>
+            <w:proofErr w:type="spellStart"/>
+            <w:r>
+              <w:t>i</w:t>
+            </w:r>
+            <w:proofErr w:type="spellEnd"/>
+            <w:r>
+              <w:t>].immigration_1j_yes or users[</w:t>
+            </w:r>
+            <w:proofErr w:type="spellStart"/>
+            <w:r>
+              <w:t>i</w:t>
+            </w:r>
+            <w:proofErr w:type="spellEnd"/>
+            <w:r>
+              <w:t>].immigration_1j_yes is none %}j. {{ users[</w:t>
+            </w:r>
+            <w:proofErr w:type="spellStart"/>
+            <w:r>
+              <w:t>i</w:t>
+            </w:r>
+            <w:proofErr w:type="spellEnd"/>
+            <w:r>
+              <w:t>].immigration_1j_details }} {% endif %}</w:t>
             </w:r>
           </w:p>
           <w:p>
@@ -3562,7 +4679,31 @@
               <w:ind w:left="120"/>
             </w:pPr>
             <w:r>
-              <w:t>{% if users[i].immigration_1k_yes or users[i].immigration_1k_yes is none %}k. {{ users[i].immigration_1k_details }} {% endif %}</w:t>
+              <w:t>{% if users[</w:t>
+            </w:r>
+            <w:proofErr w:type="spellStart"/>
+            <w:r>
+              <w:t>i</w:t>
+            </w:r>
+            <w:proofErr w:type="spellEnd"/>
+            <w:r>
+              <w:t>].immigration_1k_yes or users[</w:t>
+            </w:r>
+            <w:proofErr w:type="spellStart"/>
+            <w:r>
+              <w:t>i</w:t>
+            </w:r>
+            <w:proofErr w:type="spellEnd"/>
+            <w:r>
+              <w:t>].immigration_1k_yes is none %}k. {{ users[</w:t>
+            </w:r>
+            <w:proofErr w:type="spellStart"/>
+            <w:r>
+              <w:t>i</w:t>
+            </w:r>
+            <w:proofErr w:type="spellEnd"/>
+            <w:r>
+              <w:t>].immigration_1k_details }} {% endif %}</w:t>
             </w:r>
           </w:p>
           <w:p>
@@ -3571,7 +4712,31 @@
               <w:ind w:left="120"/>
             </w:pPr>
             <w:r>
-              <w:t>{% if users[i].immigration_1l_yes or users[i].immigration_1l_yes is none %}l. {{ users[i].immigration_1l_details }} {% endif %}</w:t>
+              <w:t>{% if users[</w:t>
+            </w:r>
+            <w:proofErr w:type="spellStart"/>
+            <w:r>
+              <w:t>i</w:t>
+            </w:r>
+            <w:proofErr w:type="spellEnd"/>
+            <w:r>
+              <w:t>].immigration_1l_yes or users[</w:t>
+            </w:r>
+            <w:proofErr w:type="spellStart"/>
+            <w:r>
+              <w:t>i</w:t>
+            </w:r>
+            <w:proofErr w:type="spellEnd"/>
+            <w:r>
+              <w:t>].immigration_1l_yes is none %}l. {{ users[</w:t>
+            </w:r>
+            <w:proofErr w:type="spellStart"/>
+            <w:r>
+              <w:t>i</w:t>
+            </w:r>
+            <w:proofErr w:type="spellEnd"/>
+            <w:r>
+              <w:t>].immigration_1l_details }} {% endif %}</w:t>
             </w:r>
           </w:p>
           <w:p>
@@ -3580,7 +4745,31 @@
               <w:ind w:left="120"/>
             </w:pPr>
             <w:r>
-              <w:t>{% if users[i].immigration_1m_yes or users[i].immigration_1m_yes is none %}m. {{ users[i].immigration_1m_details }} {% endif %}</w:t>
+              <w:t>{% if users[</w:t>
+            </w:r>
+            <w:proofErr w:type="spellStart"/>
+            <w:r>
+              <w:t>i</w:t>
+            </w:r>
+            <w:proofErr w:type="spellEnd"/>
+            <w:r>
+              <w:t>].immigration_1m_yes or users[</w:t>
+            </w:r>
+            <w:proofErr w:type="spellStart"/>
+            <w:r>
+              <w:t>i</w:t>
+            </w:r>
+            <w:proofErr w:type="spellEnd"/>
+            <w:r>
+              <w:t>].immigration_1m_yes is none %}m. {{ users[</w:t>
+            </w:r>
+            <w:proofErr w:type="spellStart"/>
+            <w:r>
+              <w:t>i</w:t>
+            </w:r>
+            <w:proofErr w:type="spellEnd"/>
+            <w:r>
+              <w:t>].immigration_1m_details }} {% endif %}</w:t>
             </w:r>
           </w:p>
           <w:p>
@@ -3589,7 +4778,31 @@
               <w:ind w:left="120"/>
             </w:pPr>
             <w:r>
-              <w:t>{% if users[i].immigration_1n_yes or users[i].immigration_1n_yes is none %}n. {{ users[i].immigration_1n_details }} {% endif %}</w:t>
+              <w:t>{% if users[</w:t>
+            </w:r>
+            <w:proofErr w:type="spellStart"/>
+            <w:r>
+              <w:t>i</w:t>
+            </w:r>
+            <w:proofErr w:type="spellEnd"/>
+            <w:r>
+              <w:t>].immigration_1n_yes or users[</w:t>
+            </w:r>
+            <w:proofErr w:type="spellStart"/>
+            <w:r>
+              <w:t>i</w:t>
+            </w:r>
+            <w:proofErr w:type="spellEnd"/>
+            <w:r>
+              <w:t>].immigration_1n_yes is none %}n. {{ users[</w:t>
+            </w:r>
+            <w:proofErr w:type="spellStart"/>
+            <w:r>
+              <w:t>i</w:t>
+            </w:r>
+            <w:proofErr w:type="spellEnd"/>
+            <w:r>
+              <w:t>].immigration_1n_details }} {% endif %}</w:t>
             </w:r>
           </w:p>
           <w:p>
@@ -3598,7 +4811,31 @@
               <w:ind w:left="120"/>
             </w:pPr>
             <w:r>
-              <w:t>{% if users[i].immigration_1o_yes or users[i].immigration_1o_yes is none %}o. {{ users[i].immigration_1o_details }} {% endif %}</w:t>
+              <w:t>{% if users[</w:t>
+            </w:r>
+            <w:proofErr w:type="spellStart"/>
+            <w:r>
+              <w:t>i</w:t>
+            </w:r>
+            <w:proofErr w:type="spellEnd"/>
+            <w:r>
+              <w:t>].immigration_1o_yes or users[</w:t>
+            </w:r>
+            <w:proofErr w:type="spellStart"/>
+            <w:r>
+              <w:t>i</w:t>
+            </w:r>
+            <w:proofErr w:type="spellEnd"/>
+            <w:r>
+              <w:t>].immigration_1o_yes is none %}o. {{ users[</w:t>
+            </w:r>
+            <w:proofErr w:type="spellStart"/>
+            <w:r>
+              <w:t>i</w:t>
+            </w:r>
+            <w:proofErr w:type="spellEnd"/>
+            <w:r>
+              <w:t>].immigration_1o_details }} {% endif %}</w:t>
             </w:r>
           </w:p>
           <w:p>
@@ -3607,7 +4844,88 @@
               <w:ind w:left="120"/>
             </w:pPr>
             <w:r>
-              <w:t>{% if users[i].immigration_1p_yes or users[i].immigration_1p_yes is none %}p. {{ users[i].immigration_1p_details }} {% endif %}</w:t>
+              <w:t>{% if users[</w:t>
+            </w:r>
+            <w:proofErr w:type="spellStart"/>
+            <w:r>
+              <w:t>i</w:t>
+            </w:r>
+            <w:proofErr w:type="spellEnd"/>
+            <w:r>
+              <w:t>].immigration_1p_yes or users[</w:t>
+            </w:r>
+            <w:proofErr w:type="spellStart"/>
+            <w:r>
+              <w:t>i</w:t>
+            </w:r>
+            <w:proofErr w:type="spellEnd"/>
+            <w:r>
+              <w:t>].immigration_1p_yes is none %}p. {{ users[</w:t>
+            </w:r>
+            <w:proofErr w:type="spellStart"/>
+            <w:r>
+              <w:t>i</w:t>
+            </w:r>
+            <w:proofErr w:type="spellEnd"/>
+            <w:r>
+              <w:t>].immigration_1p_details }} {% endif %}</w:t>
+            </w:r>
+          </w:p>
+          <w:p>
+            <w:pPr>
+              <w:pStyle w:val="NoSpacing"/>
+              <w:ind w:left="120"/>
+            </w:pPr>
+            <w:r>
+              <w:t>{% if users[</w:t>
+            </w:r>
+            <w:proofErr w:type="spellStart"/>
+            <w:r>
+              <w:t>i</w:t>
+            </w:r>
+            <w:proofErr w:type="spellEnd"/>
+            <w:r>
+              <w:t>].immigration_1</w:t>
+            </w:r>
+            <w:r>
+              <w:t>q</w:t>
+            </w:r>
+            <w:r>
+              <w:t>_yes or users[</w:t>
+            </w:r>
+            <w:proofErr w:type="spellStart"/>
+            <w:r>
+              <w:t>i</w:t>
+            </w:r>
+            <w:proofErr w:type="spellEnd"/>
+            <w:r>
+              <w:t>].immigration_1</w:t>
+            </w:r>
+            <w:r>
+              <w:t>q</w:t>
+            </w:r>
+            <w:r>
+              <w:t>_yes is none %}</w:t>
+            </w:r>
+            <w:r>
+              <w:t>q</w:t>
+            </w:r>
+            <w:r>
+              <w:t>. {{ users[</w:t>
+            </w:r>
+            <w:proofErr w:type="spellStart"/>
+            <w:r>
+              <w:t>i</w:t>
+            </w:r>
+            <w:proofErr w:type="spellEnd"/>
+            <w:r>
+              <w:t>].immigration_1</w:t>
+            </w:r>
+            <w:r>
+              <w:t>q</w:t>
+            </w:r>
+            <w:r>
+              <w:t>_details }} {% endif %}</w:t>
             </w:r>
           </w:p>
           <w:p>
@@ -3752,7 +5070,39 @@
             <w:bookmarkStart w:id="13" w:name="_heading=h.35nkun2" w:colFirst="0" w:colLast="0"/>
             <w:bookmarkEnd w:id="13"/>
             <w:r>
-              <w:t>{{ output_checkbox(users[i].application_2a_yes ) }} Yes  {{ output_checkbox(users[i].application_2a_yes)</w:t>
+              <w:t xml:space="preserve">{{ </w:t>
+            </w:r>
+            <w:proofErr w:type="spellStart"/>
+            <w:r>
+              <w:t>output_checkbox</w:t>
+            </w:r>
+            <w:proofErr w:type="spellEnd"/>
+            <w:r>
+              <w:t>(users[</w:t>
+            </w:r>
+            <w:proofErr w:type="spellStart"/>
+            <w:r>
+              <w:t>i</w:t>
+            </w:r>
+            <w:proofErr w:type="spellEnd"/>
+            <w:r>
+              <w:t xml:space="preserve">].application_2a_yes ) }} Yes  {{ </w:t>
+            </w:r>
+            <w:proofErr w:type="spellStart"/>
+            <w:r>
+              <w:t>output_checkbox</w:t>
+            </w:r>
+            <w:proofErr w:type="spellEnd"/>
+            <w:r>
+              <w:t>(users[</w:t>
+            </w:r>
+            <w:proofErr w:type="spellStart"/>
+            <w:r>
+              <w:t>i</w:t>
+            </w:r>
+            <w:proofErr w:type="spellEnd"/>
+            <w:r>
+              <w:t>].application_2a_yes)</w:t>
             </w:r>
             <w:r>
               <w:t xml:space="preserve"> == False</w:t>
@@ -3761,11 +5111,24 @@
               <w:t xml:space="preserve"> </w:t>
             </w:r>
             <w:r>
-              <w:t>}}  No  {{ output_checkbox(use</w:t>
-            </w:r>
+              <w:t xml:space="preserve">}}  No  {{ </w:t>
+            </w:r>
+            <w:proofErr w:type="spellStart"/>
             <w:r>
               <w:lastRenderedPageBreak/>
-              <w:t>rs[i].application_2a_yes is none) }} IDK</w:t>
+              <w:t>output_checkbox</w:t>
+            </w:r>
+            <w:proofErr w:type="spellEnd"/>
+            <w:r>
+              <w:t>(users[</w:t>
+            </w:r>
+            <w:proofErr w:type="spellStart"/>
+            <w:r>
+              <w:t>i</w:t>
+            </w:r>
+            <w:proofErr w:type="spellEnd"/>
+            <w:r>
+              <w:t>].application_2a_yes is none) }} IDK</w:t>
             </w:r>
           </w:p>
         </w:tc>
@@ -3852,13 +5215,61 @@
             <w:bookmarkStart w:id="14" w:name="_heading=h.1ksv4uv" w:colFirst="0" w:colLast="0"/>
             <w:bookmarkEnd w:id="14"/>
             <w:r>
-              <w:t>{{ output_checkbox(users[i].application_2b_yes ) }} Yes  {{ output_checkbox(users[i].application_2b_yes</w:t>
+              <w:t xml:space="preserve">{{ </w:t>
+            </w:r>
+            <w:proofErr w:type="spellStart"/>
+            <w:r>
+              <w:t>output_checkbox</w:t>
+            </w:r>
+            <w:proofErr w:type="spellEnd"/>
+            <w:r>
+              <w:t>(users[</w:t>
+            </w:r>
+            <w:proofErr w:type="spellStart"/>
+            <w:r>
+              <w:t>i</w:t>
+            </w:r>
+            <w:proofErr w:type="spellEnd"/>
+            <w:r>
+              <w:t xml:space="preserve">].application_2b_yes ) }} Yes  {{ </w:t>
+            </w:r>
+            <w:proofErr w:type="spellStart"/>
+            <w:r>
+              <w:t>output_checkbox</w:t>
+            </w:r>
+            <w:proofErr w:type="spellEnd"/>
+            <w:r>
+              <w:t>(users[</w:t>
+            </w:r>
+            <w:proofErr w:type="spellStart"/>
+            <w:r>
+              <w:t>i</w:t>
+            </w:r>
+            <w:proofErr w:type="spellEnd"/>
+            <w:r>
+              <w:t>].application_2b_yes</w:t>
             </w:r>
             <w:r>
               <w:t xml:space="preserve"> == False</w:t>
             </w:r>
             <w:r>
-              <w:t>) }}  No  {{ output_checkbox(users[i].application_2b_yes is none) }} IDK</w:t>
+              <w:t xml:space="preserve">) }}  No  {{ </w:t>
+            </w:r>
+            <w:proofErr w:type="spellStart"/>
+            <w:r>
+              <w:t>output_checkbox</w:t>
+            </w:r>
+            <w:proofErr w:type="spellEnd"/>
+            <w:r>
+              <w:t>(users[</w:t>
+            </w:r>
+            <w:proofErr w:type="spellStart"/>
+            <w:r>
+              <w:t>i</w:t>
+            </w:r>
+            <w:proofErr w:type="spellEnd"/>
+            <w:r>
+              <w:t>].application_2b_yes is none) }} IDK</w:t>
             </w:r>
           </w:p>
         </w:tc>
@@ -3945,13 +5356,61 @@
             <w:bookmarkStart w:id="15" w:name="_heading=h.44sinio" w:colFirst="0" w:colLast="0"/>
             <w:bookmarkEnd w:id="15"/>
             <w:r>
-              <w:t>{{ output_checkbox(users[i].application_2c_yes ) }} Yes  {{ output_checkbox(users[i].application_2c_yes</w:t>
+              <w:t xml:space="preserve">{{ </w:t>
+            </w:r>
+            <w:proofErr w:type="spellStart"/>
+            <w:r>
+              <w:t>output_checkbox</w:t>
+            </w:r>
+            <w:proofErr w:type="spellEnd"/>
+            <w:r>
+              <w:t>(users[</w:t>
+            </w:r>
+            <w:proofErr w:type="spellStart"/>
+            <w:r>
+              <w:t>i</w:t>
+            </w:r>
+            <w:proofErr w:type="spellEnd"/>
+            <w:r>
+              <w:t xml:space="preserve">].application_2c_yes ) }} Yes  {{ </w:t>
+            </w:r>
+            <w:proofErr w:type="spellStart"/>
+            <w:r>
+              <w:t>output_checkbox</w:t>
+            </w:r>
+            <w:proofErr w:type="spellEnd"/>
+            <w:r>
+              <w:t>(users[</w:t>
+            </w:r>
+            <w:proofErr w:type="spellStart"/>
+            <w:r>
+              <w:t>i</w:t>
+            </w:r>
+            <w:proofErr w:type="spellEnd"/>
+            <w:r>
+              <w:t>].application_2c_yes</w:t>
             </w:r>
             <w:r>
               <w:t xml:space="preserve"> == False</w:t>
             </w:r>
             <w:r>
-              <w:t>) }}  No  {{ output_checkbox(users[i].application_2c_yes is none) }} IDK</w:t>
+              <w:t xml:space="preserve">) }}  No  {{ </w:t>
+            </w:r>
+            <w:proofErr w:type="spellStart"/>
+            <w:r>
+              <w:t>output_checkbox</w:t>
+            </w:r>
+            <w:proofErr w:type="spellEnd"/>
+            <w:r>
+              <w:t>(users[</w:t>
+            </w:r>
+            <w:proofErr w:type="spellStart"/>
+            <w:r>
+              <w:t>i</w:t>
+            </w:r>
+            <w:proofErr w:type="spellEnd"/>
+            <w:r>
+              <w:t>].application_2c_yes is none) }} IDK</w:t>
             </w:r>
           </w:p>
         </w:tc>
@@ -4040,13 +5499,61 @@
             <w:bookmarkStart w:id="17" w:name="_heading=h.z337ya" w:colFirst="0" w:colLast="0"/>
             <w:bookmarkEnd w:id="17"/>
             <w:r>
-              <w:t>{{ output_checkbox(users[i].application_2d_yes ) }} Yes  {{ output_checkbox(users[i].application_2d_yes</w:t>
+              <w:t xml:space="preserve">{{ </w:t>
+            </w:r>
+            <w:proofErr w:type="spellStart"/>
+            <w:r>
+              <w:t>output_checkbox</w:t>
+            </w:r>
+            <w:proofErr w:type="spellEnd"/>
+            <w:r>
+              <w:t>(users[</w:t>
+            </w:r>
+            <w:proofErr w:type="spellStart"/>
+            <w:r>
+              <w:t>i</w:t>
+            </w:r>
+            <w:proofErr w:type="spellEnd"/>
+            <w:r>
+              <w:t xml:space="preserve">].application_2d_yes ) }} Yes  {{ </w:t>
+            </w:r>
+            <w:proofErr w:type="spellStart"/>
+            <w:r>
+              <w:t>output_checkbox</w:t>
+            </w:r>
+            <w:proofErr w:type="spellEnd"/>
+            <w:r>
+              <w:t>(users[</w:t>
+            </w:r>
+            <w:proofErr w:type="spellStart"/>
+            <w:r>
+              <w:t>i</w:t>
+            </w:r>
+            <w:proofErr w:type="spellEnd"/>
+            <w:r>
+              <w:t>].application_2d_yes</w:t>
             </w:r>
             <w:r>
               <w:t xml:space="preserve"> == False</w:t>
             </w:r>
             <w:r>
-              <w:t>) }}  No  {{ output_checkbox(users[i].application_2d_yes is none) }} IDK</w:t>
+              <w:t xml:space="preserve">) }}  No  {{ </w:t>
+            </w:r>
+            <w:proofErr w:type="spellStart"/>
+            <w:r>
+              <w:t>output_checkbox</w:t>
+            </w:r>
+            <w:proofErr w:type="spellEnd"/>
+            <w:r>
+              <w:t>(users[</w:t>
+            </w:r>
+            <w:proofErr w:type="spellStart"/>
+            <w:r>
+              <w:t>i</w:t>
+            </w:r>
+            <w:proofErr w:type="spellEnd"/>
+            <w:r>
+              <w:t>].application_2d_yes is none) }} IDK</w:t>
             </w:r>
           </w:p>
         </w:tc>
@@ -4111,7 +5618,31 @@
               <w:ind w:left="120" w:right="90"/>
             </w:pPr>
             <w:r>
-              <w:t>{% if users[i].application_2a_yes or users[i].application_2a_yes is none %}a. {{ users[i].application_2a_details }}{% endif %}</w:t>
+              <w:t>{% if users[</w:t>
+            </w:r>
+            <w:proofErr w:type="spellStart"/>
+            <w:r>
+              <w:t>i</w:t>
+            </w:r>
+            <w:proofErr w:type="spellEnd"/>
+            <w:r>
+              <w:t>].application_2a_yes or users[</w:t>
+            </w:r>
+            <w:proofErr w:type="spellStart"/>
+            <w:r>
+              <w:t>i</w:t>
+            </w:r>
+            <w:proofErr w:type="spellEnd"/>
+            <w:r>
+              <w:t>].application_2a_yes is none %}a. {{ users[</w:t>
+            </w:r>
+            <w:proofErr w:type="spellStart"/>
+            <w:r>
+              <w:t>i</w:t>
+            </w:r>
+            <w:proofErr w:type="spellEnd"/>
+            <w:r>
+              <w:t>].application_2a_details }}{% endif %}</w:t>
             </w:r>
           </w:p>
           <w:p>
@@ -4120,13 +5651,37 @@
               <w:ind w:left="120" w:right="90"/>
             </w:pPr>
             <w:r>
-              <w:t>{% if users[i].application_2b_yes or users[i].application_2b_yes is none %}</w:t>
+              <w:t>{% if users[</w:t>
+            </w:r>
+            <w:proofErr w:type="spellStart"/>
+            <w:r>
+              <w:t>i</w:t>
+            </w:r>
+            <w:proofErr w:type="spellEnd"/>
+            <w:r>
+              <w:t>].application_2b_yes or users[</w:t>
+            </w:r>
+            <w:proofErr w:type="spellStart"/>
+            <w:r>
+              <w:t>i</w:t>
+            </w:r>
+            <w:proofErr w:type="spellEnd"/>
+            <w:r>
+              <w:t>].application_2b_yes is none %}</w:t>
             </w:r>
             <w:r>
               <w:t>b</w:t>
             </w:r>
             <w:r>
-              <w:t>. {{ users[i].application_2b_details }}{% endif %}</w:t>
+              <w:t>. {{ users[</w:t>
+            </w:r>
+            <w:proofErr w:type="spellStart"/>
+            <w:r>
+              <w:t>i</w:t>
+            </w:r>
+            <w:proofErr w:type="spellEnd"/>
+            <w:r>
+              <w:t>].application_2b_details }}{% endif %}</w:t>
             </w:r>
           </w:p>
           <w:p>
@@ -4135,13 +5690,37 @@
               <w:ind w:left="120" w:right="90"/>
             </w:pPr>
             <w:r>
-              <w:t>{% if users[i].application_2c_yes or users[i].application_2c_yes is none %}</w:t>
+              <w:t>{% if users[</w:t>
+            </w:r>
+            <w:proofErr w:type="spellStart"/>
+            <w:r>
+              <w:t>i</w:t>
+            </w:r>
+            <w:proofErr w:type="spellEnd"/>
+            <w:r>
+              <w:t>].application_2c_yes or users[</w:t>
+            </w:r>
+            <w:proofErr w:type="spellStart"/>
+            <w:r>
+              <w:t>i</w:t>
+            </w:r>
+            <w:proofErr w:type="spellEnd"/>
+            <w:r>
+              <w:t>].application_2c_yes is none %}</w:t>
             </w:r>
             <w:r>
               <w:t>c</w:t>
             </w:r>
             <w:r>
-              <w:t>. {{ users[i].application_2c_details }}{% endif %}</w:t>
+              <w:t>. {{ users[</w:t>
+            </w:r>
+            <w:proofErr w:type="spellStart"/>
+            <w:r>
+              <w:t>i</w:t>
+            </w:r>
+            <w:proofErr w:type="spellEnd"/>
+            <w:r>
+              <w:t>].application_2c_details }}{% endif %}</w:t>
             </w:r>
           </w:p>
           <w:p>
@@ -4150,13 +5729,37 @@
               <w:ind w:left="120" w:right="90"/>
             </w:pPr>
             <w:r>
-              <w:t>{% if users[i].application_2d_yes or users[i].application_2d_yes is none %}</w:t>
+              <w:t>{% if users[</w:t>
+            </w:r>
+            <w:proofErr w:type="spellStart"/>
+            <w:r>
+              <w:t>i</w:t>
+            </w:r>
+            <w:proofErr w:type="spellEnd"/>
+            <w:r>
+              <w:t>].application_2d_yes or users[</w:t>
+            </w:r>
+            <w:proofErr w:type="spellStart"/>
+            <w:r>
+              <w:t>i</w:t>
+            </w:r>
+            <w:proofErr w:type="spellEnd"/>
+            <w:r>
+              <w:t>].application_2d_yes is none %}</w:t>
             </w:r>
             <w:r>
               <w:t>d</w:t>
             </w:r>
             <w:r>
-              <w:t>. {{ users[i].application_2d_details }}{% endif %}</w:t>
+              <w:t>. {{ users[</w:t>
+            </w:r>
+            <w:proofErr w:type="spellStart"/>
+            <w:r>
+              <w:t>i</w:t>
+            </w:r>
+            <w:proofErr w:type="spellEnd"/>
+            <w:r>
+              <w:t>].application_2d_details }}{% endif %}</w:t>
             </w:r>
           </w:p>
           <w:p>
@@ -4302,6 +5905,7 @@
               <w:rPr>
                 <w:b/>
               </w:rPr>
+              <w:lastRenderedPageBreak/>
               <w:t>Date of Marriage</w:t>
             </w:r>
             <w:r>
@@ -4326,7 +5930,6 @@
               <w:rPr>
                 <w:bCs/>
               </w:rPr>
-              <w:lastRenderedPageBreak/>
               <w:t xml:space="preserve"> }}</w:t>
             </w:r>
           </w:p>
@@ -4352,7 +5955,6 @@
               <w:rPr>
                 <w:b/>
               </w:rPr>
-              <w:lastRenderedPageBreak/>
               <w:t>Location of Marriage</w:t>
             </w:r>
             <w:r>
@@ -4441,7 +6043,6 @@
               <w:rPr>
                 <w:bCs/>
               </w:rPr>
-              <w:lastRenderedPageBreak/>
               <w:t xml:space="preserve"> }}</w:t>
             </w:r>
           </w:p>
@@ -4472,14 +6073,61 @@
               <w:rPr>
                 <w:b/>
               </w:rPr>
-              <w:lastRenderedPageBreak/>
               <w:t>Have either of you been previously married? </w:t>
             </w:r>
             <w:r>
               <w:t xml:space="preserve">  </w:t>
             </w:r>
             <w:r>
-              <w:t>{{ output_checkbox(users[i].marriage_previously) }} YES  {{ output_checkbox(not users[i].marriage_previously) }} NO</w:t>
+              <w:t xml:space="preserve">{{ </w:t>
+            </w:r>
+            <w:proofErr w:type="spellStart"/>
+            <w:r>
+              <w:t>output_checkbox</w:t>
+            </w:r>
+            <w:proofErr w:type="spellEnd"/>
+            <w:r>
+              <w:t>(users[</w:t>
+            </w:r>
+            <w:proofErr w:type="spellStart"/>
+            <w:r>
+              <w:t>i</w:t>
+            </w:r>
+            <w:proofErr w:type="spellEnd"/>
+            <w:r>
+              <w:t>].</w:t>
+            </w:r>
+            <w:proofErr w:type="spellStart"/>
+            <w:r>
+              <w:t>marriage_previously</w:t>
+            </w:r>
+            <w:proofErr w:type="spellEnd"/>
+            <w:r>
+              <w:t xml:space="preserve">) }} YES  {{ </w:t>
+            </w:r>
+            <w:proofErr w:type="spellStart"/>
+            <w:r>
+              <w:t>output_checkbox</w:t>
+            </w:r>
+            <w:proofErr w:type="spellEnd"/>
+            <w:r>
+              <w:t>(not users[</w:t>
+            </w:r>
+            <w:proofErr w:type="spellStart"/>
+            <w:r>
+              <w:t>i</w:t>
+            </w:r>
+            <w:proofErr w:type="spellEnd"/>
+            <w:r>
+              <w:t>].</w:t>
+            </w:r>
+            <w:proofErr w:type="spellStart"/>
+            <w:r>
+              <w:t>marriage_previously</w:t>
+            </w:r>
+            <w:proofErr w:type="spellEnd"/>
+            <w:r>
+              <w:t>) }} NO</w:t>
             </w:r>
           </w:p>
         </w:tc>
@@ -4984,7 +6632,21 @@
                     <w:rPr>
                       <w:bCs/>
                     </w:rPr>
-                    <w:t>{{ x.birthdate }}</w:t>
+                    <w:t xml:space="preserve">{{ </w:t>
+                  </w:r>
+                  <w:proofErr w:type="spellStart"/>
+                  <w:r>
+                    <w:rPr>
+                      <w:bCs/>
+                    </w:rPr>
+                    <w:t>x.birthdate</w:t>
+                  </w:r>
+                  <w:proofErr w:type="spellEnd"/>
+                  <w:r>
+                    <w:rPr>
+                      <w:bCs/>
+                    </w:rPr>
+                    <w:t xml:space="preserve"> }}</w:t>
                   </w:r>
                 </w:p>
               </w:tc>
@@ -5451,6 +7113,7 @@
               <w:rPr>
                 <w:rFonts w:ascii="Arial" w:eastAsia="Arial" w:hAnsi="Arial" w:cs="Arial"/>
               </w:rPr>
+              <w:lastRenderedPageBreak/>
               <w:t>Has anyone in your immediate family ever served in the U.S. military?</w:t>
             </w:r>
           </w:p>
@@ -5533,7 +7196,23 @@
               <w:ind w:left="163" w:right="82"/>
             </w:pPr>
             <w:r>
-              <w:t>{% if  users[i].other_family_status %}a. {{ users[i].other_family_status_details }}{% endif %}</w:t>
+              <w:t>{% if  users[</w:t>
+            </w:r>
+            <w:proofErr w:type="spellStart"/>
+            <w:r>
+              <w:t>i</w:t>
+            </w:r>
+            <w:proofErr w:type="spellEnd"/>
+            <w:r>
+              <w:t>].</w:t>
+            </w:r>
+            <w:proofErr w:type="spellStart"/>
+            <w:r>
+              <w:t>other_family_status</w:t>
+            </w:r>
+            <w:proofErr w:type="spellEnd"/>
+            <w:r>
+              <w:t xml:space="preserve"> %}a. {{ users[i].other_family_status_details }}{% endif %}</w:t>
             </w:r>
           </w:p>
           <w:p>
@@ -5548,8 +7227,35 @@
               <w:rPr>
                 <w:u w:val="single"/>
               </w:rPr>
-              <w:lastRenderedPageBreak/>
-              <w:t>{% if  users[i].pending_immigration %}b. {{ users[i].pending_immigration_details }}{% endif %}</w:t>
+              <w:t>{% if  users[</w:t>
+            </w:r>
+            <w:proofErr w:type="spellStart"/>
+            <w:r>
+              <w:rPr>
+                <w:u w:val="single"/>
+              </w:rPr>
+              <w:t>i</w:t>
+            </w:r>
+            <w:proofErr w:type="spellEnd"/>
+            <w:r>
+              <w:rPr>
+                <w:u w:val="single"/>
+              </w:rPr>
+              <w:t>].</w:t>
+            </w:r>
+            <w:proofErr w:type="spellStart"/>
+            <w:r>
+              <w:rPr>
+                <w:u w:val="single"/>
+              </w:rPr>
+              <w:t>pending_immigration</w:t>
+            </w:r>
+            <w:proofErr w:type="spellEnd"/>
+            <w:r>
+              <w:rPr>
+                <w:u w:val="single"/>
+              </w:rPr>
+              <w:t xml:space="preserve"> %}b. {{ users[i].pending_immigration_details }}{% endif %}</w:t>
             </w:r>
           </w:p>
           <w:p>
@@ -5564,7 +7270,21 @@
               <w:rPr>
                 <w:u w:val="single"/>
               </w:rPr>
-              <w:t>{% if  users[i].military %}d. {{ users[i].military_details }}{% endif %}</w:t>
+              <w:t>{% if  users[</w:t>
+            </w:r>
+            <w:proofErr w:type="spellStart"/>
+            <w:r>
+              <w:rPr>
+                <w:u w:val="single"/>
+              </w:rPr>
+              <w:t>i</w:t>
+            </w:r>
+            <w:proofErr w:type="spellEnd"/>
+            <w:r>
+              <w:rPr>
+                <w:u w:val="single"/>
+              </w:rPr>
+              <w:t>].military %}d. {{ users[i].military_details }}{% endif %}</w:t>
             </w:r>
           </w:p>
           <w:p>
@@ -5946,7 +7666,11 @@
               <w:jc w:val="center"/>
             </w:pPr>
             <w:r>
-              <w:t>{{ output_checkbox(users[i].criminal_3e_yes) }} YES  {{ output_checkbox(not users[i].criminal_3e_yes) }} NO</w:t>
+              <w:t xml:space="preserve">{{ output_checkbox(users[i].criminal_3e_yes) }} YES  {{ output_checkbox(not </w:t>
+            </w:r>
+            <w:r>
+              <w:lastRenderedPageBreak/>
+              <w:t>users[i].criminal_3e_yes) }} NO</w:t>
             </w:r>
           </w:p>
         </w:tc>
@@ -5978,6 +7702,7 @@
               <w:ind w:left="442"/>
             </w:pPr>
             <w:r>
+              <w:lastRenderedPageBreak/>
               <w:t xml:space="preserve">Have you ever received a DUI? </w:t>
             </w:r>
           </w:p>
@@ -6002,11 +7727,7 @@
               <w:jc w:val="center"/>
             </w:pPr>
             <w:r>
-              <w:t>{{ output_checkbox(users[i].criminal_3f_</w:t>
-            </w:r>
-            <w:r>
-              <w:lastRenderedPageBreak/>
-              <w:t>yes) }} YES  {{ output_checkbox(not users[i].criminal_3f_yes) }} NO</w:t>
+              <w:t>{{ output_checkbox(users[i].criminal_3f_yes) }} YES  {{ output_checkbox(not users[i].criminal_3f_yes) }} NO</w:t>
             </w:r>
           </w:p>
         </w:tc>
@@ -6038,7 +7759,6 @@
               <w:ind w:left="442"/>
             </w:pPr>
             <w:r>
-              <w:lastRenderedPageBreak/>
               <w:t xml:space="preserve">Have you ever been to court in the United States or any other country? </w:t>
             </w:r>
           </w:p>
@@ -6364,7 +8084,15 @@
                   <w:br/>
                 </w:r>
                 <w:r>
-                  <w:t>{% if  users[i].criminal_3a_yes %}a. {{ users[i].criminal_3a_details }}{% endif %}</w:t>
+                  <w:t>{% if  users[</w:t>
+                </w:r>
+                <w:proofErr w:type="spellStart"/>
+                <w:r>
+                  <w:t>i</w:t>
+                </w:r>
+                <w:proofErr w:type="spellEnd"/>
+                <w:r>
+                  <w:t>].criminal_3a_yes %}a. {{ users[i].criminal_3a_details }}{% endif %}</w:t>
                 </w:r>
               </w:p>
               <w:p>
@@ -6379,7 +8107,15 @@
                   <w:t>%</w:t>
                 </w:r>
                 <w:r>
-                  <w:t xml:space="preserve"> if  users[i].criminal_3b_yes %}b. {{ users[i].criminal_3b_details }}{% endif %}</w:t>
+                  <w:t xml:space="preserve"> if  users[</w:t>
+                </w:r>
+                <w:proofErr w:type="spellStart"/>
+                <w:r>
+                  <w:t>i</w:t>
+                </w:r>
+                <w:proofErr w:type="spellEnd"/>
+                <w:r>
+                  <w:t>].criminal_3b_yes %}b. {{ users[i].criminal_3b_details }}{% endif %}</w:t>
                 </w:r>
               </w:p>
               <w:p>
@@ -6388,7 +8124,15 @@
                   <w:ind w:left="82" w:right="90"/>
                 </w:pPr>
                 <w:r>
-                  <w:t>{% if  users[i].criminal_3c_yes %}c. {{ users[i].criminal_3c_details }}{% endif %}</w:t>
+                  <w:t>{% if  users[</w:t>
+                </w:r>
+                <w:proofErr w:type="spellStart"/>
+                <w:r>
+                  <w:t>i</w:t>
+                </w:r>
+                <w:proofErr w:type="spellEnd"/>
+                <w:r>
+                  <w:t>].criminal_3c_yes %}c. {{ users[i].criminal_3c_details }}{% endif %}</w:t>
                 </w:r>
               </w:p>
               <w:p>
@@ -6397,7 +8141,15 @@
                   <w:ind w:left="82" w:right="90"/>
                 </w:pPr>
                 <w:r>
-                  <w:t>{% if  users[i].criminal_3d_yes %}d. {{ users[i].criminal_3d_details }}{% endif %}</w:t>
+                  <w:t>{% if  users[</w:t>
+                </w:r>
+                <w:proofErr w:type="spellStart"/>
+                <w:r>
+                  <w:t>i</w:t>
+                </w:r>
+                <w:proofErr w:type="spellEnd"/>
+                <w:r>
+                  <w:t>].criminal_3d_yes %}d. {{ users[i].criminal_3d_details }}{% endif %}</w:t>
                 </w:r>
               </w:p>
               <w:p>
@@ -6406,7 +8158,15 @@
                   <w:ind w:left="82" w:right="90"/>
                 </w:pPr>
                 <w:r>
-                  <w:t>{% if  users[i].criminal_3e_yes %}e. {{ users[i].criminal_3e_details }}{% endif %}</w:t>
+                  <w:t>{% if  users[</w:t>
+                </w:r>
+                <w:proofErr w:type="spellStart"/>
+                <w:r>
+                  <w:t>i</w:t>
+                </w:r>
+                <w:proofErr w:type="spellEnd"/>
+                <w:r>
+                  <w:t>].criminal_3e_yes %}e. {{ users[i].criminal_3e_details }}{% endif %}</w:t>
                 </w:r>
               </w:p>
               <w:p>
@@ -6415,7 +8175,15 @@
                   <w:ind w:left="82" w:right="90"/>
                 </w:pPr>
                 <w:r>
-                  <w:t>{% if  users[i].criminal_3f_yes %}f. {{ users[i].criminal_3f_details }}{% endif %}</w:t>
+                  <w:t>{% if  users[</w:t>
+                </w:r>
+                <w:proofErr w:type="spellStart"/>
+                <w:r>
+                  <w:t>i</w:t>
+                </w:r>
+                <w:proofErr w:type="spellEnd"/>
+                <w:r>
+                  <w:t>].criminal_3f_yes %}f. {{ users[i].criminal_3f_details }}{% endif %}</w:t>
                 </w:r>
               </w:p>
               <w:p>
@@ -6424,7 +8192,15 @@
                   <w:ind w:left="82" w:right="90"/>
                 </w:pPr>
                 <w:r>
-                  <w:t>{% if  users[i].criminal_3g_yes %}g. {{ users[i].criminal_3g_details }}{% endif %}</w:t>
+                  <w:t>{% if  users[</w:t>
+                </w:r>
+                <w:proofErr w:type="spellStart"/>
+                <w:r>
+                  <w:t>i</w:t>
+                </w:r>
+                <w:proofErr w:type="spellEnd"/>
+                <w:r>
+                  <w:t>].criminal_3g_yes %}g. {{ users[i].criminal_3g_details }}{% endif %}</w:t>
                 </w:r>
               </w:p>
               <w:p>
@@ -6433,7 +8209,15 @@
                   <w:ind w:left="82" w:right="90"/>
                 </w:pPr>
                 <w:r>
-                  <w:t>{% if  users[i].criminal_3h_yes %}h. {{ users[i].criminal_3h_details }}{% endif %}</w:t>
+                  <w:t>{% if  users[</w:t>
+                </w:r>
+                <w:proofErr w:type="spellStart"/>
+                <w:r>
+                  <w:t>i</w:t>
+                </w:r>
+                <w:proofErr w:type="spellEnd"/>
+                <w:r>
+                  <w:t>].criminal_3h_yes %}h. {{ users[i].criminal_3h_details }}{% endif %}</w:t>
                 </w:r>
               </w:p>
               <w:p>
@@ -6442,7 +8226,23 @@
                   <w:ind w:left="82" w:right="90"/>
                 </w:pPr>
                 <w:r>
-                  <w:t>{% if  users[i].criminal_3i_yes %}i. {{ users[i].criminal_3i_details }}{% endif %}</w:t>
+                  <w:t>{% if  users[</w:t>
+                </w:r>
+                <w:proofErr w:type="spellStart"/>
+                <w:r>
+                  <w:t>i</w:t>
+                </w:r>
+                <w:proofErr w:type="spellEnd"/>
+                <w:r>
+                  <w:t>].criminal_3i_yes %}</w:t>
+                </w:r>
+                <w:proofErr w:type="spellStart"/>
+                <w:r>
+                  <w:t>i</w:t>
+                </w:r>
+                <w:proofErr w:type="spellEnd"/>
+                <w:r>
+                  <w:t>. {{ users[i].criminal_3i_details }}{% endif %}</w:t>
                 </w:r>
               </w:p>
               <w:p>
@@ -6451,7 +8251,15 @@
                   <w:ind w:left="82" w:right="90"/>
                 </w:pPr>
                 <w:r>
-                  <w:t>{% if  users[i].criminal_3j_yes %}j. {{ users[i].criminal_3j_details }}{% endif %}</w:t>
+                  <w:t>{% if  users[</w:t>
+                </w:r>
+                <w:proofErr w:type="spellStart"/>
+                <w:r>
+                  <w:t>i</w:t>
+                </w:r>
+                <w:proofErr w:type="spellEnd"/>
+                <w:r>
+                  <w:t>].criminal_3j_yes %}j. {{ users[i].criminal_3j_details }}{% endif %}</w:t>
                 </w:r>
               </w:p>
               <w:p>
@@ -6460,7 +8268,15 @@
                   <w:ind w:left="82" w:right="90"/>
                 </w:pPr>
                 <w:r>
-                  <w:t>{% if  users[i].criminal_3k_yes %}k. {{ users[i].criminal_3k_details }}{% endif %}</w:t>
+                  <w:t>{% if  users[</w:t>
+                </w:r>
+                <w:proofErr w:type="spellStart"/>
+                <w:r>
+                  <w:t>i</w:t>
+                </w:r>
+                <w:proofErr w:type="spellEnd"/>
+                <w:r>
+                  <w:t>].criminal_3k_yes %}k. {{ users[i].criminal_3k_details }}{% endif %}</w:t>
                 </w:r>
               </w:p>
               <w:p>
@@ -8106,7 +9922,15 @@
               <w:ind w:right="-18"/>
             </w:pPr>
             <w:r>
-              <w:t>{% if  users[i].citizenship_4a_yes %}a. {{ users[i].citizenship_4a_details }}{% endif %}</w:t>
+              <w:t>{% if  users[</w:t>
+            </w:r>
+            <w:proofErr w:type="spellStart"/>
+            <w:r>
+              <w:t>i</w:t>
+            </w:r>
+            <w:proofErr w:type="spellEnd"/>
+            <w:r>
+              <w:t>].citizenship_4a_yes %}a. {{ users[i].citizenship_4a_details }}{% endif %}</w:t>
             </w:r>
           </w:p>
           <w:p>
@@ -8115,7 +9939,15 @@
               <w:ind w:right="-18"/>
             </w:pPr>
             <w:r>
-              <w:t>{% if  users[i].citizenship_4b_yes %}b. {{ users[i].citizenship_4b_details }}{% endif %}</w:t>
+              <w:t>{% if  users[</w:t>
+            </w:r>
+            <w:proofErr w:type="spellStart"/>
+            <w:r>
+              <w:t>i</w:t>
+            </w:r>
+            <w:proofErr w:type="spellEnd"/>
+            <w:r>
+              <w:t>].citizenship_4b_yes %}b. {{ users[i].citizenship_4b_details }}{% endif %}</w:t>
             </w:r>
           </w:p>
           <w:p>
@@ -8124,7 +9956,15 @@
               <w:ind w:right="-18"/>
             </w:pPr>
             <w:r>
-              <w:t>{% if  users[i].citizenship_4c_yes %}c. {{ users[i].citizenship_4c_details }}{% endif %}</w:t>
+              <w:t>{% if  users[</w:t>
+            </w:r>
+            <w:proofErr w:type="spellStart"/>
+            <w:r>
+              <w:t>i</w:t>
+            </w:r>
+            <w:proofErr w:type="spellEnd"/>
+            <w:r>
+              <w:t>].citizenship_4c_yes %}c. {{ users[i].citizenship_4c_details }}{% endif %}</w:t>
             </w:r>
           </w:p>
           <w:p>
@@ -8133,7 +9973,15 @@
               <w:ind w:right="-18"/>
             </w:pPr>
             <w:r>
-              <w:t>{% if  users[i].citizenship_4d_yes %}d. {{ users[i].citizenship_4d_details }}{% endif %}</w:t>
+              <w:t>{% if  users[</w:t>
+            </w:r>
+            <w:proofErr w:type="spellStart"/>
+            <w:r>
+              <w:t>i</w:t>
+            </w:r>
+            <w:proofErr w:type="spellEnd"/>
+            <w:r>
+              <w:t>].citizenship_4d_yes %}d. {{ users[i].citizenship_4d_details }}{% endif %}</w:t>
             </w:r>
           </w:p>
           <w:p>
@@ -8142,7 +9990,15 @@
               <w:ind w:right="-18"/>
             </w:pPr>
             <w:r>
-              <w:t>{% if  users[i].citizenship_4e_yes %}e. {{ users[i].citizenship_4e_details }}{% endif %}</w:t>
+              <w:t>{% if  users[</w:t>
+            </w:r>
+            <w:proofErr w:type="spellStart"/>
+            <w:r>
+              <w:t>i</w:t>
+            </w:r>
+            <w:proofErr w:type="spellEnd"/>
+            <w:r>
+              <w:t>].citizenship_4e_yes %}e. {{ users[i].citizenship_4e_details }}{% endif %}</w:t>
             </w:r>
           </w:p>
           <w:p>
@@ -9046,7 +10902,15 @@
               <w:ind w:left="90" w:right="91"/>
             </w:pPr>
             <w:r>
-              <w:t>{% if users[i].uvisa_5a_yes %}a. {{ users[i].uvisa_5a_details }}{% endif %}</w:t>
+              <w:t>{% if users[</w:t>
+            </w:r>
+            <w:proofErr w:type="spellStart"/>
+            <w:r>
+              <w:t>i</w:t>
+            </w:r>
+            <w:proofErr w:type="spellEnd"/>
+            <w:r>
+              <w:t>].uvisa_5a_yes %}a. {{ users[i].uvisa_5a_details }}{% endif %}</w:t>
             </w:r>
           </w:p>
           <w:p>
@@ -9061,7 +10925,15 @@
               <w:t xml:space="preserve"> </w:t>
             </w:r>
             <w:r>
-              <w:t>if users[i].uvisa_5b_yes %}b. {{ users[i].uvisa_5b_details }}{% endif %}</w:t>
+              <w:t>if users[</w:t>
+            </w:r>
+            <w:proofErr w:type="spellStart"/>
+            <w:r>
+              <w:t>i</w:t>
+            </w:r>
+            <w:proofErr w:type="spellEnd"/>
+            <w:r>
+              <w:t>].uvisa_5b_yes %}b. {{ users[i].uvisa_5b_details }}{% endif %}</w:t>
             </w:r>
           </w:p>
           <w:p>
@@ -9070,7 +10942,15 @@
               <w:ind w:left="90" w:right="91"/>
             </w:pPr>
             <w:r>
-              <w:t>{% if users[i].uvisa_5c_yes %}c. {{ users[i].uvisa_5c_details }}{% endif %}</w:t>
+              <w:t>{% if users[</w:t>
+            </w:r>
+            <w:proofErr w:type="spellStart"/>
+            <w:r>
+              <w:t>i</w:t>
+            </w:r>
+            <w:proofErr w:type="spellEnd"/>
+            <w:r>
+              <w:t>].uvisa_5c_yes %}c. {{ users[i].uvisa_5c_details }}{% endif %}</w:t>
             </w:r>
           </w:p>
           <w:p>
@@ -9079,7 +10959,15 @@
               <w:ind w:left="90" w:right="91"/>
             </w:pPr>
             <w:r>
-              <w:t>{% if users[i].uvisa_5d_yes %}d. {{ users[i].uvisa_5d_details }}{% endif %}</w:t>
+              <w:t>{% if users[</w:t>
+            </w:r>
+            <w:proofErr w:type="spellStart"/>
+            <w:r>
+              <w:t>i</w:t>
+            </w:r>
+            <w:proofErr w:type="spellEnd"/>
+            <w:r>
+              <w:t>].uvisa_5d_yes %}d. {{ users[i].uvisa_5d_details }}{% endif %}</w:t>
             </w:r>
           </w:p>
           <w:p>
@@ -9088,7 +10976,15 @@
               <w:ind w:left="90" w:right="91"/>
             </w:pPr>
             <w:r>
-              <w:t>{% if users[i].uvisa_5e_yes %}e. {{ users[i].uvisa_5e_details }}{% endif %}</w:t>
+              <w:t>{% if users[</w:t>
+            </w:r>
+            <w:proofErr w:type="spellStart"/>
+            <w:r>
+              <w:t>i</w:t>
+            </w:r>
+            <w:proofErr w:type="spellEnd"/>
+            <w:r>
+              <w:t>].uvisa_5e_yes %}e. {{ users[i].uvisa_5e_details }}{% endif %}</w:t>
             </w:r>
           </w:p>
           <w:p>
@@ -9097,7 +10993,15 @@
               <w:ind w:left="90" w:right="91"/>
             </w:pPr>
             <w:r>
-              <w:t>{% if users[i].uvisa_5f_yes %}f. {{ users[i].uvisa_5f_details }}{% endif %}</w:t>
+              <w:t>{% if users[</w:t>
+            </w:r>
+            <w:proofErr w:type="spellStart"/>
+            <w:r>
+              <w:t>i</w:t>
+            </w:r>
+            <w:proofErr w:type="spellEnd"/>
+            <w:r>
+              <w:t>].uvisa_5f_yes %}f. {{ users[i].uvisa_5f_details }}{% endif %}</w:t>
             </w:r>
           </w:p>
           <w:p>
@@ -9106,7 +11010,15 @@
               <w:ind w:left="90" w:right="91"/>
             </w:pPr>
             <w:r>
-              <w:t>{% if users[i].uvisa_5g_yes %}g. {{ users[i].uvisa_5g_details }}{% endif %}</w:t>
+              <w:t>{% if users[</w:t>
+            </w:r>
+            <w:proofErr w:type="spellStart"/>
+            <w:r>
+              <w:t>i</w:t>
+            </w:r>
+            <w:proofErr w:type="spellEnd"/>
+            <w:r>
+              <w:t>].uvisa_5g_yes %}g. {{ users[i].uvisa_5g_details }}{% endif %}</w:t>
             </w:r>
           </w:p>
           <w:p>
@@ -9115,7 +11027,15 @@
               <w:ind w:left="90" w:right="91"/>
             </w:pPr>
             <w:r>
-              <w:t>{% if users[i].uvisa_5h_yes %}h. {{ users[i].uvisa_5h_details }}{% endif %}</w:t>
+              <w:t>{% if users[</w:t>
+            </w:r>
+            <w:proofErr w:type="spellStart"/>
+            <w:r>
+              <w:t>i</w:t>
+            </w:r>
+            <w:proofErr w:type="spellEnd"/>
+            <w:r>
+              <w:t>].uvisa_5h_yes %}h. {{ users[i].uvisa_5h_details }}{% endif %}</w:t>
             </w:r>
           </w:p>
           <w:p>
@@ -9124,7 +11044,23 @@
               <w:ind w:left="90" w:right="91"/>
             </w:pPr>
             <w:r>
-              <w:t>{% if users[i].uvisa_5i_yes %}i. {{ users[i].uvisa_5i_details }}{% endif %}</w:t>
+              <w:t>{% if users[</w:t>
+            </w:r>
+            <w:proofErr w:type="spellStart"/>
+            <w:r>
+              <w:t>i</w:t>
+            </w:r>
+            <w:proofErr w:type="spellEnd"/>
+            <w:r>
+              <w:t>].uvisa_5i_yes %}</w:t>
+            </w:r>
+            <w:proofErr w:type="spellStart"/>
+            <w:r>
+              <w:t>i</w:t>
+            </w:r>
+            <w:proofErr w:type="spellEnd"/>
+            <w:r>
+              <w:t>. {{ users[i].uvisa_5i_details }}{% endif %}</w:t>
             </w:r>
           </w:p>
           <w:p>
@@ -9915,7 +11851,23 @@
               <w:jc w:val="center"/>
             </w:pPr>
             <w:r>
-              <w:t>{{ output_checkbox(users[i].tvisa_6h_yes) }} YES  {{ output_checkbox(not users[i].tvisa_6h_yes) }} NO</w:t>
+              <w:t xml:space="preserve">{{ </w:t>
+            </w:r>
+            <w:proofErr w:type="spellStart"/>
+            <w:r>
+              <w:t>output_checkbox</w:t>
+            </w:r>
+            <w:proofErr w:type="spellEnd"/>
+            <w:r>
+              <w:t>(users[</w:t>
+            </w:r>
+            <w:proofErr w:type="spellStart"/>
+            <w:r>
+              <w:t>i</w:t>
+            </w:r>
+            <w:proofErr w:type="spellEnd"/>
+            <w:r>
+              <w:t>].tvisa_6h_yes) }} YES  {{ output_checkbox(not users[i].tvisa_6h_yes) }} NO</w:t>
             </w:r>
           </w:p>
         </w:tc>
@@ -9985,7 +11937,15 @@
               <w:ind w:left="130"/>
             </w:pPr>
             <w:r>
-              <w:t>{%p if users[i].tvisa_6a_yes %}</w:t>
+              <w:t>{%p if users[</w:t>
+            </w:r>
+            <w:proofErr w:type="spellStart"/>
+            <w:r>
+              <w:t>i</w:t>
+            </w:r>
+            <w:proofErr w:type="spellEnd"/>
+            <w:r>
+              <w:t>].tvisa_6a_yes %}</w:t>
             </w:r>
           </w:p>
           <w:p>
@@ -9994,7 +11954,15 @@
               <w:ind w:left="130"/>
             </w:pPr>
             <w:r>
-              <w:t>a. {{ users[i].tvisa_6a_details }}</w:t>
+              <w:t>a. {{ users[</w:t>
+            </w:r>
+            <w:proofErr w:type="spellStart"/>
+            <w:r>
+              <w:t>i</w:t>
+            </w:r>
+            <w:proofErr w:type="spellEnd"/>
+            <w:r>
+              <w:t>].tvisa_6a_details }}</w:t>
             </w:r>
           </w:p>
           <w:p>
@@ -10012,7 +11980,15 @@
               <w:ind w:left="130"/>
             </w:pPr>
             <w:r>
-              <w:t>{%p if users[i].tvisa_6b_yes %}</w:t>
+              <w:t>{%p if users[</w:t>
+            </w:r>
+            <w:proofErr w:type="spellStart"/>
+            <w:r>
+              <w:t>i</w:t>
+            </w:r>
+            <w:proofErr w:type="spellEnd"/>
+            <w:r>
+              <w:t>].tvisa_6b_yes %}</w:t>
             </w:r>
           </w:p>
           <w:p>
@@ -10021,7 +11997,15 @@
               <w:ind w:left="130"/>
             </w:pPr>
             <w:r>
-              <w:t>b. {{ users[i].tvisa_6b_details }}</w:t>
+              <w:t>b. {{ users[</w:t>
+            </w:r>
+            <w:proofErr w:type="spellStart"/>
+            <w:r>
+              <w:t>i</w:t>
+            </w:r>
+            <w:proofErr w:type="spellEnd"/>
+            <w:r>
+              <w:t>].tvisa_6b_details }}</w:t>
             </w:r>
           </w:p>
           <w:p>
@@ -10039,7 +12023,15 @@
               <w:ind w:left="130"/>
             </w:pPr>
             <w:r>
-              <w:t>{%p if users[i].tvisa_6c_yes %}</w:t>
+              <w:t>{%p if users[</w:t>
+            </w:r>
+            <w:proofErr w:type="spellStart"/>
+            <w:r>
+              <w:t>i</w:t>
+            </w:r>
+            <w:proofErr w:type="spellEnd"/>
+            <w:r>
+              <w:t>].tvisa_6c_yes %}</w:t>
             </w:r>
           </w:p>
           <w:p>
@@ -10048,7 +12040,15 @@
               <w:ind w:left="130"/>
             </w:pPr>
             <w:r>
-              <w:t>c. {{ users[i].tvisa_6c_details }}</w:t>
+              <w:t>c. {{ users[</w:t>
+            </w:r>
+            <w:proofErr w:type="spellStart"/>
+            <w:r>
+              <w:t>i</w:t>
+            </w:r>
+            <w:proofErr w:type="spellEnd"/>
+            <w:r>
+              <w:t>].tvisa_6c_details }}</w:t>
             </w:r>
           </w:p>
           <w:p>
@@ -10066,7 +12066,15 @@
               <w:ind w:left="130"/>
             </w:pPr>
             <w:r>
-              <w:t>{%p if users[i].tvisa_6d_yes %}</w:t>
+              <w:t>{%p if users[</w:t>
+            </w:r>
+            <w:proofErr w:type="spellStart"/>
+            <w:r>
+              <w:t>i</w:t>
+            </w:r>
+            <w:proofErr w:type="spellEnd"/>
+            <w:r>
+              <w:t>].tvisa_6d_yes %}</w:t>
             </w:r>
           </w:p>
           <w:p>
@@ -10075,7 +12083,15 @@
               <w:ind w:left="130"/>
             </w:pPr>
             <w:r>
-              <w:t>d. {{ users[i].tvisa_6d_details }}</w:t>
+              <w:t>d. {{ users[</w:t>
+            </w:r>
+            <w:proofErr w:type="spellStart"/>
+            <w:r>
+              <w:t>i</w:t>
+            </w:r>
+            <w:proofErr w:type="spellEnd"/>
+            <w:r>
+              <w:t>].tvisa_6d_details }}</w:t>
             </w:r>
           </w:p>
           <w:p>
@@ -10093,7 +12109,15 @@
               <w:ind w:left="130"/>
             </w:pPr>
             <w:r>
-              <w:t>{%p if users[i].tvisa_6e_yes %}</w:t>
+              <w:t>{%p if users[</w:t>
+            </w:r>
+            <w:proofErr w:type="spellStart"/>
+            <w:r>
+              <w:t>i</w:t>
+            </w:r>
+            <w:proofErr w:type="spellEnd"/>
+            <w:r>
+              <w:t>].tvisa_6e_yes %}</w:t>
             </w:r>
           </w:p>
           <w:p>
@@ -10102,7 +12126,15 @@
               <w:ind w:left="130"/>
             </w:pPr>
             <w:r>
-              <w:t>e. {{ users[i].tvisa_6e_details }}</w:t>
+              <w:t>e. {{ users[</w:t>
+            </w:r>
+            <w:proofErr w:type="spellStart"/>
+            <w:r>
+              <w:t>i</w:t>
+            </w:r>
+            <w:proofErr w:type="spellEnd"/>
+            <w:r>
+              <w:t>].tvisa_6e_details }}</w:t>
             </w:r>
           </w:p>
           <w:p>
@@ -10120,7 +12152,15 @@
               <w:ind w:left="130"/>
             </w:pPr>
             <w:r>
-              <w:t>{%p if users[i].tvisa_6f_yes %}</w:t>
+              <w:t>{%p if users[</w:t>
+            </w:r>
+            <w:proofErr w:type="spellStart"/>
+            <w:r>
+              <w:t>i</w:t>
+            </w:r>
+            <w:proofErr w:type="spellEnd"/>
+            <w:r>
+              <w:t>].tvisa_6f_yes %}</w:t>
             </w:r>
           </w:p>
           <w:p>
@@ -10129,7 +12169,15 @@
               <w:ind w:left="130"/>
             </w:pPr>
             <w:r>
-              <w:t>f. {{ users[i].tvisa_6f_details }}</w:t>
+              <w:t>f. {{ users[</w:t>
+            </w:r>
+            <w:proofErr w:type="spellStart"/>
+            <w:r>
+              <w:t>i</w:t>
+            </w:r>
+            <w:proofErr w:type="spellEnd"/>
+            <w:r>
+              <w:t>].tvisa_6f_details }}</w:t>
             </w:r>
           </w:p>
           <w:p>
@@ -10147,7 +12195,15 @@
               <w:ind w:left="130"/>
             </w:pPr>
             <w:r>
-              <w:t>{%p if users[i].tvisa_6g_yes %}</w:t>
+              <w:t>{%p if users[</w:t>
+            </w:r>
+            <w:proofErr w:type="spellStart"/>
+            <w:r>
+              <w:t>i</w:t>
+            </w:r>
+            <w:proofErr w:type="spellEnd"/>
+            <w:r>
+              <w:t>].tvisa_6g_yes %}</w:t>
             </w:r>
           </w:p>
           <w:p>
@@ -10156,7 +12212,15 @@
               <w:ind w:left="130"/>
             </w:pPr>
             <w:r>
-              <w:t>g. {{ users[i].tvisa_6g_details }}</w:t>
+              <w:t>g. {{ users[</w:t>
+            </w:r>
+            <w:proofErr w:type="spellStart"/>
+            <w:r>
+              <w:t>i</w:t>
+            </w:r>
+            <w:proofErr w:type="spellEnd"/>
+            <w:r>
+              <w:t>].tvisa_6g_details }}</w:t>
             </w:r>
           </w:p>
           <w:p>
@@ -10174,7 +12238,15 @@
               <w:ind w:left="130"/>
             </w:pPr>
             <w:r>
-              <w:t>{%p if users[i].tvisa_6h_yes %}</w:t>
+              <w:t>{%p if users[</w:t>
+            </w:r>
+            <w:proofErr w:type="spellStart"/>
+            <w:r>
+              <w:t>i</w:t>
+            </w:r>
+            <w:proofErr w:type="spellEnd"/>
+            <w:r>
+              <w:t>].tvisa_6h_yes %}</w:t>
             </w:r>
           </w:p>
           <w:p>
@@ -10183,7 +12255,15 @@
               <w:ind w:left="130"/>
             </w:pPr>
             <w:r>
-              <w:t>h. {{ users[i].tvisa_6h_details }}</w:t>
+              <w:t>h. {{ users[</w:t>
+            </w:r>
+            <w:proofErr w:type="spellStart"/>
+            <w:r>
+              <w:t>i</w:t>
+            </w:r>
+            <w:proofErr w:type="spellEnd"/>
+            <w:r>
+              <w:t>].tvisa_6h_details }}</w:t>
             </w:r>
           </w:p>
           <w:p>
@@ -10350,7 +12430,21 @@
               <w:rPr>
                 <w:b/>
               </w:rPr>
-              <w:t>Name: {{ x.name.full() }}</w:t>
+              <w:t xml:space="preserve">Name: {{ </w:t>
+            </w:r>
+            <w:proofErr w:type="spellStart"/>
+            <w:r>
+              <w:rPr>
+                <w:b/>
+              </w:rPr>
+              <w:t>x.name.full</w:t>
+            </w:r>
+            <w:proofErr w:type="spellEnd"/>
+            <w:r>
+              <w:rPr>
+                <w:b/>
+              </w:rPr>
+              <w:t>() }}</w:t>
             </w:r>
           </w:p>
         </w:tc>
@@ -10795,7 +12889,39 @@
               <w:t xml:space="preserve">If both your parents are present in your life, is there any physical violence between your parents or did either of your parents hit you or any of your siblings? </w:t>
             </w:r>
             <w:r>
-              <w:t>{{ output_checkbox(x.sijs_parents_violence) }} YES  {{ output_checkbox(not x.sijs_parents_violence) }} NO</w:t>
+              <w:t xml:space="preserve">{{ </w:t>
+            </w:r>
+            <w:proofErr w:type="spellStart"/>
+            <w:r>
+              <w:t>output_checkbox</w:t>
+            </w:r>
+            <w:proofErr w:type="spellEnd"/>
+            <w:r>
+              <w:t>(</w:t>
+            </w:r>
+            <w:proofErr w:type="spellStart"/>
+            <w:r>
+              <w:t>x.sijs_parents_violence</w:t>
+            </w:r>
+            <w:proofErr w:type="spellEnd"/>
+            <w:r>
+              <w:t xml:space="preserve">) }} YES  {{ </w:t>
+            </w:r>
+            <w:proofErr w:type="spellStart"/>
+            <w:r>
+              <w:t>output_checkbox</w:t>
+            </w:r>
+            <w:proofErr w:type="spellEnd"/>
+            <w:r>
+              <w:t xml:space="preserve">(not </w:t>
+            </w:r>
+            <w:proofErr w:type="spellStart"/>
+            <w:r>
+              <w:t>x.sijs_parents_violence</w:t>
+            </w:r>
+            <w:proofErr w:type="spellEnd"/>
+            <w:r>
+              <w:t>) }} NO</w:t>
             </w:r>
           </w:p>
         </w:tc>
@@ -10880,7 +13006,39 @@
               <w:t xml:space="preserve">If both your parents are present in your life, did both or either of your parents scream or use harsh words against you or your siblings? </w:t>
             </w:r>
             <w:r>
-              <w:t>{{ output_checkbox(x.sijs_parents_language) }} YES  {{ output_checkbox(not x.sijs_parents_language) }} NO</w:t>
+              <w:t xml:space="preserve">{{ </w:t>
+            </w:r>
+            <w:proofErr w:type="spellStart"/>
+            <w:r>
+              <w:t>output_checkbox</w:t>
+            </w:r>
+            <w:proofErr w:type="spellEnd"/>
+            <w:r>
+              <w:t>(</w:t>
+            </w:r>
+            <w:proofErr w:type="spellStart"/>
+            <w:r>
+              <w:t>x.sijs_parents_language</w:t>
+            </w:r>
+            <w:proofErr w:type="spellEnd"/>
+            <w:r>
+              <w:t xml:space="preserve">) }} YES  {{ </w:t>
+            </w:r>
+            <w:proofErr w:type="spellStart"/>
+            <w:r>
+              <w:t>output_checkbox</w:t>
+            </w:r>
+            <w:proofErr w:type="spellEnd"/>
+            <w:r>
+              <w:t xml:space="preserve">(not </w:t>
+            </w:r>
+            <w:proofErr w:type="spellStart"/>
+            <w:r>
+              <w:t>x.sijs_parents_language</w:t>
+            </w:r>
+            <w:proofErr w:type="spellEnd"/>
+            <w:r>
+              <w:t>) }} NO</w:t>
             </w:r>
           </w:p>
         </w:tc>
@@ -10955,7 +13113,21 @@
               <w:rPr>
                 <w:bCs/>
               </w:rPr>
-              <w:t>{%p if x.sijs_parents_violence %}</w:t>
+              <w:t xml:space="preserve">{%p if </w:t>
+            </w:r>
+            <w:proofErr w:type="spellStart"/>
+            <w:r>
+              <w:rPr>
+                <w:bCs/>
+              </w:rPr>
+              <w:t>x.sijs_parents_violence</w:t>
+            </w:r>
+            <w:proofErr w:type="spellEnd"/>
+            <w:r>
+              <w:rPr>
+                <w:bCs/>
+              </w:rPr>
+              <w:t xml:space="preserve"> %}</w:t>
             </w:r>
           </w:p>
           <w:p>
@@ -10970,7 +13142,21 @@
               <w:rPr>
                 <w:bCs/>
               </w:rPr>
-              <w:t>a. {{ x.sijs_parents_violence_details }}</w:t>
+              <w:t xml:space="preserve">a. {{ </w:t>
+            </w:r>
+            <w:proofErr w:type="spellStart"/>
+            <w:r>
+              <w:rPr>
+                <w:bCs/>
+              </w:rPr>
+              <w:t>x.sijs_parents_violence_details</w:t>
+            </w:r>
+            <w:proofErr w:type="spellEnd"/>
+            <w:r>
+              <w:rPr>
+                <w:bCs/>
+              </w:rPr>
+              <w:t xml:space="preserve"> }}</w:t>
             </w:r>
           </w:p>
           <w:p>
@@ -11000,7 +13186,21 @@
               <w:rPr>
                 <w:bCs/>
               </w:rPr>
-              <w:t>{%p if x.sijs_parents_language %}</w:t>
+              <w:t xml:space="preserve">{%p if </w:t>
+            </w:r>
+            <w:proofErr w:type="spellStart"/>
+            <w:r>
+              <w:rPr>
+                <w:bCs/>
+              </w:rPr>
+              <w:t>x.sijs_parents_language</w:t>
+            </w:r>
+            <w:proofErr w:type="spellEnd"/>
+            <w:r>
+              <w:rPr>
+                <w:bCs/>
+              </w:rPr>
+              <w:t xml:space="preserve"> %}</w:t>
             </w:r>
           </w:p>
           <w:p>
@@ -11015,7 +13215,21 @@
               <w:rPr>
                 <w:bCs/>
               </w:rPr>
-              <w:t>b. {{ x.sijs_parents_language_details }}</w:t>
+              <w:t xml:space="preserve">b. {{ </w:t>
+            </w:r>
+            <w:proofErr w:type="spellStart"/>
+            <w:r>
+              <w:rPr>
+                <w:bCs/>
+              </w:rPr>
+              <w:t>x.sijs_parents_language_details</w:t>
+            </w:r>
+            <w:proofErr w:type="spellEnd"/>
+            <w:r>
+              <w:rPr>
+                <w:bCs/>
+              </w:rPr>
+              <w:t xml:space="preserve"> }}</w:t>
             </w:r>
           </w:p>
           <w:p>
@@ -11088,7 +13302,21 @@
         <w:rPr>
           <w:bCs/>
         </w:rPr>
-        <w:t xml:space="preserve"> endfor %}</w:t>
+        <w:t xml:space="preserve"> </w:t>
+      </w:r>
+      <w:proofErr w:type="spellStart"/>
+      <w:r>
+        <w:rPr>
+          <w:bCs/>
+        </w:rPr>
+        <w:t>endfor</w:t>
+      </w:r>
+      <w:proofErr w:type="spellEnd"/>
+      <w:r>
+        <w:rPr>
+          <w:bCs/>
+        </w:rPr>
+        <w:t xml:space="preserve"> %}</w:t>
       </w:r>
     </w:p>
     <w:tbl>
@@ -11452,7 +13680,23 @@
               <w:ind w:left="90"/>
             </w:pPr>
             <w:r>
-              <w:t>{%p if users[i].nacara_lpr %}</w:t>
+              <w:t>{%p if users[</w:t>
+            </w:r>
+            <w:proofErr w:type="spellStart"/>
+            <w:r>
+              <w:t>i</w:t>
+            </w:r>
+            <w:proofErr w:type="spellEnd"/>
+            <w:r>
+              <w:t>].</w:t>
+            </w:r>
+            <w:proofErr w:type="spellStart"/>
+            <w:r>
+              <w:t>nacara_lpr</w:t>
+            </w:r>
+            <w:proofErr w:type="spellEnd"/>
+            <w:r>
+              <w:t xml:space="preserve"> %}</w:t>
             </w:r>
           </w:p>
           <w:p>
@@ -11461,7 +13705,23 @@
               <w:ind w:left="90"/>
             </w:pPr>
             <w:r>
-              <w:t>a. {{ users[i].nacara_lpr_details }}</w:t>
+              <w:t>a. {{ users[</w:t>
+            </w:r>
+            <w:proofErr w:type="spellStart"/>
+            <w:r>
+              <w:t>i</w:t>
+            </w:r>
+            <w:proofErr w:type="spellEnd"/>
+            <w:r>
+              <w:t>].</w:t>
+            </w:r>
+            <w:proofErr w:type="spellStart"/>
+            <w:r>
+              <w:t>nacara_lpr_details</w:t>
+            </w:r>
+            <w:proofErr w:type="spellEnd"/>
+            <w:r>
+              <w:t xml:space="preserve"> }}</w:t>
             </w:r>
           </w:p>
           <w:p>
@@ -11479,7 +13739,23 @@
               <w:ind w:left="90"/>
             </w:pPr>
             <w:r>
-              <w:t>{%p if users[i].nacara_eligible %}</w:t>
+              <w:t>{%p if users[</w:t>
+            </w:r>
+            <w:proofErr w:type="spellStart"/>
+            <w:r>
+              <w:t>i</w:t>
+            </w:r>
+            <w:proofErr w:type="spellEnd"/>
+            <w:r>
+              <w:t>].</w:t>
+            </w:r>
+            <w:proofErr w:type="spellStart"/>
+            <w:r>
+              <w:t>nacara_eligible</w:t>
+            </w:r>
+            <w:proofErr w:type="spellEnd"/>
+            <w:r>
+              <w:t xml:space="preserve"> %}</w:t>
             </w:r>
           </w:p>
           <w:p>
@@ -11488,7 +13764,23 @@
               <w:ind w:left="90"/>
             </w:pPr>
             <w:r>
-              <w:t>b. {{ users[i].nacara_eligible_details }}</w:t>
+              <w:t>b. {{ users[</w:t>
+            </w:r>
+            <w:proofErr w:type="spellStart"/>
+            <w:r>
+              <w:t>i</w:t>
+            </w:r>
+            <w:proofErr w:type="spellEnd"/>
+            <w:r>
+              <w:t>].</w:t>
+            </w:r>
+            <w:proofErr w:type="spellStart"/>
+            <w:r>
+              <w:t>nacara_eligible_details</w:t>
+            </w:r>
+            <w:proofErr w:type="spellEnd"/>
+            <w:r>
+              <w:t xml:space="preserve"> }}</w:t>
             </w:r>
           </w:p>
           <w:p>
@@ -12127,7 +14419,23 @@
               <w:jc w:val="center"/>
             </w:pPr>
             <w:r>
-              <w:t>{{ output_checkbox(users[i].lpr_7</w:t>
+              <w:t xml:space="preserve">{{ </w:t>
+            </w:r>
+            <w:proofErr w:type="spellStart"/>
+            <w:r>
+              <w:t>output_checkbox</w:t>
+            </w:r>
+            <w:proofErr w:type="spellEnd"/>
+            <w:r>
+              <w:t>(users[</w:t>
+            </w:r>
+            <w:proofErr w:type="spellStart"/>
+            <w:r>
+              <w:t>i</w:t>
+            </w:r>
+            <w:proofErr w:type="spellEnd"/>
+            <w:r>
+              <w:t>].lpr_7</w:t>
             </w:r>
             <w:r>
               <w:t>e</w:t>
@@ -12212,21 +14520,21 @@
               <w:rPr>
                 <w:bCs/>
               </w:rPr>
-              <w:t>{%p if users[i].lpr_7a_yes %}</w:t>
-            </w:r>
-          </w:p>
-          <w:p>
-            <w:pPr>
-              <w:spacing w:after="0" w:line="240" w:lineRule="auto"/>
+              <w:t>{%p if users[</w:t>
+            </w:r>
+            <w:proofErr w:type="spellStart"/>
+            <w:r>
               <w:rPr>
                 <w:bCs/>
               </w:rPr>
-            </w:pPr>
+              <w:t>i</w:t>
+            </w:r>
+            <w:proofErr w:type="spellEnd"/>
             <w:r>
               <w:rPr>
                 <w:bCs/>
               </w:rPr>
-              <w:t>a. {{ users[i].lpr_7a_details }}</w:t>
+              <w:t>].lpr_7a_yes %}</w:t>
             </w:r>
           </w:p>
           <w:p>
@@ -12240,6 +14548,34 @@
               <w:rPr>
                 <w:bCs/>
               </w:rPr>
+              <w:t>a. {{ users[</w:t>
+            </w:r>
+            <w:proofErr w:type="spellStart"/>
+            <w:r>
+              <w:rPr>
+                <w:bCs/>
+              </w:rPr>
+              <w:t>i</w:t>
+            </w:r>
+            <w:proofErr w:type="spellEnd"/>
+            <w:r>
+              <w:rPr>
+                <w:bCs/>
+              </w:rPr>
+              <w:t>].lpr_7a_details }}</w:t>
+            </w:r>
+          </w:p>
+          <w:p>
+            <w:pPr>
+              <w:spacing w:after="0" w:line="240" w:lineRule="auto"/>
+              <w:rPr>
+                <w:bCs/>
+              </w:rPr>
+            </w:pPr>
+            <w:r>
+              <w:rPr>
+                <w:bCs/>
+              </w:rPr>
               <w:t>{%p endif %}</w:t>
             </w:r>
           </w:p>
@@ -12254,21 +14590,49 @@
               <w:rPr>
                 <w:bCs/>
               </w:rPr>
-              <w:t>{%p if users[i].lpr_7b_yes %}</w:t>
-            </w:r>
-          </w:p>
-          <w:p>
-            <w:pPr>
-              <w:spacing w:after="0" w:line="240" w:lineRule="auto"/>
+              <w:t>{%p if users[</w:t>
+            </w:r>
+            <w:proofErr w:type="spellStart"/>
+            <w:r>
               <w:rPr>
                 <w:bCs/>
               </w:rPr>
-            </w:pPr>
+              <w:t>i</w:t>
+            </w:r>
+            <w:proofErr w:type="spellEnd"/>
             <w:r>
               <w:rPr>
                 <w:bCs/>
               </w:rPr>
-              <w:t>b. {{ users[i].lpr_7b_details }}</w:t>
+              <w:t>].lpr_7b_yes %}</w:t>
+            </w:r>
+          </w:p>
+          <w:p>
+            <w:pPr>
+              <w:spacing w:after="0" w:line="240" w:lineRule="auto"/>
+              <w:rPr>
+                <w:bCs/>
+              </w:rPr>
+            </w:pPr>
+            <w:r>
+              <w:rPr>
+                <w:bCs/>
+              </w:rPr>
+              <w:t>b. {{ users[</w:t>
+            </w:r>
+            <w:proofErr w:type="spellStart"/>
+            <w:r>
+              <w:rPr>
+                <w:bCs/>
+              </w:rPr>
+              <w:t>i</w:t>
+            </w:r>
+            <w:proofErr w:type="spellEnd"/>
+            <w:r>
+              <w:rPr>
+                <w:bCs/>
+              </w:rPr>
+              <w:t>].lpr_7b_details }}</w:t>
             </w:r>
           </w:p>
           <w:p>
@@ -12297,21 +14661,21 @@
               <w:rPr>
                 <w:bCs/>
               </w:rPr>
-              <w:t>{%p if users[i].lpr_7c_yes %}</w:t>
-            </w:r>
-          </w:p>
-          <w:p>
-            <w:pPr>
-              <w:spacing w:after="0" w:line="240" w:lineRule="auto"/>
+              <w:t>{%p if users[</w:t>
+            </w:r>
+            <w:proofErr w:type="spellStart"/>
+            <w:r>
               <w:rPr>
                 <w:bCs/>
               </w:rPr>
-            </w:pPr>
+              <w:t>i</w:t>
+            </w:r>
+            <w:proofErr w:type="spellEnd"/>
             <w:r>
               <w:rPr>
                 <w:bCs/>
               </w:rPr>
-              <w:t>c. {{ users[i].lpr_7c_details }}</w:t>
+              <w:t>].lpr_7c_yes %}</w:t>
             </w:r>
           </w:p>
           <w:p>
@@ -12325,6 +14689,34 @@
               <w:rPr>
                 <w:bCs/>
               </w:rPr>
+              <w:t>c. {{ users[</w:t>
+            </w:r>
+            <w:proofErr w:type="spellStart"/>
+            <w:r>
+              <w:rPr>
+                <w:bCs/>
+              </w:rPr>
+              <w:t>i</w:t>
+            </w:r>
+            <w:proofErr w:type="spellEnd"/>
+            <w:r>
+              <w:rPr>
+                <w:bCs/>
+              </w:rPr>
+              <w:t>].lpr_7c_details }}</w:t>
+            </w:r>
+          </w:p>
+          <w:p>
+            <w:pPr>
+              <w:spacing w:after="0" w:line="240" w:lineRule="auto"/>
+              <w:rPr>
+                <w:bCs/>
+              </w:rPr>
+            </w:pPr>
+            <w:r>
+              <w:rPr>
+                <w:bCs/>
+              </w:rPr>
               <w:t>{%p endif %}</w:t>
             </w:r>
           </w:p>
@@ -12339,21 +14731,21 @@
               <w:rPr>
                 <w:bCs/>
               </w:rPr>
-              <w:t>{%p if users[i].lpr_7d_yes %}</w:t>
-            </w:r>
-          </w:p>
-          <w:p>
-            <w:pPr>
-              <w:spacing w:after="0" w:line="240" w:lineRule="auto"/>
+              <w:t>{%p if users[</w:t>
+            </w:r>
+            <w:proofErr w:type="spellStart"/>
+            <w:r>
               <w:rPr>
                 <w:bCs/>
               </w:rPr>
-            </w:pPr>
+              <w:t>i</w:t>
+            </w:r>
+            <w:proofErr w:type="spellEnd"/>
             <w:r>
               <w:rPr>
                 <w:bCs/>
               </w:rPr>
-              <w:t>d. {{ users[i].lpr_7d_details }}</w:t>
+              <w:t>].lpr_7d_yes %}</w:t>
             </w:r>
           </w:p>
           <w:p>
@@ -12367,6 +14759,34 @@
               <w:rPr>
                 <w:bCs/>
               </w:rPr>
+              <w:t>d. {{ users[</w:t>
+            </w:r>
+            <w:proofErr w:type="spellStart"/>
+            <w:r>
+              <w:rPr>
+                <w:bCs/>
+              </w:rPr>
+              <w:t>i</w:t>
+            </w:r>
+            <w:proofErr w:type="spellEnd"/>
+            <w:r>
+              <w:rPr>
+                <w:bCs/>
+              </w:rPr>
+              <w:t>].lpr_7d_details }}</w:t>
+            </w:r>
+          </w:p>
+          <w:p>
+            <w:pPr>
+              <w:spacing w:after="0" w:line="240" w:lineRule="auto"/>
+              <w:rPr>
+                <w:bCs/>
+              </w:rPr>
+            </w:pPr>
+            <w:r>
+              <w:rPr>
+                <w:bCs/>
+              </w:rPr>
               <w:t>{%p endif %}</w:t>
             </w:r>
           </w:p>
@@ -12381,21 +14801,49 @@
               <w:rPr>
                 <w:bCs/>
               </w:rPr>
-              <w:t>{%p if users[i].lpr_7e_yes %}</w:t>
-            </w:r>
-          </w:p>
-          <w:p>
-            <w:pPr>
-              <w:spacing w:after="0" w:line="240" w:lineRule="auto"/>
+              <w:t>{%p if users[</w:t>
+            </w:r>
+            <w:proofErr w:type="spellStart"/>
+            <w:r>
               <w:rPr>
                 <w:bCs/>
               </w:rPr>
-            </w:pPr>
+              <w:t>i</w:t>
+            </w:r>
+            <w:proofErr w:type="spellEnd"/>
             <w:r>
               <w:rPr>
                 <w:bCs/>
               </w:rPr>
-              <w:t>e. {{ users[i].lpr_7e_details }}</w:t>
+              <w:t>].lpr_7e_yes %}</w:t>
+            </w:r>
+          </w:p>
+          <w:p>
+            <w:pPr>
+              <w:spacing w:after="0" w:line="240" w:lineRule="auto"/>
+              <w:rPr>
+                <w:bCs/>
+              </w:rPr>
+            </w:pPr>
+            <w:r>
+              <w:rPr>
+                <w:bCs/>
+              </w:rPr>
+              <w:t>e. {{ users[</w:t>
+            </w:r>
+            <w:proofErr w:type="spellStart"/>
+            <w:r>
+              <w:rPr>
+                <w:bCs/>
+              </w:rPr>
+              <w:t>i</w:t>
+            </w:r>
+            <w:proofErr w:type="spellEnd"/>
+            <w:r>
+              <w:rPr>
+                <w:bCs/>
+              </w:rPr>
+              <w:t>].lpr_7e_details }}</w:t>
             </w:r>
           </w:p>
           <w:p>
@@ -13003,7 +15451,23 @@
               <w:jc w:val="center"/>
             </w:pPr>
             <w:r>
-              <w:t>{{ output_checkbox(users[i].nonlpr_8e_yes) }} YES  {{ output_checkbox(not users[i].nonlpr_8e_yes) }} NO</w:t>
+              <w:t xml:space="preserve">{{ </w:t>
+            </w:r>
+            <w:proofErr w:type="spellStart"/>
+            <w:r>
+              <w:t>output_checkbox</w:t>
+            </w:r>
+            <w:proofErr w:type="spellEnd"/>
+            <w:r>
+              <w:t>(users[</w:t>
+            </w:r>
+            <w:proofErr w:type="spellStart"/>
+            <w:r>
+              <w:t>i</w:t>
+            </w:r>
+            <w:proofErr w:type="spellEnd"/>
+            <w:r>
+              <w:t>].nonlpr_8e_yes) }} YES  {{ output_checkbox(not users[i].nonlpr_8e_yes) }} NO</w:t>
             </w:r>
           </w:p>
         </w:tc>
@@ -13070,15 +15534,31 @@
               <w:spacing w:after="0" w:line="240" w:lineRule="auto"/>
             </w:pPr>
             <w:r>
-              <w:t>{%p if users[i].nonlpr_8a_yes %}</w:t>
-            </w:r>
-          </w:p>
-          <w:p>
-            <w:pPr>
-              <w:spacing w:after="0" w:line="240" w:lineRule="auto"/>
-            </w:pPr>
-            <w:r>
-              <w:t>a. {{ users[i].nonlpr_8a_details }}</w:t>
+              <w:t>{%p if users[</w:t>
+            </w:r>
+            <w:proofErr w:type="spellStart"/>
+            <w:r>
+              <w:t>i</w:t>
+            </w:r>
+            <w:proofErr w:type="spellEnd"/>
+            <w:r>
+              <w:t>].nonlpr_8a_yes %}</w:t>
+            </w:r>
+          </w:p>
+          <w:p>
+            <w:pPr>
+              <w:spacing w:after="0" w:line="240" w:lineRule="auto"/>
+            </w:pPr>
+            <w:r>
+              <w:t>a. {{ users[</w:t>
+            </w:r>
+            <w:proofErr w:type="spellStart"/>
+            <w:r>
+              <w:t>i</w:t>
+            </w:r>
+            <w:proofErr w:type="spellEnd"/>
+            <w:r>
+              <w:t>].nonlpr_8a_details }}</w:t>
             </w:r>
           </w:p>
           <w:p>
@@ -13094,15 +15574,31 @@
               <w:spacing w:after="0" w:line="240" w:lineRule="auto"/>
             </w:pPr>
             <w:r>
-              <w:t>{%p if users[i].nonlpr_8b_yes %}</w:t>
-            </w:r>
-          </w:p>
-          <w:p>
-            <w:pPr>
-              <w:spacing w:after="0" w:line="240" w:lineRule="auto"/>
-            </w:pPr>
-            <w:r>
-              <w:t>b. {{ users[i].nonlpr_8b_details }}</w:t>
+              <w:t>{%p if users[</w:t>
+            </w:r>
+            <w:proofErr w:type="spellStart"/>
+            <w:r>
+              <w:t>i</w:t>
+            </w:r>
+            <w:proofErr w:type="spellEnd"/>
+            <w:r>
+              <w:t>].nonlpr_8b_yes %}</w:t>
+            </w:r>
+          </w:p>
+          <w:p>
+            <w:pPr>
+              <w:spacing w:after="0" w:line="240" w:lineRule="auto"/>
+            </w:pPr>
+            <w:r>
+              <w:t>b. {{ users[</w:t>
+            </w:r>
+            <w:proofErr w:type="spellStart"/>
+            <w:r>
+              <w:t>i</w:t>
+            </w:r>
+            <w:proofErr w:type="spellEnd"/>
+            <w:r>
+              <w:t>].nonlpr_8b_details }}</w:t>
             </w:r>
           </w:p>
           <w:p>
@@ -13118,15 +15614,31 @@
               <w:spacing w:after="0" w:line="240" w:lineRule="auto"/>
             </w:pPr>
             <w:r>
-              <w:t>{%p if users[i].nonlpr_8c_yes %}</w:t>
-            </w:r>
-          </w:p>
-          <w:p>
-            <w:pPr>
-              <w:spacing w:after="0" w:line="240" w:lineRule="auto"/>
-            </w:pPr>
-            <w:r>
-              <w:t>c. {{ users[i].nonlpr_8c_details }}</w:t>
+              <w:t>{%p if users[</w:t>
+            </w:r>
+            <w:proofErr w:type="spellStart"/>
+            <w:r>
+              <w:t>i</w:t>
+            </w:r>
+            <w:proofErr w:type="spellEnd"/>
+            <w:r>
+              <w:t>].nonlpr_8c_yes %}</w:t>
+            </w:r>
+          </w:p>
+          <w:p>
+            <w:pPr>
+              <w:spacing w:after="0" w:line="240" w:lineRule="auto"/>
+            </w:pPr>
+            <w:r>
+              <w:t>c. {{ users[</w:t>
+            </w:r>
+            <w:proofErr w:type="spellStart"/>
+            <w:r>
+              <w:t>i</w:t>
+            </w:r>
+            <w:proofErr w:type="spellEnd"/>
+            <w:r>
+              <w:t>].nonlpr_8c_details }}</w:t>
             </w:r>
           </w:p>
           <w:p>
@@ -13142,15 +15654,31 @@
               <w:spacing w:after="0" w:line="240" w:lineRule="auto"/>
             </w:pPr>
             <w:r>
-              <w:t>{%p if users[i].nonlpr_8d_yes %}</w:t>
-            </w:r>
-          </w:p>
-          <w:p>
-            <w:pPr>
-              <w:spacing w:after="0" w:line="240" w:lineRule="auto"/>
-            </w:pPr>
-            <w:r>
-              <w:t>d. {{ users[i].nonlpr_8d_details }}</w:t>
+              <w:t>{%p if users[</w:t>
+            </w:r>
+            <w:proofErr w:type="spellStart"/>
+            <w:r>
+              <w:t>i</w:t>
+            </w:r>
+            <w:proofErr w:type="spellEnd"/>
+            <w:r>
+              <w:t>].nonlpr_8d_yes %}</w:t>
+            </w:r>
+          </w:p>
+          <w:p>
+            <w:pPr>
+              <w:spacing w:after="0" w:line="240" w:lineRule="auto"/>
+            </w:pPr>
+            <w:r>
+              <w:t>d. {{ users[</w:t>
+            </w:r>
+            <w:proofErr w:type="spellStart"/>
+            <w:r>
+              <w:t>i</w:t>
+            </w:r>
+            <w:proofErr w:type="spellEnd"/>
+            <w:r>
+              <w:t>].nonlpr_8d_details }}</w:t>
             </w:r>
           </w:p>
           <w:p>
@@ -13166,15 +15694,31 @@
               <w:spacing w:after="0" w:line="240" w:lineRule="auto"/>
             </w:pPr>
             <w:r>
-              <w:t>{%p if users[i].nonlpr_8e_yes %}</w:t>
-            </w:r>
-          </w:p>
-          <w:p>
-            <w:pPr>
-              <w:spacing w:after="0" w:line="240" w:lineRule="auto"/>
-            </w:pPr>
-            <w:r>
-              <w:t>e. {{ users[i].nonlpr_8e_details }}</w:t>
+              <w:t>{%p if users[</w:t>
+            </w:r>
+            <w:proofErr w:type="spellStart"/>
+            <w:r>
+              <w:t>i</w:t>
+            </w:r>
+            <w:proofErr w:type="spellEnd"/>
+            <w:r>
+              <w:t>].nonlpr_8e_yes %}</w:t>
+            </w:r>
+          </w:p>
+          <w:p>
+            <w:pPr>
+              <w:spacing w:after="0" w:line="240" w:lineRule="auto"/>
+            </w:pPr>
+            <w:r>
+              <w:t>e. {{ users[</w:t>
+            </w:r>
+            <w:proofErr w:type="spellStart"/>
+            <w:r>
+              <w:t>i</w:t>
+            </w:r>
+            <w:proofErr w:type="spellEnd"/>
+            <w:r>
+              <w:t>].nonlpr_8e_details }}</w:t>
             </w:r>
           </w:p>
           <w:p>
@@ -16242,7 +18786,39 @@
               <w:spacing w:line="240" w:lineRule="auto"/>
             </w:pPr>
             <w:r>
-              <w:t>{% if users[i].finishing_travel_countries_yes %}{{ users[i].finishing_travel_countries }}{% endif %}</w:t>
+              <w:t>{% if users[</w:t>
+            </w:r>
+            <w:proofErr w:type="spellStart"/>
+            <w:r>
+              <w:t>i</w:t>
+            </w:r>
+            <w:proofErr w:type="spellEnd"/>
+            <w:r>
+              <w:t>].</w:t>
+            </w:r>
+            <w:proofErr w:type="spellStart"/>
+            <w:r>
+              <w:t>finishing_travel_countries_yes</w:t>
+            </w:r>
+            <w:proofErr w:type="spellEnd"/>
+            <w:r>
+              <w:t xml:space="preserve"> %}{{ users[</w:t>
+            </w:r>
+            <w:proofErr w:type="spellStart"/>
+            <w:r>
+              <w:t>i</w:t>
+            </w:r>
+            <w:proofErr w:type="spellEnd"/>
+            <w:r>
+              <w:t>].</w:t>
+            </w:r>
+            <w:proofErr w:type="spellStart"/>
+            <w:r>
+              <w:t>finishing_travel_countries</w:t>
+            </w:r>
+            <w:proofErr w:type="spellEnd"/>
+            <w:r>
+              <w:t xml:space="preserve"> }}{% endif %}</w:t>
             </w:r>
           </w:p>
         </w:tc>
@@ -17005,6 +19581,7 @@
         </w:rPr>
         <w:t>users[</w:t>
       </w:r>
+      <w:proofErr w:type="spellStart"/>
       <w:r>
         <w:rPr>
           <w:sz w:val="24"/>
@@ -17012,12 +19589,29 @@
         </w:rPr>
         <w:t>i</w:t>
       </w:r>
+      <w:proofErr w:type="spellEnd"/>
       <w:r>
         <w:rPr>
           <w:sz w:val="24"/>
           <w:szCs w:val="24"/>
         </w:rPr>
-        <w:t>].name.full(middle='full')</w:t>
+        <w:t>].</w:t>
+      </w:r>
+      <w:proofErr w:type="spellStart"/>
+      <w:r>
+        <w:rPr>
+          <w:sz w:val="24"/>
+          <w:szCs w:val="24"/>
+        </w:rPr>
+        <w:t>name.full</w:t>
+      </w:r>
+      <w:proofErr w:type="spellEnd"/>
+      <w:r>
+        <w:rPr>
+          <w:sz w:val="24"/>
+          <w:szCs w:val="24"/>
+        </w:rPr>
+        <w:t>(middle='full')</w:t>
       </w:r>
       <w:r>
         <w:rPr>
@@ -17237,7 +19831,23 @@
           <w:sz w:val="24"/>
           <w:szCs w:val="24"/>
         </w:rPr>
-        <w:t>{{ today().format('MM/dd/yyyy') }}</w:t>
+        <w:t>{{ today().format('MM/dd/</w:t>
+      </w:r>
+      <w:proofErr w:type="spellStart"/>
+      <w:r>
+        <w:rPr>
+          <w:sz w:val="24"/>
+          <w:szCs w:val="24"/>
+        </w:rPr>
+        <w:t>yyyy</w:t>
+      </w:r>
+      <w:proofErr w:type="spellEnd"/>
+      <w:r>
+        <w:rPr>
+          <w:sz w:val="24"/>
+          <w:szCs w:val="24"/>
+        </w:rPr>
+        <w:t>') }}</w:t>
       </w:r>
       <w:r>
         <w:rPr>
@@ -17254,6 +19864,7 @@
         </w:rPr>
         <w:t>users[</w:t>
       </w:r>
+      <w:proofErr w:type="spellStart"/>
       <w:r>
         <w:rPr>
           <w:sz w:val="24"/>
@@ -17261,12 +19872,29 @@
         </w:rPr>
         <w:t>i</w:t>
       </w:r>
+      <w:proofErr w:type="spellEnd"/>
       <w:r>
         <w:rPr>
           <w:sz w:val="24"/>
           <w:szCs w:val="24"/>
         </w:rPr>
-        <w:t>].name.full(middle='full')</w:t>
+        <w:t>].</w:t>
+      </w:r>
+      <w:proofErr w:type="spellStart"/>
+      <w:r>
+        <w:rPr>
+          <w:sz w:val="24"/>
+          <w:szCs w:val="24"/>
+        </w:rPr>
+        <w:t>name.full</w:t>
+      </w:r>
+      <w:proofErr w:type="spellEnd"/>
+      <w:r>
+        <w:rPr>
+          <w:sz w:val="24"/>
+          <w:szCs w:val="24"/>
+        </w:rPr>
+        <w:t>(middle='full')</w:t>
       </w:r>
       <w:r>
         <w:rPr>
@@ -17409,7 +20037,39 @@
           <w:sz w:val="24"/>
           <w:szCs w:val="24"/>
         </w:rPr>
-        <w:t>{{ users[i].name.full(middle='full') }}</w:t>
+        <w:t>{{ users[</w:t>
+      </w:r>
+      <w:proofErr w:type="spellStart"/>
+      <w:r>
+        <w:rPr>
+          <w:sz w:val="24"/>
+          <w:szCs w:val="24"/>
+        </w:rPr>
+        <w:t>i</w:t>
+      </w:r>
+      <w:proofErr w:type="spellEnd"/>
+      <w:r>
+        <w:rPr>
+          <w:sz w:val="24"/>
+          <w:szCs w:val="24"/>
+        </w:rPr>
+        <w:t>].</w:t>
+      </w:r>
+      <w:proofErr w:type="spellStart"/>
+      <w:r>
+        <w:rPr>
+          <w:sz w:val="24"/>
+          <w:szCs w:val="24"/>
+        </w:rPr>
+        <w:t>name.full</w:t>
+      </w:r>
+      <w:proofErr w:type="spellEnd"/>
+      <w:r>
+        <w:rPr>
+          <w:sz w:val="24"/>
+          <w:szCs w:val="24"/>
+        </w:rPr>
+        <w:t>(middle='full') }}</w:t>
       </w:r>
     </w:p>
     <w:p>
@@ -18662,24 +21322,35 @@
         </w:rPr>
         <w:t>{{ users[</w:t>
       </w:r>
+      <w:proofErr w:type="spellStart"/>
       <w:r>
         <w:rPr>
           <w:bCs/>
         </w:rPr>
         <w:t>i</w:t>
       </w:r>
+      <w:proofErr w:type="spellEnd"/>
       <w:r>
         <w:rPr>
           <w:bCs/>
         </w:rPr>
         <w:t>].</w:t>
       </w:r>
+      <w:proofErr w:type="spellStart"/>
       <w:r>
         <w:rPr>
           <w:sz w:val="24"/>
           <w:szCs w:val="24"/>
         </w:rPr>
-        <w:t>name.full(middle='full') }}</w:t>
+        <w:t>name.full</w:t>
+      </w:r>
+      <w:proofErr w:type="spellEnd"/>
+      <w:r>
+        <w:rPr>
+          <w:sz w:val="24"/>
+          <w:szCs w:val="24"/>
+        </w:rPr>
+        <w:t>(middle='full') }}</w:t>
       </w:r>
       <w:r>
         <w:rPr>
@@ -19333,7 +22004,21 @@
         <w:rPr>
           <w:b/>
         </w:rPr>
-        <w:t xml:space="preserve">Nombre legal completo: </w:t>
+        <w:t xml:space="preserve">Nombre legal </w:t>
+      </w:r>
+      <w:proofErr w:type="spellStart"/>
+      <w:r>
+        <w:rPr>
+          <w:b/>
+        </w:rPr>
+        <w:t>completo</w:t>
+      </w:r>
+      <w:proofErr w:type="spellEnd"/>
+      <w:r>
+        <w:rPr>
+          <w:b/>
+        </w:rPr>
+        <w:t xml:space="preserve">: </w:t>
       </w:r>
       <w:r>
         <w:rPr>
@@ -19341,24 +22026,35 @@
         </w:rPr>
         <w:t>{{ users[</w:t>
       </w:r>
+      <w:proofErr w:type="spellStart"/>
       <w:r>
         <w:rPr>
           <w:bCs/>
         </w:rPr>
         <w:t>i</w:t>
       </w:r>
+      <w:proofErr w:type="spellEnd"/>
       <w:r>
         <w:rPr>
           <w:bCs/>
         </w:rPr>
         <w:t>].</w:t>
       </w:r>
+      <w:proofErr w:type="spellStart"/>
       <w:r>
         <w:rPr>
           <w:sz w:val="24"/>
           <w:szCs w:val="24"/>
         </w:rPr>
-        <w:t>name.full(middle='full') }}</w:t>
+        <w:t>name.full</w:t>
+      </w:r>
+      <w:proofErr w:type="spellEnd"/>
+      <w:r>
+        <w:rPr>
+          <w:sz w:val="24"/>
+          <w:szCs w:val="24"/>
+        </w:rPr>
+        <w:t>(middle='full') }}</w:t>
       </w:r>
       <w:r>
         <w:rPr>
@@ -19370,7 +22066,21 @@
         <w:rPr>
           <w:b/>
         </w:rPr>
-        <w:t xml:space="preserve"> Fecha de nacimiento: </w:t>
+        <w:t xml:space="preserve"> </w:t>
+      </w:r>
+      <w:proofErr w:type="spellStart"/>
+      <w:r>
+        <w:rPr>
+          <w:b/>
+        </w:rPr>
+        <w:t>Fecha</w:t>
+      </w:r>
+      <w:proofErr w:type="spellEnd"/>
+      <w:r>
+        <w:rPr>
+          <w:b/>
+        </w:rPr>
+        <w:t xml:space="preserve"> de nacimiento: </w:t>
       </w:r>
       <w:r>
         <w:t>{</w:t>

</xml_diff>

<commit_message>
Updates from TRP feedback meeting yesterday.
</commit_message>
<xml_diff>
--- a/docassemble/USCISApplications/data/templates/Comp_legal_screener.docx
+++ b/docassemble/USCISApplications/data/templates/Comp_legal_screener.docx
@@ -255,12 +255,16 @@
               </w:sdtPr>
               <w:sdtContent>
                 <w:r>
-                  <w:rPr>
-                    <w:rFonts w:ascii="Arial Unicode MS" w:eastAsia="Arial Unicode MS" w:hAnsi="Arial Unicode MS" w:cs="Arial Unicode MS"/>
-                    <w:sz w:val="24"/>
-                    <w:szCs w:val="24"/>
-                  </w:rPr>
-                  <w:t>☐</w:t>
+                  <w:t>{{ output_checkbox(users[i].informed_consent</w:t>
+                </w:r>
+                <w:r>
+                  <w:t xml:space="preserve"> == “Yes”</w:t>
+                </w:r>
+                <w:r>
+                  <w:t>) }}</w:t>
+                </w:r>
+                <w:r>
+                  <w:t xml:space="preserve"> </w:t>
                 </w:r>
               </w:sdtContent>
             </w:sdt>
@@ -295,90 +299,18 @@
           <w:bookmarkStart w:id="0" w:name="_heading=h.gjdgxs" w:colFirst="0" w:colLast="0"/>
           <w:bookmarkEnd w:id="0"/>
           <w:p>
-            <w:pPr>
-              <w:spacing w:before="60"/>
-            </w:pPr>
             <w:sdt>
               <w:sdtPr>
                 <w:tag w:val="goog_rdk_1"/>
                 <w:id w:val="1227886610"/>
               </w:sdtPr>
-              <w:sdtContent>
-                <w:r>
-                  <w:rPr>
-                    <w:rFonts w:ascii="Arial Unicode MS" w:eastAsia="Arial Unicode MS" w:hAnsi="Arial Unicode MS" w:cs="Arial Unicode MS"/>
-                    <w:sz w:val="24"/>
-                    <w:szCs w:val="24"/>
-                  </w:rPr>
-                  <w:t>☐</w:t>
-                </w:r>
-              </w:sdtContent>
+              <w:sdtContent/>
             </w:sdt>
             <w:r>
-              <w:rPr>
-                <w:b/>
-              </w:rPr>
-              <w:t xml:space="preserve"> Explained:</w:t>
-            </w:r>
-            <w:r>
-              <w:t xml:space="preserve"> I am an </w:t>
-            </w:r>
-            <w:sdt>
-              <w:sdtPr>
-                <w:tag w:val="goog_rdk_2"/>
-                <w:id w:val="-555545902"/>
-              </w:sdtPr>
-              <w:sdtContent>
-                <w:r>
-                  <w:rPr>
-                    <w:rFonts w:ascii="Arial Unicode MS" w:eastAsia="Arial Unicode MS" w:hAnsi="Arial Unicode MS" w:cs="Arial Unicode MS"/>
-                    <w:sz w:val="24"/>
-                    <w:szCs w:val="24"/>
-                  </w:rPr>
-                  <w:t>☐</w:t>
-                </w:r>
-              </w:sdtContent>
-            </w:sdt>
-            <w:r>
-              <w:t xml:space="preserve"> Attorney </w:t>
-            </w:r>
-            <w:sdt>
-              <w:sdtPr>
-                <w:tag w:val="goog_rdk_3"/>
-                <w:id w:val="1737813793"/>
-              </w:sdtPr>
-              <w:sdtContent>
-                <w:r>
-                  <w:rPr>
-                    <w:rFonts w:ascii="Arial Unicode MS" w:eastAsia="Arial Unicode MS" w:hAnsi="Arial Unicode MS" w:cs="Arial Unicode MS"/>
-                    <w:sz w:val="24"/>
-                    <w:szCs w:val="24"/>
-                  </w:rPr>
-                  <w:t>☐</w:t>
-                </w:r>
-              </w:sdtContent>
-            </w:sdt>
-            <w:r>
-              <w:t xml:space="preserve"> DOJ Representative </w:t>
-            </w:r>
-            <w:sdt>
-              <w:sdtPr>
-                <w:tag w:val="goog_rdk_4"/>
-                <w:id w:val="732423962"/>
-              </w:sdtPr>
-              <w:sdtContent>
-                <w:r>
-                  <w:rPr>
-                    <w:rFonts w:ascii="Arial Unicode MS" w:eastAsia="Arial Unicode MS" w:hAnsi="Arial Unicode MS" w:cs="Arial Unicode MS"/>
-                    <w:sz w:val="24"/>
-                    <w:szCs w:val="24"/>
-                  </w:rPr>
-                  <w:t>☐</w:t>
-                </w:r>
-              </w:sdtContent>
-            </w:sdt>
-            <w:r>
-              <w:t xml:space="preserve"> _____________________. I do not work for the government, and I won’t share your information with the government without your approval and consent. Any information gathered today is solely for our records and for grant funding purposes. </w:t>
+              <w:t xml:space="preserve">{{ output_checkbox(screener_explained) }} Explained: I am an {{ output_checkbox(screener_professional_role == 'attorney' ) }} Attorney {{ output_checkbox(screener_professional_role == 'rep' ) }} DOJ Representative {{ output_checkbox(screener_professional_role == 'paralegal') }} Paralegal {{ output_checkbox(screener_professional_role == 'other' ) }} {% if screener_professional_role == 'other' %}{{ screener_professional_role_other }}{% endif %}. </w:t>
+            </w:r>
+            <w:r>
+              <w:t xml:space="preserve">I do not work for the government, and I won’t share your information with the government without your approval and consent. Any information gathered today is solely for our records and for grant funding purposes. </w:t>
             </w:r>
           </w:p>
           <w:p>
@@ -394,20 +326,24 @@
               </w:sdtPr>
               <w:sdtContent>
                 <w:r>
-                  <w:rPr>
-                    <w:rFonts w:ascii="Arial Unicode MS" w:eastAsia="Arial Unicode MS" w:hAnsi="Arial Unicode MS" w:cs="Arial Unicode MS"/>
-                    <w:sz w:val="24"/>
-                    <w:szCs w:val="24"/>
-                  </w:rPr>
-                  <w:t>☐</w:t>
+                  <w:t>{{ output_checkbox(users[i].informed_consent</w:t>
+                </w:r>
+                <w:r>
+                  <w:t xml:space="preserve"> == “Yes”</w:t>
+                </w:r>
+                <w:r>
+                  <w:t>) }}</w:t>
                 </w:r>
               </w:sdtContent>
             </w:sdt>
             <w:r>
-              <w:rPr>
-                <w:b/>
-              </w:rPr>
-              <w:t xml:space="preserve"> CONSENT (</w:t>
+              <w:t xml:space="preserve"> </w:t>
+            </w:r>
+            <w:r>
+              <w:rPr>
+                <w:b/>
+              </w:rPr>
+              <w:t>CONSENT (</w:t>
             </w:r>
             <w:r>
               <w:rPr>
@@ -552,9 +488,15 @@
               <w:bottom w:val="single" w:sz="4" w:space="0" w:color="auto"/>
               <w:right w:val="single" w:sz="4" w:space="0" w:color="auto"/>
             </w:tcBorders>
-            <w:vAlign w:val="bottom"/>
-          </w:tcPr>
-          <w:p>
+          </w:tcPr>
+          <w:p>
+            <w:pPr>
+              <w:jc w:val="both"/>
+              <w:rPr>
+                <w:sz w:val="24"/>
+                <w:szCs w:val="24"/>
+              </w:rPr>
+            </w:pPr>
             <w:r>
               <w:rPr>
                 <w:b/>
@@ -572,9 +514,38 @@
             </w:r>
             <w:r>
               <w:rPr>
-                <w:rFonts w:eastAsia="Arial" w:cstheme="minorHAnsi"/>
-              </w:rPr>
-              <w:t>{{ users[i] }}</w:t>
+                <w:sz w:val="24"/>
+                <w:szCs w:val="24"/>
+              </w:rPr>
+              <w:t xml:space="preserve">{{ </w:t>
+            </w:r>
+            <w:r>
+              <w:rPr>
+                <w:sz w:val="24"/>
+                <w:szCs w:val="24"/>
+              </w:rPr>
+              <w:t>users[</w:t>
+            </w:r>
+            <w:r>
+              <w:rPr>
+                <w:sz w:val="24"/>
+                <w:szCs w:val="24"/>
+              </w:rPr>
+              <w:t>i</w:t>
+            </w:r>
+            <w:r>
+              <w:rPr>
+                <w:sz w:val="24"/>
+                <w:szCs w:val="24"/>
+              </w:rPr>
+              <w:t>].name.full(middle='full')</w:t>
+            </w:r>
+            <w:r>
+              <w:rPr>
+                <w:sz w:val="24"/>
+                <w:szCs w:val="24"/>
+              </w:rPr>
+              <w:t xml:space="preserve"> }}</w:t>
             </w:r>
           </w:p>
         </w:tc>
@@ -588,7 +559,6 @@
               <w:bottom w:val="single" w:sz="4" w:space="0" w:color="auto"/>
               <w:right w:val="single" w:sz="4" w:space="0" w:color="auto"/>
             </w:tcBorders>
-            <w:vAlign w:val="bottom"/>
           </w:tcPr>
           <w:p>
             <w:pPr>
@@ -630,12 +600,11 @@
               <w:bottom w:val="single" w:sz="4" w:space="0" w:color="auto"/>
               <w:right w:val="single" w:sz="4" w:space="0" w:color="auto"/>
             </w:tcBorders>
-            <w:vAlign w:val="bottom"/>
-          </w:tcPr>
-          <w:p>
-            <w:pPr>
-              <w:rPr>
-                <w:b/>
+          </w:tcPr>
+          <w:p>
+            <w:pPr>
+              <w:rPr>
+                <w:bCs/>
               </w:rPr>
             </w:pPr>
             <w:r>
@@ -652,29 +621,83 @@
             </w:r>
             <w:r>
               <w:rPr>
+                <w:b/>
+              </w:rPr>
+              <w:br/>
+            </w:r>
+            <w:r>
+              <w:rPr>
                 <w:bCs/>
               </w:rPr>
-              <w:t>{</w:t>
+              <w:t>{%</w:t>
             </w:r>
             <w:r>
               <w:rPr>
                 <w:bCs/>
               </w:rPr>
-              <w:t>{</w:t>
-            </w:r>
-            <w:r>
-              <w:rPr>
-                <w:rFonts w:eastAsia="Arial" w:cstheme="minorHAnsi"/>
+              <w:t>p</w:t>
+            </w:r>
+            <w:r>
+              <w:rPr>
                 <w:bCs/>
-                <w:color w:val="000000" w:themeColor="text1"/>
-              </w:rPr>
-              <w:t xml:space="preserve"> users[i].country_of_birth }</w:t>
+              </w:rPr>
+              <w:t xml:space="preserve"> for x in users[</w:t>
             </w:r>
             <w:r>
               <w:rPr>
                 <w:bCs/>
               </w:rPr>
-              <w:t>}</w:t>
+              <w:t>i</w:t>
+            </w:r>
+            <w:r>
+              <w:rPr>
+                <w:bCs/>
+              </w:rPr>
+              <w:t>].aliases</w:t>
+            </w:r>
+            <w:r>
+              <w:rPr>
+                <w:bCs/>
+              </w:rPr>
+              <w:t>:</w:t>
+            </w:r>
+            <w:r>
+              <w:rPr>
+                <w:bCs/>
+              </w:rPr>
+              <w:t xml:space="preserve"> %}</w:t>
+            </w:r>
+            <w:r>
+              <w:rPr>
+                <w:bCs/>
+              </w:rPr>
+              <w:br/>
+              <w:t>{{ x.name.full(middle='full') }}</w:t>
+            </w:r>
+          </w:p>
+          <w:p>
+            <w:pPr>
+              <w:rPr>
+                <w:b/>
+              </w:rPr>
+            </w:pPr>
+            <w:r>
+              <w:rPr>
+                <w:bCs/>
+              </w:rPr>
+              <w:t>{%</w:t>
+            </w:r>
+            <w:r>
+              <w:rPr>
+                <w:bCs/>
+              </w:rPr>
+              <w:t>p</w:t>
+            </w:r>
+            <w:r>
+              <w:rPr>
+                <w:bCs/>
+              </w:rPr>
+              <w:t xml:space="preserve"> endfor %}</w:t>
             </w:r>
           </w:p>
         </w:tc>
@@ -688,7 +711,6 @@
               <w:bottom w:val="single" w:sz="4" w:space="0" w:color="auto"/>
               <w:right w:val="single" w:sz="4" w:space="0" w:color="auto"/>
             </w:tcBorders>
-            <w:vAlign w:val="bottom"/>
           </w:tcPr>
           <w:p>
             <w:pPr>
@@ -731,12 +753,11 @@
               <w:top w:val="single" w:sz="4" w:space="0" w:color="auto"/>
               <w:bottom w:val="single" w:sz="4" w:space="0" w:color="000000"/>
             </w:tcBorders>
-            <w:vAlign w:val="bottom"/>
-          </w:tcPr>
-          <w:p>
-            <w:pPr>
-              <w:rPr>
-                <w:b/>
+          </w:tcPr>
+          <w:p>
+            <w:pPr>
+              <w:rPr>
+                <w:bCs/>
               </w:rPr>
             </w:pPr>
             <w:r>
@@ -744,6 +765,190 @@
                 <w:b/>
               </w:rPr>
               <w:t>Country of Birth &amp; Country of Citizenship (if different)</w:t>
+            </w:r>
+            <w:r>
+              <w:rPr>
+                <w:b/>
+              </w:rPr>
+              <w:t xml:space="preserve"> </w:t>
+            </w:r>
+            <w:r>
+              <w:rPr>
+                <w:bCs/>
+              </w:rPr>
+              <w:t>{</w:t>
+            </w:r>
+            <w:r>
+              <w:rPr>
+                <w:bCs/>
+              </w:rPr>
+              <w:t>{</w:t>
+            </w:r>
+            <w:r>
+              <w:rPr>
+                <w:rFonts w:eastAsia="Arial" w:cstheme="minorHAnsi"/>
+                <w:bCs/>
+                <w:color w:val="000000" w:themeColor="text1"/>
+              </w:rPr>
+              <w:t xml:space="preserve"> users[i].country_of_birth }</w:t>
+            </w:r>
+            <w:r>
+              <w:rPr>
+                <w:bCs/>
+              </w:rPr>
+              <w:t>}</w:t>
+            </w:r>
+          </w:p>
+          <w:p>
+            <w:pPr>
+              <w:rPr>
+                <w:bCs/>
+              </w:rPr>
+            </w:pPr>
+            <w:r>
+              <w:rPr>
+                <w:bCs/>
+              </w:rPr>
+              <w:t>{%</w:t>
+            </w:r>
+            <w:r>
+              <w:rPr>
+                <w:bCs/>
+              </w:rPr>
+              <w:t>p</w:t>
+            </w:r>
+            <w:r>
+              <w:rPr>
+                <w:bCs/>
+              </w:rPr>
+              <w:t xml:space="preserve"> if </w:t>
+            </w:r>
+            <w:r>
+              <w:rPr>
+                <w:rFonts w:eastAsia="Arial" w:cstheme="minorHAnsi"/>
+                <w:bCs/>
+                <w:color w:val="000000" w:themeColor="text1"/>
+              </w:rPr>
+              <w:t>users[i].</w:t>
+            </w:r>
+            <w:r>
+              <w:rPr>
+                <w:rFonts w:eastAsia="Arial" w:cstheme="minorHAnsi"/>
+                <w:bCs/>
+                <w:color w:val="000000" w:themeColor="text1"/>
+              </w:rPr>
+              <w:t>ountry_of_citizenship</w:t>
+            </w:r>
+            <w:r>
+              <w:rPr>
+                <w:rFonts w:eastAsia="Arial" w:cstheme="minorHAnsi"/>
+                <w:bCs/>
+                <w:color w:val="000000" w:themeColor="text1"/>
+              </w:rPr>
+              <w:t>:</w:t>
+            </w:r>
+            <w:r>
+              <w:rPr>
+                <w:rFonts w:eastAsia="Arial" w:cstheme="minorHAnsi"/>
+                <w:bCs/>
+                <w:color w:val="000000" w:themeColor="text1"/>
+              </w:rPr>
+              <w:t xml:space="preserve"> </w:t>
+            </w:r>
+            <w:r>
+              <w:rPr>
+                <w:rFonts w:eastAsia="Arial" w:cstheme="minorHAnsi"/>
+                <w:bCs/>
+                <w:color w:val="000000" w:themeColor="text1"/>
+              </w:rPr>
+              <w:t xml:space="preserve"> </w:t>
+            </w:r>
+            <w:r>
+              <w:rPr>
+                <w:rFonts w:eastAsia="Arial" w:cstheme="minorHAnsi"/>
+                <w:bCs/>
+                <w:color w:val="000000" w:themeColor="text1"/>
+              </w:rPr>
+              <w:t>%</w:t>
+            </w:r>
+            <w:r>
+              <w:rPr>
+                <w:bCs/>
+              </w:rPr>
+              <w:t>}</w:t>
+            </w:r>
+            <w:r>
+              <w:rPr>
+                <w:b/>
+              </w:rPr>
+              <w:t xml:space="preserve"> </w:t>
+            </w:r>
+            <w:r>
+              <w:rPr>
+                <w:bCs/>
+              </w:rPr>
+              <w:t>{</w:t>
+            </w:r>
+            <w:r>
+              <w:rPr>
+                <w:bCs/>
+              </w:rPr>
+              <w:t>{</w:t>
+            </w:r>
+            <w:r>
+              <w:rPr>
+                <w:rFonts w:eastAsia="Arial" w:cstheme="minorHAnsi"/>
+                <w:bCs/>
+                <w:color w:val="000000" w:themeColor="text1"/>
+              </w:rPr>
+              <w:t xml:space="preserve"> users[i].country_of_</w:t>
+            </w:r>
+            <w:r>
+              <w:rPr>
+                <w:rFonts w:eastAsia="Arial" w:cstheme="minorHAnsi"/>
+                <w:bCs/>
+                <w:color w:val="000000" w:themeColor="text1"/>
+              </w:rPr>
+              <w:t>citizenship</w:t>
+            </w:r>
+            <w:r>
+              <w:rPr>
+                <w:rFonts w:eastAsia="Arial" w:cstheme="minorHAnsi"/>
+                <w:bCs/>
+                <w:color w:val="000000" w:themeColor="text1"/>
+              </w:rPr>
+              <w:t xml:space="preserve"> }</w:t>
+            </w:r>
+            <w:r>
+              <w:rPr>
+                <w:bCs/>
+              </w:rPr>
+              <w:t>}</w:t>
+            </w:r>
+          </w:p>
+          <w:p>
+            <w:pPr>
+              <w:rPr>
+                <w:b/>
+              </w:rPr>
+            </w:pPr>
+            <w:r>
+              <w:rPr>
+                <w:bCs/>
+              </w:rPr>
+              <w:t>{</w:t>
+            </w:r>
+            <w:r>
+              <w:rPr>
+                <w:bCs/>
+              </w:rPr>
+              <w:t>%p</w:t>
+            </w:r>
+            <w:r>
+              <w:rPr>
+                <w:bCs/>
+              </w:rPr>
+              <w:t xml:space="preserve"> endif %}</w:t>
             </w:r>
           </w:p>
         </w:tc>
@@ -755,7 +960,6 @@
               <w:top w:val="single" w:sz="4" w:space="0" w:color="auto"/>
               <w:bottom w:val="single" w:sz="4" w:space="0" w:color="000000"/>
             </w:tcBorders>
-            <w:vAlign w:val="bottom"/>
           </w:tcPr>
           <w:p>
             <w:pPr>
@@ -1056,7 +1260,6 @@
           </w:p>
           <w:p>
             <w:r>
-              <w:lastRenderedPageBreak/>
               <w:t>Date: {{</w:t>
             </w:r>
             <w:r>
@@ -1210,7 +1413,6 @@
               <w:rPr>
                 <w:b/>
               </w:rPr>
-              <w:lastRenderedPageBreak/>
               <w:t xml:space="preserve">ICE Check-In? </w:t>
             </w:r>
             <w:sdt>
@@ -2042,11 +2244,7 @@
               <w:spacing w:after="0" w:line="240" w:lineRule="auto"/>
             </w:pPr>
             <w:r>
-              <w:t>{{ output_checkbox(users[i].immigration_1b_yes ) }} Yes  {{ output_checkbox(use</w:t>
-            </w:r>
-            <w:r>
-              <w:lastRenderedPageBreak/>
-              <w:t>rs[i].immigration_1b_yes</w:t>
+              <w:t>{{ output_checkbox(users[i].immigration_1b_yes ) }} Yes  {{ output_checkbox(users[i].immigration_1b_yes</w:t>
             </w:r>
             <w:r>
               <w:t xml:space="preserve"> == False</w:t>
@@ -2362,7 +2560,11 @@
               <w:t xml:space="preserve"> == False</w:t>
             </w:r>
             <w:r>
-              <w:t>) }}  No  {{ output_checkbox(users[i].immigration_1e_yes is none) }} IDK</w:t>
+              <w:t>) }}  No  {{ output_checkbox(use</w:t>
+            </w:r>
+            <w:r>
+              <w:lastRenderedPageBreak/>
+              <w:t>rs[i].immigration_1e_yes is none) }} IDK</w:t>
             </w:r>
           </w:p>
         </w:tc>
@@ -2524,11 +2726,7 @@
             <w:bookmarkStart w:id="4" w:name="_heading=h.tyjcwt" w:colFirst="0" w:colLast="0"/>
             <w:bookmarkEnd w:id="4"/>
             <w:r>
-              <w:t>{{ output_checkbox(users[i].immigration_1g_yes ) }} Yes  {{ output_checkbox(use</w:t>
-            </w:r>
-            <w:r>
-              <w:lastRenderedPageBreak/>
-              <w:t>rs[i].immigration_1g_yes</w:t>
+              <w:t>{{ output_checkbox(users[i].immigration_1g_yes ) }} Yes  {{ output_checkbox(users[i].immigration_1g_yes</w:t>
             </w:r>
             <w:r>
               <w:t xml:space="preserve"> == False</w:t>
@@ -2786,7 +2984,11 @@
               <w:t xml:space="preserve"> == False</w:t>
             </w:r>
             <w:r>
-              <w:t>) }}  No  {{ output_checkbox(users[i].immigration_1j_yes is none) }} IDK</w:t>
+              <w:t>) }}  No  {{ output_checkbox(use</w:t>
+            </w:r>
+            <w:r>
+              <w:lastRenderedPageBreak/>
+              <w:t>rs[i].immigration_1j_yes is none) }} IDK</w:t>
             </w:r>
           </w:p>
         </w:tc>
@@ -2948,11 +3150,7 @@
             <w:bookmarkStart w:id="9" w:name="_heading=h.17dp8vu" w:colFirst="0" w:colLast="0"/>
             <w:bookmarkEnd w:id="9"/>
             <w:r>
-              <w:t>{{ output_checkbox(users[i].immigration_1l_yes ) }} Yes  {{ output_checkbox(use</w:t>
-            </w:r>
-            <w:r>
-              <w:lastRenderedPageBreak/>
-              <w:t>rs[i].immigration_1l_yes</w:t>
+              <w:t>{{ output_checkbox(users[i].immigration_1l_yes ) }} Yes  {{ output_checkbox(users[i].immigration_1l_yes</w:t>
             </w:r>
             <w:r>
               <w:t xml:space="preserve"> == False</w:t>
@@ -3210,7 +3408,11 @@
               <w:t xml:space="preserve"> == False</w:t>
             </w:r>
             <w:r>
-              <w:t>) }}  No  {{ output_checkbox(users[i].immigration_1o_yes is none) }} IDK</w:t>
+              <w:t xml:space="preserve">) }}  No  {{ </w:t>
+            </w:r>
+            <w:r>
+              <w:lastRenderedPageBreak/>
+              <w:t>output_checkbox(users[i].immigration_1o_yes is none) }} IDK</w:t>
             </w:r>
           </w:p>
         </w:tc>
@@ -3368,11 +3570,7 @@
               <w:pStyle w:val="NoSpacing"/>
             </w:pPr>
             <w:r>
-              <w:t xml:space="preserve">{{ output_checkbox(users[i].immigration_1q_yes ) }} Yes  {{ </w:t>
-            </w:r>
-            <w:r>
-              <w:lastRenderedPageBreak/>
-              <w:t>output_checkbox(users[i].immigration_1q_yes</w:t>
+              <w:t>{{ output_checkbox(users[i].immigration_1q_yes ) }} Yes  {{ output_checkbox(users[i].immigration_1q_yes</w:t>
             </w:r>
             <w:r>
               <w:t xml:space="preserve"> == False</w:t>
@@ -3562,6 +3760,7 @@
               <w:ind w:left="120"/>
             </w:pPr>
             <w:r>
+              <w:lastRenderedPageBreak/>
               <w:t>{% if users[i].immigration_1n_yes or users[i].immigration_1n_yes is none %}n. {{ users[i].immigration_1n_details }} {% endif %}</w:t>
             </w:r>
           </w:p>
@@ -3731,11 +3930,7 @@
               <w:t xml:space="preserve"> == False</w:t>
             </w:r>
             <w:r>
-              <w:t xml:space="preserve"> }}  No  {{ output_checkbox(use</w:t>
-            </w:r>
-            <w:r>
-              <w:lastRenderedPageBreak/>
-              <w:t>rs[i].application_2a_yes is none) }} IDK</w:t>
+              <w:t xml:space="preserve"> }}  No  {{ output_checkbox(users[i].application_2a_yes is none) }} IDK</w:t>
             </w:r>
           </w:p>
         </w:tc>
@@ -4081,6 +4276,7 @@
               <w:ind w:left="120" w:right="90"/>
             </w:pPr>
             <w:r>
+              <w:lastRenderedPageBreak/>
               <w:t>{% if users[i].application_2a_yes or users[i].application_2a_yes is none %}a. {{ users[i].application_2a_details }}{% endif %}</w:t>
             </w:r>
           </w:p>
@@ -4296,7 +4492,6 @@
               <w:rPr>
                 <w:bCs/>
               </w:rPr>
-              <w:lastRenderedPageBreak/>
               <w:t xml:space="preserve"> }}</w:t>
             </w:r>
           </w:p>
@@ -4322,7 +4517,6 @@
               <w:rPr>
                 <w:b/>
               </w:rPr>
-              <w:lastRenderedPageBreak/>
               <w:t>Location of Marriage</w:t>
             </w:r>
             <w:r>
@@ -4411,7 +4605,6 @@
               <w:rPr>
                 <w:bCs/>
               </w:rPr>
-              <w:lastRenderedPageBreak/>
               <w:t xml:space="preserve"> }}</w:t>
             </w:r>
           </w:p>
@@ -4442,7 +4635,6 @@
               <w:rPr>
                 <w:b/>
               </w:rPr>
-              <w:lastRenderedPageBreak/>
               <w:t>Have either of you been previously married? </w:t>
             </w:r>
             <w:r>
@@ -5229,6 +5421,7 @@
               <w:rPr>
                 <w:rFonts w:ascii="Arial" w:eastAsia="Arial" w:hAnsi="Arial" w:cs="Arial"/>
               </w:rPr>
+              <w:lastRenderedPageBreak/>
               <w:t>Does anyone in your family have status in the United States, including extended family, stepparents, stepchildren, or parents of your stepchildren?</w:t>
             </w:r>
           </w:p>
@@ -5518,7 +5711,6 @@
               <w:rPr>
                 <w:u w:val="single"/>
               </w:rPr>
-              <w:lastRenderedPageBreak/>
               <w:t>{% if  users[i].pending_immigration %}b. {{ users[i].pending_immigration_details }}{% endif %}</w:t>
             </w:r>
           </w:p>
@@ -5860,7 +6052,11 @@
               <w:jc w:val="center"/>
             </w:pPr>
             <w:r>
-              <w:t>{{ output_checkbox(users[i].criminal_3d_yes) }} YES  {{ output_checkbox(not users[i].criminal_3d_yes) }} NO</w:t>
+              <w:t>{{ output_checkbox(u</w:t>
+            </w:r>
+            <w:r>
+              <w:lastRenderedPageBreak/>
+              <w:t>sers[i].criminal_3d_yes) }} YES  {{ output_checkbox(not users[i].criminal_3d_yes) }} NO</w:t>
             </w:r>
           </w:p>
         </w:tc>
@@ -5892,6 +6088,7 @@
               <w:ind w:left="442"/>
             </w:pPr>
             <w:r>
+              <w:lastRenderedPageBreak/>
               <w:t>Have you ever been arrested for driving without a license?</w:t>
             </w:r>
           </w:p>
@@ -5972,11 +6169,7 @@
               <w:jc w:val="center"/>
             </w:pPr>
             <w:r>
-              <w:t>{{ output_checkbox(users[i].criminal_3f_</w:t>
-            </w:r>
-            <w:r>
-              <w:lastRenderedPageBreak/>
-              <w:t>yes) }} YES  {{ output_checkbox(not users[i].criminal_3f_yes) }} NO</w:t>
+              <w:t>{{ output_checkbox(users[i].criminal_3f_yes) }} YES  {{ output_checkbox(not users[i].criminal_3f_yes) }} NO</w:t>
             </w:r>
           </w:p>
         </w:tc>
@@ -6008,7 +6201,6 @@
               <w:ind w:left="442"/>
             </w:pPr>
             <w:r>
-              <w:lastRenderedPageBreak/>
               <w:t xml:space="preserve">Have you ever been to court in the United States or any other country? </w:t>
             </w:r>
           </w:p>
@@ -6226,7 +6418,11 @@
               <w:jc w:val="center"/>
             </w:pPr>
             <w:r>
-              <w:t>{{ output_checkbox(users[i].criminal_3j_yes) }} YES  {{ output_checkbox(not users[i].criminal_3j_yes) }} NO</w:t>
+              <w:t xml:space="preserve">{{ output_checkbox(users[i].criminal_3j_yes) }} YES  {{ </w:t>
+            </w:r>
+            <w:r>
+              <w:lastRenderedPageBreak/>
+              <w:t>output_checkbox(not users[i].criminal_3j_yes) }} NO</w:t>
             </w:r>
           </w:p>
         </w:tc>
@@ -6258,6 +6454,7 @@
               <w:ind w:left="442"/>
             </w:pPr>
             <w:r>
+              <w:lastRenderedPageBreak/>
               <w:t xml:space="preserve">Do you have any tattoos? </w:t>
             </w:r>
           </w:p>
@@ -7768,11 +7965,7 @@
               <w:jc w:val="center"/>
             </w:pPr>
             <w:r>
-              <w:t>{{ output_checkbox(users[i].citizenship_4</w:t>
-            </w:r>
-            <w:r>
-              <w:lastRenderedPageBreak/>
-              <w:t>b_yes) }} YES  {{ output_checkbox(not users[i].citizenship_4b_yes) }} NO</w:t>
+              <w:t>{{ output_checkbox(users[i].citizenship_4b_yes) }} YES  {{ output_checkbox(not users[i].citizenship_4b_yes) }} NO</w:t>
             </w:r>
           </w:p>
         </w:tc>
@@ -7830,7 +8023,7 @@
               <w:ind w:left="329"/>
             </w:pPr>
             <w:r>
-              <w:t>Have you ever used a U.S citizen passport or driver’s license or another document?</w:t>
+              <w:t>Have you ever used a U.S citizen passport or another document?</w:t>
             </w:r>
           </w:p>
         </w:tc>
@@ -8261,7 +8454,7 @@
               <w:ind w:left="445"/>
             </w:pPr>
             <w:r>
-              <w:t>Have you ever called the police to report a crime?</w:t>
+              <w:t>Have you ever been a victim of a crime in the U.S.?</w:t>
             </w:r>
           </w:p>
         </w:tc>
@@ -8341,7 +8534,7 @@
               <w:ind w:left="445"/>
             </w:pPr>
             <w:r>
-              <w:t>Have you ever been a victim of a crime in the U.S.?</w:t>
+              <w:t>Have you ever called the police to report a crime?</w:t>
             </w:r>
           </w:p>
         </w:tc>
@@ -8362,11 +8555,7 @@
               <w:jc w:val="center"/>
             </w:pPr>
             <w:r>
-              <w:t xml:space="preserve">{{ output_checkbox(users[i].uvisa_5b_yes) }} YES  {{ </w:t>
-            </w:r>
-            <w:r>
-              <w:lastRenderedPageBreak/>
-              <w:t>output_checkbox(not users[i].uvisa_5b_yes) }} NO</w:t>
+              <w:t>{{ output_checkbox(users[i].uvisa_5b_yes) }} YES  {{ output_checkbox(not users[i].uvisa_5b_yes) }} NO</w:t>
             </w:r>
           </w:p>
         </w:tc>
@@ -8941,11 +9130,7 @@
               <w:jc w:val="center"/>
             </w:pPr>
             <w:r>
-              <w:t xml:space="preserve">{{ output_checkbox(users[i].uvisa_5i_yes) }} YES  {{ output_checkbox(not </w:t>
-            </w:r>
-            <w:r>
-              <w:lastRenderedPageBreak/>
-              <w:t>users[i].uvisa_5i_yes) }} NO</w:t>
+              <w:t>{{ output_checkbox(users[i].uvisa_5i_yes) }} YES  {{ output_checkbox(not users[i].uvisa_5i_yes) }} NO</w:t>
             </w:r>
           </w:p>
         </w:tc>
@@ -9543,7 +9728,11 @@
               <w:jc w:val="center"/>
             </w:pPr>
             <w:r>
-              <w:t>{{ output_checkbox(users[i].tvisa_6d_yes) }} YES  {{ output_checkbox(not users[i].tvisa_6d_yes) }} NO</w:t>
+              <w:t>{{ output_checkbox(user</w:t>
+            </w:r>
+            <w:r>
+              <w:lastRenderedPageBreak/>
+              <w:t>s[i].tvisa_6d_yes) }} YES  {{ output_checkbox(not users[i].tvisa_6d_yes) }} NO</w:t>
             </w:r>
           </w:p>
         </w:tc>
@@ -10099,6 +10288,7 @@
               <w:ind w:left="130"/>
             </w:pPr>
             <w:r>
+              <w:lastRenderedPageBreak/>
               <w:t>f. {{ users[i].tvisa_6f_details }}</w:t>
             </w:r>
           </w:p>
@@ -10179,6 +10369,7 @@
         <w:pStyle w:val="NoSpacing"/>
       </w:pPr>
       <w:r>
+        <w:lastRenderedPageBreak/>
         <w:t xml:space="preserve">{%p </w:t>
       </w:r>
       <w:r>
@@ -10191,7 +10382,7 @@
         <w:t>i</w:t>
       </w:r>
       <w:r>
-        <w:t>].birthdate.age_in_years() &lt; 21 and not users[</w:t>
+        <w:t>].age_in_years() &lt; 21 and not users[</w:t>
       </w:r>
       <w:r>
         <w:t>i</w:t>
@@ -11232,7 +11423,13 @@
         <w:t xml:space="preserve">{%p if not x.married and x.age_in_years() &lt; 21 </w:t>
       </w:r>
       <w:r>
-        <w:t>and x.</w:t>
+        <w:t xml:space="preserve">and </w:t>
+      </w:r>
+      <w:r>
+        <w:t>(</w:t>
+      </w:r>
+      <w:r>
+        <w:t>x.</w:t>
       </w:r>
       <w:r>
         <w:t xml:space="preserve">country_of_birth != </w:t>
@@ -11244,7 +11441,28 @@
         <w:t>United State</w:t>
       </w:r>
       <w:r>
-        <w:t xml:space="preserve">s’ </w:t>
+        <w:t>s’</w:t>
+      </w:r>
+      <w:r>
+        <w:t xml:space="preserve"> </w:t>
+      </w:r>
+      <w:r>
+        <w:t xml:space="preserve">or </w:t>
+      </w:r>
+      <w:r>
+        <w:t>x</w:t>
+      </w:r>
+      <w:r>
+        <w:t>.immigration_status != 'USC'):</w:t>
+      </w:r>
+    </w:p>
+    <w:p>
+      <w:pPr>
+        <w:pStyle w:val="NoSpacing"/>
+        <w:ind w:left="4320" w:hanging="4320"/>
+      </w:pPr>
+      <w:r>
+        <w:t xml:space="preserve"> </w:t>
       </w:r>
       <w:r>
         <w:t>%</w:t>
@@ -11430,7 +11648,55 @@
               <w:rPr>
                 <w:b/>
               </w:rPr>
-              <w:t xml:space="preserve">Prior to coming to the U.S, who did you live with in your home country? </w:t>
+              <w:t xml:space="preserve">Prior to coming to the U.S, who did </w:t>
+            </w:r>
+            <w:r>
+              <w:rPr>
+                <w:b/>
+              </w:rPr>
+              <w:t>{</w:t>
+            </w:r>
+            <w:r>
+              <w:rPr>
+                <w:b/>
+              </w:rPr>
+              <w:t>{</w:t>
+            </w:r>
+            <w:r>
+              <w:rPr>
+                <w:b/>
+              </w:rPr>
+              <w:t xml:space="preserve"> x</w:t>
+            </w:r>
+            <w:r>
+              <w:rPr>
+                <w:b/>
+              </w:rPr>
+              <w:t xml:space="preserve">.name.first </w:t>
+            </w:r>
+            <w:r>
+              <w:rPr>
+                <w:b/>
+              </w:rPr>
+              <w:t>}</w:t>
+            </w:r>
+            <w:r>
+              <w:rPr>
+                <w:b/>
+              </w:rPr>
+              <w:t>}</w:t>
+            </w:r>
+            <w:r>
+              <w:rPr>
+                <w:b/>
+              </w:rPr>
+              <w:t xml:space="preserve"> live with?</w:t>
+            </w:r>
+            <w:r>
+              <w:rPr>
+                <w:b/>
+              </w:rPr>
+              <w:t xml:space="preserve"> </w:t>
             </w:r>
             <w:r>
               <w:rPr>
@@ -11569,7 +11835,49 @@
               <w:rPr>
                 <w:b/>
               </w:rPr>
-              <w:t>Who do you live with in the United States?</w:t>
+              <w:t xml:space="preserve">Who does </w:t>
+            </w:r>
+            <w:r>
+              <w:rPr>
+                <w:b/>
+              </w:rPr>
+              <w:t>{</w:t>
+            </w:r>
+            <w:r>
+              <w:rPr>
+                <w:b/>
+              </w:rPr>
+              <w:t>{</w:t>
+            </w:r>
+            <w:r>
+              <w:rPr>
+                <w:b/>
+              </w:rPr>
+              <w:t xml:space="preserve"> x</w:t>
+            </w:r>
+            <w:r>
+              <w:rPr>
+                <w:b/>
+              </w:rPr>
+              <w:t xml:space="preserve">.name.first </w:t>
+            </w:r>
+            <w:r>
+              <w:rPr>
+                <w:b/>
+              </w:rPr>
+              <w:t>}</w:t>
+            </w:r>
+            <w:r>
+              <w:rPr>
+                <w:b/>
+              </w:rPr>
+              <w:t>}</w:t>
+            </w:r>
+            <w:r>
+              <w:rPr>
+                <w:b/>
+              </w:rPr>
+              <w:t xml:space="preserve"> live with now in the United States?</w:t>
             </w:r>
             <w:r>
               <w:rPr>
@@ -11600,13 +11908,64 @@
             <w:pPr>
               <w:spacing w:after="0" w:line="240" w:lineRule="auto"/>
               <w:ind w:left="85" w:right="91"/>
-            </w:pPr>
-            <w:r>
-              <w:rPr>
-                <w:b/>
-              </w:rPr>
-              <w:t xml:space="preserve">Were you attending school in your home country before coming to the U.S.? </w:t>
-            </w:r>
+              <w:rPr>
+                <w:b/>
+              </w:rPr>
+            </w:pPr>
+            <w:r>
+              <w:rPr>
+                <w:b/>
+              </w:rPr>
+              <w:t xml:space="preserve">Was </w:t>
+            </w:r>
+            <w:r>
+              <w:rPr>
+                <w:b/>
+              </w:rPr>
+              <w:t>{</w:t>
+            </w:r>
+            <w:r>
+              <w:rPr>
+                <w:b/>
+              </w:rPr>
+              <w:t>{</w:t>
+            </w:r>
+            <w:r>
+              <w:rPr>
+                <w:b/>
+              </w:rPr>
+              <w:t xml:space="preserve"> x</w:t>
+            </w:r>
+            <w:r>
+              <w:rPr>
+                <w:b/>
+              </w:rPr>
+              <w:t xml:space="preserve">.name.first </w:t>
+            </w:r>
+            <w:r>
+              <w:rPr>
+                <w:b/>
+              </w:rPr>
+              <w:t>}</w:t>
+            </w:r>
+            <w:r>
+              <w:rPr>
+                <w:b/>
+              </w:rPr>
+              <w:t>}</w:t>
+            </w:r>
+            <w:r>
+              <w:rPr>
+                <w:b/>
+              </w:rPr>
+              <w:t xml:space="preserve"> attending school in your home country before coming to the U.S.?</w:t>
+            </w:r>
+          </w:p>
+          <w:p>
+            <w:pPr>
+              <w:spacing w:after="0" w:line="240" w:lineRule="auto"/>
+              <w:ind w:left="85" w:right="91"/>
+            </w:pPr>
             <w:r>
               <w:t>{{ output_checkbox(x.sijs_prior_school) }} YES  {{ output_checkbox(not x.sijs_prior_school) }} NO</w:t>
             </w:r>
@@ -11669,7 +12028,43 @@
               <w:rPr>
                 <w:b/>
               </w:rPr>
-              <w:t>Where do your parents or the absent parent live now?</w:t>
+              <w:t xml:space="preserve">Where does </w:t>
+            </w:r>
+            <w:r>
+              <w:rPr>
+                <w:b/>
+              </w:rPr>
+              <w:t>{</w:t>
+            </w:r>
+            <w:r>
+              <w:rPr>
+                <w:b/>
+              </w:rPr>
+              <w:t>{</w:t>
+            </w:r>
+            <w:r>
+              <w:rPr>
+                <w:b/>
+              </w:rPr>
+              <w:t xml:space="preserve"> x</w:t>
+            </w:r>
+            <w:r>
+              <w:rPr>
+                <w:b/>
+              </w:rPr>
+              <w:t xml:space="preserve">.name.first </w:t>
+            </w:r>
+            <w:r>
+              <w:rPr>
+                <w:b/>
+              </w:rPr>
+              <w:t>}</w:t>
+            </w:r>
+            <w:r>
+              <w:rPr>
+                <w:b/>
+              </w:rPr>
+              <w:t>}'s absent parent live now?</w:t>
             </w:r>
             <w:r>
               <w:rPr>
@@ -11708,7 +12103,49 @@
               <w:rPr>
                 <w:b/>
               </w:rPr>
-              <w:t>How often do you talk to your parent(s)?</w:t>
+              <w:t xml:space="preserve">How often does </w:t>
+            </w:r>
+            <w:r>
+              <w:rPr>
+                <w:b/>
+              </w:rPr>
+              <w:t>{</w:t>
+            </w:r>
+            <w:r>
+              <w:rPr>
+                <w:b/>
+              </w:rPr>
+              <w:t>{</w:t>
+            </w:r>
+            <w:r>
+              <w:rPr>
+                <w:b/>
+              </w:rPr>
+              <w:t xml:space="preserve"> x</w:t>
+            </w:r>
+            <w:r>
+              <w:rPr>
+                <w:b/>
+              </w:rPr>
+              <w:t xml:space="preserve">.name.first </w:t>
+            </w:r>
+            <w:r>
+              <w:rPr>
+                <w:b/>
+              </w:rPr>
+              <w:t>}</w:t>
+            </w:r>
+            <w:r>
+              <w:rPr>
+                <w:b/>
+              </w:rPr>
+              <w:t>}</w:t>
+            </w:r>
+            <w:r>
+              <w:rPr>
+                <w:b/>
+              </w:rPr>
+              <w:t xml:space="preserve"> talk to their absent parent?</w:t>
             </w:r>
           </w:p>
           <w:p>
@@ -11757,15 +12194,13 @@
                 <w:between w:val="nil"/>
               </w:pBdr>
               <w:spacing w:after="0"/>
-              <w:rPr>
-                <w:b/>
-              </w:rPr>
-            </w:pPr>
-          </w:p>
-        </w:tc>
-        <w:tc>
-          <w:tcPr>
-            <w:tcW w:w="446" w:type="dxa"/>
+            </w:pPr>
+          </w:p>
+        </w:tc>
+        <w:tc>
+          <w:tcPr>
+            <w:tcW w:w="11071" w:type="dxa"/>
+            <w:gridSpan w:val="3"/>
             <w:tcBorders>
               <w:top w:val="single" w:sz="4" w:space="0" w:color="000000"/>
               <w:left w:val="single" w:sz="4" w:space="0" w:color="000000"/>
@@ -11777,47 +12212,22 @@
           <w:p>
             <w:pPr>
               <w:spacing w:after="0" w:line="240" w:lineRule="auto"/>
-              <w:ind w:right="91"/>
-              <w:rPr>
-                <w:b/>
-              </w:rPr>
-            </w:pPr>
-            <w:r>
-              <w:rPr>
-                <w:b/>
-              </w:rPr>
-              <w:t xml:space="preserve"> a.</w:t>
-            </w:r>
-          </w:p>
-        </w:tc>
-        <w:tc>
-          <w:tcPr>
-            <w:tcW w:w="10625" w:type="dxa"/>
-            <w:gridSpan w:val="2"/>
-            <w:tcBorders>
-              <w:top w:val="single" w:sz="4" w:space="0" w:color="000000"/>
-              <w:left w:val="single" w:sz="4" w:space="0" w:color="000000"/>
-              <w:bottom w:val="single" w:sz="4" w:space="0" w:color="000000"/>
-              <w:right w:val="single" w:sz="4" w:space="0" w:color="000000"/>
-            </w:tcBorders>
-            <w:shd w:val="clear" w:color="auto" w:fill="auto"/>
-          </w:tcPr>
-          <w:p>
-            <w:pPr>
-              <w:spacing w:after="0" w:line="240" w:lineRule="auto"/>
-              <w:ind w:right="91"/>
-              <w:rPr>
-                <w:b/>
-              </w:rPr>
-            </w:pPr>
-            <w:r>
-              <w:rPr>
-                <w:b/>
-              </w:rPr>
-              <w:t xml:space="preserve">If both your parents are present in your life, is there any physical violence between your parents or did either of your parents hit you or any of your siblings? </w:t>
-            </w:r>
-            <w:r>
-              <w:t>{{ output_checkbox(x.sijs_parents_violence) }} YES  {{ output_checkbox(not x.sijs_parents_violence) }} NO</w:t>
+              <w:ind w:left="85" w:right="91"/>
+              <w:rPr>
+                <w:b/>
+              </w:rPr>
+            </w:pPr>
+            <w:r>
+              <w:rPr>
+                <w:b/>
+              </w:rPr>
+              <w:t>Does the absent parent provide financial support for the child?</w:t>
+            </w:r>
+            <w:r>
+              <w:rPr>
+                <w:bCs/>
+              </w:rPr>
+              <w:t xml:space="preserve"> {{ output_checkbox(x.sijs_parents_financial) }} YES  {{ output_checkbox(not x.sijs_parents_financial) }} NO</w:t>
             </w:r>
           </w:p>
         </w:tc>
@@ -11880,7 +12290,7 @@
               <w:rPr>
                 <w:b/>
               </w:rPr>
-              <w:t xml:space="preserve"> b.</w:t>
+              <w:t xml:space="preserve"> a.</w:t>
             </w:r>
           </w:p>
         </w:tc>
@@ -11908,8 +12318,204 @@
               <w:rPr>
                 <w:b/>
               </w:rPr>
-              <w:t xml:space="preserve">If both your parents are present in your life, did both or either of your parents scream or use harsh words against you or your siblings? </w:t>
-            </w:r>
+              <w:t xml:space="preserve">Did the absent parent ever hit or use physical violence against </w:t>
+            </w:r>
+            <w:r>
+              <w:rPr>
+                <w:b/>
+              </w:rPr>
+              <w:t>{</w:t>
+            </w:r>
+            <w:r>
+              <w:rPr>
+                <w:b/>
+              </w:rPr>
+              <w:t>{</w:t>
+            </w:r>
+            <w:r>
+              <w:rPr>
+                <w:b/>
+              </w:rPr>
+              <w:t xml:space="preserve"> x</w:t>
+            </w:r>
+            <w:r>
+              <w:rPr>
+                <w:b/>
+              </w:rPr>
+              <w:t xml:space="preserve">.name.first </w:t>
+            </w:r>
+            <w:r>
+              <w:rPr>
+                <w:b/>
+              </w:rPr>
+              <w:t>}</w:t>
+            </w:r>
+            <w:r>
+              <w:rPr>
+                <w:b/>
+              </w:rPr>
+              <w:t>}</w:t>
+            </w:r>
+            <w:r>
+              <w:rPr>
+                <w:b/>
+              </w:rPr>
+              <w:t>?</w:t>
+            </w:r>
+          </w:p>
+          <w:p>
+            <w:pPr>
+              <w:spacing w:after="0" w:line="240" w:lineRule="auto"/>
+              <w:ind w:right="91"/>
+              <w:rPr>
+                <w:b/>
+              </w:rPr>
+            </w:pPr>
+            <w:r>
+              <w:t>{{ output_checkbox(x.sijs_parents_violence) }} YES  {{ output_checkbox(not x.sijs_parents_violence) }} NO</w:t>
+            </w:r>
+          </w:p>
+        </w:tc>
+      </w:tr>
+      <w:tr>
+        <w:trPr>
+          <w:cantSplit/>
+          <w:trHeight w:val="300"/>
+          <w:jc w:val="center"/>
+        </w:trPr>
+        <w:tc>
+          <w:tcPr>
+            <w:tcW w:w="449" w:type="dxa"/>
+            <w:vMerge/>
+            <w:tcBorders>
+              <w:top w:val="single" w:sz="4" w:space="0" w:color="000000"/>
+              <w:left w:val="single" w:sz="4" w:space="0" w:color="000000"/>
+              <w:right w:val="single" w:sz="4" w:space="0" w:color="000000"/>
+            </w:tcBorders>
+            <w:shd w:val="clear" w:color="auto" w:fill="DEEBF6"/>
+            <w:vAlign w:val="center"/>
+          </w:tcPr>
+          <w:p>
+            <w:pPr>
+              <w:widowControl w:val="0"/>
+              <w:pBdr>
+                <w:top w:val="nil"/>
+                <w:left w:val="nil"/>
+                <w:bottom w:val="nil"/>
+                <w:right w:val="nil"/>
+                <w:between w:val="nil"/>
+              </w:pBdr>
+              <w:spacing w:after="0"/>
+              <w:rPr>
+                <w:b/>
+              </w:rPr>
+            </w:pPr>
+          </w:p>
+        </w:tc>
+        <w:tc>
+          <w:tcPr>
+            <w:tcW w:w="446" w:type="dxa"/>
+            <w:tcBorders>
+              <w:top w:val="single" w:sz="4" w:space="0" w:color="000000"/>
+              <w:left w:val="single" w:sz="4" w:space="0" w:color="000000"/>
+              <w:bottom w:val="single" w:sz="4" w:space="0" w:color="000000"/>
+              <w:right w:val="single" w:sz="4" w:space="0" w:color="000000"/>
+            </w:tcBorders>
+            <w:shd w:val="clear" w:color="auto" w:fill="auto"/>
+          </w:tcPr>
+          <w:p>
+            <w:pPr>
+              <w:spacing w:after="0" w:line="240" w:lineRule="auto"/>
+              <w:ind w:right="91"/>
+              <w:rPr>
+                <w:b/>
+              </w:rPr>
+            </w:pPr>
+            <w:r>
+              <w:rPr>
+                <w:b/>
+              </w:rPr>
+              <w:t xml:space="preserve"> b.</w:t>
+            </w:r>
+          </w:p>
+        </w:tc>
+        <w:tc>
+          <w:tcPr>
+            <w:tcW w:w="10625" w:type="dxa"/>
+            <w:gridSpan w:val="2"/>
+            <w:tcBorders>
+              <w:top w:val="single" w:sz="4" w:space="0" w:color="000000"/>
+              <w:left w:val="single" w:sz="4" w:space="0" w:color="000000"/>
+              <w:bottom w:val="single" w:sz="4" w:space="0" w:color="000000"/>
+              <w:right w:val="single" w:sz="4" w:space="0" w:color="000000"/>
+            </w:tcBorders>
+            <w:shd w:val="clear" w:color="auto" w:fill="auto"/>
+          </w:tcPr>
+          <w:p>
+            <w:pPr>
+              <w:spacing w:after="0" w:line="240" w:lineRule="auto"/>
+              <w:ind w:right="91"/>
+              <w:rPr>
+                <w:b/>
+              </w:rPr>
+            </w:pPr>
+            <w:r>
+              <w:rPr>
+                <w:b/>
+              </w:rPr>
+              <w:t xml:space="preserve">Did the absent parent ever scream or use harsh words against </w:t>
+            </w:r>
+            <w:r>
+              <w:rPr>
+                <w:b/>
+              </w:rPr>
+              <w:t>{</w:t>
+            </w:r>
+            <w:r>
+              <w:rPr>
+                <w:b/>
+              </w:rPr>
+              <w:t>{</w:t>
+            </w:r>
+            <w:r>
+              <w:rPr>
+                <w:b/>
+              </w:rPr>
+              <w:t xml:space="preserve"> x</w:t>
+            </w:r>
+            <w:r>
+              <w:rPr>
+                <w:b/>
+              </w:rPr>
+              <w:t xml:space="preserve">.name.first </w:t>
+            </w:r>
+            <w:r>
+              <w:rPr>
+                <w:b/>
+              </w:rPr>
+              <w:t>}</w:t>
+            </w:r>
+            <w:r>
+              <w:rPr>
+                <w:b/>
+              </w:rPr>
+              <w:t>}</w:t>
+            </w:r>
+            <w:r>
+              <w:rPr>
+                <w:b/>
+              </w:rPr>
+              <w:t>?</w:t>
+            </w:r>
+          </w:p>
+          <w:p>
+            <w:pPr>
+              <w:spacing w:after="0" w:line="240" w:lineRule="auto"/>
+              <w:ind w:right="91"/>
+              <w:rPr>
+                <w:b/>
+              </w:rPr>
+            </w:pPr>
             <w:r>
               <w:t>{{ output_checkbox(x.sijs_parents_language) }} YES  {{ output_checkbox(not x.sijs_parents_language) }} NO</w:t>
             </w:r>
@@ -12793,7 +13399,11 @@
               <w:jc w:val="center"/>
             </w:pPr>
             <w:r>
-              <w:t>{{ output_checkbox(users[i].lpr_7a_yes) }} YES  {{ output_checkbox(not users[i].lpr_7a_yes) }} NO</w:t>
+              <w:t>{{ output_checkbox(</w:t>
+            </w:r>
+            <w:r>
+              <w:lastRenderedPageBreak/>
+              <w:t>users[i].lpr_7a_yes) }} YES  {{ output_checkbox(not users[i].lpr_7a_yes) }} NO</w:t>
             </w:r>
           </w:p>
         </w:tc>
@@ -12969,11 +13579,7 @@
               <w:jc w:val="center"/>
             </w:pPr>
             <w:r>
-              <w:t>{{ output_checkbox(</w:t>
-            </w:r>
-            <w:r>
-              <w:lastRenderedPageBreak/>
-              <w:t>users[i].lpr_7</w:t>
+              <w:t>{{ output_checkbox(users[i].lpr_7</w:t>
             </w:r>
             <w:r>
               <w:t>c</w:t>
@@ -13397,6 +14003,7 @@
               <w:rPr>
                 <w:bCs/>
               </w:rPr>
+              <w:lastRenderedPageBreak/>
               <w:t>{%p endif %}</w:t>
             </w:r>
           </w:p>
@@ -14008,7 +14615,11 @@
               <w:t xml:space="preserve">Do your </w:t>
             </w:r>
             <w:r>
-              <w:t>U.S. citizen or LPR spouse, child(ren), or parent(s) have medical conditions, special needs, circumstances in home country, family and community ties, or any other factors that would cause them “exceptional and extremely unusual hardship” if you were to be deported? If yes, please describe below.</w:t>
+              <w:t xml:space="preserve">U.S. citizen or LPR spouse, child(ren), or parent(s) have medical conditions, special needs, circumstances in home country, family and community ties, or any other factors that </w:t>
+            </w:r>
+            <w:r>
+              <w:lastRenderedPageBreak/>
+              <w:t>would cause them “exceptional and extremely unusual hardship” if you were to be deported? If yes, please describe below.</w:t>
             </w:r>
           </w:p>
         </w:tc>
@@ -14029,7 +14640,12 @@
               <w:jc w:val="center"/>
             </w:pPr>
             <w:r>
-              <w:t>{{ output_checkbox(users[i].nonlpr_8e_yes) }} YES  {{ output_checkbox(not users[i].nonlpr_8e_yes) }} NO</w:t>
+              <w:lastRenderedPageBreak/>
+              <w:t>{{ output_checkbox(</w:t>
+            </w:r>
+            <w:r>
+              <w:lastRenderedPageBreak/>
+              <w:t>users[i].nonlpr_8e_yes) }} YES  {{ output_checkbox(not users[i].nonlpr_8e_yes) }} NO</w:t>
             </w:r>
           </w:p>
         </w:tc>
@@ -14168,7 +14784,6 @@
               <w:spacing w:after="0" w:line="240" w:lineRule="auto"/>
             </w:pPr>
             <w:r>
-              <w:lastRenderedPageBreak/>
               <w:t>{%p if users[i].nonlpr_8d_yes %}</w:t>
             </w:r>
           </w:p>
@@ -14254,7 +14869,7 @@
         </w:trPr>
         <w:tc>
           <w:tcPr>
-            <w:tcW w:w="450" w:type="dxa"/>
+            <w:tcW w:w="453" w:type="dxa"/>
             <w:vMerge w:val="restart"/>
             <w:tcBorders>
               <w:top w:val="single" w:sz="4" w:space="0" w:color="000000"/>
@@ -14276,7 +14891,7 @@
         </w:tc>
         <w:tc>
           <w:tcPr>
-            <w:tcW w:w="10980" w:type="dxa"/>
+            <w:tcW w:w="11067" w:type="dxa"/>
             <w:gridSpan w:val="2"/>
             <w:tcBorders>
               <w:top w:val="single" w:sz="4" w:space="0" w:color="000000"/>
@@ -14312,7 +14927,7 @@
         </w:trPr>
         <w:tc>
           <w:tcPr>
-            <w:tcW w:w="450" w:type="dxa"/>
+            <w:tcW w:w="453" w:type="dxa"/>
             <w:vMerge/>
             <w:tcBorders>
               <w:top w:val="single" w:sz="4" w:space="0" w:color="000000"/>
@@ -14343,7 +14958,7 @@
         </w:tc>
         <w:tc>
           <w:tcPr>
-            <w:tcW w:w="9090" w:type="dxa"/>
+            <w:tcW w:w="9162" w:type="dxa"/>
             <w:tcBorders>
               <w:top w:val="single" w:sz="4" w:space="0" w:color="000000"/>
               <w:left w:val="single" w:sz="4" w:space="0" w:color="000000"/>
@@ -14363,7 +14978,7 @@
         </w:tc>
         <w:tc>
           <w:tcPr>
-            <w:tcW w:w="1890" w:type="dxa"/>
+            <w:tcW w:w="1905" w:type="dxa"/>
             <w:tcBorders>
               <w:top w:val="single" w:sz="4" w:space="0" w:color="000000"/>
               <w:left w:val="single" w:sz="4" w:space="0" w:color="000000"/>
@@ -14391,7 +15006,7 @@
         </w:trPr>
         <w:tc>
           <w:tcPr>
-            <w:tcW w:w="450" w:type="dxa"/>
+            <w:tcW w:w="453" w:type="dxa"/>
             <w:vMerge/>
             <w:tcBorders>
               <w:top w:val="single" w:sz="4" w:space="0" w:color="000000"/>
@@ -14417,7 +15032,7 @@
         </w:tc>
         <w:tc>
           <w:tcPr>
-            <w:tcW w:w="9090" w:type="dxa"/>
+            <w:tcW w:w="9162" w:type="dxa"/>
             <w:tcBorders>
               <w:top w:val="single" w:sz="4" w:space="0" w:color="000000"/>
               <w:left w:val="single" w:sz="4" w:space="0" w:color="000000"/>
@@ -14446,7 +15061,7 @@
         </w:tc>
         <w:tc>
           <w:tcPr>
-            <w:tcW w:w="1890" w:type="dxa"/>
+            <w:tcW w:w="1905" w:type="dxa"/>
             <w:tcBorders>
               <w:top w:val="single" w:sz="4" w:space="0" w:color="000000"/>
               <w:left w:val="single" w:sz="4" w:space="0" w:color="000000"/>
@@ -14476,7 +15091,7 @@
         </w:trPr>
         <w:tc>
           <w:tcPr>
-            <w:tcW w:w="450" w:type="dxa"/>
+            <w:tcW w:w="453" w:type="dxa"/>
             <w:vMerge/>
             <w:tcBorders>
               <w:top w:val="single" w:sz="4" w:space="0" w:color="000000"/>
@@ -14502,7 +15117,7 @@
         </w:tc>
         <w:tc>
           <w:tcPr>
-            <w:tcW w:w="9090" w:type="dxa"/>
+            <w:tcW w:w="9162" w:type="dxa"/>
             <w:tcBorders>
               <w:top w:val="single" w:sz="4" w:space="0" w:color="000000"/>
               <w:left w:val="single" w:sz="4" w:space="0" w:color="000000"/>
@@ -14530,7 +15145,7 @@
         </w:tc>
         <w:tc>
           <w:tcPr>
-            <w:tcW w:w="1890" w:type="dxa"/>
+            <w:tcW w:w="1905" w:type="dxa"/>
             <w:tcBorders>
               <w:top w:val="single" w:sz="4" w:space="0" w:color="000000"/>
               <w:left w:val="single" w:sz="4" w:space="0" w:color="000000"/>
@@ -14546,7 +15161,11 @@
               <w:jc w:val="center"/>
             </w:pPr>
             <w:r>
-              <w:t>{{ output_checkbox(users[i].asylum_interview) }} YES  {{ output_checkbox(not users[i].asylum_interview) }} NO</w:t>
+              <w:t>{{ output_checkbox(users[i].asylum_interview) }} YES  {{ output_checkbox(</w:t>
+            </w:r>
+            <w:r>
+              <w:lastRenderedPageBreak/>
+              <w:t>not users[i].asylum_interview) }} NO</w:t>
             </w:r>
           </w:p>
         </w:tc>
@@ -14558,7 +15177,7 @@
         </w:trPr>
         <w:tc>
           <w:tcPr>
-            <w:tcW w:w="450" w:type="dxa"/>
+            <w:tcW w:w="453" w:type="dxa"/>
             <w:vMerge/>
             <w:tcBorders>
               <w:top w:val="single" w:sz="4" w:space="0" w:color="000000"/>
@@ -14584,7 +15203,7 @@
         </w:tc>
         <w:tc>
           <w:tcPr>
-            <w:tcW w:w="9090" w:type="dxa"/>
+            <w:tcW w:w="9162" w:type="dxa"/>
             <w:tcBorders>
               <w:top w:val="single" w:sz="4" w:space="0" w:color="000000"/>
               <w:left w:val="single" w:sz="4" w:space="0" w:color="000000"/>
@@ -14612,7 +15231,7 @@
         </w:tc>
         <w:tc>
           <w:tcPr>
-            <w:tcW w:w="1890" w:type="dxa"/>
+            <w:tcW w:w="1905" w:type="dxa"/>
             <w:tcBorders>
               <w:top w:val="single" w:sz="4" w:space="0" w:color="000000"/>
               <w:left w:val="single" w:sz="4" w:space="0" w:color="000000"/>
@@ -14640,7 +15259,7 @@
         </w:trPr>
         <w:tc>
           <w:tcPr>
-            <w:tcW w:w="450" w:type="dxa"/>
+            <w:tcW w:w="453" w:type="dxa"/>
             <w:vMerge/>
             <w:tcBorders>
               <w:top w:val="single" w:sz="4" w:space="0" w:color="000000"/>
@@ -14666,7 +15285,7 @@
         </w:tc>
         <w:tc>
           <w:tcPr>
-            <w:tcW w:w="10980" w:type="dxa"/>
+            <w:tcW w:w="11067" w:type="dxa"/>
             <w:gridSpan w:val="2"/>
             <w:tcBorders>
               <w:top w:val="single" w:sz="4" w:space="0" w:color="000000"/>
@@ -14709,7 +15328,7 @@
         </w:trPr>
         <w:tc>
           <w:tcPr>
-            <w:tcW w:w="450" w:type="dxa"/>
+            <w:tcW w:w="453" w:type="dxa"/>
             <w:vMerge/>
             <w:tcBorders>
               <w:top w:val="single" w:sz="4" w:space="0" w:color="000000"/>
@@ -14735,7 +15354,7 @@
         </w:tc>
         <w:tc>
           <w:tcPr>
-            <w:tcW w:w="10980" w:type="dxa"/>
+            <w:tcW w:w="11067" w:type="dxa"/>
             <w:gridSpan w:val="2"/>
             <w:tcBorders>
               <w:top w:val="single" w:sz="4" w:space="0" w:color="000000"/>
@@ -14774,7 +15393,7 @@
         </w:trPr>
         <w:tc>
           <w:tcPr>
-            <w:tcW w:w="450" w:type="dxa"/>
+            <w:tcW w:w="453" w:type="dxa"/>
             <w:vMerge/>
             <w:tcBorders>
               <w:top w:val="single" w:sz="4" w:space="0" w:color="000000"/>
@@ -14805,7 +15424,7 @@
         </w:tc>
         <w:tc>
           <w:tcPr>
-            <w:tcW w:w="9090" w:type="dxa"/>
+            <w:tcW w:w="9162" w:type="dxa"/>
             <w:tcBorders>
               <w:top w:val="single" w:sz="4" w:space="0" w:color="000000"/>
               <w:left w:val="single" w:sz="4" w:space="0" w:color="000000"/>
@@ -14825,7 +15444,7 @@
         </w:tc>
         <w:tc>
           <w:tcPr>
-            <w:tcW w:w="1890" w:type="dxa"/>
+            <w:tcW w:w="1905" w:type="dxa"/>
             <w:tcBorders>
               <w:top w:val="single" w:sz="4" w:space="0" w:color="000000"/>
               <w:left w:val="single" w:sz="4" w:space="0" w:color="000000"/>
@@ -14841,11 +15460,7 @@
               <w:jc w:val="center"/>
             </w:pPr>
             <w:r>
-              <w:t>{{ output_checkbox(users[i].general_fe</w:t>
-            </w:r>
-            <w:r>
-              <w:lastRenderedPageBreak/>
-              <w:t>ar) }} YES  {{ output_checkbox(not users[i].general_fear) }} NO</w:t>
+              <w:t>{{ output_checkbox(users[i].general_fear) }} YES  {{ output_checkbox(not users[i].general_fear) }} NO</w:t>
             </w:r>
           </w:p>
         </w:tc>
@@ -14857,7 +15472,7 @@
         </w:trPr>
         <w:tc>
           <w:tcPr>
-            <w:tcW w:w="450" w:type="dxa"/>
+            <w:tcW w:w="453" w:type="dxa"/>
             <w:vMerge/>
             <w:tcBorders>
               <w:top w:val="single" w:sz="4" w:space="0" w:color="000000"/>
@@ -14883,7 +15498,7 @@
         </w:tc>
         <w:tc>
           <w:tcPr>
-            <w:tcW w:w="9090" w:type="dxa"/>
+            <w:tcW w:w="9162" w:type="dxa"/>
             <w:tcBorders>
               <w:top w:val="single" w:sz="4" w:space="0" w:color="000000"/>
               <w:left w:val="single" w:sz="4" w:space="0" w:color="000000"/>
@@ -14903,7 +15518,7 @@
         </w:tc>
         <w:tc>
           <w:tcPr>
-            <w:tcW w:w="1890" w:type="dxa"/>
+            <w:tcW w:w="1905" w:type="dxa"/>
             <w:tcBorders>
               <w:top w:val="single" w:sz="4" w:space="0" w:color="000000"/>
               <w:left w:val="single" w:sz="4" w:space="0" w:color="000000"/>
@@ -14931,7 +15546,7 @@
         </w:trPr>
         <w:tc>
           <w:tcPr>
-            <w:tcW w:w="450" w:type="dxa"/>
+            <w:tcW w:w="453" w:type="dxa"/>
             <w:vMerge/>
             <w:tcBorders>
               <w:top w:val="single" w:sz="4" w:space="0" w:color="000000"/>
@@ -14957,7 +15572,7 @@
         </w:tc>
         <w:tc>
           <w:tcPr>
-            <w:tcW w:w="10980" w:type="dxa"/>
+            <w:tcW w:w="11067" w:type="dxa"/>
             <w:gridSpan w:val="2"/>
             <w:tcBorders>
               <w:top w:val="single" w:sz="4" w:space="0" w:color="000000"/>
@@ -14992,7 +15607,7 @@
         </w:trPr>
         <w:tc>
           <w:tcPr>
-            <w:tcW w:w="450" w:type="dxa"/>
+            <w:tcW w:w="453" w:type="dxa"/>
             <w:vMerge/>
             <w:tcBorders>
               <w:top w:val="single" w:sz="4" w:space="0" w:color="000000"/>
@@ -15021,7 +15636,7 @@
         </w:tc>
         <w:tc>
           <w:tcPr>
-            <w:tcW w:w="10980" w:type="dxa"/>
+            <w:tcW w:w="11067" w:type="dxa"/>
             <w:gridSpan w:val="2"/>
             <w:tcBorders>
               <w:top w:val="single" w:sz="4" w:space="0" w:color="000000"/>
@@ -15061,7 +15676,7 @@
         </w:trPr>
         <w:tc>
           <w:tcPr>
-            <w:tcW w:w="450" w:type="dxa"/>
+            <w:tcW w:w="453" w:type="dxa"/>
             <w:vMerge/>
             <w:tcBorders>
               <w:top w:val="single" w:sz="4" w:space="0" w:color="000000"/>
@@ -15087,7 +15702,7 @@
         </w:tc>
         <w:tc>
           <w:tcPr>
-            <w:tcW w:w="10980" w:type="dxa"/>
+            <w:tcW w:w="11067" w:type="dxa"/>
             <w:gridSpan w:val="2"/>
             <w:tcBorders>
               <w:top w:val="single" w:sz="4" w:space="0" w:color="000000"/>
@@ -15119,7 +15734,7 @@
         </w:trPr>
         <w:tc>
           <w:tcPr>
-            <w:tcW w:w="450" w:type="dxa"/>
+            <w:tcW w:w="453" w:type="dxa"/>
             <w:vMerge/>
             <w:tcBorders>
               <w:top w:val="single" w:sz="4" w:space="0" w:color="000000"/>
@@ -15145,7 +15760,7 @@
         </w:tc>
         <w:tc>
           <w:tcPr>
-            <w:tcW w:w="9090" w:type="dxa"/>
+            <w:tcW w:w="9162" w:type="dxa"/>
             <w:tcBorders>
               <w:top w:val="single" w:sz="4" w:space="0" w:color="000000"/>
               <w:left w:val="single" w:sz="4" w:space="0" w:color="000000"/>
@@ -15165,7 +15780,7 @@
         </w:tc>
         <w:tc>
           <w:tcPr>
-            <w:tcW w:w="1890" w:type="dxa"/>
+            <w:tcW w:w="1905" w:type="dxa"/>
             <w:tcBorders>
               <w:top w:val="single" w:sz="4" w:space="0" w:color="000000"/>
               <w:left w:val="single" w:sz="4" w:space="0" w:color="000000"/>
@@ -15192,7 +15807,7 @@
         </w:trPr>
         <w:tc>
           <w:tcPr>
-            <w:tcW w:w="450" w:type="dxa"/>
+            <w:tcW w:w="453" w:type="dxa"/>
             <w:vMerge/>
             <w:tcBorders>
               <w:top w:val="single" w:sz="4" w:space="0" w:color="000000"/>
@@ -15218,7 +15833,7 @@
         </w:tc>
         <w:tc>
           <w:tcPr>
-            <w:tcW w:w="10980" w:type="dxa"/>
+            <w:tcW w:w="11067" w:type="dxa"/>
             <w:gridSpan w:val="2"/>
             <w:tcBorders>
               <w:top w:val="single" w:sz="4" w:space="0" w:color="000000"/>
@@ -15233,32 +15848,33 @@
               <w:spacing w:after="0" w:line="240" w:lineRule="auto"/>
             </w:pPr>
             <w:r>
-              <w:t>Why do you think they hurt you? Details:</w:t>
-            </w:r>
-          </w:p>
-          <w:p>
-            <w:pPr>
-              <w:spacing w:after="0" w:line="240" w:lineRule="auto"/>
-            </w:pPr>
-            <w:r>
-              <w:t xml:space="preserve">{{ users[i].hurt_past_details }} </w:t>
-            </w:r>
-          </w:p>
-          <w:p>
-            <w:pPr>
-              <w:spacing w:after="0" w:line="240" w:lineRule="auto"/>
-            </w:pPr>
+              <w:t>Who hurt you and how did they hurt you?</w:t>
+            </w:r>
+          </w:p>
+          <w:p>
+            <w:pPr>
+              <w:spacing w:after="0" w:line="240" w:lineRule="auto"/>
+            </w:pPr>
+            <w:r>
+              <w:t>{{ users[i].hurt_past_</w:t>
+            </w:r>
+            <w:r>
+              <w:t>who</w:t>
+            </w:r>
+            <w:r>
+              <w:t xml:space="preserve"> }} </w:t>
+            </w:r>
           </w:p>
         </w:tc>
       </w:tr>
       <w:tr>
         <w:trPr>
-          <w:trHeight w:val="341"/>
+          <w:trHeight w:val="665"/>
           <w:jc w:val="center"/>
         </w:trPr>
         <w:tc>
           <w:tcPr>
-            <w:tcW w:w="450" w:type="dxa"/>
+            <w:tcW w:w="453" w:type="dxa"/>
             <w:vMerge/>
             <w:tcBorders>
               <w:top w:val="single" w:sz="4" w:space="0" w:color="000000"/>
@@ -15284,7 +15900,7 @@
         </w:tc>
         <w:tc>
           <w:tcPr>
-            <w:tcW w:w="10980" w:type="dxa"/>
+            <w:tcW w:w="11067" w:type="dxa"/>
             <w:gridSpan w:val="2"/>
             <w:tcBorders>
               <w:top w:val="single" w:sz="4" w:space="0" w:color="000000"/>
@@ -15293,26 +15909,33 @@
               <w:right w:val="single" w:sz="4" w:space="0" w:color="000000"/>
             </w:tcBorders>
             <w:shd w:val="clear" w:color="auto" w:fill="auto"/>
-            <w:vAlign w:val="center"/>
-          </w:tcPr>
-          <w:p>
-            <w:pPr>
-              <w:spacing w:after="0" w:line="240" w:lineRule="auto"/>
-            </w:pPr>
-            <w:r>
-              <w:t>In your opinion, why did they do this to you and not others?</w:t>
+          </w:tcPr>
+          <w:p>
+            <w:pPr>
+              <w:spacing w:after="0" w:line="240" w:lineRule="auto"/>
+            </w:pPr>
+            <w:r>
+              <w:t>Why do you think they hurt you? Details:</w:t>
+            </w:r>
+          </w:p>
+          <w:p>
+            <w:pPr>
+              <w:spacing w:after="0" w:line="240" w:lineRule="auto"/>
+            </w:pPr>
+            <w:r>
+              <w:t xml:space="preserve">{{ users[i].hurt_past_details }} </w:t>
             </w:r>
           </w:p>
         </w:tc>
       </w:tr>
       <w:tr>
         <w:trPr>
-          <w:trHeight w:val="1785"/>
+          <w:trHeight w:val="620"/>
           <w:jc w:val="center"/>
         </w:trPr>
         <w:tc>
           <w:tcPr>
-            <w:tcW w:w="450" w:type="dxa"/>
+            <w:tcW w:w="453" w:type="dxa"/>
             <w:vMerge/>
             <w:tcBorders>
               <w:top w:val="single" w:sz="4" w:space="0" w:color="000000"/>
@@ -15338,7 +15961,7 @@
         </w:tc>
         <w:tc>
           <w:tcPr>
-            <w:tcW w:w="10980" w:type="dxa"/>
+            <w:tcW w:w="11067" w:type="dxa"/>
             <w:gridSpan w:val="2"/>
             <w:tcBorders>
               <w:top w:val="single" w:sz="4" w:space="0" w:color="000000"/>
@@ -15347,13 +15970,14 @@
               <w:right w:val="single" w:sz="4" w:space="0" w:color="000000"/>
             </w:tcBorders>
             <w:shd w:val="clear" w:color="auto" w:fill="auto"/>
-          </w:tcPr>
-          <w:p>
-            <w:pPr>
-              <w:spacing w:after="0" w:line="240" w:lineRule="auto"/>
-            </w:pPr>
-            <w:r>
-              <w:t>Details:</w:t>
+            <w:vAlign w:val="center"/>
+          </w:tcPr>
+          <w:p>
+            <w:pPr>
+              <w:spacing w:after="0" w:line="240" w:lineRule="auto"/>
+            </w:pPr>
+            <w:r>
+              <w:t>In your opinion, why did they do this to you and not others?</w:t>
             </w:r>
           </w:p>
           <w:p>
@@ -15378,7 +16002,7 @@
         </w:trPr>
         <w:tc>
           <w:tcPr>
-            <w:tcW w:w="450" w:type="dxa"/>
+            <w:tcW w:w="453" w:type="dxa"/>
             <w:vMerge/>
             <w:tcBorders>
               <w:top w:val="single" w:sz="4" w:space="0" w:color="000000"/>
@@ -15404,7 +16028,7 @@
         </w:tc>
         <w:tc>
           <w:tcPr>
-            <w:tcW w:w="10980" w:type="dxa"/>
+            <w:tcW w:w="11067" w:type="dxa"/>
             <w:gridSpan w:val="2"/>
             <w:tcBorders>
               <w:top w:val="single" w:sz="4" w:space="0" w:color="000000"/>
@@ -15439,7 +16063,7 @@
         </w:trPr>
         <w:tc>
           <w:tcPr>
-            <w:tcW w:w="450" w:type="dxa"/>
+            <w:tcW w:w="453" w:type="dxa"/>
             <w:vMerge/>
             <w:tcBorders>
               <w:top w:val="single" w:sz="4" w:space="0" w:color="000000"/>
@@ -15468,7 +16092,7 @@
         </w:tc>
         <w:tc>
           <w:tcPr>
-            <w:tcW w:w="9090" w:type="dxa"/>
+            <w:tcW w:w="9162" w:type="dxa"/>
             <w:tcBorders>
               <w:top w:val="single" w:sz="4" w:space="0" w:color="000000"/>
               <w:left w:val="single" w:sz="4" w:space="0" w:color="000000"/>
@@ -15488,7 +16112,7 @@
         </w:tc>
         <w:tc>
           <w:tcPr>
-            <w:tcW w:w="1890" w:type="dxa"/>
+            <w:tcW w:w="1905" w:type="dxa"/>
             <w:tcBorders>
               <w:top w:val="single" w:sz="4" w:space="0" w:color="000000"/>
               <w:left w:val="single" w:sz="4" w:space="0" w:color="000000"/>
@@ -15504,11 +16128,7 @@
               <w:jc w:val="center"/>
             </w:pPr>
             <w:r>
-              <w:t xml:space="preserve">{{ output_checkbox(users[i].state_fear_government) }} </w:t>
-            </w:r>
-            <w:r>
-              <w:lastRenderedPageBreak/>
-              <w:t>YES  {{ output_checkbox(not users[i].state_fear_government) }} NO</w:t>
+              <w:t>{{ output_checkbox(users[i].state_fear_government) }} YES  {{ output_checkbox(not users[i].state_fear_government) }} NO</w:t>
             </w:r>
           </w:p>
         </w:tc>
@@ -15520,7 +16140,7 @@
         </w:trPr>
         <w:tc>
           <w:tcPr>
-            <w:tcW w:w="450" w:type="dxa"/>
+            <w:tcW w:w="453" w:type="dxa"/>
             <w:vMerge/>
             <w:tcBorders>
               <w:top w:val="single" w:sz="4" w:space="0" w:color="000000"/>
@@ -15546,7 +16166,7 @@
         </w:tc>
         <w:tc>
           <w:tcPr>
-            <w:tcW w:w="10980" w:type="dxa"/>
+            <w:tcW w:w="11067" w:type="dxa"/>
             <w:gridSpan w:val="2"/>
             <w:tcBorders>
               <w:top w:val="single" w:sz="4" w:space="0" w:color="000000"/>
@@ -15587,7 +16207,7 @@
         </w:trPr>
         <w:tc>
           <w:tcPr>
-            <w:tcW w:w="450" w:type="dxa"/>
+            <w:tcW w:w="453" w:type="dxa"/>
             <w:vMerge/>
             <w:tcBorders>
               <w:top w:val="single" w:sz="4" w:space="0" w:color="000000"/>
@@ -15613,7 +16233,7 @@
         </w:tc>
         <w:tc>
           <w:tcPr>
-            <w:tcW w:w="9090" w:type="dxa"/>
+            <w:tcW w:w="9162" w:type="dxa"/>
             <w:tcBorders>
               <w:top w:val="single" w:sz="4" w:space="0" w:color="000000"/>
               <w:left w:val="single" w:sz="4" w:space="0" w:color="000000"/>
@@ -15633,7 +16253,7 @@
         </w:tc>
         <w:tc>
           <w:tcPr>
-            <w:tcW w:w="1890" w:type="dxa"/>
+            <w:tcW w:w="1905" w:type="dxa"/>
             <w:tcBorders>
               <w:top w:val="single" w:sz="4" w:space="0" w:color="000000"/>
               <w:left w:val="single" w:sz="4" w:space="0" w:color="000000"/>
@@ -15661,7 +16281,7 @@
         </w:trPr>
         <w:tc>
           <w:tcPr>
-            <w:tcW w:w="450" w:type="dxa"/>
+            <w:tcW w:w="453" w:type="dxa"/>
             <w:vMerge/>
             <w:tcBorders>
               <w:top w:val="single" w:sz="4" w:space="0" w:color="000000"/>
@@ -15687,7 +16307,7 @@
         </w:tc>
         <w:tc>
           <w:tcPr>
-            <w:tcW w:w="10980" w:type="dxa"/>
+            <w:tcW w:w="11067" w:type="dxa"/>
             <w:gridSpan w:val="2"/>
             <w:tcBorders>
               <w:top w:val="single" w:sz="4" w:space="0" w:color="000000"/>
@@ -15728,7 +16348,7 @@
         </w:trPr>
         <w:tc>
           <w:tcPr>
-            <w:tcW w:w="450" w:type="dxa"/>
+            <w:tcW w:w="453" w:type="dxa"/>
             <w:vMerge/>
             <w:tcBorders>
               <w:top w:val="single" w:sz="4" w:space="0" w:color="000000"/>
@@ -15754,7 +16374,7 @@
         </w:tc>
         <w:tc>
           <w:tcPr>
-            <w:tcW w:w="9090" w:type="dxa"/>
+            <w:tcW w:w="9162" w:type="dxa"/>
             <w:tcBorders>
               <w:top w:val="single" w:sz="4" w:space="0" w:color="000000"/>
               <w:left w:val="single" w:sz="4" w:space="0" w:color="000000"/>
@@ -15775,7 +16395,7 @@
         </w:tc>
         <w:tc>
           <w:tcPr>
-            <w:tcW w:w="1890" w:type="dxa"/>
+            <w:tcW w:w="1905" w:type="dxa"/>
             <w:tcBorders>
               <w:top w:val="single" w:sz="4" w:space="0" w:color="000000"/>
               <w:left w:val="single" w:sz="4" w:space="0" w:color="000000"/>
@@ -15803,7 +16423,7 @@
         </w:trPr>
         <w:tc>
           <w:tcPr>
-            <w:tcW w:w="450" w:type="dxa"/>
+            <w:tcW w:w="453" w:type="dxa"/>
             <w:vMerge/>
             <w:tcBorders>
               <w:top w:val="single" w:sz="4" w:space="0" w:color="000000"/>
@@ -15829,7 +16449,7 @@
         </w:tc>
         <w:tc>
           <w:tcPr>
-            <w:tcW w:w="10980" w:type="dxa"/>
+            <w:tcW w:w="11067" w:type="dxa"/>
             <w:gridSpan w:val="2"/>
             <w:tcBorders>
               <w:top w:val="single" w:sz="4" w:space="0" w:color="000000"/>
@@ -15870,7 +16490,7 @@
         </w:trPr>
         <w:tc>
           <w:tcPr>
-            <w:tcW w:w="450" w:type="dxa"/>
+            <w:tcW w:w="453" w:type="dxa"/>
             <w:vMerge/>
             <w:tcBorders>
               <w:top w:val="single" w:sz="4" w:space="0" w:color="000000"/>
@@ -15896,7 +16516,7 @@
         </w:tc>
         <w:tc>
           <w:tcPr>
-            <w:tcW w:w="10980" w:type="dxa"/>
+            <w:tcW w:w="11067" w:type="dxa"/>
             <w:gridSpan w:val="2"/>
             <w:tcBorders>
               <w:top w:val="single" w:sz="4" w:space="0" w:color="000000"/>
@@ -15931,7 +16551,7 @@
         </w:trPr>
         <w:tc>
           <w:tcPr>
-            <w:tcW w:w="450" w:type="dxa"/>
+            <w:tcW w:w="453" w:type="dxa"/>
             <w:vMerge/>
             <w:tcBorders>
               <w:top w:val="single" w:sz="4" w:space="0" w:color="000000"/>
@@ -15960,7 +16580,7 @@
         </w:tc>
         <w:tc>
           <w:tcPr>
-            <w:tcW w:w="9090" w:type="dxa"/>
+            <w:tcW w:w="9162" w:type="dxa"/>
             <w:tcBorders>
               <w:top w:val="single" w:sz="4" w:space="0" w:color="000000"/>
               <w:left w:val="single" w:sz="4" w:space="0" w:color="000000"/>
@@ -15980,7 +16600,7 @@
         </w:tc>
         <w:tc>
           <w:tcPr>
-            <w:tcW w:w="1890" w:type="dxa"/>
+            <w:tcW w:w="1905" w:type="dxa"/>
             <w:tcBorders>
               <w:top w:val="single" w:sz="4" w:space="0" w:color="000000"/>
               <w:left w:val="single" w:sz="4" w:space="0" w:color="000000"/>
@@ -16008,7 +16628,7 @@
         </w:trPr>
         <w:tc>
           <w:tcPr>
-            <w:tcW w:w="450" w:type="dxa"/>
+            <w:tcW w:w="453" w:type="dxa"/>
             <w:vMerge/>
             <w:tcBorders>
               <w:top w:val="single" w:sz="4" w:space="0" w:color="000000"/>
@@ -16034,7 +16654,7 @@
         </w:tc>
         <w:tc>
           <w:tcPr>
-            <w:tcW w:w="10980" w:type="dxa"/>
+            <w:tcW w:w="11067" w:type="dxa"/>
             <w:gridSpan w:val="2"/>
             <w:tcBorders>
               <w:top w:val="single" w:sz="4" w:space="0" w:color="000000"/>
@@ -16075,7 +16695,7 @@
         </w:trPr>
         <w:tc>
           <w:tcPr>
-            <w:tcW w:w="450" w:type="dxa"/>
+            <w:tcW w:w="453" w:type="dxa"/>
             <w:vMerge/>
             <w:tcBorders>
               <w:top w:val="single" w:sz="4" w:space="0" w:color="000000"/>
@@ -16101,7 +16721,7 @@
         </w:tc>
         <w:tc>
           <w:tcPr>
-            <w:tcW w:w="9090" w:type="dxa"/>
+            <w:tcW w:w="9162" w:type="dxa"/>
             <w:tcBorders>
               <w:top w:val="single" w:sz="4" w:space="0" w:color="000000"/>
               <w:left w:val="single" w:sz="4" w:space="0" w:color="000000"/>
@@ -16121,7 +16741,7 @@
         </w:tc>
         <w:tc>
           <w:tcPr>
-            <w:tcW w:w="1890" w:type="dxa"/>
+            <w:tcW w:w="1905" w:type="dxa"/>
             <w:tcBorders>
               <w:top w:val="single" w:sz="4" w:space="0" w:color="000000"/>
               <w:left w:val="single" w:sz="4" w:space="0" w:color="000000"/>
@@ -16149,7 +16769,7 @@
         </w:trPr>
         <w:tc>
           <w:tcPr>
-            <w:tcW w:w="450" w:type="dxa"/>
+            <w:tcW w:w="453" w:type="dxa"/>
             <w:vMerge/>
             <w:tcBorders>
               <w:top w:val="single" w:sz="4" w:space="0" w:color="000000"/>
@@ -16175,7 +16795,7 @@
         </w:tc>
         <w:tc>
           <w:tcPr>
-            <w:tcW w:w="10980" w:type="dxa"/>
+            <w:tcW w:w="11067" w:type="dxa"/>
             <w:gridSpan w:val="2"/>
             <w:tcBorders>
               <w:top w:val="single" w:sz="4" w:space="0" w:color="000000"/>
@@ -16221,7 +16841,7 @@
         </w:trPr>
         <w:tc>
           <w:tcPr>
-            <w:tcW w:w="450" w:type="dxa"/>
+            <w:tcW w:w="453" w:type="dxa"/>
             <w:vMerge/>
             <w:tcBorders>
               <w:top w:val="single" w:sz="4" w:space="0" w:color="000000"/>
@@ -16247,7 +16867,7 @@
         </w:tc>
         <w:tc>
           <w:tcPr>
-            <w:tcW w:w="10980" w:type="dxa"/>
+            <w:tcW w:w="11067" w:type="dxa"/>
             <w:gridSpan w:val="2"/>
             <w:tcBorders>
               <w:top w:val="single" w:sz="4" w:space="0" w:color="000000"/>
@@ -16282,7 +16902,7 @@
         </w:trPr>
         <w:tc>
           <w:tcPr>
-            <w:tcW w:w="450" w:type="dxa"/>
+            <w:tcW w:w="453" w:type="dxa"/>
             <w:vMerge/>
             <w:tcBorders>
               <w:top w:val="single" w:sz="4" w:space="0" w:color="000000"/>
@@ -16311,7 +16931,7 @@
         </w:tc>
         <w:tc>
           <w:tcPr>
-            <w:tcW w:w="10980" w:type="dxa"/>
+            <w:tcW w:w="11067" w:type="dxa"/>
             <w:gridSpan w:val="2"/>
             <w:tcBorders>
               <w:top w:val="single" w:sz="4" w:space="0" w:color="000000"/>
@@ -16339,7 +16959,7 @@
         </w:trPr>
         <w:tc>
           <w:tcPr>
-            <w:tcW w:w="450" w:type="dxa"/>
+            <w:tcW w:w="453" w:type="dxa"/>
             <w:vMerge/>
             <w:tcBorders>
               <w:top w:val="single" w:sz="4" w:space="0" w:color="000000"/>
@@ -16365,7 +16985,7 @@
         </w:tc>
         <w:tc>
           <w:tcPr>
-            <w:tcW w:w="10980" w:type="dxa"/>
+            <w:tcW w:w="11067" w:type="dxa"/>
             <w:gridSpan w:val="2"/>
             <w:tcBorders>
               <w:top w:val="single" w:sz="4" w:space="0" w:color="000000"/>
@@ -16406,7 +17026,7 @@
         </w:trPr>
         <w:tc>
           <w:tcPr>
-            <w:tcW w:w="450" w:type="dxa"/>
+            <w:tcW w:w="453" w:type="dxa"/>
             <w:vMerge/>
             <w:tcBorders>
               <w:top w:val="single" w:sz="4" w:space="0" w:color="000000"/>
@@ -16432,7 +17052,7 @@
         </w:tc>
         <w:tc>
           <w:tcPr>
-            <w:tcW w:w="10980" w:type="dxa"/>
+            <w:tcW w:w="11067" w:type="dxa"/>
             <w:gridSpan w:val="2"/>
             <w:tcBorders>
               <w:top w:val="single" w:sz="4" w:space="0" w:color="000000"/>
@@ -16459,7 +17079,7 @@
         </w:trPr>
         <w:tc>
           <w:tcPr>
-            <w:tcW w:w="450" w:type="dxa"/>
+            <w:tcW w:w="453" w:type="dxa"/>
             <w:vMerge/>
             <w:tcBorders>
               <w:top w:val="single" w:sz="4" w:space="0" w:color="000000"/>
@@ -16485,7 +17105,7 @@
         </w:tc>
         <w:tc>
           <w:tcPr>
-            <w:tcW w:w="10980" w:type="dxa"/>
+            <w:tcW w:w="11067" w:type="dxa"/>
             <w:gridSpan w:val="2"/>
             <w:tcBorders>
               <w:top w:val="single" w:sz="4" w:space="0" w:color="000000"/>
@@ -16526,7 +17146,7 @@
         </w:trPr>
         <w:tc>
           <w:tcPr>
-            <w:tcW w:w="450" w:type="dxa"/>
+            <w:tcW w:w="453" w:type="dxa"/>
             <w:vMerge/>
             <w:tcBorders>
               <w:top w:val="single" w:sz="4" w:space="0" w:color="000000"/>
@@ -16552,7 +17172,7 @@
         </w:tc>
         <w:tc>
           <w:tcPr>
-            <w:tcW w:w="9090" w:type="dxa"/>
+            <w:tcW w:w="9162" w:type="dxa"/>
             <w:tcBorders>
               <w:top w:val="single" w:sz="4" w:space="0" w:color="000000"/>
               <w:left w:val="single" w:sz="4" w:space="0" w:color="000000"/>
@@ -16572,7 +17192,7 @@
         </w:tc>
         <w:tc>
           <w:tcPr>
-            <w:tcW w:w="1890" w:type="dxa"/>
+            <w:tcW w:w="1905" w:type="dxa"/>
             <w:tcBorders>
               <w:top w:val="single" w:sz="4" w:space="0" w:color="000000"/>
               <w:left w:val="single" w:sz="4" w:space="0" w:color="000000"/>
@@ -16588,7 +17208,11 @@
               <w:jc w:val="center"/>
             </w:pPr>
             <w:r>
-              <w:t>{{ output_checkbox(users[i].future_persecution_threats) }} YES  {{ output_checkbox(not users[i].future_persecution_threats) }} NO</w:t>
+              <w:t>{{ output_checkbox(users[i].future_persecution_threats) }} YES  {{ output_checkbox(not users[i].future_pe</w:t>
+            </w:r>
+            <w:r>
+              <w:lastRenderedPageBreak/>
+              <w:t>rsecution_threats) }} NO</w:t>
             </w:r>
           </w:p>
         </w:tc>
@@ -16600,7 +17224,7 @@
         </w:trPr>
         <w:tc>
           <w:tcPr>
-            <w:tcW w:w="450" w:type="dxa"/>
+            <w:tcW w:w="453" w:type="dxa"/>
             <w:vMerge/>
             <w:tcBorders>
               <w:top w:val="single" w:sz="4" w:space="0" w:color="000000"/>
@@ -16626,7 +17250,7 @@
         </w:tc>
         <w:tc>
           <w:tcPr>
-            <w:tcW w:w="10980" w:type="dxa"/>
+            <w:tcW w:w="11067" w:type="dxa"/>
             <w:gridSpan w:val="2"/>
             <w:tcBorders>
               <w:top w:val="single" w:sz="4" w:space="0" w:color="000000"/>
@@ -16667,7 +17291,7 @@
         </w:trPr>
         <w:tc>
           <w:tcPr>
-            <w:tcW w:w="450" w:type="dxa"/>
+            <w:tcW w:w="453" w:type="dxa"/>
             <w:vMerge/>
             <w:tcBorders>
               <w:top w:val="single" w:sz="4" w:space="0" w:color="000000"/>
@@ -16693,7 +17317,7 @@
         </w:tc>
         <w:tc>
           <w:tcPr>
-            <w:tcW w:w="9090" w:type="dxa"/>
+            <w:tcW w:w="9162" w:type="dxa"/>
             <w:tcBorders>
               <w:top w:val="single" w:sz="4" w:space="0" w:color="000000"/>
               <w:left w:val="single" w:sz="4" w:space="0" w:color="000000"/>
@@ -16713,7 +17337,7 @@
         </w:tc>
         <w:tc>
           <w:tcPr>
-            <w:tcW w:w="1890" w:type="dxa"/>
+            <w:tcW w:w="1905" w:type="dxa"/>
             <w:tcBorders>
               <w:top w:val="single" w:sz="4" w:space="0" w:color="000000"/>
               <w:left w:val="single" w:sz="4" w:space="0" w:color="000000"/>
@@ -16741,7 +17365,7 @@
         </w:trPr>
         <w:tc>
           <w:tcPr>
-            <w:tcW w:w="450" w:type="dxa"/>
+            <w:tcW w:w="453" w:type="dxa"/>
             <w:vMerge/>
             <w:tcBorders>
               <w:top w:val="single" w:sz="4" w:space="0" w:color="000000"/>
@@ -16767,7 +17391,7 @@
         </w:tc>
         <w:tc>
           <w:tcPr>
-            <w:tcW w:w="10980" w:type="dxa"/>
+            <w:tcW w:w="11067" w:type="dxa"/>
             <w:gridSpan w:val="2"/>
             <w:tcBorders>
               <w:top w:val="single" w:sz="4" w:space="0" w:color="000000"/>
@@ -16808,7 +17432,7 @@
         </w:trPr>
         <w:tc>
           <w:tcPr>
-            <w:tcW w:w="450" w:type="dxa"/>
+            <w:tcW w:w="453" w:type="dxa"/>
             <w:vMerge/>
             <w:tcBorders>
               <w:top w:val="single" w:sz="4" w:space="0" w:color="000000"/>
@@ -16834,7 +17458,7 @@
         </w:tc>
         <w:tc>
           <w:tcPr>
-            <w:tcW w:w="10980" w:type="dxa"/>
+            <w:tcW w:w="11067" w:type="dxa"/>
             <w:gridSpan w:val="2"/>
             <w:tcBorders>
               <w:top w:val="single" w:sz="4" w:space="0" w:color="000000"/>
@@ -16869,7 +17493,7 @@
         </w:trPr>
         <w:tc>
           <w:tcPr>
-            <w:tcW w:w="450" w:type="dxa"/>
+            <w:tcW w:w="453" w:type="dxa"/>
             <w:vMerge/>
             <w:tcBorders>
               <w:top w:val="single" w:sz="4" w:space="0" w:color="000000"/>
@@ -16898,7 +17522,7 @@
         </w:tc>
         <w:tc>
           <w:tcPr>
-            <w:tcW w:w="9090" w:type="dxa"/>
+            <w:tcW w:w="9162" w:type="dxa"/>
             <w:tcBorders>
               <w:top w:val="single" w:sz="4" w:space="0" w:color="000000"/>
               <w:left w:val="single" w:sz="4" w:space="0" w:color="000000"/>
@@ -16926,7 +17550,7 @@
         </w:tc>
         <w:tc>
           <w:tcPr>
-            <w:tcW w:w="1890" w:type="dxa"/>
+            <w:tcW w:w="1905" w:type="dxa"/>
             <w:tcBorders>
               <w:top w:val="single" w:sz="4" w:space="0" w:color="000000"/>
               <w:left w:val="single" w:sz="4" w:space="0" w:color="000000"/>
@@ -16953,7 +17577,7 @@
         </w:trPr>
         <w:tc>
           <w:tcPr>
-            <w:tcW w:w="450" w:type="dxa"/>
+            <w:tcW w:w="453" w:type="dxa"/>
             <w:vMerge/>
             <w:tcBorders>
               <w:top w:val="single" w:sz="4" w:space="0" w:color="000000"/>
@@ -16979,7 +17603,7 @@
         </w:tc>
         <w:tc>
           <w:tcPr>
-            <w:tcW w:w="9090" w:type="dxa"/>
+            <w:tcW w:w="9162" w:type="dxa"/>
             <w:tcBorders>
               <w:top w:val="single" w:sz="4" w:space="0" w:color="000000"/>
               <w:left w:val="single" w:sz="4" w:space="0" w:color="000000"/>
@@ -17007,7 +17631,7 @@
         </w:tc>
         <w:tc>
           <w:tcPr>
-            <w:tcW w:w="1890" w:type="dxa"/>
+            <w:tcW w:w="1905" w:type="dxa"/>
             <w:tcBorders>
               <w:top w:val="single" w:sz="4" w:space="0" w:color="000000"/>
               <w:left w:val="single" w:sz="4" w:space="0" w:color="000000"/>
@@ -17034,7 +17658,7 @@
         </w:trPr>
         <w:tc>
           <w:tcPr>
-            <w:tcW w:w="450" w:type="dxa"/>
+            <w:tcW w:w="453" w:type="dxa"/>
             <w:vMerge/>
             <w:tcBorders>
               <w:top w:val="single" w:sz="4" w:space="0" w:color="000000"/>
@@ -17060,7 +17684,7 @@
         </w:tc>
         <w:tc>
           <w:tcPr>
-            <w:tcW w:w="9090" w:type="dxa"/>
+            <w:tcW w:w="9162" w:type="dxa"/>
             <w:tcBorders>
               <w:top w:val="single" w:sz="4" w:space="0" w:color="000000"/>
               <w:left w:val="single" w:sz="4" w:space="0" w:color="000000"/>
@@ -17094,7 +17718,7 @@
         </w:tc>
         <w:tc>
           <w:tcPr>
-            <w:tcW w:w="1890" w:type="dxa"/>
+            <w:tcW w:w="1905" w:type="dxa"/>
             <w:tcBorders>
               <w:top w:val="single" w:sz="4" w:space="0" w:color="000000"/>
               <w:left w:val="single" w:sz="4" w:space="0" w:color="000000"/>
@@ -17121,7 +17745,7 @@
         </w:trPr>
         <w:tc>
           <w:tcPr>
-            <w:tcW w:w="450" w:type="dxa"/>
+            <w:tcW w:w="453" w:type="dxa"/>
             <w:vMerge/>
             <w:tcBorders>
               <w:top w:val="single" w:sz="4" w:space="0" w:color="000000"/>
@@ -17147,7 +17771,7 @@
         </w:tc>
         <w:tc>
           <w:tcPr>
-            <w:tcW w:w="9090" w:type="dxa"/>
+            <w:tcW w:w="9162" w:type="dxa"/>
             <w:tcBorders>
               <w:top w:val="single" w:sz="4" w:space="0" w:color="000000"/>
               <w:left w:val="single" w:sz="4" w:space="0" w:color="000000"/>
@@ -17169,6 +17793,7 @@
               <w:spacing w:line="240" w:lineRule="auto"/>
             </w:pPr>
             <w:r>
+              <w:lastRenderedPageBreak/>
               <w:t xml:space="preserve">{{ users[i].finishing_duties_details }} </w:t>
             </w:r>
           </w:p>
@@ -17180,7 +17805,7 @@
         </w:tc>
         <w:tc>
           <w:tcPr>
-            <w:tcW w:w="1890" w:type="dxa"/>
+            <w:tcW w:w="1905" w:type="dxa"/>
             <w:tcBorders>
               <w:top w:val="single" w:sz="4" w:space="0" w:color="000000"/>
               <w:left w:val="single" w:sz="4" w:space="0" w:color="000000"/>
@@ -17195,7 +17820,12 @@
               <w:spacing w:after="0" w:line="240" w:lineRule="auto"/>
             </w:pPr>
             <w:r>
-              <w:t>{{ output_checkbox(users[i].finishing_duties_yes) }} YES  {{ output_checkbox(not users[i].finishing_duties_yes) }} NO</w:t>
+              <w:lastRenderedPageBreak/>
+              <w:t xml:space="preserve">{{ output_checkbox(users[i].finishing_duties_yes) }} </w:t>
+            </w:r>
+            <w:r>
+              <w:lastRenderedPageBreak/>
+              <w:t>YES  {{ output_checkbox(not users[i].finishing_duties_yes) }} NO</w:t>
             </w:r>
           </w:p>
         </w:tc>
@@ -17207,7 +17837,7 @@
         </w:trPr>
         <w:tc>
           <w:tcPr>
-            <w:tcW w:w="450" w:type="dxa"/>
+            <w:tcW w:w="453" w:type="dxa"/>
             <w:vMerge/>
             <w:tcBorders>
               <w:top w:val="single" w:sz="4" w:space="0" w:color="000000"/>
@@ -17233,7 +17863,7 @@
         </w:tc>
         <w:tc>
           <w:tcPr>
-            <w:tcW w:w="10980" w:type="dxa"/>
+            <w:tcW w:w="11067" w:type="dxa"/>
             <w:gridSpan w:val="2"/>
             <w:tcBorders>
               <w:top w:val="single" w:sz="4" w:space="0" w:color="000000"/>
@@ -17269,7 +17899,7 @@
         </w:trPr>
         <w:tc>
           <w:tcPr>
-            <w:tcW w:w="450" w:type="dxa"/>
+            <w:tcW w:w="453" w:type="dxa"/>
             <w:vMerge/>
             <w:tcBorders>
               <w:top w:val="single" w:sz="4" w:space="0" w:color="000000"/>
@@ -17295,7 +17925,7 @@
         </w:tc>
         <w:tc>
           <w:tcPr>
-            <w:tcW w:w="9090" w:type="dxa"/>
+            <w:tcW w:w="9162" w:type="dxa"/>
             <w:tcBorders>
               <w:top w:val="single" w:sz="4" w:space="0" w:color="000000"/>
               <w:left w:val="single" w:sz="4" w:space="0" w:color="000000"/>
@@ -17323,7 +17953,7 @@
         </w:tc>
         <w:tc>
           <w:tcPr>
-            <w:tcW w:w="1890" w:type="dxa"/>
+            <w:tcW w:w="1905" w:type="dxa"/>
             <w:tcBorders>
               <w:top w:val="single" w:sz="4" w:space="0" w:color="000000"/>
               <w:left w:val="single" w:sz="4" w:space="0" w:color="000000"/>
@@ -17338,11 +17968,7 @@
               <w:spacing w:after="0" w:line="240" w:lineRule="auto"/>
             </w:pPr>
             <w:r>
-              <w:t>{{ output_checkbox(users[i].finishing_long_stay_yes) }} YES  {{ output_checkbox(not users[i].finishing_l</w:t>
-            </w:r>
-            <w:r>
-              <w:lastRenderedPageBreak/>
-              <w:t>ong_stay_yes) }} NO</w:t>
+              <w:t>{{ output_checkbox(users[i].finishing_long_stay_yes) }} YES  {{ output_checkbox(not users[i].finishing_long_stay_yes) }} NO</w:t>
             </w:r>
           </w:p>
         </w:tc>
@@ -17354,7 +17980,7 @@
         </w:trPr>
         <w:tc>
           <w:tcPr>
-            <w:tcW w:w="450" w:type="dxa"/>
+            <w:tcW w:w="453" w:type="dxa"/>
             <w:vMerge/>
             <w:tcBorders>
               <w:top w:val="single" w:sz="4" w:space="0" w:color="000000"/>
@@ -17380,7 +18006,7 @@
         </w:tc>
         <w:tc>
           <w:tcPr>
-            <w:tcW w:w="9090" w:type="dxa"/>
+            <w:tcW w:w="9162" w:type="dxa"/>
             <w:tcBorders>
               <w:top w:val="single" w:sz="4" w:space="0" w:color="000000"/>
               <w:left w:val="single" w:sz="4" w:space="0" w:color="000000"/>
@@ -17408,7 +18034,7 @@
         </w:tc>
         <w:tc>
           <w:tcPr>
-            <w:tcW w:w="1890" w:type="dxa"/>
+            <w:tcW w:w="1905" w:type="dxa"/>
             <w:tcBorders>
               <w:top w:val="single" w:sz="4" w:space="0" w:color="000000"/>
               <w:left w:val="single" w:sz="4" w:space="0" w:color="000000"/>
@@ -17435,7 +18061,7 @@
         </w:trPr>
         <w:tc>
           <w:tcPr>
-            <w:tcW w:w="450" w:type="dxa"/>
+            <w:tcW w:w="453" w:type="dxa"/>
             <w:vMerge/>
             <w:tcBorders>
               <w:top w:val="single" w:sz="4" w:space="0" w:color="000000"/>
@@ -17461,7 +18087,7 @@
         </w:tc>
         <w:tc>
           <w:tcPr>
-            <w:tcW w:w="10980" w:type="dxa"/>
+            <w:tcW w:w="11067" w:type="dxa"/>
             <w:gridSpan w:val="2"/>
             <w:tcBorders>
               <w:top w:val="single" w:sz="4" w:space="0" w:color="000000"/>
@@ -23677,28 +24303,28 @@
 </file>
 
 <file path=customXml/item1.xml><?xml version="1.0" encoding="utf-8"?>
+<b:Sources xmlns:b="http://schemas.openxmlformats.org/officeDocument/2006/bibliography" xmlns="http://schemas.openxmlformats.org/officeDocument/2006/bibliography" SelectedStyle="\APASixthEditionOfficeOnline.xsl" StyleName="APA" Version="6"/>
+</file>
+
+<file path=customXml/item2.xml><?xml version="1.0" encoding="utf-8"?>
 <go:gDocsCustomXmlDataStorage xmlns:go="http://customooxmlschemas.google.com/" xmlns:r="http://schemas.openxmlformats.org/officeDocument/2006/relationships" uri="GoogleDocsCustomDataVersion2">
   <go:docsCustomData xmlns:go="http://customooxmlschemas.google.com/" roundtripDataSignature="AMtx7mgk80P8nN6TRawfk8U3hMHWQd0qkA==">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</go:docsCustomData>
 </go:gDocsCustomXmlDataStorage>
 </file>
 
-<file path=customXml/item2.xml><?xml version="1.0" encoding="utf-8"?>
-<b:Sources xmlns:b="http://schemas.openxmlformats.org/officeDocument/2006/bibliography" xmlns="http://schemas.openxmlformats.org/officeDocument/2006/bibliography" SelectedStyle="\APASixthEditionOfficeOnline.xsl" StyleName="APA" Version="6"/>
+<file path=customXml/itemProps1.xml><?xml version="1.0" encoding="utf-8"?>
+<ds:datastoreItem xmlns:ds="http://schemas.openxmlformats.org/officeDocument/2006/customXml" ds:itemID="{EC937E19-1730-49E0-BFF8-42A6EDD857C1}">
+  <ds:schemaRefs>
+    <ds:schemaRef ds:uri="http://schemas.openxmlformats.org/officeDocument/2006/bibliography"/>
+  </ds:schemaRefs>
+</ds:datastoreItem>
 </file>
 
-<file path=customXml/itemProps1.xml><?xml version="1.0" encoding="utf-8"?>
+<file path=customXml/itemProps2.xml><?xml version="1.0" encoding="utf-8"?>
 <ds:datastoreItem xmlns:ds="http://schemas.openxmlformats.org/officeDocument/2006/customXml" ds:itemID="{11111111-1234-1234-1234-123412341234}">
   <ds:schemaRefs>
     <ds:schemaRef ds:uri="http://customooxmlschemas.google.com/"/>
     <ds:schemaRef ds:uri="http://schemas.openxmlformats.org/officeDocument/2006/relationships"/>
   </ds:schemaRefs>
 </ds:datastoreItem>
-</file>
-
-<file path=customXml/itemProps2.xml><?xml version="1.0" encoding="utf-8"?>
-<ds:datastoreItem xmlns:ds="http://schemas.openxmlformats.org/officeDocument/2006/customXml" ds:itemID="{EC937E19-1730-49E0-BFF8-42A6EDD857C1}">
-  <ds:schemaRefs>
-    <ds:schemaRef ds:uri="http://schemas.openxmlformats.org/officeDocument/2006/bibliography"/>
-  </ds:schemaRefs>
-</ds:datastoreItem>
 </file>
</xml_diff>

<commit_message>
More updates from the review.
</commit_message>
<xml_diff>
--- a/docassemble/USCISApplications/data/templates/Comp_legal_screener.docx
+++ b/docassemble/USCISApplications/data/templates/Comp_legal_screener.docx
@@ -17544,11 +17544,26 @@
               <w:rPr>
                 <w:b/>
               </w:rPr>
-              <w:t>How often do you talk to your parent(s)?</w:t>
-            </w:r>
-          </w:p>
-          <w:p>
-            <w:pPr>
+              <w:t>How often do you talk to your</w:t>
+            </w:r>
+            <w:r>
+              <w:rPr>
+                <w:b/>
+              </w:rPr>
+              <w:t xml:space="preserve"> absent</w:t>
+            </w:r>
+            <w:r>
+              <w:rPr>
+                <w:b/>
+              </w:rPr>
+              <w:t xml:space="preserve"> parent?</w:t>
+            </w:r>
+          </w:p>
+          <w:p>
+            <w:pPr>
+              <w:tabs>
+                <w:tab w:val="left" w:pos="3670"/>
+              </w:tabs>
               <w:spacing w:after="0" w:line="240" w:lineRule="auto"/>
               <w:ind w:left="85" w:right="91"/>
               <w:rPr>
@@ -17602,6 +17617,155 @@
                 <w:bCs/>
               </w:rPr>
               <w:t xml:space="preserve"> }}</w:t>
+            </w:r>
+            <w:r>
+              <w:rPr>
+                <w:bCs/>
+              </w:rPr>
+              <w:tab/>
+            </w:r>
+          </w:p>
+        </w:tc>
+      </w:tr>
+      <w:tr>
+        <w:trPr>
+          <w:cantSplit/>
+          <w:trHeight w:val="300"/>
+          <w:jc w:val="center"/>
+        </w:trPr>
+        <w:tc>
+          <w:tcPr>
+            <w:tcW w:w="449" w:type="dxa"/>
+            <w:vMerge/>
+            <w:tcBorders>
+              <w:top w:val="single" w:sz="4" w:space="0" w:color="000000"/>
+              <w:left w:val="single" w:sz="4" w:space="0" w:color="000000"/>
+              <w:right w:val="single" w:sz="4" w:space="0" w:color="000000"/>
+            </w:tcBorders>
+            <w:shd w:val="clear" w:color="auto" w:fill="DEEBF6"/>
+            <w:vAlign w:val="center"/>
+          </w:tcPr>
+          <w:p>
+            <w:pPr>
+              <w:widowControl w:val="0"/>
+              <w:pBdr>
+                <w:top w:val="nil"/>
+                <w:left w:val="nil"/>
+                <w:bottom w:val="nil"/>
+                <w:right w:val="nil"/>
+                <w:between w:val="nil"/>
+              </w:pBdr>
+              <w:spacing w:after="0"/>
+            </w:pPr>
+          </w:p>
+        </w:tc>
+        <w:tc>
+          <w:tcPr>
+            <w:tcW w:w="11071" w:type="dxa"/>
+            <w:gridSpan w:val="3"/>
+            <w:tcBorders>
+              <w:top w:val="single" w:sz="4" w:space="0" w:color="000000"/>
+              <w:left w:val="single" w:sz="4" w:space="0" w:color="000000"/>
+              <w:bottom w:val="single" w:sz="4" w:space="0" w:color="000000"/>
+              <w:right w:val="single" w:sz="4" w:space="0" w:color="000000"/>
+            </w:tcBorders>
+            <w:shd w:val="clear" w:color="auto" w:fill="auto"/>
+          </w:tcPr>
+          <w:p>
+            <w:pPr>
+              <w:spacing w:after="0" w:line="240" w:lineRule="auto"/>
+              <w:ind w:left="85" w:right="91"/>
+              <w:rPr>
+                <w:b/>
+              </w:rPr>
+            </w:pPr>
+            <w:r>
+              <w:rPr>
+                <w:b/>
+              </w:rPr>
+              <w:t>Does your absent</w:t>
+            </w:r>
+            <w:r>
+              <w:rPr>
+                <w:b/>
+              </w:rPr>
+              <w:t xml:space="preserve"> parent provide financial support?</w:t>
+            </w:r>
+            <w:r>
+              <w:rPr>
+                <w:bCs/>
+              </w:rPr>
+              <w:t xml:space="preserve"> </w:t>
+            </w:r>
+            <w:proofErr w:type="gramStart"/>
+            <w:r>
+              <w:rPr>
+                <w:bCs/>
+              </w:rPr>
+              <w:t xml:space="preserve">{{ </w:t>
+            </w:r>
+            <w:proofErr w:type="spellStart"/>
+            <w:r>
+              <w:rPr>
+                <w:bCs/>
+              </w:rPr>
+              <w:t>output</w:t>
+            </w:r>
+            <w:proofErr w:type="gramEnd"/>
+            <w:r>
+              <w:rPr>
+                <w:bCs/>
+              </w:rPr>
+              <w:t>_checkbox</w:t>
+            </w:r>
+            <w:proofErr w:type="spellEnd"/>
+            <w:r>
+              <w:rPr>
+                <w:bCs/>
+              </w:rPr>
+              <w:t>(</w:t>
+            </w:r>
+            <w:proofErr w:type="spellStart"/>
+            <w:r>
+              <w:rPr>
+                <w:bCs/>
+              </w:rPr>
+              <w:t>x.sijs_parents_financial</w:t>
+            </w:r>
+            <w:proofErr w:type="spellEnd"/>
+            <w:r>
+              <w:rPr>
+                <w:bCs/>
+              </w:rPr>
+              <w:t xml:space="preserve">) }} YES  {{ </w:t>
+            </w:r>
+            <w:proofErr w:type="spellStart"/>
+            <w:r>
+              <w:rPr>
+                <w:bCs/>
+              </w:rPr>
+              <w:t>output_checkbox</w:t>
+            </w:r>
+            <w:proofErr w:type="spellEnd"/>
+            <w:r>
+              <w:rPr>
+                <w:bCs/>
+              </w:rPr>
+              <w:t xml:space="preserve">(not </w:t>
+            </w:r>
+            <w:proofErr w:type="spellStart"/>
+            <w:r>
+              <w:rPr>
+                <w:bCs/>
+              </w:rPr>
+              <w:t>x.sijs_parents_financial</w:t>
+            </w:r>
+            <w:proofErr w:type="spellEnd"/>
+            <w:r>
+              <w:rPr>
+                <w:bCs/>
+              </w:rPr>
+              <w:t>) }} NO</w:t>
             </w:r>
           </w:p>
         </w:tc>
@@ -19074,6 +19238,7 @@
             </w:pPr>
             <w:proofErr w:type="gramStart"/>
             <w:r>
+              <w:lastRenderedPageBreak/>
               <w:t xml:space="preserve">{{ </w:t>
             </w:r>
             <w:proofErr w:type="spellStart"/>
@@ -21162,11 +21327,7 @@
             </w:r>
             <w:proofErr w:type="spellEnd"/>
             <w:r>
-              <w:t>(</w:t>
-            </w:r>
-            <w:r>
-              <w:lastRenderedPageBreak/>
-              <w:t>users[</w:t>
+              <w:t>(users[</w:t>
             </w:r>
             <w:proofErr w:type="spellStart"/>
             <w:r>
@@ -22060,6 +22221,7 @@
               <w:rPr>
                 <w:bCs/>
               </w:rPr>
+              <w:lastRenderedPageBreak/>
               <w:t>{%p if users[</w:t>
             </w:r>
             <w:proofErr w:type="spellStart"/>
@@ -22138,7 +22300,6 @@
               <w:rPr>
                 <w:bCs/>
               </w:rPr>
-              <w:lastRenderedPageBreak/>
               <w:t>{%p endif %}</w:t>
             </w:r>
           </w:p>
@@ -22940,11 +23101,11 @@
             </w:r>
             <w:proofErr w:type="spellEnd"/>
             <w:r>
-              <w:t xml:space="preserve">(not </w:t>
+              <w:t>(</w:t>
             </w:r>
             <w:r>
               <w:lastRenderedPageBreak/>
-              <w:t>users[</w:t>
+              <w:t>not users[</w:t>
             </w:r>
             <w:proofErr w:type="spellStart"/>
             <w:r>
@@ -36952,28 +37113,28 @@
 </file>
 
 <file path=customXml/item1.xml><?xml version="1.0" encoding="utf-8"?>
+<b:Sources xmlns:b="http://schemas.openxmlformats.org/officeDocument/2006/bibliography" xmlns="http://schemas.openxmlformats.org/officeDocument/2006/bibliography" SelectedStyle="\APASixthEditionOfficeOnline.xsl" StyleName="APA" Version="6"/>
+</file>
+
+<file path=customXml/item2.xml><?xml version="1.0" encoding="utf-8"?>
 <go:gDocsCustomXmlDataStorage xmlns:go="http://customooxmlschemas.google.com/" xmlns:r="http://schemas.openxmlformats.org/officeDocument/2006/relationships" uri="GoogleDocsCustomDataVersion2">
   <go:docsCustomData xmlns:go="http://customooxmlschemas.google.com/" roundtripDataSignature="AMtx7mgk80P8nN6TRawfk8U3hMHWQd0qkA==">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</go:docsCustomData>
 </go:gDocsCustomXmlDataStorage>
 </file>
 
-<file path=customXml/item2.xml><?xml version="1.0" encoding="utf-8"?>
-<b:Sources xmlns:b="http://schemas.openxmlformats.org/officeDocument/2006/bibliography" xmlns="http://schemas.openxmlformats.org/officeDocument/2006/bibliography" SelectedStyle="\APASixthEditionOfficeOnline.xsl" StyleName="APA" Version="6"/>
+<file path=customXml/itemProps1.xml><?xml version="1.0" encoding="utf-8"?>
+<ds:datastoreItem xmlns:ds="http://schemas.openxmlformats.org/officeDocument/2006/customXml" ds:itemID="{EC937E19-1730-49E0-BFF8-42A6EDD857C1}">
+  <ds:schemaRefs>
+    <ds:schemaRef ds:uri="http://schemas.openxmlformats.org/officeDocument/2006/bibliography"/>
+  </ds:schemaRefs>
+</ds:datastoreItem>
 </file>
 
-<file path=customXml/itemProps1.xml><?xml version="1.0" encoding="utf-8"?>
+<file path=customXml/itemProps2.xml><?xml version="1.0" encoding="utf-8"?>
 <ds:datastoreItem xmlns:ds="http://schemas.openxmlformats.org/officeDocument/2006/customXml" ds:itemID="{11111111-1234-1234-1234-123412341234}">
   <ds:schemaRefs>
     <ds:schemaRef ds:uri="http://customooxmlschemas.google.com/"/>
     <ds:schemaRef ds:uri="http://schemas.openxmlformats.org/officeDocument/2006/relationships"/>
   </ds:schemaRefs>
 </ds:datastoreItem>
-</file>
-
-<file path=customXml/itemProps2.xml><?xml version="1.0" encoding="utf-8"?>
-<ds:datastoreItem xmlns:ds="http://schemas.openxmlformats.org/officeDocument/2006/customXml" ds:itemID="{EC937E19-1730-49E0-BFF8-42A6EDD857C1}">
-  <ds:schemaRefs>
-    <ds:schemaRef ds:uri="http://schemas.openxmlformats.org/officeDocument/2006/bibliography"/>
-  </ds:schemaRefs>
-</ds:datastoreItem>
 </file>
</xml_diff>

<commit_message>
Bugfix missing and in the DOCX
</commit_message>
<xml_diff>
--- a/docassemble/USCISApplications/data/templates/Comp_legal_screener.docx
+++ b/docassemble/USCISApplications/data/templates/Comp_legal_screener.docx
@@ -14426,10 +14426,10 @@
               <w:t xml:space="preserve"> </w:t>
             </w:r>
             <w:r>
-              <w:t>check_decade</w:t>
-            </w:r>
-            <w:r>
-              <w:t xml:space="preserve"> == false</w:t>
+              <w:t xml:space="preserve">and </w:t>
+            </w:r>
+            <w:r>
+              <w:t>check_decade == false</w:t>
             </w:r>
             <w:r>
               <w:t>) }} NO</w:t>
@@ -14675,11 +14675,11 @@
               <w:jc w:val="center"/>
             </w:pPr>
             <w:r>
-              <w:t xml:space="preserve">{{ output_checkbox(users[i].nonlpr_8c_yes) }} YES  {{ output_checkbox(not </w:t>
+              <w:t>{{ output_checkbox(users[i].nonlpr_8c_yes) }} YES  {{ output_checkbox(</w:t>
             </w:r>
             <w:r>
               <w:lastRenderedPageBreak/>
-              <w:t>users[i].nonlpr_8c_yes) }} NO</w:t>
+              <w:t>not users[i].nonlpr_8c_yes) }} NO</w:t>
             </w:r>
           </w:p>
         </w:tc>
@@ -14913,13 +14913,7 @@
               <w:t xml:space="preserve">{%p if users[i].notice_to_appear </w:t>
             </w:r>
             <w:r>
-              <w:t xml:space="preserve">and </w:t>
-            </w:r>
-            <w:r>
-              <w:t>check_decade</w:t>
-            </w:r>
-            <w:r>
-              <w:t xml:space="preserve"> </w:t>
+              <w:t xml:space="preserve">and check_decade </w:t>
             </w:r>
             <w:r>
               <w:t>%}</w:t>
@@ -15255,11 +15249,11 @@
               <w:jc w:val="center"/>
             </w:pPr>
             <w:r>
-              <w:t xml:space="preserve">{{ output_checkbox(users[i].asylum_application) }} YES  {{ output_checkbox(not </w:t>
+              <w:t>{{ output_checkbox(users[i].asylum_application) }} YES  {{ output_checkbox(</w:t>
             </w:r>
             <w:r>
               <w:lastRenderedPageBreak/>
-              <w:t>users[i].asylum_application) }} NO</w:t>
+              <w:t>not users[i].asylum_application) }} NO</w:t>
             </w:r>
           </w:p>
         </w:tc>
@@ -24562,28 +24556,28 @@
 </file>
 
 <file path=customXml/item1.xml><?xml version="1.0" encoding="utf-8"?>
-<b:Sources xmlns:b="http://schemas.openxmlformats.org/officeDocument/2006/bibliography" xmlns="http://schemas.openxmlformats.org/officeDocument/2006/bibliography" SelectedStyle="\APASixthEditionOfficeOnline.xsl" StyleName="APA" Version="6"/>
-</file>
-
-<file path=customXml/item2.xml><?xml version="1.0" encoding="utf-8"?>
 <go:gDocsCustomXmlDataStorage xmlns:go="http://customooxmlschemas.google.com/" xmlns:r="http://schemas.openxmlformats.org/officeDocument/2006/relationships" uri="GoogleDocsCustomDataVersion2">
   <go:docsCustomData xmlns:go="http://customooxmlschemas.google.com/" roundtripDataSignature="AMtx7mgk80P8nN6TRawfk8U3hMHWQd0qkA==">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</go:docsCustomData>
 </go:gDocsCustomXmlDataStorage>
 </file>
 
-<file path=customXml/itemProps1.xml><?xml version="1.0" encoding="utf-8"?>
-<ds:datastoreItem xmlns:ds="http://schemas.openxmlformats.org/officeDocument/2006/customXml" ds:itemID="{EC937E19-1730-49E0-BFF8-42A6EDD857C1}">
-  <ds:schemaRefs>
-    <ds:schemaRef ds:uri="http://schemas.openxmlformats.org/officeDocument/2006/bibliography"/>
-  </ds:schemaRefs>
-</ds:datastoreItem>
+<file path=customXml/item2.xml><?xml version="1.0" encoding="utf-8"?>
+<b:Sources xmlns:b="http://schemas.openxmlformats.org/officeDocument/2006/bibliography" xmlns="http://schemas.openxmlformats.org/officeDocument/2006/bibliography" SelectedStyle="\APASixthEditionOfficeOnline.xsl" StyleName="APA" Version="6"/>
 </file>
 
-<file path=customXml/itemProps2.xml><?xml version="1.0" encoding="utf-8"?>
+<file path=customXml/itemProps1.xml><?xml version="1.0" encoding="utf-8"?>
 <ds:datastoreItem xmlns:ds="http://schemas.openxmlformats.org/officeDocument/2006/customXml" ds:itemID="{11111111-1234-1234-1234-123412341234}">
   <ds:schemaRefs>
     <ds:schemaRef ds:uri="http://customooxmlschemas.google.com/"/>
     <ds:schemaRef ds:uri="http://schemas.openxmlformats.org/officeDocument/2006/relationships"/>
   </ds:schemaRefs>
 </ds:datastoreItem>
+</file>
+
+<file path=customXml/itemProps2.xml><?xml version="1.0" encoding="utf-8"?>
+<ds:datastoreItem xmlns:ds="http://schemas.openxmlformats.org/officeDocument/2006/customXml" ds:itemID="{EC937E19-1730-49E0-BFF8-42A6EDD857C1}">
+  <ds:schemaRefs>
+    <ds:schemaRef ds:uri="http://schemas.openxmlformats.org/officeDocument/2006/bibliography"/>
+  </ds:schemaRefs>
+</ds:datastoreItem>
 </file>
</xml_diff>

<commit_message>
Updated DOCX to remove line returns for NTA sections.
</commit_message>
<xml_diff>
--- a/docassemble/USCISApplications/data/templates/Comp_legal_screener.docx
+++ b/docassemble/USCISApplications/data/templates/Comp_legal_screener.docx
@@ -13989,6 +13989,17 @@
           <w:p>
             <w:pPr>
               <w:spacing w:after="0" w:line="240" w:lineRule="auto"/>
+            </w:pPr>
+            <w:r>
+              <w:t xml:space="preserve">Type: </w:t>
+            </w:r>
+            <w:r>
+              <w:t>{% if users[i].options == ‘mc’ %}MC{% endif %}{% if users[i].options == ‘indv’ %}INDV{% endif %}{% if users[i].options == ‘bond’ %}Bond{% endif %}</w:t>
+            </w:r>
+          </w:p>
+          <w:p>
+            <w:pPr>
+              <w:spacing w:after="0" w:line="240" w:lineRule="auto"/>
               <w:rPr>
                 <w:bCs/>
               </w:rPr>
@@ -13997,97 +14008,49 @@
               <w:rPr>
                 <w:bCs/>
               </w:rPr>
-              <w:t xml:space="preserve">Type: </w:t>
-            </w:r>
-            <w:r>
+              <w:t>{% endif %}</w:t>
+            </w:r>
+          </w:p>
+          <w:p>
+            <w:pPr>
+              <w:spacing w:after="0" w:line="240" w:lineRule="auto"/>
               <w:rPr>
                 <w:bCs/>
               </w:rPr>
-              <w:t>{% if users[i].options == ‘mc’ %}MC{% endif %}</w:t>
-            </w:r>
-          </w:p>
-          <w:p>
-            <w:pPr>
-              <w:spacing w:after="0" w:line="240" w:lineRule="auto"/>
+            </w:pPr>
+            <w:r>
               <w:rPr>
                 <w:bCs/>
               </w:rPr>
-            </w:pPr>
-            <w:r>
+              <w:t>{%p endif %}</w:t>
+            </w:r>
+          </w:p>
+          <w:p>
+            <w:pPr>
+              <w:spacing w:after="0" w:line="240" w:lineRule="auto"/>
               <w:rPr>
                 <w:bCs/>
               </w:rPr>
-              <w:t>{% if users[i].options == ‘indv’ %}INDV{% endif %}</w:t>
-            </w:r>
-          </w:p>
-          <w:p>
-            <w:pPr>
-              <w:spacing w:after="0" w:line="240" w:lineRule="auto"/>
+            </w:pPr>
+            <w:r>
               <w:rPr>
                 <w:bCs/>
               </w:rPr>
-            </w:pPr>
-            <w:r>
+              <w:t>{%p if users[i].lpr_7b_yes %}</w:t>
+            </w:r>
+          </w:p>
+          <w:p>
+            <w:pPr>
+              <w:spacing w:after="0" w:line="240" w:lineRule="auto"/>
               <w:rPr>
                 <w:bCs/>
               </w:rPr>
-              <w:t>{% if users[i].options == ‘bond’ %}Bond{% endif %}</w:t>
-            </w:r>
-          </w:p>
-          <w:p>
-            <w:pPr>
-              <w:spacing w:after="0" w:line="240" w:lineRule="auto"/>
+            </w:pPr>
+            <w:r>
               <w:rPr>
                 <w:bCs/>
               </w:rPr>
-            </w:pPr>
-            <w:r>
-              <w:rPr>
-                <w:bCs/>
-              </w:rPr>
-              <w:t>{% endif %}</w:t>
-            </w:r>
-          </w:p>
-          <w:p>
-            <w:pPr>
-              <w:spacing w:after="0" w:line="240" w:lineRule="auto"/>
-              <w:rPr>
-                <w:bCs/>
-              </w:rPr>
-            </w:pPr>
-            <w:r>
-              <w:rPr>
-                <w:bCs/>
-              </w:rPr>
-              <w:t>{%p endif %}</w:t>
-            </w:r>
-          </w:p>
-          <w:p>
-            <w:pPr>
-              <w:spacing w:after="0" w:line="240" w:lineRule="auto"/>
-              <w:rPr>
-                <w:bCs/>
-              </w:rPr>
-            </w:pPr>
-            <w:r>
-              <w:rPr>
-                <w:bCs/>
-              </w:rPr>
               <w:lastRenderedPageBreak/>
-              <w:t>{%p if users[i].lpr_7b_yes %}</w:t>
-            </w:r>
-          </w:p>
-          <w:p>
-            <w:pPr>
-              <w:spacing w:after="0" w:line="240" w:lineRule="auto"/>
-              <w:rPr>
-                <w:bCs/>
-              </w:rPr>
-            </w:pPr>
-            <w:r>
-              <w:rPr>
-                <w:bCs/>
-              </w:rPr>
               <w:t>b. {{ users[i].lpr_7b_details }}</w:t>
             </w:r>
           </w:p>
@@ -14675,11 +14638,11 @@
               <w:jc w:val="center"/>
             </w:pPr>
             <w:r>
-              <w:t>{{ output_checkbox(users[i].nonlpr_8c_yes) }} YES  {{ output_checkbox(</w:t>
+              <w:t xml:space="preserve">{{ output_checkbox(users[i].nonlpr_8c_yes) }} YES  {{ output_checkbox(not </w:t>
             </w:r>
             <w:r>
               <w:lastRenderedPageBreak/>
-              <w:t>not users[i].nonlpr_8c_yes) }} NO</w:t>
+              <w:t>users[i].nonlpr_8c_yes) }} NO</w:t>
             </w:r>
           </w:p>
         </w:tc>
@@ -14951,23 +14914,7 @@
               <w:t xml:space="preserve">Type: </w:t>
             </w:r>
             <w:r>
-              <w:t>{% if users[i].options == ‘mc’ %}MC{% endif %}</w:t>
-            </w:r>
-          </w:p>
-          <w:p>
-            <w:pPr>
-              <w:spacing w:after="0" w:line="240" w:lineRule="auto"/>
-            </w:pPr>
-            <w:r>
-              <w:t>{% if users[i].options == ‘indv’ %}INDV{% endif %}</w:t>
-            </w:r>
-          </w:p>
-          <w:p>
-            <w:pPr>
-              <w:spacing w:after="0" w:line="240" w:lineRule="auto"/>
-            </w:pPr>
-            <w:r>
-              <w:t>{% if users[i].options == ‘bond’ %}Bond{% endif %}</w:t>
+              <w:t>{% if users[i].options == ‘mc’ %}MC{% endif %}{% if users[i].options == ‘indv’ %}INDV{% endif %}{% if users[i].options == ‘bond’ %}Bond{% endif %}</w:t>
             </w:r>
           </w:p>
           <w:p>
@@ -15249,11 +15196,11 @@
               <w:jc w:val="center"/>
             </w:pPr>
             <w:r>
-              <w:t>{{ output_checkbox(users[i].asylum_application) }} YES  {{ output_checkbox(</w:t>
+              <w:t xml:space="preserve">{{ output_checkbox(users[i].asylum_application) }} YES  {{ output_checkbox(not </w:t>
             </w:r>
             <w:r>
               <w:lastRenderedPageBreak/>
-              <w:t>not users[i].asylum_application) }} NO</w:t>
+              <w:t>users[i].asylum_application) }} NO</w:t>
             </w:r>
           </w:p>
         </w:tc>

</xml_diff>

<commit_message>
Fixing a few things from TRP feedback yesterday.
</commit_message>
<xml_diff>
--- a/docassemble/USCISApplications/data/templates/Comp_legal_screener.docx
+++ b/docassemble/USCISApplications/data/templates/Comp_legal_screener.docx
@@ -255,7 +255,77 @@
               </w:sdtPr>
               <w:sdtContent>
                 <w:r>
-                  <w:t>{{ output_checkbox(users[i].informed_consent</w:t>
+                  <w:t>{{ output_checkbox(users[i].</w:t>
+                </w:r>
+                <w:r>
+                  <w:t>i</w:t>
+                </w:r>
+                <w:r>
+                  <w:t>nformed_yes</w:t>
+                </w:r>
+                <w:r>
+                  <w:t xml:space="preserve"> </w:t>
+                </w:r>
+                <w:r>
+                  <w:t>== “Yes”</w:t>
+                </w:r>
+                <w:r>
+                  <w:t>) }}</w:t>
+                </w:r>
+                <w:r>
+                  <w:t xml:space="preserve"> </w:t>
+                </w:r>
+              </w:sdtContent>
+            </w:sdt>
+            <w:r>
+              <w:rPr>
+                <w:b/>
+              </w:rPr>
+              <w:t xml:space="preserve"> Informed</w:t>
+            </w:r>
+            <w:r>
+              <w:t xml:space="preserve">: Today’s meeting is only a consultation intended to give legal advice. I’ll explain your rights, legal processes, and review relief options (if any). This is a consultation only and any advice given </w:t>
+            </w:r>
+            <w:r>
+              <w:rPr>
+                <w:b/>
+              </w:rPr>
+              <w:t>does not</w:t>
+            </w:r>
+            <w:r>
+              <w:t xml:space="preserve"> initiate or constitute an attorney-client relationship. All information discussed today is </w:t>
+            </w:r>
+            <w:r>
+              <w:rPr>
+                <w:b/>
+              </w:rPr>
+              <w:t>confidential</w:t>
+            </w:r>
+            <w:r>
+              <w:t xml:space="preserve"> and it is important that you provide true and accurate information to determine how to best assist and protect you. </w:t>
+            </w:r>
+          </w:p>
+          <w:bookmarkStart w:id="0" w:name="_heading=h.gjdgxs" w:colFirst="0" w:colLast="0"/>
+          <w:bookmarkEnd w:id="0"/>
+          <w:p>
+            <w:sdt>
+              <w:sdtPr>
+                <w:tag w:val="goog_rdk_1"/>
+                <w:id w:val="1227886610"/>
+              </w:sdtPr>
+              <w:sdtContent/>
+            </w:sdt>
+            <w:sdt>
+              <w:sdtPr>
+                <w:tag w:val="goog_rdk_0"/>
+                <w:id w:val="1155343807"/>
+              </w:sdtPr>
+              <w:sdtContent>
+                <w:r>
+                  <w:t>{{ output_checkbox(users[i].</w:t>
+                </w:r>
+                <w:r>
+                  <w:t>explained_yes</w:t>
                 </w:r>
                 <w:r>
                   <w:t xml:space="preserve"> == “Yes”</w:t>
@@ -269,45 +339,7 @@
               </w:sdtContent>
             </w:sdt>
             <w:r>
-              <w:rPr>
-                <w:b/>
-              </w:rPr>
-              <w:t xml:space="preserve"> Informed</w:t>
-            </w:r>
-            <w:r>
-              <w:t xml:space="preserve">: Today’s meeting is only a consultation intended to give legal advice. I’ll explain your rights, legal processes, and review relief options (if any). This is a consultation only and any advice given </w:t>
-            </w:r>
-            <w:r>
-              <w:rPr>
-                <w:b/>
-              </w:rPr>
-              <w:t>does not</w:t>
-            </w:r>
-            <w:r>
-              <w:t xml:space="preserve"> initiate or constitute an attorney-client relationship. All information discussed today is </w:t>
-            </w:r>
-            <w:r>
-              <w:rPr>
-                <w:b/>
-              </w:rPr>
-              <w:t>confidential</w:t>
-            </w:r>
-            <w:r>
-              <w:t xml:space="preserve"> and it is important that you provide true and accurate information to determine how to best assist and protect you. </w:t>
-            </w:r>
-          </w:p>
-          <w:bookmarkStart w:id="0" w:name="_heading=h.gjdgxs" w:colFirst="0" w:colLast="0"/>
-          <w:bookmarkEnd w:id="0"/>
-          <w:p>
-            <w:sdt>
-              <w:sdtPr>
-                <w:tag w:val="goog_rdk_1"/>
-                <w:id w:val="1227886610"/>
-              </w:sdtPr>
-              <w:sdtContent/>
-            </w:sdt>
-            <w:r>
-              <w:t xml:space="preserve">{{ output_checkbox(screener_explained) }} Explained: I am an {{ output_checkbox(screener_professional_role == 'attorney' ) }} Attorney {{ output_checkbox(screener_professional_role == 'rep' ) }} DOJ Representative {{ output_checkbox(screener_professional_role == 'paralegal') }} Paralegal {{ output_checkbox(screener_professional_role == 'other' ) }} {% if screener_professional_role == 'other' %}{{ screener_professional_role_other }}{% endif %}. </w:t>
+              <w:t xml:space="preserve"> Explained: I am an {{ output_checkbox(screener_professional_role == 'attorney' ) }} Attorney {{ output_checkbox(screener_professional_role == 'rep' ) }} DOJ Representative {{ output_checkbox(screener_professional_role == 'paralegal') }} Paralegal {{ output_checkbox(screener_professional_role == 'other' ) }} {% if screener_professional_role == 'other' %}{{ screener_professional_role_other }}{% endif %}. </w:t>
             </w:r>
             <w:r>
               <w:t xml:space="preserve">I do not work for the government, and I won’t share your information with the government without your approval and consent. Any information gathered today is solely for our records and for grant funding purposes. </w:t>
@@ -326,7 +358,10 @@
               </w:sdtPr>
               <w:sdtContent>
                 <w:r>
-                  <w:t>{{ output_checkbox(users[i].informed_consent</w:t>
+                  <w:t>{{ output_checkbox(users[i].</w:t>
+                </w:r>
+                <w:r>
+                  <w:t>consent_yes</w:t>
                 </w:r>
                 <w:r>
                   <w:t xml:space="preserve"> == “Yes”</w:t>
@@ -1225,13 +1260,19 @@
                   </w:sdtPr>
                   <w:sdtContent>
                     <w:r>
-                      <w:t xml:space="preserve">{{ output_checkbox(not </w:t>
+                      <w:t xml:space="preserve">{{ output_checkbox( </w:t>
                     </w:r>
                     <w:r>
                       <w:t>users[i].</w:t>
                     </w:r>
                     <w:r>
-                      <w:t>hearing)  }}</w:t>
+                      <w:t>hearing</w:t>
+                    </w:r>
+                    <w:r>
+                      <w:t xml:space="preserve"> == False</w:t>
+                    </w:r>
+                    <w:r>
+                      <w:t>)  }}</w:t>
                     </w:r>
                   </w:sdtContent>
                 </w:sdt>
@@ -1396,6 +1437,43 @@
             <w:r>
               <w:t>d</w:t>
             </w:r>
+            <w:r>
+              <w:br/>
+            </w:r>
+            <w:sdt>
+              <w:sdtPr>
+                <w:tag w:val="goog_rdk_14"/>
+                <w:id w:val="508259665"/>
+              </w:sdtPr>
+              <w:sdtContent>
+                <w:sdt>
+                  <w:sdtPr>
+                    <w:tag w:val="goog_rdk_12"/>
+                    <w:id w:val="56983613"/>
+                  </w:sdtPr>
+                  <w:sdtContent>
+                    <w:r>
+                      <w:t>{{ output_checkbox(</w:t>
+                    </w:r>
+                    <w:r>
+                      <w:t>users[i].</w:t>
+                    </w:r>
+                    <w:r>
+                      <w:t>options == ‘idk</w:t>
+                    </w:r>
+                    <w:r>
+                      <w:t>’</w:t>
+                    </w:r>
+                    <w:r>
+                      <w:t>)  }}</w:t>
+                    </w:r>
+                  </w:sdtContent>
+                </w:sdt>
+              </w:sdtContent>
+            </w:sdt>
+            <w:r>
+              <w:t xml:space="preserve"> Don’t know</w:t>
+            </w:r>
           </w:p>
         </w:tc>
         <w:tc>
@@ -1933,6 +2011,7 @@
         <w:rPr>
           <w:b/>
         </w:rPr>
+        <w:lastRenderedPageBreak/>
         <w:t xml:space="preserve">What is the one-year asylum filing deadline? </w:t>
       </w:r>
       <w:r>
@@ -2555,17 +2634,17 @@
             <w:bookmarkStart w:id="2" w:name="_heading=h.3znysh7" w:colFirst="0" w:colLast="0"/>
             <w:bookmarkEnd w:id="2"/>
             <w:r>
-              <w:t>{{ output_checkbox(users[i].immigration_1e_yes ) }} Yes  {{ output_checkbox(users[i].immigration_1e_yes</w:t>
+              <w:t xml:space="preserve">{{ output_checkbox(users[i].immigration_1e_yes ) }} Yes  {{ </w:t>
+            </w:r>
+            <w:r>
+              <w:lastRenderedPageBreak/>
+              <w:t>output_checkbox(users[i].immigration_1e_yes</w:t>
             </w:r>
             <w:r>
               <w:t xml:space="preserve"> == False</w:t>
             </w:r>
             <w:r>
-              <w:t>) }}  No  {{ output_checkbox(use</w:t>
-            </w:r>
-            <w:r>
-              <w:lastRenderedPageBreak/>
-              <w:t>rs[i].immigration_1e_yes is none) }} IDK</w:t>
+              <w:t>) }}  No  {{ output_checkbox(users[i].immigration_1e_yes is none) }} IDK</w:t>
             </w:r>
           </w:p>
         </w:tc>
@@ -2979,17 +3058,17 @@
             <w:bookmarkStart w:id="7" w:name="_heading=h.4d34og8" w:colFirst="0" w:colLast="0"/>
             <w:bookmarkEnd w:id="7"/>
             <w:r>
-              <w:t>{{ output_checkbox(users[i].immigration_1j_yes ) }} Yes  {{ output_checkbox(users[i].immigration_1j_yes</w:t>
+              <w:t xml:space="preserve">{{ output_checkbox(users[i].immigration_1j_yes ) }} Yes  {{ </w:t>
+            </w:r>
+            <w:r>
+              <w:lastRenderedPageBreak/>
+              <w:t>output_checkbox(users[i].immigration_1j_yes</w:t>
             </w:r>
             <w:r>
               <w:t xml:space="preserve"> == False</w:t>
             </w:r>
             <w:r>
-              <w:t>) }}  No  {{ output_checkbox(use</w:t>
-            </w:r>
-            <w:r>
-              <w:lastRenderedPageBreak/>
-              <w:t>rs[i].immigration_1j_yes is none) }} IDK</w:t>
+              <w:t>) }}  No  {{ output_checkbox(users[i].immigration_1j_yes is none) }} IDK</w:t>
             </w:r>
           </w:p>
         </w:tc>
@@ -3403,17 +3482,17 @@
             <w:bookmarkStart w:id="12" w:name="_heading=h.lnxbz9" w:colFirst="0" w:colLast="0"/>
             <w:bookmarkEnd w:id="12"/>
             <w:r>
-              <w:t>{{ output_checkbox(users[i].immigration_1o_yes ) }} Yes  {{ output_checkbox(users[i].immigration_1o_yes</w:t>
+              <w:t>{{ output_checkbox(users[i].immigration_1o_</w:t>
+            </w:r>
+            <w:r>
+              <w:lastRenderedPageBreak/>
+              <w:t>yes ) }} Yes  {{ output_checkbox(users[i].immigration_1o_yes</w:t>
             </w:r>
             <w:r>
               <w:t xml:space="preserve"> == False</w:t>
             </w:r>
             <w:r>
-              <w:t xml:space="preserve">) }}  No  {{ </w:t>
-            </w:r>
-            <w:r>
-              <w:lastRenderedPageBreak/>
-              <w:t>output_checkbox(users[i].immigration_1o_yes is none) }} IDK</w:t>
+              <w:t>) }}  No  {{ output_checkbox(users[i].immigration_1o_yes is none) }} IDK</w:t>
             </w:r>
           </w:p>
         </w:tc>
@@ -3743,6 +3822,7 @@
               <w:ind w:left="120"/>
             </w:pPr>
             <w:r>
+              <w:lastRenderedPageBreak/>
               <w:t>{% if users[i].immigration_1l_yes or users[i].immigration_1l_yes is none %}l. {{ users[i].immigration_1l_details }} {% endif %}</w:t>
             </w:r>
           </w:p>
@@ -3761,7 +3841,6 @@
               <w:ind w:left="120"/>
             </w:pPr>
             <w:r>
-              <w:lastRenderedPageBreak/>
               <w:t>{% if users[i].immigration_1n_yes or users[i].immigration_1n_yes is none %}n. {{ users[i].immigration_1n_details }} {% endif %}</w:t>
             </w:r>
           </w:p>
@@ -4212,7 +4291,11 @@
               <w:t xml:space="preserve"> == False</w:t>
             </w:r>
             <w:r>
-              <w:t>) }}  No  {{ output_checkbox(users[i].application_2d_yes is none) }} IDK</w:t>
+              <w:t>) }}  No  {{ output_checkbox(use</w:t>
+            </w:r>
+            <w:r>
+              <w:lastRenderedPageBreak/>
+              <w:t>rs[i].application_2d_yes is none) }} IDK</w:t>
             </w:r>
           </w:p>
         </w:tc>
@@ -4277,7 +4360,6 @@
               <w:ind w:left="120" w:right="90"/>
             </w:pPr>
             <w:r>
-              <w:lastRenderedPageBreak/>
               <w:t>{% if users[i].application_2a_yes or users[i].application_2a_yes is none %}a. {{ users[i].application_2a_details }}{% endif %}</w:t>
             </w:r>
           </w:p>
@@ -5350,6 +5432,7 @@
               <w:rPr>
                 <w:b/>
               </w:rPr>
+              <w:lastRenderedPageBreak/>
               <w:t>For additional children, continue in the “Notes” section at the end of the screener.</w:t>
             </w:r>
           </w:p>
@@ -5385,6 +5468,7 @@
               <w:rPr>
                 <w:b/>
               </w:rPr>
+              <w:lastRenderedPageBreak/>
               <w:t>Other Family Members</w:t>
             </w:r>
           </w:p>
@@ -5422,7 +5506,6 @@
               <w:rPr>
                 <w:rFonts w:ascii="Arial" w:eastAsia="Arial" w:hAnsi="Arial" w:cs="Arial"/>
               </w:rPr>
-              <w:lastRenderedPageBreak/>
               <w:t>Does anyone in your family have status in the United States, including extended family, stepparents, stepchildren, or parents of your stepchildren?</w:t>
             </w:r>
           </w:p>
@@ -5988,7 +6071,11 @@
               <w:jc w:val="center"/>
             </w:pPr>
             <w:r>
-              <w:t>{{ output_checkbox(users[i].criminal_3c_yes) }} YES  {{ output_checkbox(not users[i].criminal_3c_yes) }} NO</w:t>
+              <w:t>{{ output_checkbox(users[i].criminal_3c_yes) }} YES  {{ output_checkbox(n</w:t>
+            </w:r>
+            <w:r>
+              <w:lastRenderedPageBreak/>
+              <w:t>ot users[i].criminal_3c_yes) }} NO</w:t>
             </w:r>
           </w:p>
         </w:tc>
@@ -6020,6 +6107,7 @@
               <w:ind w:left="442"/>
             </w:pPr>
             <w:r>
+              <w:lastRenderedPageBreak/>
               <w:t>Have you ever been detained or taken to jail/prison anywhere in the U.S. or any other country? </w:t>
             </w:r>
             <w:r>
@@ -6053,11 +6141,7 @@
               <w:jc w:val="center"/>
             </w:pPr>
             <w:r>
-              <w:t>{{ output_checkbox(u</w:t>
-            </w:r>
-            <w:r>
-              <w:lastRenderedPageBreak/>
-              <w:t>sers[i].criminal_3d_yes) }} YES  {{ output_checkbox(not users[i].criminal_3d_yes) }} NO</w:t>
+              <w:t>{{ output_checkbox(users[i].criminal_3d_yes) }} YES  {{ output_checkbox(not users[i].criminal_3d_yes) }} NO</w:t>
             </w:r>
           </w:p>
         </w:tc>
@@ -6089,7 +6173,6 @@
               <w:ind w:left="442"/>
             </w:pPr>
             <w:r>
-              <w:lastRenderedPageBreak/>
               <w:t>Have you ever been arrested for driving without a license?</w:t>
             </w:r>
           </w:p>
@@ -6349,7 +6432,11 @@
               <w:jc w:val="center"/>
             </w:pPr>
             <w:r>
-              <w:t>{{ output_checkbox(users[i].criminal_3i_yes) }} YES  {{ output_checkbox(not users[i].criminal_3i_yes) }} NO</w:t>
+              <w:t xml:space="preserve">{{ output_checkbox(users[i].criminal_3i_yes) }} YES  {{ output_checkbox(not </w:t>
+            </w:r>
+            <w:r>
+              <w:lastRenderedPageBreak/>
+              <w:t>users[i].criminal_3i_yes) }} NO</w:t>
             </w:r>
           </w:p>
         </w:tc>
@@ -6381,6 +6468,7 @@
               <w:ind w:left="442"/>
             </w:pPr>
             <w:r>
+              <w:lastRenderedPageBreak/>
               <w:t xml:space="preserve">Have you ever been friends with </w:t>
             </w:r>
             <w:sdt>
@@ -6419,11 +6507,7 @@
               <w:jc w:val="center"/>
             </w:pPr>
             <w:r>
-              <w:t xml:space="preserve">{{ output_checkbox(users[i].criminal_3j_yes) }} YES  {{ </w:t>
-            </w:r>
-            <w:r>
-              <w:lastRenderedPageBreak/>
-              <w:t>output_checkbox(not users[i].criminal_3j_yes) }} NO</w:t>
+              <w:t>{{ output_checkbox(users[i].criminal_3j_yes) }} YES  {{ output_checkbox(not users[i].criminal_3j_yes) }} NO</w:t>
             </w:r>
           </w:p>
         </w:tc>
@@ -6455,7 +6539,6 @@
               <w:ind w:left="442"/>
             </w:pPr>
             <w:r>
-              <w:lastRenderedPageBreak/>
               <w:t xml:space="preserve">Do you have any tattoos? </w:t>
             </w:r>
           </w:p>
@@ -7563,6 +7646,7 @@
               <w:ind w:left="140"/>
             </w:pPr>
             <w:r>
+              <w:lastRenderedPageBreak/>
               <w:t xml:space="preserve">Start Date: </w:t>
             </w:r>
             <w:r>
@@ -8288,6 +8372,7 @@
               <w:ind w:right="-18"/>
             </w:pPr>
             <w:r>
+              <w:lastRenderedPageBreak/>
               <w:t>{% if  users[i].citizenship_4c_yes %}c. {{ users[i].citizenship_4c_details }}{% endif %}</w:t>
             </w:r>
           </w:p>
@@ -9649,7 +9734,11 @@
               <w:jc w:val="center"/>
             </w:pPr>
             <w:r>
-              <w:t>{{ output_checkbox(users[i].tvisa_6c_yes) }} YES  {{ output_checkbox(not users[i].tvisa_6c_yes) }} NO</w:t>
+              <w:t>{{ output_checkbox(user</w:t>
+            </w:r>
+            <w:r>
+              <w:lastRenderedPageBreak/>
+              <w:t>s[i].tvisa_6c_yes) }} YES  {{ output_checkbox(not users[i].tvisa_6c_yes) }} NO</w:t>
             </w:r>
           </w:p>
         </w:tc>
@@ -9729,11 +9818,7 @@
               <w:jc w:val="center"/>
             </w:pPr>
             <w:r>
-              <w:t>{{ output_checkbox(user</w:t>
-            </w:r>
-            <w:r>
-              <w:lastRenderedPageBreak/>
-              <w:t>s[i].tvisa_6d_yes) }} YES  {{ output_checkbox(not users[i].tvisa_6d_yes) }} NO</w:t>
+              <w:t>{{ output_checkbox(users[i].tvisa_6d_yes) }} YES  {{ output_checkbox(not users[i].tvisa_6d_yes) }} NO</w:t>
             </w:r>
           </w:p>
         </w:tc>
@@ -10226,6 +10311,7 @@
               <w:ind w:left="130"/>
             </w:pPr>
             <w:r>
+              <w:lastRenderedPageBreak/>
               <w:t>{%p if users[i].tvisa_6d_yes %}</w:t>
             </w:r>
           </w:p>
@@ -10289,7 +10375,6 @@
               <w:ind w:left="130"/>
             </w:pPr>
             <w:r>
-              <w:lastRenderedPageBreak/>
               <w:t>f. {{ users[i].tvisa_6f_details }}</w:t>
             </w:r>
           </w:p>
@@ -12062,7 +12147,6 @@
               <w:ind w:left="85" w:right="91"/>
             </w:pPr>
             <w:r>
-              <w:lastRenderedPageBreak/>
               <w:t>{{ output_checkbox(x.sijs_prior_school) }} YES  {{ output_checkbox(not x.sijs_prior_school) }} NO</w:t>
             </w:r>
           </w:p>
@@ -13416,7 +13500,11 @@
               <w:jc w:val="center"/>
             </w:pPr>
             <w:r>
-              <w:t>{{ output_checkbox(users[i].lpr_signpost) }} YES  {{ output_checkbox(not users[i].lpr_signpost) }} NO</w:t>
+              <w:t>{{ output_checkbox(</w:t>
+            </w:r>
+            <w:r>
+              <w:lastRenderedPageBreak/>
+              <w:t>users[i].lpr_signpost) }} YES  {{ output_checkbox(not users[i].lpr_signpost) }} NO</w:t>
             </w:r>
           </w:p>
         </w:tc>
@@ -13983,6 +14071,7 @@
               <w:rPr>
                 <w:bCs/>
               </w:rPr>
+              <w:lastRenderedPageBreak/>
               <w:t>Date: {{ users[i].hearing_date. format(“MM/dd/yyyy”) }}</w:t>
             </w:r>
           </w:p>
@@ -14050,7 +14139,6 @@
               <w:rPr>
                 <w:bCs/>
               </w:rPr>
-              <w:lastRenderedPageBreak/>
               <w:t>b. {{ users[i].lpr_7b_details }}</w:t>
             </w:r>
           </w:p>
@@ -14638,11 +14726,7 @@
               <w:jc w:val="center"/>
             </w:pPr>
             <w:r>
-              <w:t xml:space="preserve">{{ output_checkbox(users[i].nonlpr_8c_yes) }} YES  {{ output_checkbox(not </w:t>
-            </w:r>
-            <w:r>
-              <w:lastRenderedPageBreak/>
-              <w:t>users[i].nonlpr_8c_yes) }} NO</w:t>
+              <w:t>{{ output_checkbox(users[i].nonlpr_8c_yes) }} YES  {{ output_checkbox(not users[i].nonlpr_8c_yes) }} NO</w:t>
             </w:r>
           </w:p>
         </w:tc>
@@ -15196,11 +15280,11 @@
               <w:jc w:val="center"/>
             </w:pPr>
             <w:r>
-              <w:t xml:space="preserve">{{ output_checkbox(users[i].asylum_application) }} YES  {{ output_checkbox(not </w:t>
+              <w:t>{{ output_checkbox(</w:t>
             </w:r>
             <w:r>
               <w:lastRenderedPageBreak/>
-              <w:t>users[i].asylum_application) }} NO</w:t>
+              <w:t>users[i].asylum_application) }} YES  {{ output_checkbox(not users[i].asylum_application) }} NO</w:t>
             </w:r>
           </w:p>
         </w:tc>
@@ -15736,7 +15820,11 @@
               <w:jc w:val="center"/>
             </w:pPr>
             <w:r>
-              <w:t>{{ output_checkbox(users[i].general_fear_flee) }} YES  {{ output_checkbox(not users[i].general_fear_flee) }} NO</w:t>
+              <w:t xml:space="preserve">{{ output_checkbox(users[i].general_fear_flee) }} YES  {{ output_checkbox(not </w:t>
+            </w:r>
+            <w:r>
+              <w:lastRenderedPageBreak/>
+              <w:t>users[i].general_fear_flee) }} NO</w:t>
             </w:r>
           </w:p>
         </w:tc>
@@ -16471,11 +16559,11 @@
               <w:jc w:val="center"/>
             </w:pPr>
             <w:r>
-              <w:t>{{ output_checkbox(users[i].state_fear_non_government) }} YES  {{ output_checkbox(not users[i].state_fear</w:t>
+              <w:t xml:space="preserve">{{ output_checkbox(users[i].state_fear_non_government) }} YES  {{ </w:t>
             </w:r>
             <w:r>
               <w:lastRenderedPageBreak/>
-              <w:t>_non_government) }} NO</w:t>
+              <w:t>output_checkbox(not users[i].state_fear_non_government) }} NO</w:t>
             </w:r>
           </w:p>
         </w:tc>
@@ -17848,11 +17936,11 @@
               <w:spacing w:after="0" w:line="240" w:lineRule="auto"/>
             </w:pPr>
             <w:r>
-              <w:t xml:space="preserve">{{ output_checkbox(users[i].finishing_hurt_yes) }} YES  {{ output_checkbox(not </w:t>
+              <w:t>{{ output_checkbox(users[i].finishing_hurt_yes) }} YES  {{ output_checkbox(</w:t>
             </w:r>
             <w:r>
               <w:lastRenderedPageBreak/>
-              <w:t>users[i].finishing_hurt_yes) }} NO</w:t>
+              <w:t>not users[i].finishing_hurt_yes) }} NO</w:t>
             </w:r>
           </w:p>
         </w:tc>

</xml_diff>

<commit_message>
Small tweaks from Matt's review/feedback.
</commit_message>
<xml_diff>
--- a/docassemble/USCISApplications/data/templates/Comp_legal_screener.docx
+++ b/docassemble/USCISApplications/data/templates/Comp_legal_screener.docx
@@ -255,19 +255,13 @@
               </w:sdtPr>
               <w:sdtContent>
                 <w:r>
-                  <w:t>{{ output_checkbox(users[i].</w:t>
+                  <w:t>{{ output_checkbox(</w:t>
                 </w:r>
                 <w:r>
                   <w:t>i</w:t>
                 </w:r>
                 <w:r>
-                  <w:t>nformed_yes</w:t>
-                </w:r>
-                <w:r>
-                  <w:t xml:space="preserve"> </w:t>
-                </w:r>
-                <w:r>
-                  <w:t>== “Yes”</w:t>
+                  <w:t>nformed_agreement</w:t>
                 </w:r>
                 <w:r>
                   <w:t>) }}</w:t>
@@ -322,13 +316,10 @@
               </w:sdtPr>
               <w:sdtContent>
                 <w:r>
-                  <w:t>{{ output_checkbox(users[i].</w:t>
+                  <w:t>{{ output_checkbox(</w:t>
                 </w:r>
                 <w:r>
-                  <w:t>explained_yes</w:t>
-                </w:r>
-                <w:r>
-                  <w:t xml:space="preserve"> == “Yes”</w:t>
+                  <w:t>explained_role</w:t>
                 </w:r>
                 <w:r>
                   <w:t>) }}</w:t>
@@ -339,7 +330,13 @@
               </w:sdtContent>
             </w:sdt>
             <w:r>
-              <w:t xml:space="preserve"> Explained: I am an {{ output_checkbox(screener_professional_role == 'attorney' ) }} Attorney {{ output_checkbox(screener_professional_role == 'rep' ) }} DOJ Representative {{ output_checkbox(screener_professional_role == 'paralegal') }} Paralegal {{ output_checkbox(screener_professional_role == 'other' ) }} {% if screener_professional_role == 'other' %}{{ screener_professional_role_other }}{% endif %}. </w:t>
+              <w:t xml:space="preserve"> Explained: I am an {{ output_checkbox(screener_professional_role == 'attorney' ) }} Attorney {{ output_checkbox(screener_professional_role == 'rep' ) }} DOJ Representative {{ output_checkbox(screener_professional_role == 'paralegal') }} Paralegal {{ output_checkbox(screener_professional_role == 'other' ) }} {% if screener_professional_role == 'other' %}{{ screener_professional_role_other }}</w:t>
+            </w:r>
+            <w:r>
+              <w:t>{% else %} Other</w:t>
+            </w:r>
+            <w:r>
+              <w:t xml:space="preserve">{% endif %}. </w:t>
             </w:r>
             <w:r>
               <w:t xml:space="preserve">I do not work for the government, and I won’t share your information with the government without your approval and consent. Any information gathered today is solely for our records and for grant funding purposes. </w:t>
@@ -358,13 +355,10 @@
               </w:sdtPr>
               <w:sdtContent>
                 <w:r>
-                  <w:t>{{ output_checkbox(users[i].</w:t>
+                  <w:t>{{ output_checkbox(</w:t>
                 </w:r>
                 <w:r>
-                  <w:t>consent_yes</w:t>
-                </w:r>
-                <w:r>
-                  <w:t xml:space="preserve"> == “Yes”</w:t>
+                  <w:t>consent_agreement</w:t>
                 </w:r>
                 <w:r>
                   <w:t>) }}</w:t>
@@ -1353,7 +1347,10 @@
               </w:sdtContent>
             </w:sdt>
             <w:r>
-              <w:t xml:space="preserve">MC  </w:t>
+              <w:t>MC</w:t>
+            </w:r>
+            <w:r>
+              <w:t xml:space="preserve"> </w:t>
             </w:r>
             <w:sdt>
               <w:sdtPr>
@@ -1389,7 +1386,13 @@
               </w:sdtContent>
             </w:sdt>
             <w:r>
-              <w:t xml:space="preserve">INDV  </w:t>
+              <w:t>INDV</w:t>
+            </w:r>
+            <w:r>
+              <w:t xml:space="preserve"> </w:t>
+            </w:r>
+            <w:r>
+              <w:t xml:space="preserve"> </w:t>
             </w:r>
             <w:sdt>
               <w:sdtPr>
@@ -1438,7 +1441,7 @@
               <w:t>d</w:t>
             </w:r>
             <w:r>
-              <w:br/>
+              <w:t xml:space="preserve"> </w:t>
             </w:r>
             <w:sdt>
               <w:sdtPr>
@@ -24591,28 +24594,28 @@
 </file>
 
 <file path=customXml/item1.xml><?xml version="1.0" encoding="utf-8"?>
+<b:Sources xmlns:b="http://schemas.openxmlformats.org/officeDocument/2006/bibliography" xmlns="http://schemas.openxmlformats.org/officeDocument/2006/bibliography" SelectedStyle="\APASixthEditionOfficeOnline.xsl" StyleName="APA" Version="6"/>
+</file>
+
+<file path=customXml/item2.xml><?xml version="1.0" encoding="utf-8"?>
 <go:gDocsCustomXmlDataStorage xmlns:go="http://customooxmlschemas.google.com/" xmlns:r="http://schemas.openxmlformats.org/officeDocument/2006/relationships" uri="GoogleDocsCustomDataVersion2">
   <go:docsCustomData xmlns:go="http://customooxmlschemas.google.com/" roundtripDataSignature="AMtx7mgk80P8nN6TRawfk8U3hMHWQd0qkA==">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</go:docsCustomData>
 </go:gDocsCustomXmlDataStorage>
 </file>
 
-<file path=customXml/item2.xml><?xml version="1.0" encoding="utf-8"?>
-<b:Sources xmlns:b="http://schemas.openxmlformats.org/officeDocument/2006/bibliography" xmlns="http://schemas.openxmlformats.org/officeDocument/2006/bibliography" SelectedStyle="\APASixthEditionOfficeOnline.xsl" StyleName="APA" Version="6"/>
+<file path=customXml/itemProps1.xml><?xml version="1.0" encoding="utf-8"?>
+<ds:datastoreItem xmlns:ds="http://schemas.openxmlformats.org/officeDocument/2006/customXml" ds:itemID="{EC937E19-1730-49E0-BFF8-42A6EDD857C1}">
+  <ds:schemaRefs>
+    <ds:schemaRef ds:uri="http://schemas.openxmlformats.org/officeDocument/2006/bibliography"/>
+  </ds:schemaRefs>
+</ds:datastoreItem>
 </file>
 
-<file path=customXml/itemProps1.xml><?xml version="1.0" encoding="utf-8"?>
+<file path=customXml/itemProps2.xml><?xml version="1.0" encoding="utf-8"?>
 <ds:datastoreItem xmlns:ds="http://schemas.openxmlformats.org/officeDocument/2006/customXml" ds:itemID="{11111111-1234-1234-1234-123412341234}">
   <ds:schemaRefs>
     <ds:schemaRef ds:uri="http://customooxmlschemas.google.com/"/>
     <ds:schemaRef ds:uri="http://schemas.openxmlformats.org/officeDocument/2006/relationships"/>
   </ds:schemaRefs>
 </ds:datastoreItem>
-</file>
-
-<file path=customXml/itemProps2.xml><?xml version="1.0" encoding="utf-8"?>
-<ds:datastoreItem xmlns:ds="http://schemas.openxmlformats.org/officeDocument/2006/customXml" ds:itemID="{EC937E19-1730-49E0-BFF8-42A6EDD857C1}">
-  <ds:schemaRefs>
-    <ds:schemaRef ds:uri="http://schemas.openxmlformats.org/officeDocument/2006/bibliography"/>
-  </ds:schemaRefs>
-</ds:datastoreItem>
 </file>
</xml_diff>

<commit_message>
Tweak to explained role a/an to cover options and other.
</commit_message>
<xml_diff>
--- a/docassemble/USCISApplications/data/templates/Comp_legal_screener.docx
+++ b/docassemble/USCISApplications/data/templates/Comp_legal_screener.docx
@@ -330,7 +330,13 @@
               </w:sdtContent>
             </w:sdt>
             <w:r>
-              <w:t xml:space="preserve"> Explained: I am an {{ output_checkbox(screener_professional_role == 'attorney' ) }} Attorney {{ output_checkbox(screener_professional_role == 'rep' ) }} DOJ Representative {{ output_checkbox(screener_professional_role == 'paralegal') }} Paralegal {{ output_checkbox(screener_professional_role == 'other' ) }} {% if screener_professional_role == 'other' %}{{ screener_professional_role_other }}</w:t>
+              <w:t xml:space="preserve"> Explained: I am a</w:t>
+            </w:r>
+            <w:r>
+              <w:t>/a</w:t>
+            </w:r>
+            <w:r>
+              <w:t>n {{ output_checkbox(screener_professional_role == 'attorney' ) }} Attorney {{ output_checkbox(screener_professional_role == 'rep' ) }} DOJ Representative {{ output_checkbox(screener_professional_role == 'paralegal') }} Paralegal {{ output_checkbox(screener_professional_role == 'other' ) }} {% if screener_professional_role == 'other' %}{{ screener_professional_role_other }}</w:t>
             </w:r>
             <w:r>
               <w:t>{% else %} Other</w:t>
@@ -24594,28 +24600,28 @@
 </file>
 
 <file path=customXml/item1.xml><?xml version="1.0" encoding="utf-8"?>
-<b:Sources xmlns:b="http://schemas.openxmlformats.org/officeDocument/2006/bibliography" xmlns="http://schemas.openxmlformats.org/officeDocument/2006/bibliography" SelectedStyle="\APASixthEditionOfficeOnline.xsl" StyleName="APA" Version="6"/>
-</file>
-
-<file path=customXml/item2.xml><?xml version="1.0" encoding="utf-8"?>
 <go:gDocsCustomXmlDataStorage xmlns:go="http://customooxmlschemas.google.com/" xmlns:r="http://schemas.openxmlformats.org/officeDocument/2006/relationships" uri="GoogleDocsCustomDataVersion2">
   <go:docsCustomData xmlns:go="http://customooxmlschemas.google.com/" roundtripDataSignature="AMtx7mgk80P8nN6TRawfk8U3hMHWQd0qkA==">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</go:docsCustomData>
 </go:gDocsCustomXmlDataStorage>
 </file>
 
-<file path=customXml/itemProps1.xml><?xml version="1.0" encoding="utf-8"?>
-<ds:datastoreItem xmlns:ds="http://schemas.openxmlformats.org/officeDocument/2006/customXml" ds:itemID="{EC937E19-1730-49E0-BFF8-42A6EDD857C1}">
-  <ds:schemaRefs>
-    <ds:schemaRef ds:uri="http://schemas.openxmlformats.org/officeDocument/2006/bibliography"/>
-  </ds:schemaRefs>
-</ds:datastoreItem>
+<file path=customXml/item2.xml><?xml version="1.0" encoding="utf-8"?>
+<b:Sources xmlns:b="http://schemas.openxmlformats.org/officeDocument/2006/bibliography" xmlns="http://schemas.openxmlformats.org/officeDocument/2006/bibliography" SelectedStyle="\APASixthEditionOfficeOnline.xsl" StyleName="APA" Version="6"/>
 </file>
 
-<file path=customXml/itemProps2.xml><?xml version="1.0" encoding="utf-8"?>
+<file path=customXml/itemProps1.xml><?xml version="1.0" encoding="utf-8"?>
 <ds:datastoreItem xmlns:ds="http://schemas.openxmlformats.org/officeDocument/2006/customXml" ds:itemID="{11111111-1234-1234-1234-123412341234}">
   <ds:schemaRefs>
     <ds:schemaRef ds:uri="http://customooxmlschemas.google.com/"/>
     <ds:schemaRef ds:uri="http://schemas.openxmlformats.org/officeDocument/2006/relationships"/>
   </ds:schemaRefs>
 </ds:datastoreItem>
+</file>
+
+<file path=customXml/itemProps2.xml><?xml version="1.0" encoding="utf-8"?>
+<ds:datastoreItem xmlns:ds="http://schemas.openxmlformats.org/officeDocument/2006/customXml" ds:itemID="{EC937E19-1730-49E0-BFF8-42A6EDD857C1}">
+  <ds:schemaRefs>
+    <ds:schemaRef ds:uri="http://schemas.openxmlformats.org/officeDocument/2006/bibliography"/>
+  </ds:schemaRefs>
+</ds:datastoreItem>
 </file>
</xml_diff>

<commit_message>
TPS feedback updates 7.25.25
</commit_message>
<xml_diff>
--- a/docassemble/USCISApplications/data/templates/Comp_legal_screener.docx
+++ b/docassemble/USCISApplications/data/templates/Comp_legal_screener.docx
@@ -2,11 +2,7 @@
 <file path=word/document.xml><?xml version="1.0" encoding="utf-8"?>
 <w:document xmlns:wpc="http://schemas.microsoft.com/office/word/2010/wordprocessingCanvas" xmlns:cx="http://schemas.microsoft.com/office/drawing/2014/chartex" xmlns:cx1="http://schemas.microsoft.com/office/drawing/2015/9/8/chartex" xmlns:cx2="http://schemas.microsoft.com/office/drawing/2015/10/21/chartex" xmlns:cx3="http://schemas.microsoft.com/office/drawing/2016/5/9/chartex" xmlns:cx4="http://schemas.microsoft.com/office/drawing/2016/5/10/chartex" xmlns:cx5="http://schemas.microsoft.com/office/drawing/2016/5/11/chartex" xmlns:cx6="http://schemas.microsoft.com/office/drawing/2016/5/12/chartex" xmlns:cx7="http://schemas.microsoft.com/office/drawing/2016/5/13/chartex" xmlns:cx8="http://schemas.microsoft.com/office/drawing/2016/5/14/chartex" xmlns:mc="http://schemas.openxmlformats.org/markup-compatibility/2006" xmlns:aink="http://schemas.microsoft.com/office/drawing/2016/ink" xmlns:am3d="http://schemas.microsoft.com/office/drawing/2017/model3d" xmlns:o="urn:schemas-microsoft-com:office:office" xmlns:oel="http://schemas.microsoft.com/office/2019/extlst" xmlns:r="http://schemas.openxmlformats.org/officeDocument/2006/relationships" xmlns:m="http://schemas.openxmlformats.org/officeDocument/2006/math" xmlns:v="urn:schemas-microsoft-com:vml" xmlns:wp14="http://schemas.microsoft.com/office/word/2010/wordprocessingDrawing" xmlns:wp="http://schemas.openxmlformats.org/drawingml/2006/wordprocessingDrawing" xmlns:w10="urn:schemas-microsoft-com:office:word" xmlns:w="http://schemas.openxmlformats.org/wordprocessingml/2006/main" xmlns:w14="http://schemas.microsoft.com/office/word/2010/wordml" xmlns:w15="http://schemas.microsoft.com/office/word/2012/wordml" xmlns:w16cex="http://schemas.microsoft.com/office/word/2018/wordml/cex" xmlns:w16cid="http://schemas.microsoft.com/office/word/2016/wordml/cid" xmlns:w16="http://schemas.microsoft.com/office/word/2018/wordml" xmlns:w16sdtdh="http://schemas.microsoft.com/office/word/2020/wordml/sdtdatahash" xmlns:w16se="http://schemas.microsoft.com/office/word/2015/wordml/symex" xmlns:wpg="http://schemas.microsoft.com/office/word/2010/wordprocessingGroup" xmlns:wpi="http://schemas.microsoft.com/office/word/2010/wordprocessingInk" xmlns:wne="http://schemas.microsoft.com/office/word/2006/wordml" xmlns:wps="http://schemas.microsoft.com/office/word/2010/wordprocessingShape" mc:Ignorable="w14 w15 w16se w16cid w16 w16cex w16sdtdh wp14">
   <w:body>
-    <w:p>
-      <w:pPr>
-        <w:pStyle w:val="Heading2"/>
-      </w:pPr>
-    </w:p>
+    <w:p/>
     <w:tbl>
       <w:tblPr>
         <w:tblStyle w:val="25"/>
@@ -33,7 +29,7 @@
         </w:trPr>
         <w:tc>
           <w:tcPr>
-            <w:tcW w:w="5903" w:type="dxa"/>
+            <w:tcW w:w="5902" w:type="dxa"/>
             <w:tcBorders>
               <w:top w:val="nil"/>
               <w:left w:val="nil"/>
@@ -170,7 +166,7 @@
     </w:tbl>
     <w:p>
       <w:pPr>
-        <w:spacing w:after="0"/>
+        <w:spacing w:before="240"/>
         <w:jc w:val="center"/>
         <w:rPr>
           <w:b/>
@@ -471,7 +467,7 @@
               <w:bottom w:val="single" w:sz="4" w:space="0" w:color="auto"/>
               <w:right w:val="single" w:sz="4" w:space="0" w:color="auto"/>
             </w:tcBorders>
-            <w:shd w:val="clear" w:color="auto" w:fill="D9E2F3"/>
+            <w:shd w:val="clear" w:color="auto" w:fill="D9E2F3" w:themeFill="accent1" w:themeFillTint="33"/>
             <w:vAlign w:val="center"/>
           </w:tcPr>
           <w:p>
@@ -805,7 +801,13 @@
               <w:rPr>
                 <w:b/>
               </w:rPr>
-              <w:t xml:space="preserve"> </w:t>
+              <w:t>:</w:t>
+            </w:r>
+            <w:r>
+              <w:rPr>
+                <w:b/>
+              </w:rPr>
+              <w:br/>
             </w:r>
             <w:r>
               <w:rPr>
@@ -837,7 +839,7 @@
           <w:p>
             <w:pPr>
               <w:rPr>
-                <w:bCs/>
+                <w:b/>
               </w:rPr>
             </w:pPr>
             <w:r>
@@ -872,7 +874,7 @@
                 <w:bCs/>
                 <w:color w:val="000000" w:themeColor="text1"/>
               </w:rPr>
-              <w:t>ountry_of_citizenship</w:t>
+              <w:t>c</w:t>
             </w:r>
             <w:r>
               <w:rPr>
@@ -880,7 +882,7 @@
                 <w:bCs/>
                 <w:color w:val="000000" w:themeColor="text1"/>
               </w:rPr>
-              <w:t>:</w:t>
+              <w:t>ountry_of_citizenship</w:t>
             </w:r>
             <w:r>
               <w:rPr>
@@ -896,7 +898,7 @@
                 <w:bCs/>
                 <w:color w:val="000000" w:themeColor="text1"/>
               </w:rPr>
-              <w:t xml:space="preserve"> </w:t>
+              <w:t>!=</w:t>
             </w:r>
             <w:r>
               <w:rPr>
@@ -904,31 +906,7 @@
                 <w:bCs/>
                 <w:color w:val="000000" w:themeColor="text1"/>
               </w:rPr>
-              <w:t>%</w:t>
-            </w:r>
-            <w:r>
-              <w:rPr>
-                <w:bCs/>
-              </w:rPr>
-              <w:t>}</w:t>
-            </w:r>
-            <w:r>
-              <w:rPr>
-                <w:b/>
-              </w:rPr>
               <w:t xml:space="preserve"> </w:t>
-            </w:r>
-            <w:r>
-              <w:rPr>
-                <w:bCs/>
-              </w:rPr>
-              <w:t>{</w:t>
-            </w:r>
-            <w:r>
-              <w:rPr>
-                <w:bCs/>
-              </w:rPr>
-              <w:t>{</w:t>
             </w:r>
             <w:r>
               <w:rPr>
@@ -936,7 +914,7 @@
                 <w:bCs/>
                 <w:color w:val="000000" w:themeColor="text1"/>
               </w:rPr>
-              <w:t xml:space="preserve"> users[i].country_of_</w:t>
+              <w:t>users[i].country_of_birth</w:t>
             </w:r>
             <w:r>
               <w:rPr>
@@ -944,7 +922,7 @@
                 <w:bCs/>
                 <w:color w:val="000000" w:themeColor="text1"/>
               </w:rPr>
-              <w:t>citizenship</w:t>
+              <w:t>:</w:t>
             </w:r>
             <w:r>
               <w:rPr>
@@ -952,6 +930,85 @@
                 <w:bCs/>
                 <w:color w:val="000000" w:themeColor="text1"/>
               </w:rPr>
+              <w:t xml:space="preserve"> </w:t>
+            </w:r>
+            <w:r>
+              <w:rPr>
+                <w:rFonts w:eastAsia="Arial" w:cstheme="minorHAnsi"/>
+                <w:bCs/>
+                <w:color w:val="000000" w:themeColor="text1"/>
+              </w:rPr>
+              <w:t xml:space="preserve"> </w:t>
+            </w:r>
+            <w:r>
+              <w:rPr>
+                <w:rFonts w:eastAsia="Arial" w:cstheme="minorHAnsi"/>
+                <w:bCs/>
+                <w:color w:val="000000" w:themeColor="text1"/>
+              </w:rPr>
+              <w:t>%</w:t>
+            </w:r>
+            <w:r>
+              <w:rPr>
+                <w:bCs/>
+              </w:rPr>
+              <w:t>}</w:t>
+            </w:r>
+            <w:r>
+              <w:rPr>
+                <w:b/>
+              </w:rPr>
+              <w:t xml:space="preserve"> </w:t>
+            </w:r>
+          </w:p>
+          <w:p>
+            <w:pPr>
+              <w:rPr>
+                <w:bCs/>
+              </w:rPr>
+            </w:pPr>
+            <w:r>
+              <w:rPr>
+                <w:bCs/>
+              </w:rPr>
+              <w:t>{</w:t>
+            </w:r>
+            <w:r>
+              <w:rPr>
+                <w:bCs/>
+              </w:rPr>
+              <w:t>{</w:t>
+            </w:r>
+            <w:r>
+              <w:rPr>
+                <w:rFonts w:eastAsia="Arial" w:cstheme="minorHAnsi"/>
+                <w:bCs/>
+                <w:color w:val="000000" w:themeColor="text1"/>
+              </w:rPr>
+              <w:t xml:space="preserve"> </w:t>
+            </w:r>
+            <w:r>
+              <w:rPr>
+                <w:rFonts w:eastAsia="Arial" w:cstheme="minorHAnsi"/>
+                <w:bCs/>
+                <w:color w:val="000000" w:themeColor="text1"/>
+              </w:rPr>
+              <w:t>users[i].country_of_</w:t>
+            </w:r>
+            <w:r>
+              <w:rPr>
+                <w:rFonts w:eastAsia="Arial" w:cstheme="minorHAnsi"/>
+                <w:bCs/>
+                <w:color w:val="000000" w:themeColor="text1"/>
+              </w:rPr>
+              <w:t>citizenship</w:t>
+            </w:r>
+            <w:r>
+              <w:rPr>
+                <w:rFonts w:eastAsia="Arial" w:cstheme="minorHAnsi"/>
+                <w:bCs/>
+                <w:color w:val="000000" w:themeColor="text1"/>
+              </w:rPr>
               <w:t xml:space="preserve"> }</w:t>
             </w:r>
             <w:r>
@@ -971,12 +1028,163 @@
               <w:rPr>
                 <w:bCs/>
               </w:rPr>
+              <w:t xml:space="preserve">{%p if </w:t>
+            </w:r>
+            <w:r>
+              <w:rPr>
+                <w:rFonts w:eastAsia="Arial" w:cstheme="minorHAnsi"/>
+                <w:bCs/>
+                <w:color w:val="000000" w:themeColor="text1"/>
+              </w:rPr>
+              <w:t>users[i].</w:t>
+            </w:r>
+            <w:r>
+              <w:rPr>
+                <w:rFonts w:eastAsia="Arial" w:cstheme="minorHAnsi"/>
+                <w:bCs/>
+                <w:color w:val="000000" w:themeColor="text1"/>
+              </w:rPr>
+              <w:t>additional_citizenship</w:t>
+            </w:r>
+            <w:r>
+              <w:rPr>
+                <w:rFonts w:eastAsia="Arial" w:cstheme="minorHAnsi"/>
+                <w:bCs/>
+                <w:color w:val="000000" w:themeColor="text1"/>
+              </w:rPr>
+              <w:t xml:space="preserve"> != </w:t>
+            </w:r>
+            <w:r>
+              <w:rPr>
+                <w:rFonts w:eastAsia="Arial" w:cstheme="minorHAnsi"/>
+                <w:bCs/>
+                <w:color w:val="000000" w:themeColor="text1"/>
+              </w:rPr>
+              <w:t>users[i].country_of_birth</w:t>
+            </w:r>
+            <w:r>
+              <w:rPr>
+                <w:rFonts w:eastAsia="Arial" w:cstheme="minorHAnsi"/>
+                <w:bCs/>
+                <w:color w:val="000000" w:themeColor="text1"/>
+              </w:rPr>
+              <w:t>:</w:t>
+            </w:r>
+            <w:r>
+              <w:rPr>
+                <w:rFonts w:eastAsia="Arial" w:cstheme="minorHAnsi"/>
+                <w:bCs/>
+                <w:color w:val="000000" w:themeColor="text1"/>
+              </w:rPr>
+              <w:t xml:space="preserve"> </w:t>
+            </w:r>
+            <w:r>
+              <w:rPr>
+                <w:rFonts w:eastAsia="Arial" w:cstheme="minorHAnsi"/>
+                <w:bCs/>
+                <w:color w:val="000000" w:themeColor="text1"/>
+              </w:rPr>
+              <w:t>%</w:t>
+            </w:r>
+            <w:r>
+              <w:rPr>
+                <w:bCs/>
+              </w:rPr>
+              <w:t>}</w:t>
+            </w:r>
+            <w:r>
+              <w:rPr>
+                <w:b/>
+              </w:rPr>
+              <w:t xml:space="preserve"> </w:t>
+            </w:r>
+          </w:p>
+          <w:p>
+            <w:pPr>
+              <w:rPr>
+                <w:rFonts w:eastAsia="Arial" w:cstheme="minorHAnsi"/>
+                <w:bCs/>
+                <w:color w:val="000000" w:themeColor="text1"/>
+              </w:rPr>
+            </w:pPr>
+            <w:r>
+              <w:rPr>
+                <w:bCs/>
+              </w:rPr>
+              <w:t xml:space="preserve">and </w:t>
+            </w:r>
+            <w:r>
+              <w:rPr>
+                <w:bCs/>
+              </w:rPr>
               <w:t>{</w:t>
             </w:r>
             <w:r>
               <w:rPr>
                 <w:bCs/>
               </w:rPr>
+              <w:t>{</w:t>
+            </w:r>
+            <w:r>
+              <w:rPr>
+                <w:rFonts w:eastAsia="Arial" w:cstheme="minorHAnsi"/>
+                <w:bCs/>
+                <w:color w:val="000000" w:themeColor="text1"/>
+              </w:rPr>
+              <w:t xml:space="preserve"> users[i].</w:t>
+            </w:r>
+            <w:r>
+              <w:rPr>
+                <w:rFonts w:eastAsia="Arial" w:cstheme="minorHAnsi"/>
+                <w:bCs/>
+                <w:color w:val="000000" w:themeColor="text1"/>
+              </w:rPr>
+              <w:t>additional_citizenship</w:t>
+            </w:r>
+            <w:r>
+              <w:rPr>
+                <w:rFonts w:eastAsia="Arial" w:cstheme="minorHAnsi"/>
+                <w:bCs/>
+                <w:color w:val="000000" w:themeColor="text1"/>
+              </w:rPr>
+              <w:t xml:space="preserve"> }</w:t>
+            </w:r>
+            <w:r>
+              <w:rPr>
+                <w:bCs/>
+              </w:rPr>
+              <w:t>}</w:t>
+            </w:r>
+          </w:p>
+          <w:p>
+            <w:pPr>
+              <w:rPr>
+                <w:bCs/>
+              </w:rPr>
+            </w:pPr>
+            <w:r>
+              <w:rPr>
+                <w:bCs/>
+              </w:rPr>
+              <w:t>{%p endif %}</w:t>
+            </w:r>
+          </w:p>
+          <w:p>
+            <w:pPr>
+              <w:rPr>
+                <w:b/>
+              </w:rPr>
+            </w:pPr>
+            <w:r>
+              <w:rPr>
+                <w:bCs/>
+              </w:rPr>
+              <w:t>{</w:t>
+            </w:r>
+            <w:r>
+              <w:rPr>
+                <w:bCs/>
+              </w:rPr>
               <w:t>%p</w:t>
             </w:r>
             <w:r>
@@ -985,6 +1193,19 @@
               </w:rPr>
               <w:t xml:space="preserve"> endif %}</w:t>
             </w:r>
+            <w:r>
+              <w:rPr>
+                <w:bCs/>
+              </w:rPr>
+              <w:br/>
+            </w:r>
+          </w:p>
+          <w:p>
+            <w:pPr>
+              <w:rPr>
+                <w:b/>
+              </w:rPr>
+            </w:pPr>
           </w:p>
         </w:tc>
         <w:tc>
@@ -1621,18 +1842,21 @@
       </w:tr>
     </w:tbl>
     <w:p/>
+    <w:p>
+      <w:r>
+        <w:br w:type="page"/>
+      </w:r>
+    </w:p>
     <w:tbl>
       <w:tblPr>
         <w:tblStyle w:val="22"/>
         <w:tblW w:w="11521" w:type="dxa"/>
         <w:tblInd w:w="-172" w:type="dxa"/>
         <w:tblBorders>
-          <w:top w:val="single" w:sz="4" w:space="0" w:color="000000"/>
-          <w:left w:val="single" w:sz="4" w:space="0" w:color="000000"/>
-          <w:bottom w:val="single" w:sz="4" w:space="0" w:color="000000"/>
-          <w:right w:val="single" w:sz="4" w:space="0" w:color="000000"/>
-          <w:insideH w:val="single" w:sz="4" w:space="0" w:color="000000"/>
-          <w:insideV w:val="single" w:sz="4" w:space="0" w:color="000000"/>
+          <w:top w:val="single" w:sz="12" w:space="0" w:color="000000"/>
+          <w:left w:val="single" w:sz="12" w:space="0" w:color="000000"/>
+          <w:bottom w:val="single" w:sz="12" w:space="0" w:color="000000"/>
+          <w:right w:val="single" w:sz="12" w:space="0" w:color="000000"/>
         </w:tblBorders>
         <w:tblLayout w:type="fixed"/>
         <w:tblLook w:val="0400" w:firstRow="0" w:lastRow="0" w:firstColumn="0" w:lastColumn="0" w:noHBand="0" w:noVBand="1"/>
@@ -1648,10 +1872,10 @@
           <w:tcPr>
             <w:tcW w:w="11521" w:type="dxa"/>
             <w:tcBorders>
-              <w:top w:val="single" w:sz="12" w:space="0" w:color="000000"/>
-              <w:left w:val="single" w:sz="12" w:space="0" w:color="000000"/>
-              <w:bottom w:val="single" w:sz="12" w:space="0" w:color="000000"/>
-              <w:right w:val="single" w:sz="12" w:space="0" w:color="000000"/>
+              <w:top w:val="single" w:sz="4" w:space="0" w:color="auto"/>
+              <w:left w:val="single" w:sz="4" w:space="0" w:color="auto"/>
+              <w:bottom w:val="single" w:sz="4" w:space="0" w:color="auto"/>
+              <w:right w:val="single" w:sz="4" w:space="0" w:color="auto"/>
             </w:tcBorders>
             <w:shd w:val="clear" w:color="auto" w:fill="DEEBF6"/>
             <w:vAlign w:val="center"/>
@@ -1669,6 +1893,7 @@
               <w:rPr>
                 <w:b/>
               </w:rPr>
+              <w:lastRenderedPageBreak/>
               <w:t>IMMIGRATION HISTORY</w:t>
             </w:r>
           </w:p>
@@ -2020,7 +2245,6 @@
         <w:rPr>
           <w:b/>
         </w:rPr>
-        <w:lastRenderedPageBreak/>
         <w:t xml:space="preserve">What is the one-year asylum filing deadline? </w:t>
       </w:r>
       <w:r>
@@ -2091,7 +2315,7 @@
             <w:tcW w:w="500" w:type="dxa"/>
             <w:vMerge w:val="restart"/>
             <w:tcBorders>
-              <w:top w:val="single" w:sz="8" w:space="0" w:color="000000"/>
+              <w:top w:val="single" w:sz="4" w:space="0" w:color="auto"/>
               <w:left w:val="single" w:sz="4" w:space="0" w:color="000000"/>
               <w:right w:val="single" w:sz="4" w:space="0" w:color="000000"/>
             </w:tcBorders>
@@ -2113,7 +2337,7 @@
             <w:tcW w:w="11020" w:type="dxa"/>
             <w:gridSpan w:val="2"/>
             <w:tcBorders>
-              <w:top w:val="single" w:sz="8" w:space="0" w:color="000000"/>
+              <w:top w:val="single" w:sz="4" w:space="0" w:color="auto"/>
               <w:left w:val="single" w:sz="4" w:space="0" w:color="000000"/>
               <w:bottom w:val="single" w:sz="4" w:space="0" w:color="000000"/>
               <w:right w:val="single" w:sz="4" w:space="0" w:color="000000"/>
@@ -2353,7 +2577,7 @@
             <w:tcW w:w="500" w:type="dxa"/>
             <w:vMerge/>
             <w:tcBorders>
-              <w:top w:val="single" w:sz="8" w:space="0" w:color="000000"/>
+              <w:top w:val="single" w:sz="4" w:space="0" w:color="auto"/>
               <w:left w:val="single" w:sz="4" w:space="0" w:color="000000"/>
               <w:right w:val="single" w:sz="4" w:space="0" w:color="000000"/>
             </w:tcBorders>
@@ -2377,7 +2601,7 @@
           <w:tcPr>
             <w:tcW w:w="9007" w:type="dxa"/>
             <w:tcBorders>
-              <w:top w:val="single" w:sz="4" w:space="0" w:color="000000"/>
+              <w:top w:val="single" w:sz="4" w:space="0" w:color="auto"/>
               <w:left w:val="single" w:sz="4" w:space="0" w:color="000000"/>
               <w:bottom w:val="single" w:sz="4" w:space="0" w:color="000000"/>
               <w:right w:val="single" w:sz="4" w:space="0" w:color="000000"/>
@@ -2433,7 +2657,7 @@
           <w:tcPr>
             <w:tcW w:w="2013" w:type="dxa"/>
             <w:tcBorders>
-              <w:top w:val="single" w:sz="4" w:space="0" w:color="000000"/>
+              <w:top w:val="single" w:sz="4" w:space="0" w:color="auto"/>
               <w:left w:val="single" w:sz="4" w:space="0" w:color="000000"/>
               <w:bottom w:val="single" w:sz="4" w:space="0" w:color="000000"/>
               <w:right w:val="single" w:sz="4" w:space="0" w:color="000000"/>
@@ -2451,7 +2675,11 @@
               <w:t xml:space="preserve"> == False</w:t>
             </w:r>
             <w:r>
-              <w:t>) }}  No  {{ output_checkbox(users[i].immigration_1c_yes is none) }} IDK</w:t>
+              <w:t>) }}  No  {{ output_checkbox(use</w:t>
+            </w:r>
+            <w:r>
+              <w:lastRenderedPageBreak/>
+              <w:t>rs[i].immigration_1c_yes is none) }} IDK</w:t>
             </w:r>
           </w:p>
         </w:tc>
@@ -2643,11 +2871,7 @@
             <w:bookmarkStart w:id="2" w:name="_heading=h.3znysh7" w:colFirst="0" w:colLast="0"/>
             <w:bookmarkEnd w:id="2"/>
             <w:r>
-              <w:t xml:space="preserve">{{ output_checkbox(users[i].immigration_1e_yes ) }} Yes  {{ </w:t>
-            </w:r>
-            <w:r>
-              <w:lastRenderedPageBreak/>
-              <w:t>output_checkbox(users[i].immigration_1e_yes</w:t>
+              <w:t>{{ output_checkbox(users[i].immigration_1e_yes ) }} Yes  {{ output_checkbox(users[i].immigration_1e_yes</w:t>
             </w:r>
             <w:r>
               <w:t xml:space="preserve"> == False</w:t>
@@ -2835,7 +3059,7 @@
             <w:tcW w:w="500" w:type="dxa"/>
             <w:vMerge/>
             <w:tcBorders>
-              <w:top w:val="single" w:sz="8" w:space="0" w:color="000000"/>
+              <w:top w:val="single" w:sz="4" w:space="0" w:color="auto"/>
               <w:left w:val="single" w:sz="4" w:space="0" w:color="000000"/>
               <w:right w:val="single" w:sz="4" w:space="0" w:color="000000"/>
             </w:tcBorders>
@@ -2859,7 +3083,7 @@
           <w:tcPr>
             <w:tcW w:w="9007" w:type="dxa"/>
             <w:tcBorders>
-              <w:top w:val="single" w:sz="4" w:space="0" w:color="000000"/>
+              <w:top w:val="single" w:sz="4" w:space="0" w:color="auto"/>
               <w:left w:val="single" w:sz="4" w:space="0" w:color="000000"/>
               <w:bottom w:val="single" w:sz="4" w:space="0" w:color="000000"/>
               <w:right w:val="single" w:sz="4" w:space="0" w:color="000000"/>
@@ -2885,7 +3109,7 @@
           <w:tcPr>
             <w:tcW w:w="2013" w:type="dxa"/>
             <w:tcBorders>
-              <w:top w:val="single" w:sz="4" w:space="0" w:color="000000"/>
+              <w:top w:val="single" w:sz="4" w:space="0" w:color="auto"/>
               <w:left w:val="single" w:sz="4" w:space="0" w:color="000000"/>
               <w:bottom w:val="single" w:sz="4" w:space="0" w:color="000000"/>
               <w:right w:val="single" w:sz="4" w:space="0" w:color="000000"/>
@@ -2905,7 +3129,11 @@
               <w:t xml:space="preserve"> == False</w:t>
             </w:r>
             <w:r>
-              <w:t>) }}  No  {{ output_checkbox(users[i].immigration_1h_yes is none) }} IDK</w:t>
+              <w:t>) }}  No  {{ output_checkbox(use</w:t>
+            </w:r>
+            <w:r>
+              <w:lastRenderedPageBreak/>
+              <w:t>rs[i].immigration_1h_yes is none) }} IDK</w:t>
             </w:r>
           </w:p>
         </w:tc>
@@ -3067,11 +3295,7 @@
             <w:bookmarkStart w:id="7" w:name="_heading=h.4d34og8" w:colFirst="0" w:colLast="0"/>
             <w:bookmarkEnd w:id="7"/>
             <w:r>
-              <w:t xml:space="preserve">{{ output_checkbox(users[i].immigration_1j_yes ) }} Yes  {{ </w:t>
-            </w:r>
-            <w:r>
-              <w:lastRenderedPageBreak/>
-              <w:t>output_checkbox(users[i].immigration_1j_yes</w:t>
+              <w:t>{{ output_checkbox(users[i].immigration_1j_yes ) }} Yes  {{ output_checkbox(users[i].immigration_1j_yes</w:t>
             </w:r>
             <w:r>
               <w:t xml:space="preserve"> == False</w:t>
@@ -3259,7 +3483,7 @@
             <w:tcW w:w="500" w:type="dxa"/>
             <w:vMerge/>
             <w:tcBorders>
-              <w:top w:val="single" w:sz="8" w:space="0" w:color="000000"/>
+              <w:top w:val="single" w:sz="4" w:space="0" w:color="auto"/>
               <w:left w:val="single" w:sz="4" w:space="0" w:color="000000"/>
               <w:right w:val="single" w:sz="4" w:space="0" w:color="000000"/>
             </w:tcBorders>
@@ -3283,7 +3507,7 @@
           <w:tcPr>
             <w:tcW w:w="9007" w:type="dxa"/>
             <w:tcBorders>
-              <w:top w:val="single" w:sz="4" w:space="0" w:color="000000"/>
+              <w:top w:val="single" w:sz="4" w:space="0" w:color="auto"/>
               <w:left w:val="single" w:sz="4" w:space="0" w:color="000000"/>
               <w:bottom w:val="single" w:sz="4" w:space="0" w:color="000000"/>
               <w:right w:val="single" w:sz="4" w:space="0" w:color="000000"/>
@@ -3309,7 +3533,7 @@
           <w:tcPr>
             <w:tcW w:w="2013" w:type="dxa"/>
             <w:tcBorders>
-              <w:top w:val="single" w:sz="4" w:space="0" w:color="000000"/>
+              <w:top w:val="single" w:sz="4" w:space="0" w:color="auto"/>
               <w:left w:val="single" w:sz="4" w:space="0" w:color="000000"/>
               <w:bottom w:val="single" w:sz="4" w:space="0" w:color="000000"/>
               <w:right w:val="single" w:sz="4" w:space="0" w:color="000000"/>
@@ -3329,7 +3553,11 @@
               <w:t xml:space="preserve"> == False</w:t>
             </w:r>
             <w:r>
-              <w:t>) }}  No  {{ output_checkbox(users[i].immigration_1m_yes is none) }} IDK</w:t>
+              <w:t xml:space="preserve">) }}  No  {{ </w:t>
+            </w:r>
+            <w:r>
+              <w:lastRenderedPageBreak/>
+              <w:t>output_checkbox(users[i].immigration_1m_yes is none) }} IDK</w:t>
             </w:r>
           </w:p>
         </w:tc>
@@ -3491,11 +3719,7 @@
             <w:bookmarkStart w:id="12" w:name="_heading=h.lnxbz9" w:colFirst="0" w:colLast="0"/>
             <w:bookmarkEnd w:id="12"/>
             <w:r>
-              <w:t>{{ output_checkbox(users[i].immigration_1o_</w:t>
-            </w:r>
-            <w:r>
-              <w:lastRenderedPageBreak/>
-              <w:t>yes ) }} Yes  {{ output_checkbox(users[i].immigration_1o_yes</w:t>
+              <w:t>{{ output_checkbox(users[i].immigration_1o_yes ) }} Yes  {{ output_checkbox(users[i].immigration_1o_yes</w:t>
             </w:r>
             <w:r>
               <w:t xml:space="preserve"> == False</w:t>
@@ -3679,7 +3903,7 @@
             <w:tcW w:w="500" w:type="dxa"/>
             <w:vMerge/>
             <w:tcBorders>
-              <w:top w:val="single" w:sz="8" w:space="0" w:color="000000"/>
+              <w:top w:val="single" w:sz="4" w:space="0" w:color="auto"/>
               <w:left w:val="single" w:sz="4" w:space="0" w:color="000000"/>
               <w:right w:val="single" w:sz="4" w:space="0" w:color="000000"/>
             </w:tcBorders>
@@ -3704,7 +3928,7 @@
             <w:tcW w:w="11020" w:type="dxa"/>
             <w:gridSpan w:val="2"/>
             <w:tcBorders>
-              <w:top w:val="single" w:sz="4" w:space="0" w:color="000000"/>
+              <w:top w:val="single" w:sz="4" w:space="0" w:color="auto"/>
               <w:left w:val="single" w:sz="4" w:space="0" w:color="000000"/>
               <w:bottom w:val="single" w:sz="4" w:space="0" w:color="000000"/>
               <w:right w:val="single" w:sz="4" w:space="0" w:color="000000"/>
@@ -3759,6 +3983,7 @@
               <w:ind w:left="120"/>
             </w:pPr>
             <w:r>
+              <w:lastRenderedPageBreak/>
               <w:t>{% if users[i].immigration_1d_yes or users[i].immigration_1d_yes is none %}d. {{ users[i].immigration_1d_details }} {% endif %}</w:t>
             </w:r>
           </w:p>
@@ -3831,7 +4056,6 @@
               <w:ind w:left="120"/>
             </w:pPr>
             <w:r>
-              <w:lastRenderedPageBreak/>
               <w:t>{% if users[i].immigration_1l_yes or users[i].immigration_1l_yes is none %}l. {{ users[i].immigration_1l_details }} {% endif %}</w:t>
             </w:r>
           </w:p>
@@ -4199,7 +4423,11 @@
             <w:bookmarkStart w:id="15" w:name="_heading=h.44sinio" w:colFirst="0" w:colLast="0"/>
             <w:bookmarkEnd w:id="15"/>
             <w:r>
-              <w:t>{{ output_checkbox(users[i].application_2c_yes ) }} Yes  {{ output_checkbox(users[i].application_2c_yes</w:t>
+              <w:t>{{ output_checkbox(use</w:t>
+            </w:r>
+            <w:r>
+              <w:lastRenderedPageBreak/>
+              <w:t>rs[i].application_2c_yes ) }} Yes  {{ output_checkbox(users[i].application_2c_yes</w:t>
             </w:r>
             <w:r>
               <w:t xml:space="preserve"> == False</w:t>
@@ -4300,11 +4528,7 @@
               <w:t xml:space="preserve"> == False</w:t>
             </w:r>
             <w:r>
-              <w:t>) }}  No  {{ output_checkbox(use</w:t>
-            </w:r>
-            <w:r>
-              <w:lastRenderedPageBreak/>
-              <w:t>rs[i].application_2d_yes is none) }} IDK</w:t>
+              <w:t>) }}  No  {{ output_checkbox(users[i].application_2d_yes is none) }} IDK</w:t>
             </w:r>
           </w:p>
         </w:tc>
@@ -4421,6 +4645,513 @@
             <w:pPr>
               <w:spacing w:after="0" w:line="240" w:lineRule="auto"/>
             </w:pPr>
+          </w:p>
+        </w:tc>
+      </w:tr>
+    </w:tbl>
+    <w:p/>
+    <w:p>
+      <w:r>
+        <w:br w:type="page"/>
+      </w:r>
+    </w:p>
+    <w:tbl>
+      <w:tblPr>
+        <w:tblStyle w:val="19"/>
+        <w:tblpPr w:leftFromText="180" w:rightFromText="180" w:vertAnchor="text" w:tblpX="-195" w:tblpY="1"/>
+        <w:tblW w:w="11500" w:type="dxa"/>
+        <w:tblBorders>
+          <w:top w:val="single" w:sz="4" w:space="0" w:color="000000"/>
+          <w:left w:val="single" w:sz="4" w:space="0" w:color="000000"/>
+          <w:bottom w:val="single" w:sz="4" w:space="0" w:color="000000"/>
+          <w:right w:val="single" w:sz="4" w:space="0" w:color="000000"/>
+          <w:insideH w:val="single" w:sz="4" w:space="0" w:color="000000"/>
+          <w:insideV w:val="single" w:sz="4" w:space="0" w:color="000000"/>
+        </w:tblBorders>
+        <w:tblLayout w:type="fixed"/>
+        <w:tblLook w:val="0400" w:firstRow="0" w:lastRow="0" w:firstColumn="0" w:lastColumn="0" w:noHBand="0" w:noVBand="1"/>
+      </w:tblPr>
+      <w:tblGrid>
+        <w:gridCol w:w="2217"/>
+        <w:gridCol w:w="3486"/>
+        <w:gridCol w:w="90"/>
+        <w:gridCol w:w="5707"/>
+      </w:tblGrid>
+      <w:tr>
+        <w:trPr>
+          <w:trHeight w:val="300"/>
+        </w:trPr>
+        <w:tc>
+          <w:tcPr>
+            <w:tcW w:w="11500" w:type="dxa"/>
+            <w:gridSpan w:val="4"/>
+            <w:tcBorders>
+              <w:top w:val="single" w:sz="4" w:space="0" w:color="auto"/>
+              <w:left w:val="single" w:sz="4" w:space="0" w:color="auto"/>
+              <w:bottom w:val="single" w:sz="4" w:space="0" w:color="auto"/>
+              <w:right w:val="single" w:sz="4" w:space="0" w:color="auto"/>
+            </w:tcBorders>
+            <w:shd w:val="clear" w:color="auto" w:fill="DEEBF6"/>
+            <w:vAlign w:val="center"/>
+          </w:tcPr>
+          <w:p>
+            <w:pPr>
+              <w:jc w:val="center"/>
+              <w:rPr>
+                <w:b/>
+              </w:rPr>
+            </w:pPr>
+            <w:r>
+              <w:rPr>
+                <w:b/>
+              </w:rPr>
+              <w:lastRenderedPageBreak/>
+              <w:t>SPOUSES</w:t>
+            </w:r>
+          </w:p>
+        </w:tc>
+      </w:tr>
+      <w:tr>
+        <w:trPr>
+          <w:trHeight w:val="300"/>
+        </w:trPr>
+        <w:tc>
+          <w:tcPr>
+            <w:tcW w:w="11500" w:type="dxa"/>
+            <w:gridSpan w:val="4"/>
+            <w:tcBorders>
+              <w:top w:val="single" w:sz="4" w:space="0" w:color="auto"/>
+              <w:bottom w:val="single" w:sz="4" w:space="0" w:color="000000"/>
+            </w:tcBorders>
+            <w:shd w:val="clear" w:color="auto" w:fill="auto"/>
+          </w:tcPr>
+          <w:p>
+            <w:pPr>
+              <w:pBdr>
+                <w:top w:val="nil"/>
+                <w:left w:val="nil"/>
+                <w:bottom w:val="nil"/>
+                <w:right w:val="nil"/>
+                <w:between w:val="nil"/>
+              </w:pBdr>
+              <w:spacing w:line="240" w:lineRule="auto"/>
+              <w:ind w:left="70"/>
+            </w:pPr>
+            <w:sdt>
+              <w:sdtPr>
+                <w:tag w:val="goog_rdk_33"/>
+                <w:id w:val="754862658"/>
+              </w:sdtPr>
+              <w:sdtContent/>
+            </w:sdt>
+            <w:r>
+              <w:rPr>
+                <w:b/>
+              </w:rPr>
+              <w:t>Are you legally married?</w:t>
+            </w:r>
+            <w:r>
+              <w:rPr>
+                <w:b/>
+              </w:rPr>
+              <w:t xml:space="preserve"> </w:t>
+            </w:r>
+            <w:r>
+              <w:t xml:space="preserve"> </w:t>
+            </w:r>
+            <w:r>
+              <w:t>{{ output_checkbox(users[i].</w:t>
+            </w:r>
+            <w:r>
+              <w:t>married</w:t>
+            </w:r>
+            <w:r>
+              <w:t>) }} YES  {{ output_checkbox(not users[i].</w:t>
+            </w:r>
+            <w:r>
+              <w:t>married</w:t>
+            </w:r>
+            <w:r>
+              <w:t>) }} NO</w:t>
+            </w:r>
+          </w:p>
+        </w:tc>
+      </w:tr>
+      <w:tr>
+        <w:trPr>
+          <w:trHeight w:val="300"/>
+        </w:trPr>
+        <w:tc>
+          <w:tcPr>
+            <w:tcW w:w="2217" w:type="dxa"/>
+            <w:tcBorders>
+              <w:bottom w:val="single" w:sz="4" w:space="0" w:color="000000"/>
+            </w:tcBorders>
+            <w:shd w:val="clear" w:color="auto" w:fill="auto"/>
+          </w:tcPr>
+          <w:p>
+            <w:pPr>
+              <w:spacing w:after="0" w:line="240" w:lineRule="auto"/>
+              <w:jc w:val="center"/>
+              <w:rPr>
+                <w:bCs/>
+              </w:rPr>
+            </w:pPr>
+            <w:r>
+              <w:rPr>
+                <w:b/>
+              </w:rPr>
+              <w:t>Date of Marriage</w:t>
+            </w:r>
+            <w:r>
+              <w:rPr>
+                <w:b/>
+              </w:rPr>
+              <w:br/>
+            </w:r>
+            <w:r>
+              <w:rPr>
+                <w:bCs/>
+              </w:rPr>
+              <w:t>{{ users[i].marriage_date</w:t>
+            </w:r>
+          </w:p>
+          <w:p>
+            <w:pPr>
+              <w:spacing w:after="0" w:line="240" w:lineRule="auto"/>
+              <w:jc w:val="center"/>
+            </w:pPr>
+            <w:r>
+              <w:rPr>
+                <w:bCs/>
+              </w:rPr>
+              <w:t xml:space="preserve"> }}</w:t>
+            </w:r>
+          </w:p>
+        </w:tc>
+        <w:tc>
+          <w:tcPr>
+            <w:tcW w:w="3576" w:type="dxa"/>
+            <w:gridSpan w:val="2"/>
+            <w:tcBorders>
+              <w:bottom w:val="single" w:sz="4" w:space="0" w:color="000000"/>
+            </w:tcBorders>
+            <w:shd w:val="clear" w:color="auto" w:fill="auto"/>
+          </w:tcPr>
+          <w:p>
+            <w:pPr>
+              <w:spacing w:after="0" w:line="240" w:lineRule="auto"/>
+              <w:jc w:val="center"/>
+              <w:rPr>
+                <w:bCs/>
+              </w:rPr>
+            </w:pPr>
+            <w:r>
+              <w:rPr>
+                <w:b/>
+              </w:rPr>
+              <w:t>Location of Marriage</w:t>
+            </w:r>
+            <w:r>
+              <w:rPr>
+                <w:b/>
+              </w:rPr>
+              <w:br/>
+            </w:r>
+            <w:r>
+              <w:rPr>
+                <w:bCs/>
+              </w:rPr>
+              <w:t>{{ users[i].marriage_location</w:t>
+            </w:r>
+          </w:p>
+          <w:p>
+            <w:pPr>
+              <w:spacing w:after="0" w:line="240" w:lineRule="auto"/>
+              <w:jc w:val="center"/>
+            </w:pPr>
+            <w:r>
+              <w:rPr>
+                <w:bCs/>
+              </w:rPr>
+              <w:t xml:space="preserve"> }}</w:t>
+            </w:r>
+          </w:p>
+        </w:tc>
+        <w:tc>
+          <w:tcPr>
+            <w:tcW w:w="5707" w:type="dxa"/>
+            <w:tcBorders>
+              <w:bottom w:val="single" w:sz="4" w:space="0" w:color="000000"/>
+            </w:tcBorders>
+            <w:shd w:val="clear" w:color="auto" w:fill="auto"/>
+          </w:tcPr>
+          <w:p>
+            <w:pPr>
+              <w:spacing w:after="0" w:line="240" w:lineRule="auto"/>
+              <w:jc w:val="center"/>
+              <w:rPr>
+                <w:bCs/>
+              </w:rPr>
+            </w:pPr>
+            <w:r>
+              <w:rPr>
+                <w:b/>
+              </w:rPr>
+              <w:t>Country of Birth &amp; Status</w:t>
+            </w:r>
+            <w:r>
+              <w:rPr>
+                <w:b/>
+              </w:rPr>
+              <w:br/>
+            </w:r>
+            <w:r>
+              <w:rPr>
+                <w:bCs/>
+              </w:rPr>
+              <w:t>{{ users[i].marriage_birth_country</w:t>
+            </w:r>
+          </w:p>
+          <w:p>
+            <w:pPr>
+              <w:spacing w:after="0" w:line="240" w:lineRule="auto"/>
+              <w:jc w:val="center"/>
+              <w:rPr>
+                <w:bCs/>
+              </w:rPr>
+            </w:pPr>
+            <w:r>
+              <w:rPr>
+                <w:bCs/>
+              </w:rPr>
+              <w:t xml:space="preserve"> }} {{ users[i].marriage_status</w:t>
+            </w:r>
+          </w:p>
+          <w:p>
+            <w:pPr>
+              <w:spacing w:after="0" w:line="240" w:lineRule="auto"/>
+              <w:jc w:val="center"/>
+            </w:pPr>
+            <w:r>
+              <w:rPr>
+                <w:bCs/>
+              </w:rPr>
+              <w:t xml:space="preserve"> }}</w:t>
+            </w:r>
+          </w:p>
+        </w:tc>
+      </w:tr>
+      <w:tr>
+        <w:trPr>
+          <w:trHeight w:val="300"/>
+        </w:trPr>
+        <w:tc>
+          <w:tcPr>
+            <w:tcW w:w="11500" w:type="dxa"/>
+            <w:gridSpan w:val="4"/>
+            <w:tcBorders>
+              <w:bottom w:val="nil"/>
+            </w:tcBorders>
+            <w:shd w:val="clear" w:color="auto" w:fill="auto"/>
+            <w:vAlign w:val="center"/>
+          </w:tcPr>
+          <w:p>
+            <w:pPr>
+              <w:spacing w:after="0" w:line="240" w:lineRule="auto"/>
+              <w:rPr>
+                <w:b/>
+              </w:rPr>
+            </w:pPr>
+            <w:r>
+              <w:rPr>
+                <w:b/>
+              </w:rPr>
+              <w:t>Have either of you been previously married? </w:t>
+            </w:r>
+            <w:r>
+              <w:t xml:space="preserve">  </w:t>
+            </w:r>
+            <w:r>
+              <w:t>{{ output_checkbox(users[i].marriage_previously) }} YES  {{ output_checkbox(not users[i].marriage_previously) }} NO</w:t>
+            </w:r>
+          </w:p>
+        </w:tc>
+      </w:tr>
+      <w:tr>
+        <w:trPr>
+          <w:trHeight w:val="1469"/>
+        </w:trPr>
+        <w:tc>
+          <w:tcPr>
+            <w:tcW w:w="5703" w:type="dxa"/>
+            <w:gridSpan w:val="2"/>
+            <w:tcBorders>
+              <w:bottom w:val="single" w:sz="4" w:space="0" w:color="000000"/>
+              <w:right w:val="single" w:sz="4" w:space="0" w:color="000000"/>
+            </w:tcBorders>
+            <w:shd w:val="clear" w:color="auto" w:fill="auto"/>
+          </w:tcPr>
+          <w:p>
+            <w:pPr>
+              <w:widowControl w:val="0"/>
+              <w:pBdr>
+                <w:top w:val="nil"/>
+                <w:left w:val="nil"/>
+                <w:bottom w:val="nil"/>
+                <w:right w:val="nil"/>
+                <w:between w:val="nil"/>
+              </w:pBdr>
+              <w:spacing w:after="0"/>
+              <w:ind w:left="70"/>
+              <w:rPr>
+                <w:b/>
+                <w:bCs/>
+              </w:rPr>
+            </w:pPr>
+            <w:r>
+              <w:rPr>
+                <w:b/>
+                <w:bCs/>
+              </w:rPr>
+              <w:t>Previous marriage</w:t>
+            </w:r>
+          </w:p>
+          <w:p>
+            <w:pPr>
+              <w:spacing w:after="0" w:line="240" w:lineRule="auto"/>
+              <w:ind w:left="70"/>
+            </w:pPr>
+            <w:r>
+              <w:t xml:space="preserve">Date of Marriage </w:t>
+            </w:r>
+            <w:r>
+              <w:t>{{ users[i].</w:t>
+            </w:r>
+            <w:r>
+              <w:t>user_</w:t>
+            </w:r>
+            <w:r>
+              <w:t>previous_marriage_date.format(“MM/dd/yyyy”) }}</w:t>
+            </w:r>
+          </w:p>
+          <w:p>
+            <w:pPr>
+              <w:widowControl w:val="0"/>
+              <w:pBdr>
+                <w:top w:val="nil"/>
+                <w:left w:val="nil"/>
+                <w:bottom w:val="nil"/>
+                <w:right w:val="nil"/>
+                <w:between w:val="nil"/>
+              </w:pBdr>
+              <w:spacing w:after="0"/>
+              <w:ind w:left="70"/>
+            </w:pPr>
+            <w:r>
+              <w:t xml:space="preserve">Date of Divorce </w:t>
+            </w:r>
+            <w:r>
+              <w:t>{{ users[i].</w:t>
+            </w:r>
+            <w:r>
+              <w:t>user_</w:t>
+            </w:r>
+            <w:r>
+              <w:t>previous_divorce_date.format(“MM/dd/yyyy”) }}</w:t>
+            </w:r>
+          </w:p>
+        </w:tc>
+        <w:tc>
+          <w:tcPr>
+            <w:tcW w:w="5797" w:type="dxa"/>
+            <w:gridSpan w:val="2"/>
+            <w:tcBorders>
+              <w:bottom w:val="single" w:sz="4" w:space="0" w:color="000000"/>
+            </w:tcBorders>
+            <w:shd w:val="clear" w:color="auto" w:fill="auto"/>
+          </w:tcPr>
+          <w:p>
+            <w:pPr>
+              <w:spacing w:after="0" w:line="240" w:lineRule="auto"/>
+              <w:ind w:left="90" w:right="80"/>
+              <w:rPr>
+                <w:b/>
+                <w:bCs/>
+              </w:rPr>
+            </w:pPr>
+            <w:r>
+              <w:rPr>
+                <w:b/>
+                <w:bCs/>
+              </w:rPr>
+              <w:t>Spouse previous marriage</w:t>
+            </w:r>
+          </w:p>
+          <w:p>
+            <w:pPr>
+              <w:spacing w:after="0" w:line="240" w:lineRule="auto"/>
+              <w:ind w:left="90" w:right="80"/>
+            </w:pPr>
+            <w:r>
+              <w:t xml:space="preserve">Date of Marriage </w:t>
+            </w:r>
+            <w:r>
+              <w:t>{{ users[i].</w:t>
+            </w:r>
+            <w:r>
+              <w:t>spouse_</w:t>
+            </w:r>
+            <w:r>
+              <w:t>previous_marriage_date.format(“MM/dd/yyyy”) }}</w:t>
+            </w:r>
+          </w:p>
+          <w:p>
+            <w:pPr>
+              <w:spacing w:after="0" w:line="240" w:lineRule="auto"/>
+              <w:ind w:left="90" w:right="80"/>
+            </w:pPr>
+            <w:r>
+              <w:t xml:space="preserve">Date of Divorce </w:t>
+            </w:r>
+            <w:r>
+              <w:t>{{ users[i].</w:t>
+            </w:r>
+            <w:r>
+              <w:t>spouse_</w:t>
+            </w:r>
+            <w:r>
+              <w:t>previous_divorce_date.format(“MM/dd/yyyy”) }}</w:t>
+            </w:r>
+          </w:p>
+        </w:tc>
+      </w:tr>
+      <w:tr>
+        <w:trPr>
+          <w:trHeight w:val="300"/>
+        </w:trPr>
+        <w:tc>
+          <w:tcPr>
+            <w:tcW w:w="11500" w:type="dxa"/>
+            <w:gridSpan w:val="4"/>
+            <w:shd w:val="clear" w:color="auto" w:fill="auto"/>
+          </w:tcPr>
+          <w:p>
+            <w:pPr>
+              <w:spacing w:after="0" w:line="240" w:lineRule="auto"/>
+            </w:pPr>
+            <w:r>
+              <w:rPr>
+                <w:b/>
+              </w:rPr>
+              <w:t xml:space="preserve">Concerns of Marriage Fraud?  </w:t>
+            </w:r>
+            <w:r>
+              <w:t xml:space="preserve">    </w:t>
+            </w:r>
+            <w:r>
+              <w:t>{{ output_checkbox(users[i].marriage_fraud) }} YES  {{ output_checkbox(not users[i].marriage_fraud) }} NO</w:t>
+            </w:r>
           </w:p>
         </w:tc>
       </w:tr>
@@ -4443,474 +5174,36 @@
         <w:tblLook w:val="0400" w:firstRow="0" w:lastRow="0" w:firstColumn="0" w:lastColumn="0" w:noHBand="0" w:noVBand="1"/>
       </w:tblPr>
       <w:tblGrid>
-        <w:gridCol w:w="2226"/>
-        <w:gridCol w:w="3498"/>
-        <w:gridCol w:w="90"/>
-        <w:gridCol w:w="2063"/>
-        <w:gridCol w:w="3623"/>
+        <w:gridCol w:w="9491"/>
+        <w:gridCol w:w="2009"/>
       </w:tblGrid>
       <w:tr>
         <w:trPr>
+          <w:cantSplit/>
           <w:trHeight w:val="300"/>
         </w:trPr>
         <w:tc>
           <w:tcPr>
             <w:tcW w:w="11500" w:type="dxa"/>
-            <w:gridSpan w:val="5"/>
-            <w:tcBorders>
-              <w:top w:val="single" w:sz="12" w:space="0" w:color="000000"/>
-              <w:left w:val="single" w:sz="12" w:space="0" w:color="000000"/>
-              <w:bottom w:val="single" w:sz="12" w:space="0" w:color="000000"/>
-              <w:right w:val="single" w:sz="12" w:space="0" w:color="000000"/>
-            </w:tcBorders>
-            <w:shd w:val="clear" w:color="auto" w:fill="DEEBF6"/>
+            <w:gridSpan w:val="2"/>
+            <w:tcBorders>
+              <w:top w:val="single" w:sz="4" w:space="0" w:color="000000"/>
+              <w:left w:val="single" w:sz="4" w:space="0" w:color="000000"/>
+              <w:bottom w:val="single" w:sz="4" w:space="0" w:color="000000"/>
+            </w:tcBorders>
+            <w:shd w:val="clear" w:color="auto" w:fill="D9E2F3" w:themeFill="accent1" w:themeFillTint="33"/>
             <w:vAlign w:val="center"/>
           </w:tcPr>
           <w:p>
             <w:pPr>
+              <w:spacing w:line="240" w:lineRule="auto"/>
               <w:jc w:val="center"/>
-              <w:rPr>
-                <w:b/>
-              </w:rPr>
-            </w:pPr>
-            <w:r>
-              <w:rPr>
-                <w:b/>
-              </w:rPr>
-              <w:t>SPOUSES</w:t>
-            </w:r>
-          </w:p>
-        </w:tc>
-      </w:tr>
-      <w:tr>
-        <w:trPr>
-          <w:trHeight w:val="300"/>
-        </w:trPr>
-        <w:tc>
-          <w:tcPr>
-            <w:tcW w:w="11500" w:type="dxa"/>
-            <w:gridSpan w:val="5"/>
-            <w:tcBorders>
-              <w:top w:val="single" w:sz="12" w:space="0" w:color="000000"/>
-              <w:bottom w:val="single" w:sz="4" w:space="0" w:color="000000"/>
-            </w:tcBorders>
-            <w:shd w:val="clear" w:color="auto" w:fill="auto"/>
-          </w:tcPr>
-          <w:p>
-            <w:pPr>
-              <w:pBdr>
-                <w:top w:val="nil"/>
-                <w:left w:val="nil"/>
-                <w:bottom w:val="nil"/>
-                <w:right w:val="nil"/>
-                <w:between w:val="nil"/>
-              </w:pBdr>
-              <w:spacing w:line="240" w:lineRule="auto"/>
-              <w:ind w:left="70"/>
-            </w:pPr>
-            <w:sdt>
-              <w:sdtPr>
-                <w:tag w:val="goog_rdk_33"/>
-                <w:id w:val="754862658"/>
-              </w:sdtPr>
-              <w:sdtContent/>
-            </w:sdt>
-            <w:r>
-              <w:rPr>
-                <w:b/>
-              </w:rPr>
-              <w:t>Are you legally married?</w:t>
-            </w:r>
-            <w:r>
-              <w:rPr>
-                <w:b/>
-              </w:rPr>
-              <w:t xml:space="preserve"> </w:t>
-            </w:r>
-            <w:r>
-              <w:t xml:space="preserve"> </w:t>
-            </w:r>
-            <w:r>
-              <w:t>{{ output_checkbox(users[i].spouse) }} YES  {{ output_checkbox(not users[i].spouse) }} NO</w:t>
-            </w:r>
-          </w:p>
-        </w:tc>
-      </w:tr>
-      <w:tr>
-        <w:trPr>
-          <w:trHeight w:val="300"/>
-        </w:trPr>
-        <w:tc>
-          <w:tcPr>
-            <w:tcW w:w="2226" w:type="dxa"/>
-            <w:tcBorders>
-              <w:bottom w:val="single" w:sz="4" w:space="0" w:color="000000"/>
-            </w:tcBorders>
-            <w:shd w:val="clear" w:color="auto" w:fill="auto"/>
-          </w:tcPr>
-          <w:p>
-            <w:pPr>
-              <w:spacing w:after="0" w:line="240" w:lineRule="auto"/>
-              <w:jc w:val="center"/>
-              <w:rPr>
-                <w:bCs/>
-              </w:rPr>
-            </w:pPr>
-            <w:r>
-              <w:rPr>
-                <w:b/>
-              </w:rPr>
-              <w:t>Date of Marriage</w:t>
-            </w:r>
-            <w:r>
-              <w:rPr>
-                <w:b/>
-              </w:rPr>
-              <w:br/>
-            </w:r>
-            <w:r>
-              <w:rPr>
-                <w:bCs/>
-              </w:rPr>
-              <w:t>{{ users[i].marriage_date</w:t>
-            </w:r>
-          </w:p>
-          <w:p>
-            <w:pPr>
-              <w:spacing w:after="0" w:line="240" w:lineRule="auto"/>
-              <w:jc w:val="center"/>
-            </w:pPr>
-            <w:r>
-              <w:rPr>
-                <w:bCs/>
-              </w:rPr>
-              <w:t xml:space="preserve"> }}</w:t>
-            </w:r>
-          </w:p>
-        </w:tc>
-        <w:tc>
-          <w:tcPr>
-            <w:tcW w:w="3588" w:type="dxa"/>
-            <w:gridSpan w:val="2"/>
-            <w:tcBorders>
-              <w:bottom w:val="single" w:sz="4" w:space="0" w:color="000000"/>
-            </w:tcBorders>
-            <w:shd w:val="clear" w:color="auto" w:fill="auto"/>
-          </w:tcPr>
-          <w:p>
-            <w:pPr>
-              <w:spacing w:after="0" w:line="240" w:lineRule="auto"/>
-              <w:jc w:val="center"/>
-              <w:rPr>
-                <w:bCs/>
-              </w:rPr>
-            </w:pPr>
-            <w:r>
-              <w:rPr>
-                <w:b/>
-              </w:rPr>
-              <w:t>Location of Marriage</w:t>
-            </w:r>
-            <w:r>
-              <w:rPr>
-                <w:b/>
-              </w:rPr>
-              <w:br/>
-            </w:r>
-            <w:r>
-              <w:rPr>
-                <w:bCs/>
-              </w:rPr>
-              <w:t>{{ users[i].marriage_location</w:t>
-            </w:r>
-          </w:p>
-          <w:p>
-            <w:pPr>
-              <w:spacing w:after="0" w:line="240" w:lineRule="auto"/>
-              <w:jc w:val="center"/>
-            </w:pPr>
-            <w:r>
-              <w:rPr>
-                <w:bCs/>
-              </w:rPr>
-              <w:t xml:space="preserve"> }}</w:t>
-            </w:r>
-          </w:p>
-        </w:tc>
-        <w:tc>
-          <w:tcPr>
-            <w:tcW w:w="5686" w:type="dxa"/>
-            <w:gridSpan w:val="2"/>
-            <w:tcBorders>
-              <w:bottom w:val="single" w:sz="4" w:space="0" w:color="000000"/>
-            </w:tcBorders>
-            <w:shd w:val="clear" w:color="auto" w:fill="auto"/>
-          </w:tcPr>
-          <w:p>
-            <w:pPr>
-              <w:spacing w:after="0" w:line="240" w:lineRule="auto"/>
-              <w:jc w:val="center"/>
-              <w:rPr>
-                <w:bCs/>
-              </w:rPr>
-            </w:pPr>
-            <w:r>
-              <w:rPr>
-                <w:b/>
-              </w:rPr>
-              <w:t>Country of Birth &amp; Status</w:t>
-            </w:r>
-            <w:r>
-              <w:rPr>
-                <w:b/>
-              </w:rPr>
-              <w:br/>
-            </w:r>
-            <w:r>
-              <w:rPr>
-                <w:bCs/>
-              </w:rPr>
-              <w:t>{{ users[i].marriage_birth_country</w:t>
-            </w:r>
-          </w:p>
-          <w:p>
-            <w:pPr>
-              <w:spacing w:after="0" w:line="240" w:lineRule="auto"/>
-              <w:jc w:val="center"/>
-              <w:rPr>
-                <w:bCs/>
-              </w:rPr>
-            </w:pPr>
-            <w:r>
-              <w:rPr>
-                <w:bCs/>
-              </w:rPr>
-              <w:t xml:space="preserve"> }} {{ users[i].marriage_status</w:t>
-            </w:r>
-          </w:p>
-          <w:p>
-            <w:pPr>
-              <w:spacing w:after="0" w:line="240" w:lineRule="auto"/>
-              <w:jc w:val="center"/>
-            </w:pPr>
-            <w:r>
-              <w:rPr>
-                <w:bCs/>
-              </w:rPr>
-              <w:t xml:space="preserve"> }}</w:t>
-            </w:r>
-          </w:p>
-        </w:tc>
-      </w:tr>
-      <w:tr>
-        <w:trPr>
-          <w:trHeight w:val="300"/>
-        </w:trPr>
-        <w:tc>
-          <w:tcPr>
-            <w:tcW w:w="11500" w:type="dxa"/>
-            <w:gridSpan w:val="5"/>
-            <w:tcBorders>
-              <w:bottom w:val="nil"/>
-            </w:tcBorders>
-            <w:shd w:val="clear" w:color="auto" w:fill="auto"/>
-            <w:vAlign w:val="center"/>
-          </w:tcPr>
-          <w:p>
-            <w:pPr>
-              <w:spacing w:after="0" w:line="240" w:lineRule="auto"/>
-              <w:rPr>
-                <w:b/>
-              </w:rPr>
-            </w:pPr>
-            <w:r>
-              <w:rPr>
-                <w:b/>
-              </w:rPr>
-              <w:t>Have either of you been previously married? </w:t>
-            </w:r>
-            <w:r>
-              <w:t xml:space="preserve">  </w:t>
-            </w:r>
-            <w:r>
-              <w:t>{{ output_checkbox(users[i].marriage_previously) }} YES  {{ output_checkbox(not users[i].marriage_previously) }} NO</w:t>
-            </w:r>
-          </w:p>
-        </w:tc>
-      </w:tr>
-      <w:tr>
-        <w:trPr>
-          <w:trHeight w:val="1469"/>
-        </w:trPr>
-        <w:tc>
-          <w:tcPr>
-            <w:tcW w:w="5724" w:type="dxa"/>
-            <w:gridSpan w:val="2"/>
-            <w:tcBorders>
-              <w:bottom w:val="single" w:sz="4" w:space="0" w:color="000000"/>
-              <w:right w:val="single" w:sz="4" w:space="0" w:color="000000"/>
-            </w:tcBorders>
-            <w:shd w:val="clear" w:color="auto" w:fill="auto"/>
-          </w:tcPr>
-          <w:p>
-            <w:pPr>
-              <w:widowControl w:val="0"/>
-              <w:pBdr>
-                <w:top w:val="nil"/>
-                <w:left w:val="nil"/>
-                <w:bottom w:val="nil"/>
-                <w:right w:val="nil"/>
-                <w:between w:val="nil"/>
-              </w:pBdr>
-              <w:spacing w:after="0"/>
-              <w:ind w:left="70"/>
-              <w:rPr>
-                <w:b/>
-                <w:bCs/>
-              </w:rPr>
-            </w:pPr>
-            <w:r>
-              <w:rPr>
-                <w:b/>
-                <w:bCs/>
-              </w:rPr>
-              <w:t>Previous marriage</w:t>
-            </w:r>
-          </w:p>
-          <w:p>
-            <w:pPr>
-              <w:spacing w:after="0" w:line="240" w:lineRule="auto"/>
-              <w:ind w:left="70"/>
-            </w:pPr>
-            <w:r>
-              <w:t xml:space="preserve">Date of Marriage </w:t>
-            </w:r>
-            <w:r>
-              <w:t>{{ users[i].</w:t>
-            </w:r>
-            <w:r>
-              <w:t>user_</w:t>
-            </w:r>
-            <w:r>
-              <w:t>previous_marriage_date.format(“MM/dd/yyyy”) }}</w:t>
-            </w:r>
-          </w:p>
-          <w:p>
-            <w:pPr>
-              <w:widowControl w:val="0"/>
-              <w:pBdr>
-                <w:top w:val="nil"/>
-                <w:left w:val="nil"/>
-                <w:bottom w:val="nil"/>
-                <w:right w:val="nil"/>
-                <w:between w:val="nil"/>
-              </w:pBdr>
-              <w:spacing w:after="0"/>
-              <w:ind w:left="70"/>
-            </w:pPr>
-            <w:r>
-              <w:t xml:space="preserve">Date of Divorce </w:t>
-            </w:r>
-            <w:r>
-              <w:t>{{ users[i].</w:t>
-            </w:r>
-            <w:r>
-              <w:t>user_</w:t>
-            </w:r>
-            <w:r>
-              <w:t>previous_divorce_date.format(“MM/dd/yyyy”) }}</w:t>
-            </w:r>
-          </w:p>
-        </w:tc>
-        <w:tc>
-          <w:tcPr>
-            <w:tcW w:w="5776" w:type="dxa"/>
-            <w:gridSpan w:val="3"/>
-            <w:tcBorders>
-              <w:bottom w:val="single" w:sz="4" w:space="0" w:color="000000"/>
-            </w:tcBorders>
-            <w:shd w:val="clear" w:color="auto" w:fill="auto"/>
-          </w:tcPr>
-          <w:p>
-            <w:pPr>
-              <w:spacing w:after="0" w:line="240" w:lineRule="auto"/>
-              <w:ind w:left="90" w:right="80"/>
-              <w:rPr>
-                <w:b/>
-                <w:bCs/>
-              </w:rPr>
-            </w:pPr>
-            <w:r>
-              <w:rPr>
-                <w:b/>
-                <w:bCs/>
-              </w:rPr>
-              <w:t>Spouse previous marriage</w:t>
-            </w:r>
-          </w:p>
-          <w:p>
-            <w:pPr>
-              <w:spacing w:after="0" w:line="240" w:lineRule="auto"/>
-              <w:ind w:left="90" w:right="80"/>
-            </w:pPr>
-            <w:r>
-              <w:t xml:space="preserve">Date of Marriage </w:t>
-            </w:r>
-            <w:r>
-              <w:t>{{ users[i].</w:t>
-            </w:r>
-            <w:r>
-              <w:t>spouse_</w:t>
-            </w:r>
-            <w:r>
-              <w:t>previous_marriage_date.format(“MM/dd/yyyy”) }}</w:t>
-            </w:r>
-          </w:p>
-          <w:p>
-            <w:pPr>
-              <w:spacing w:after="0" w:line="240" w:lineRule="auto"/>
-              <w:ind w:left="90" w:right="80"/>
-            </w:pPr>
-            <w:r>
-              <w:t xml:space="preserve">Date of Divorce </w:t>
-            </w:r>
-            <w:r>
-              <w:t>{{ users[i].</w:t>
-            </w:r>
-            <w:r>
-              <w:t>spouse_</w:t>
-            </w:r>
-            <w:r>
-              <w:t>previous_divorce_date.format(“MM/dd/yyyy”) }}</w:t>
-            </w:r>
-          </w:p>
-        </w:tc>
-      </w:tr>
-      <w:tr>
-        <w:trPr>
-          <w:trHeight w:val="300"/>
-        </w:trPr>
-        <w:tc>
-          <w:tcPr>
-            <w:tcW w:w="11500" w:type="dxa"/>
-            <w:gridSpan w:val="5"/>
-            <w:shd w:val="clear" w:color="auto" w:fill="auto"/>
-          </w:tcPr>
-          <w:p>
-            <w:pPr>
-              <w:spacing w:after="0" w:line="240" w:lineRule="auto"/>
-            </w:pPr>
-            <w:r>
-              <w:rPr>
-                <w:b/>
-              </w:rPr>
-              <w:t xml:space="preserve">Concerns of Marriage Fraud?  </w:t>
-            </w:r>
-            <w:r>
-              <w:t xml:space="preserve">    </w:t>
-            </w:r>
-            <w:r>
-              <w:t>{{ output_checkbox(users[i].marriage_fraud) }} YES  {{ output_checkbox(not users[i].marriage_fraud) }} NO</w:t>
+            </w:pPr>
+            <w:r>
+              <w:rPr>
+                <w:b/>
+              </w:rPr>
+              <w:t>CHILDREN</w:t>
             </w:r>
           </w:p>
         </w:tc>
@@ -4923,41 +5216,7 @@
         <w:tc>
           <w:tcPr>
             <w:tcW w:w="11500" w:type="dxa"/>
-            <w:gridSpan w:val="5"/>
-            <w:tcBorders>
-              <w:top w:val="single" w:sz="4" w:space="0" w:color="000000"/>
-              <w:left w:val="single" w:sz="4" w:space="0" w:color="000000"/>
-              <w:bottom w:val="single" w:sz="4" w:space="0" w:color="000000"/>
-            </w:tcBorders>
-            <w:shd w:val="clear" w:color="auto" w:fill="D9E2F3"/>
-            <w:vAlign w:val="center"/>
-          </w:tcPr>
-          <w:p>
-            <w:pPr>
-              <w:spacing w:line="240" w:lineRule="auto"/>
-              <w:jc w:val="center"/>
-              <w:rPr>
-                <w:b/>
-              </w:rPr>
-            </w:pPr>
-            <w:r>
-              <w:rPr>
-                <w:b/>
-              </w:rPr>
-              <w:t>CHILDREN</w:t>
-            </w:r>
-          </w:p>
-        </w:tc>
-      </w:tr>
-      <w:tr>
-        <w:trPr>
-          <w:cantSplit/>
-          <w:trHeight w:val="300"/>
-        </w:trPr>
-        <w:tc>
-          <w:tcPr>
-            <w:tcW w:w="11500" w:type="dxa"/>
-            <w:gridSpan w:val="5"/>
+            <w:gridSpan w:val="2"/>
             <w:tcBorders>
               <w:top w:val="single" w:sz="4" w:space="0" w:color="000000"/>
               <w:left w:val="single" w:sz="4" w:space="0" w:color="000000"/>
@@ -4990,9 +5249,6 @@
           <w:p>
             <w:pPr>
               <w:spacing w:line="240" w:lineRule="auto"/>
-              <w:rPr>
-                <w:b/>
-              </w:rPr>
             </w:pPr>
             <w:r>
               <w:rPr>
@@ -5007,51 +5263,12 @@
               <w:br/>
               <w:t>{%p for x in users[i].children: %}</w:t>
             </w:r>
-          </w:p>
-          <w:p>
-            <w:pPr>
-              <w:pStyle w:val="NoSpacing"/>
-            </w:pPr>
             <w:r>
               <w:rPr>
                 <w:b/>
                 <w:bCs/>
               </w:rPr>
-              <w:t>Name of Child</w:t>
-            </w:r>
-            <w:r>
-              <w:rPr>
-                <w:b/>
-                <w:bCs/>
-              </w:rPr>
-              <w:t>:</w:t>
-            </w:r>
-            <w:r>
-              <w:t xml:space="preserve"> {{ x.</w:t>
-            </w:r>
-            <w:r>
-              <w:t>ordinal</w:t>
-            </w:r>
-            <w:r>
-              <w:t xml:space="preserve"> }}: </w:t>
-            </w:r>
-            <w:r>
-              <w:rPr>
-                <w:bCs/>
-              </w:rPr>
-              <w:t>{{ x.</w:t>
-            </w:r>
-            <w:r>
-              <w:rPr>
-                <w:bCs/>
-              </w:rPr>
-              <w:t>name.full()</w:t>
-            </w:r>
-            <w:r>
-              <w:rPr>
-                <w:bCs/>
-              </w:rPr>
-              <w:t xml:space="preserve"> }}</w:t>
+              <w:tab/>
             </w:r>
           </w:p>
           <w:tbl>
@@ -5085,7 +5302,140 @@
               </w:trPr>
               <w:tc>
                 <w:tcPr>
-                  <w:tcW w:w="1575" w:type="dxa"/>
+                  <w:tcW w:w="7225" w:type="dxa"/>
+                  <w:gridSpan w:val="4"/>
+                </w:tcPr>
+                <w:p>
+                  <w:pPr>
+                    <w:framePr w:hSpace="180" w:wrap="around" w:vAnchor="text" w:hAnchor="text" w:x="-195" w:y="1"/>
+                    <w:rPr>
+                      <w:b/>
+                    </w:rPr>
+                  </w:pPr>
+                  <w:r>
+                    <w:rPr>
+                      <w:b/>
+                      <w:bCs/>
+                    </w:rPr>
+                    <w:t>Name of Child</w:t>
+                  </w:r>
+                  <w:r>
+                    <w:rPr>
+                      <w:b/>
+                      <w:bCs/>
+                    </w:rPr>
+                    <w:t xml:space="preserve"> </w:t>
+                  </w:r>
+                  <w:r>
+                    <w:rPr>
+                      <w:b/>
+                      <w:bCs/>
+                    </w:rPr>
+                    <w:t>{{ x.ordinal }}:</w:t>
+                  </w:r>
+                  <w:r>
+                    <w:t xml:space="preserve"> </w:t>
+                  </w:r>
+                  <w:r>
+                    <w:rPr>
+                      <w:bCs/>
+                    </w:rPr>
+                    <w:t>{{ x.</w:t>
+                  </w:r>
+                  <w:r>
+                    <w:rPr>
+                      <w:bCs/>
+                    </w:rPr>
+                    <w:t>name.full()</w:t>
+                  </w:r>
+                  <w:r>
+                    <w:rPr>
+                      <w:bCs/>
+                    </w:rPr>
+                    <w:t xml:space="preserve"> }}</w:t>
+                  </w:r>
+                  <w:r>
+                    <w:rPr>
+                      <w:bCs/>
+                    </w:rPr>
+                    <w:t xml:space="preserve"> </w:t>
+                  </w:r>
+                  <w:r>
+                    <w:rPr>
+                      <w:b/>
+                      <w:bCs/>
+                    </w:rPr>
+                    <w:t xml:space="preserve"> </w:t>
+                  </w:r>
+                </w:p>
+              </w:tc>
+              <w:tc>
+                <w:tcPr>
+                  <w:tcW w:w="4295" w:type="dxa"/>
+                  <w:gridSpan w:val="2"/>
+                  <w:tcBorders>
+                    <w:top w:val="single" w:sz="4" w:space="0" w:color="auto"/>
+                  </w:tcBorders>
+                </w:tcPr>
+                <w:p>
+                  <w:pPr>
+                    <w:framePr w:hSpace="180" w:wrap="around" w:vAnchor="text" w:hAnchor="text" w:x="-195" w:y="1"/>
+                    <w:rPr>
+                      <w:b/>
+                    </w:rPr>
+                  </w:pPr>
+                  <w:r>
+                    <w:rPr>
+                      <w:b/>
+                      <w:bCs/>
+                    </w:rPr>
+                    <w:t>A-number</w:t>
+                  </w:r>
+                  <w:r>
+                    <w:rPr>
+                      <w:b/>
+                      <w:bCs/>
+                    </w:rPr>
+                    <w:t>:</w:t>
+                  </w:r>
+                  <w:r>
+                    <w:t xml:space="preserve"> </w:t>
+                  </w:r>
+                  <w:r>
+                    <w:rPr>
+                      <w:bCs/>
+                    </w:rPr>
+                    <w:t>{{ x.</w:t>
+                  </w:r>
+                  <w:r>
+                    <w:rPr>
+                      <w:bCs/>
+                    </w:rPr>
+                    <w:t>a_number</w:t>
+                  </w:r>
+                  <w:r>
+                    <w:rPr>
+                      <w:bCs/>
+                    </w:rPr>
+                    <w:t xml:space="preserve"> }}</w:t>
+                  </w:r>
+                  <w:r>
+                    <w:rPr>
+                      <w:bCs/>
+                    </w:rPr>
+                    <w:br/>
+                  </w:r>
+                </w:p>
+              </w:tc>
+            </w:tr>
+            <w:tr>
+              <w:trPr>
+                <w:trHeight w:val="363"/>
+                <w:jc w:val="center"/>
+              </w:trPr>
+              <w:tc>
+                <w:tcPr>
+                  <w:tcW w:w="1579" w:type="dxa"/>
                 </w:tcPr>
                 <w:p>
                   <w:pPr>
@@ -5104,7 +5454,7 @@
               </w:tc>
               <w:tc>
                 <w:tcPr>
-                  <w:tcW w:w="2026" w:type="dxa"/>
+                  <w:tcW w:w="2032" w:type="dxa"/>
                 </w:tcPr>
                 <w:p>
                   <w:pPr>
@@ -5123,7 +5473,7 @@
               </w:tc>
               <w:tc>
                 <w:tcPr>
-                  <w:tcW w:w="1945" w:type="dxa"/>
+                  <w:tcW w:w="1951" w:type="dxa"/>
                 </w:tcPr>
                 <w:p>
                   <w:pPr>
@@ -5156,7 +5506,7 @@
               </w:tc>
               <w:tc>
                 <w:tcPr>
-                  <w:tcW w:w="1658" w:type="dxa"/>
+                  <w:tcW w:w="1663" w:type="dxa"/>
                   <w:tcBorders>
                     <w:top w:val="single" w:sz="4" w:space="0" w:color="auto"/>
                   </w:tcBorders>
@@ -5178,7 +5528,7 @@
               </w:tc>
               <w:tc>
                 <w:tcPr>
-                  <w:tcW w:w="2385" w:type="dxa"/>
+                  <w:tcW w:w="2392" w:type="dxa"/>
                   <w:tcBorders>
                     <w:top w:val="single" w:sz="4" w:space="0" w:color="auto"/>
                   </w:tcBorders>
@@ -5200,7 +5550,7 @@
               </w:tc>
               <w:tc>
                 <w:tcPr>
-                  <w:tcW w:w="1897" w:type="dxa"/>
+                  <w:tcW w:w="1903" w:type="dxa"/>
                 </w:tcPr>
                 <w:p>
                   <w:pPr>
@@ -5225,7 +5575,7 @@
               </w:trPr>
               <w:tc>
                 <w:tcPr>
-                  <w:tcW w:w="1575" w:type="dxa"/>
+                  <w:tcW w:w="1579" w:type="dxa"/>
                 </w:tcPr>
                 <w:p>
                   <w:pPr>
@@ -5244,7 +5594,7 @@
               </w:tc>
               <w:tc>
                 <w:tcPr>
-                  <w:tcW w:w="2026" w:type="dxa"/>
+                  <w:tcW w:w="2032" w:type="dxa"/>
                 </w:tcPr>
                 <w:p>
                   <w:pPr>
@@ -5277,7 +5627,7 @@
               </w:tc>
               <w:tc>
                 <w:tcPr>
-                  <w:tcW w:w="1945" w:type="dxa"/>
+                  <w:tcW w:w="1951" w:type="dxa"/>
                 </w:tcPr>
                 <w:p>
                   <w:pPr>
@@ -5310,7 +5660,7 @@
               </w:tc>
               <w:tc>
                 <w:tcPr>
-                  <w:tcW w:w="1658" w:type="dxa"/>
+                  <w:tcW w:w="1663" w:type="dxa"/>
                 </w:tcPr>
                 <w:p>
                   <w:pPr>
@@ -5343,7 +5693,7 @@
               </w:tc>
               <w:tc>
                 <w:tcPr>
-                  <w:tcW w:w="2385" w:type="dxa"/>
+                  <w:tcW w:w="2392" w:type="dxa"/>
                 </w:tcPr>
                 <w:p>
                   <w:pPr>
@@ -5376,7 +5726,7 @@
               </w:tc>
               <w:tc>
                 <w:tcPr>
-                  <w:tcW w:w="1897" w:type="dxa"/>
+                  <w:tcW w:w="1903" w:type="dxa"/>
                 </w:tcPr>
                 <w:p>
                   <w:pPr>
@@ -5441,7 +5791,6 @@
               <w:rPr>
                 <w:b/>
               </w:rPr>
-              <w:lastRenderedPageBreak/>
               <w:t>For additional children, continue in the “Notes” section at the end of the screener.</w:t>
             </w:r>
           </w:p>
@@ -5455,7 +5804,7 @@
         <w:tc>
           <w:tcPr>
             <w:tcW w:w="11500" w:type="dxa"/>
-            <w:gridSpan w:val="5"/>
+            <w:gridSpan w:val="2"/>
             <w:tcBorders>
               <w:top w:val="single" w:sz="4" w:space="0" w:color="000000"/>
               <w:left w:val="single" w:sz="4" w:space="0" w:color="000000"/>
@@ -5477,7 +5826,6 @@
               <w:rPr>
                 <w:b/>
               </w:rPr>
-              <w:lastRenderedPageBreak/>
               <w:t>Other Family Members</w:t>
             </w:r>
           </w:p>
@@ -5490,8 +5838,7 @@
         </w:trPr>
         <w:tc>
           <w:tcPr>
-            <w:tcW w:w="7877" w:type="dxa"/>
-            <w:gridSpan w:val="4"/>
+            <w:tcW w:w="9491" w:type="dxa"/>
             <w:tcBorders>
               <w:top w:val="single" w:sz="4" w:space="0" w:color="000000"/>
               <w:left w:val="single" w:sz="4" w:space="0" w:color="000000"/>
@@ -5521,7 +5868,7 @@
         </w:tc>
         <w:tc>
           <w:tcPr>
-            <w:tcW w:w="3623" w:type="dxa"/>
+            <w:tcW w:w="2009" w:type="dxa"/>
             <w:tcBorders>
               <w:top w:val="single" w:sz="4" w:space="0" w:color="000000"/>
               <w:left w:val="single" w:sz="4" w:space="0" w:color="000000"/>
@@ -5554,8 +5901,7 @@
         </w:trPr>
         <w:tc>
           <w:tcPr>
-            <w:tcW w:w="7877" w:type="dxa"/>
-            <w:gridSpan w:val="4"/>
+            <w:tcW w:w="9491" w:type="dxa"/>
             <w:tcBorders>
               <w:top w:val="single" w:sz="4" w:space="0" w:color="000000"/>
               <w:left w:val="single" w:sz="4" w:space="0" w:color="000000"/>
@@ -5579,13 +5925,14 @@
               <w:rPr>
                 <w:rFonts w:ascii="Arial" w:eastAsia="Arial" w:hAnsi="Arial" w:cs="Arial"/>
               </w:rPr>
+              <w:lastRenderedPageBreak/>
               <w:t>Do your spouse, children, parents, grandparents, or siblings have any pending immigration applications/petitions?</w:t>
             </w:r>
           </w:p>
         </w:tc>
         <w:tc>
           <w:tcPr>
-            <w:tcW w:w="3623" w:type="dxa"/>
+            <w:tcW w:w="2009" w:type="dxa"/>
             <w:tcBorders>
               <w:top w:val="single" w:sz="4" w:space="0" w:color="000000"/>
               <w:left w:val="single" w:sz="4" w:space="0" w:color="000000"/>
@@ -5618,8 +5965,7 @@
         </w:trPr>
         <w:tc>
           <w:tcPr>
-            <w:tcW w:w="7877" w:type="dxa"/>
-            <w:gridSpan w:val="4"/>
+            <w:tcW w:w="9491" w:type="dxa"/>
             <w:tcBorders>
               <w:top w:val="single" w:sz="4" w:space="0" w:color="000000"/>
               <w:left w:val="single" w:sz="4" w:space="0" w:color="000000"/>
@@ -5649,7 +5995,7 @@
         </w:tc>
         <w:tc>
           <w:tcPr>
-            <w:tcW w:w="3623" w:type="dxa"/>
+            <w:tcW w:w="2009" w:type="dxa"/>
             <w:tcBorders>
               <w:top w:val="single" w:sz="4" w:space="0" w:color="000000"/>
               <w:left w:val="single" w:sz="4" w:space="0" w:color="000000"/>
@@ -5682,8 +6028,7 @@
         </w:trPr>
         <w:tc>
           <w:tcPr>
-            <w:tcW w:w="7877" w:type="dxa"/>
-            <w:gridSpan w:val="4"/>
+            <w:tcW w:w="9491" w:type="dxa"/>
             <w:tcBorders>
               <w:top w:val="single" w:sz="4" w:space="0" w:color="000000"/>
               <w:left w:val="single" w:sz="4" w:space="0" w:color="000000"/>
@@ -5713,7 +6058,7 @@
         </w:tc>
         <w:tc>
           <w:tcPr>
-            <w:tcW w:w="3623" w:type="dxa"/>
+            <w:tcW w:w="2009" w:type="dxa"/>
             <w:tcBorders>
               <w:top w:val="single" w:sz="4" w:space="0" w:color="000000"/>
               <w:left w:val="single" w:sz="4" w:space="0" w:color="000000"/>
@@ -5747,7 +6092,7 @@
         <w:tc>
           <w:tcPr>
             <w:tcW w:w="11500" w:type="dxa"/>
-            <w:gridSpan w:val="5"/>
+            <w:gridSpan w:val="2"/>
             <w:tcBorders>
               <w:top w:val="single" w:sz="4" w:space="0" w:color="000000"/>
               <w:left w:val="single" w:sz="4" w:space="0" w:color="000000"/>
@@ -5834,7 +6179,6 @@
         </w:tc>
       </w:tr>
     </w:tbl>
-    <w:p/>
     <w:p>
       <w:pPr>
         <w:rPr>
@@ -6080,11 +6424,11 @@
               <w:jc w:val="center"/>
             </w:pPr>
             <w:r>
-              <w:t>{{ output_checkbox(users[i].criminal_3c_yes) }} YES  {{ output_checkbox(n</w:t>
+              <w:t xml:space="preserve">{{ output_checkbox(users[i].criminal_3c_yes) }} YES  {{ output_checkbox(not </w:t>
             </w:r>
             <w:r>
               <w:lastRenderedPageBreak/>
-              <w:t>ot users[i].criminal_3c_yes) }} NO</w:t>
+              <w:t>users[i].criminal_3c_yes) }} NO</w:t>
             </w:r>
           </w:p>
         </w:tc>
@@ -6441,11 +6785,7 @@
               <w:jc w:val="center"/>
             </w:pPr>
             <w:r>
-              <w:t xml:space="preserve">{{ output_checkbox(users[i].criminal_3i_yes) }} YES  {{ output_checkbox(not </w:t>
-            </w:r>
-            <w:r>
-              <w:lastRenderedPageBreak/>
-              <w:t>users[i].criminal_3i_yes) }} NO</w:t>
+              <w:t>{{ output_checkbox(users[i].criminal_3i_yes) }} YES  {{ output_checkbox(not users[i].criminal_3i_yes) }} NO</w:t>
             </w:r>
           </w:p>
         </w:tc>
@@ -7655,7 +7995,6 @@
               <w:ind w:left="140"/>
             </w:pPr>
             <w:r>
-              <w:lastRenderedPageBreak/>
               <w:t xml:space="preserve">Start Date: </w:t>
             </w:r>
             <w:r>
@@ -8381,7 +8720,6 @@
               <w:ind w:right="-18"/>
             </w:pPr>
             <w:r>
-              <w:lastRenderedPageBreak/>
               <w:t>{% if  users[i].citizenship_4c_yes %}c. {{ users[i].citizenship_4c_details }}{% endif %}</w:t>
             </w:r>
           </w:p>
@@ -8391,6 +8729,7 @@
               <w:ind w:right="-18"/>
             </w:pPr>
             <w:r>
+              <w:lastRenderedPageBreak/>
               <w:t>{% if  users[i].citizenship_4d_yes %}d. {{ users[i].citizenship_4d_details }}{% endif %}</w:t>
             </w:r>
           </w:p>
@@ -9057,7 +9396,11 @@
               <w:jc w:val="center"/>
             </w:pPr>
             <w:r>
-              <w:t>{{ output_checkbox(users[i].uvisa_5g_yes) }} YES  {{ output_checkbox(not users[i].uvisa_5g_yes) }} NO</w:t>
+              <w:t>{{ output_checkbox(user</w:t>
+            </w:r>
+            <w:r>
+              <w:lastRenderedPageBreak/>
+              <w:t>s[i].uvisa_5g_yes) }} YES  {{ output_checkbox(not users[i].uvisa_5g_yes) }} NO</w:t>
             </w:r>
           </w:p>
         </w:tc>
@@ -9413,6 +9756,7 @@
         </w:rPr>
       </w:pPr>
     </w:p>
+    <w:p/>
     <w:tbl>
       <w:tblPr>
         <w:tblStyle w:val="9"/>
@@ -24600,28 +24944,28 @@
 </file>
 
 <file path=customXml/item1.xml><?xml version="1.0" encoding="utf-8"?>
+<b:Sources xmlns:b="http://schemas.openxmlformats.org/officeDocument/2006/bibliography" xmlns="http://schemas.openxmlformats.org/officeDocument/2006/bibliography" SelectedStyle="\APASixthEditionOfficeOnline.xsl" StyleName="APA" Version="6"/>
+</file>
+
+<file path=customXml/item2.xml><?xml version="1.0" encoding="utf-8"?>
 <go:gDocsCustomXmlDataStorage xmlns:go="http://customooxmlschemas.google.com/" xmlns:r="http://schemas.openxmlformats.org/officeDocument/2006/relationships" uri="GoogleDocsCustomDataVersion2">
   <go:docsCustomData xmlns:go="http://customooxmlschemas.google.com/" roundtripDataSignature="AMtx7mgk80P8nN6TRawfk8U3hMHWQd0qkA==">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</go:docsCustomData>
 </go:gDocsCustomXmlDataStorage>
 </file>
 
-<file path=customXml/item2.xml><?xml version="1.0" encoding="utf-8"?>
-<b:Sources xmlns:b="http://schemas.openxmlformats.org/officeDocument/2006/bibliography" xmlns="http://schemas.openxmlformats.org/officeDocument/2006/bibliography" SelectedStyle="\APASixthEditionOfficeOnline.xsl" StyleName="APA" Version="6"/>
+<file path=customXml/itemProps1.xml><?xml version="1.0" encoding="utf-8"?>
+<ds:datastoreItem xmlns:ds="http://schemas.openxmlformats.org/officeDocument/2006/customXml" ds:itemID="{EC937E19-1730-49E0-BFF8-42A6EDD857C1}">
+  <ds:schemaRefs>
+    <ds:schemaRef ds:uri="http://schemas.openxmlformats.org/officeDocument/2006/bibliography"/>
+  </ds:schemaRefs>
+</ds:datastoreItem>
 </file>
 
-<file path=customXml/itemProps1.xml><?xml version="1.0" encoding="utf-8"?>
+<file path=customXml/itemProps2.xml><?xml version="1.0" encoding="utf-8"?>
 <ds:datastoreItem xmlns:ds="http://schemas.openxmlformats.org/officeDocument/2006/customXml" ds:itemID="{11111111-1234-1234-1234-123412341234}">
   <ds:schemaRefs>
     <ds:schemaRef ds:uri="http://customooxmlschemas.google.com/"/>
     <ds:schemaRef ds:uri="http://schemas.openxmlformats.org/officeDocument/2006/relationships"/>
   </ds:schemaRefs>
 </ds:datastoreItem>
-</file>
-
-<file path=customXml/itemProps2.xml><?xml version="1.0" encoding="utf-8"?>
-<ds:datastoreItem xmlns:ds="http://schemas.openxmlformats.org/officeDocument/2006/customXml" ds:itemID="{EC937E19-1730-49E0-BFF8-42A6EDD857C1}">
-  <ds:schemaRefs>
-    <ds:schemaRef ds:uri="http://schemas.openxmlformats.org/officeDocument/2006/bibliography"/>
-  </ds:schemaRefs>
-</ds:datastoreItem>
 </file>
</xml_diff>